<commit_message>
initial pdf commit, finalized for career fair spring 2015
</commit_message>
<xml_diff>
--- a/Elijah Bosley Resume.docx
+++ b/Elijah Bosley Resume.docx
@@ -4,7 +4,7 @@
   <w:body>
     <w:tbl>
       <w:tblPr>
-        <w:tblpPr w:leftFromText="180" w:rightFromText="180" w:vertAnchor="page" w:horzAnchor="margin" w:tblpXSpec="center" w:tblpY="447"/>
+        <w:tblpPr w:leftFromText="180" w:rightFromText="180" w:vertAnchor="page" w:horzAnchor="margin" w:tblpY="807"/>
         <w:tblW w:w="5387" w:type="pct"/>
         <w:tblLayout w:type="fixed"/>
         <w:tblCellMar>
@@ -50,92 +50,113 @@
               <w:pStyle w:val="Name"/>
               <w:rPr>
                 <w:rFonts w:ascii="Calibri Light" w:hAnsi="Calibri Light"/>
+                <w:color w:val="1C6194" w:themeColor="accent6" w:themeShade="BF"/>
                 <w:sz w:val="52"/>
               </w:rPr>
             </w:pPr>
             <w:r>
               <w:rPr>
                 <w:rFonts w:ascii="Calibri Light" w:hAnsi="Calibri Light"/>
+                <w:color w:val="1C6194" w:themeColor="accent6" w:themeShade="BF"/>
                 <w:sz w:val="52"/>
               </w:rPr>
-              <w:t>EliJAh Bosley</w:t>
-            </w:r>
-          </w:p>
-          <w:p>
-            <w:pPr>
-              <w:rPr>
-                <w:rFonts w:ascii="Calibri" w:hAnsi="Calibri"/>
-              </w:rPr>
-            </w:pPr>
-            <w:r>
-              <w:rPr>
-                <w:rFonts w:ascii="Calibri" w:hAnsi="Calibri"/>
-                <w:sz w:val="16"/>
-              </w:rPr>
-              <w:t xml:space="preserve">4975 Summer Lane, Earlysville, Virginia  </w:t>
-            </w:r>
-            <w:r>
-              <w:rPr>
-                <w:rStyle w:val="Emphasis"/>
-                <w:rFonts w:ascii="Calibri" w:hAnsi="Calibri"/>
-                <w:sz w:val="16"/>
-              </w:rPr>
-              <w:t>|</w:t>
-            </w:r>
-            <w:r>
-              <w:rPr>
-                <w:rFonts w:ascii="Calibri" w:hAnsi="Calibri"/>
-                <w:sz w:val="16"/>
-              </w:rPr>
-              <w:t> </w:t>
-            </w:r>
-            <w:r>
-              <w:rPr>
-                <w:rFonts w:ascii="Calibri" w:hAnsi="Calibri"/>
-                <w:kern w:val="20"/>
-                <w:sz w:val="16"/>
-              </w:rPr>
-              <w:t> </w:t>
-            </w:r>
-            <w:r>
-              <w:rPr>
-                <w:rFonts w:ascii="Calibri" w:hAnsi="Calibri"/>
-                <w:sz w:val="16"/>
-              </w:rPr>
-              <w:t>ekbosley@gmail.com  </w:t>
-            </w:r>
-            <w:r>
-              <w:rPr>
-                <w:rStyle w:val="Emphasis"/>
-                <w:rFonts w:ascii="Calibri" w:hAnsi="Calibri"/>
-                <w:sz w:val="16"/>
-              </w:rPr>
-              <w:t>|</w:t>
-            </w:r>
-            <w:r>
-              <w:rPr>
-                <w:rFonts w:ascii="Calibri" w:hAnsi="Calibri"/>
-                <w:sz w:val="16"/>
-              </w:rPr>
-              <w:t xml:space="preserve">  (434) 825-4109 </w:t>
-            </w:r>
-            <w:r>
-              <w:rPr>
-                <w:rStyle w:val="Emphasis"/>
-                <w:rFonts w:ascii="Calibri" w:hAnsi="Calibri"/>
-                <w:sz w:val="16"/>
-              </w:rPr>
-              <w:t xml:space="preserve">| </w:t>
-            </w:r>
-            <w:r>
-              <w:rPr>
-                <w:rFonts w:ascii="Calibri" w:hAnsi="Calibri"/>
-                <w:sz w:val="16"/>
-              </w:rPr>
-              <w:t>github.com/XenthisX</w:t>
+              <w:t>EliJAh B</w:t>
             </w:r>
             <w:bookmarkStart w:id="0" w:name="_GoBack"/>
             <w:bookmarkEnd w:id="0"/>
+            <w:r>
+              <w:rPr>
+                <w:rFonts w:ascii="Calibri Light" w:hAnsi="Calibri Light"/>
+                <w:color w:val="1C6194" w:themeColor="accent6" w:themeShade="BF"/>
+                <w:sz w:val="52"/>
+              </w:rPr>
+              <w:t>osley</w:t>
+            </w:r>
+            <w:r>
+              <w:rPr>
+                <w:rFonts w:ascii="Calibri Light" w:hAnsi="Calibri Light"/>
+                <w:color w:val="1C6194" w:themeColor="accent6" w:themeShade="BF"/>
+                <w:sz w:val="52"/>
+              </w:rPr>
+              <w:t xml:space="preserve"> </w:t>
+            </w:r>
+            <w:r>
+              <w:rPr>
+                <w:rFonts w:ascii="Calibri" w:hAnsi="Calibri"/>
+                <w:caps w:val="0"/>
+                <w:color w:val="1C6194" w:themeColor="accent6" w:themeShade="BF"/>
+                <w:sz w:val="32"/>
+              </w:rPr>
+              <w:t>elijahbosley.com</w:t>
+            </w:r>
+          </w:p>
+          <w:p>
+            <w:pPr>
+              <w:rPr>
+                <w:rFonts w:ascii="Calibri" w:hAnsi="Calibri"/>
+              </w:rPr>
+            </w:pPr>
+            <w:r>
+              <w:rPr>
+                <w:rFonts w:ascii="Calibri" w:hAnsi="Calibri"/>
+                <w:sz w:val="20"/>
+              </w:rPr>
+              <w:t>ekbosley@gmail.com  </w:t>
+            </w:r>
+            <w:r>
+              <w:rPr>
+                <w:rStyle w:val="Emphasis"/>
+                <w:rFonts w:ascii="Calibri" w:hAnsi="Calibri"/>
+                <w:sz w:val="20"/>
+              </w:rPr>
+              <w:t>|</w:t>
+            </w:r>
+            <w:r>
+              <w:rPr>
+                <w:rFonts w:ascii="Calibri" w:hAnsi="Calibri"/>
+                <w:sz w:val="20"/>
+              </w:rPr>
+              <w:t xml:space="preserve">  (434) 825-4109 </w:t>
+            </w:r>
+            <w:r>
+              <w:rPr>
+                <w:rStyle w:val="Emphasis"/>
+                <w:rFonts w:ascii="Calibri" w:hAnsi="Calibri"/>
+                <w:sz w:val="20"/>
+              </w:rPr>
+              <w:t xml:space="preserve">| </w:t>
+            </w:r>
+            <w:r>
+              <w:rPr>
+                <w:rFonts w:ascii="Calibri" w:hAnsi="Calibri"/>
+                <w:sz w:val="20"/>
+              </w:rPr>
+              <w:t>github.com/XenthisX</w:t>
+            </w:r>
+            <w:r>
+              <w:rPr>
+                <w:rFonts w:ascii="Calibri" w:hAnsi="Calibri"/>
+                <w:sz w:val="20"/>
+              </w:rPr>
+              <w:t xml:space="preserve"> </w:t>
+            </w:r>
+            <w:r>
+              <w:rPr>
+                <w:rStyle w:val="Emphasis"/>
+                <w:rFonts w:ascii="Calibri" w:hAnsi="Calibri"/>
+                <w:sz w:val="20"/>
+              </w:rPr>
+              <w:t xml:space="preserve">| </w:t>
+            </w:r>
+            <w:r>
+              <w:rPr>
+                <w:rStyle w:val="Emphasis"/>
+                <w:rFonts w:ascii="Calibri" w:hAnsi="Calibri"/>
+                <w:color w:val="auto"/>
+                <w:sz w:val="20"/>
+              </w:rPr>
+              <w:t>Charlottesville, Virginia</w:t>
+            </w:r>
           </w:p>
         </w:tc>
       </w:tr>
@@ -153,7 +174,6 @@
               <w:jc w:val="left"/>
               <w:rPr>
                 <w:rFonts w:ascii="Calibri Light" w:hAnsi="Calibri Light"/>
-                <w:b w:val="0"/>
                 <w:sz w:val="20"/>
                 <w:szCs w:val="20"/>
               </w:rPr>
@@ -161,7 +181,6 @@
             <w:r>
               <w:rPr>
                 <w:rFonts w:ascii="Calibri Light" w:hAnsi="Calibri Light"/>
-                <w:b w:val="0"/>
                 <w:sz w:val="20"/>
                 <w:szCs w:val="20"/>
               </w:rPr>
@@ -306,7 +325,6 @@
               <w:jc w:val="left"/>
               <w:rPr>
                 <w:rFonts w:ascii="Calibri Light" w:hAnsi="Calibri Light"/>
-                <w:b w:val="0"/>
                 <w:sz w:val="20"/>
                 <w:szCs w:val="20"/>
               </w:rPr>
@@ -314,7 +332,6 @@
             <w:r>
               <w:rPr>
                 <w:rFonts w:ascii="Calibri Light" w:hAnsi="Calibri Light"/>
-                <w:b w:val="0"/>
                 <w:sz w:val="20"/>
                 <w:szCs w:val="20"/>
               </w:rPr>
@@ -328,41 +345,40 @@
           </w:tcPr>
           <w:p>
             <w:pPr>
+              <w:spacing w:after="0" w:line="240" w:lineRule="auto"/>
+              <w:rPr>
+                <w:rFonts w:ascii="Calibri" w:hAnsi="Calibri"/>
+                <w:color w:val="auto"/>
+                <w:sz w:val="20"/>
+                <w:szCs w:val="20"/>
+              </w:rPr>
+            </w:pPr>
+            <w:r>
+              <w:rPr>
+                <w:rFonts w:ascii="Calibri" w:hAnsi="Calibri"/>
+                <w:b/>
+                <w:color w:val="auto"/>
+                <w:sz w:val="20"/>
+                <w:szCs w:val="20"/>
+              </w:rPr>
+              <w:t xml:space="preserve">SELF-EMPLOYED </w:t>
+            </w:r>
+            <w:r>
+              <w:rPr>
+                <w:rFonts w:ascii="Calibri" w:hAnsi="Calibri"/>
+                <w:color w:val="auto"/>
+                <w:sz w:val="20"/>
+                <w:szCs w:val="20"/>
+              </w:rPr>
+              <w:t>Computer Programming Mentor</w:t>
+            </w:r>
+          </w:p>
+          <w:p>
+            <w:pPr>
               <w:spacing w:line="240" w:lineRule="auto"/>
               <w:rPr>
                 <w:rFonts w:ascii="Calibri" w:hAnsi="Calibri"/>
                 <w:color w:val="auto"/>
-                <w:sz w:val="20"/>
-                <w:szCs w:val="20"/>
-              </w:rPr>
-            </w:pPr>
-            <w:r>
-              <w:rPr>
-                <w:rFonts w:ascii="Calibri" w:hAnsi="Calibri"/>
-                <w:b/>
-                <w:color w:val="auto"/>
-                <w:sz w:val="20"/>
-                <w:szCs w:val="20"/>
-              </w:rPr>
-              <w:t xml:space="preserve">SELF-EMPLOYED </w:t>
-            </w:r>
-            <w:r>
-              <w:rPr>
-                <w:rFonts w:ascii="Calibri" w:hAnsi="Calibri"/>
-                <w:color w:val="auto"/>
-                <w:sz w:val="20"/>
-                <w:szCs w:val="20"/>
-              </w:rPr>
-              <w:t>Computer Programming Mentor</w:t>
-            </w:r>
-          </w:p>
-          <w:p>
-            <w:pPr>
-              <w:spacing w:line="240" w:lineRule="auto"/>
-              <w:rPr>
-                <w:rFonts w:ascii="Calibri" w:hAnsi="Calibri"/>
-                <w:b/>
-                <w:color w:val="595959" w:themeColor="text1" w:themeTint="A6"/>
                 <w:sz w:val="20"/>
                 <w:szCs w:val="20"/>
               </w:rPr>
@@ -485,7 +501,7 @@
                     <w:sz w:val="20"/>
                     <w:szCs w:val="20"/>
                   </w:rPr>
-                  <w:t xml:space="preserve">, </w:t>
+                  <w:t xml:space="preserve"> </w:t>
                 </w:r>
                 <w:r>
                   <w:rPr>
@@ -971,7 +987,39 @@
                 <w:sz w:val="20"/>
                 <w:szCs w:val="20"/>
               </w:rPr>
-              <w:t>Virginia State Champion, Regional Inspire Award and Winning Alliance Award Recipient, Build Team Co-Leader, helped to design and build a robot to solve a 48” high tic-tac toe board.</w:t>
+              <w:t>Virginia State Champion, Regional Inspire Award and Winning Alliance Award Recipient, Build Team Co-Leader</w:t>
+            </w:r>
+            <w:r>
+              <w:rPr>
+                <w:rFonts w:ascii="Calibri" w:hAnsi="Calibri"/>
+                <w:sz w:val="20"/>
+                <w:szCs w:val="20"/>
+              </w:rPr>
+              <w:t>, helped to design</w:t>
+            </w:r>
+            <w:r>
+              <w:rPr>
+                <w:rFonts w:ascii="Calibri" w:hAnsi="Calibri"/>
+                <w:sz w:val="20"/>
+                <w:szCs w:val="20"/>
+              </w:rPr>
+              <w:t xml:space="preserve"> build</w:t>
+            </w:r>
+            <w:r>
+              <w:rPr>
+                <w:rFonts w:ascii="Calibri" w:hAnsi="Calibri"/>
+                <w:sz w:val="20"/>
+                <w:szCs w:val="20"/>
+              </w:rPr>
+              <w:t>, and program</w:t>
+            </w:r>
+            <w:r>
+              <w:rPr>
+                <w:rFonts w:ascii="Calibri" w:hAnsi="Calibri"/>
+                <w:sz w:val="20"/>
+                <w:szCs w:val="20"/>
+              </w:rPr>
+              <w:t xml:space="preserve"> a robot to solve a 48” high tic-tac toe board.</w:t>
             </w:r>
           </w:p>
         </w:tc>
@@ -1177,7 +1225,6 @@
               <w:jc w:val="left"/>
               <w:rPr>
                 <w:rFonts w:ascii="Calibri Light" w:hAnsi="Calibri Light"/>
-                <w:b w:val="0"/>
                 <w:sz w:val="20"/>
                 <w:szCs w:val="20"/>
               </w:rPr>
@@ -1185,7 +1232,6 @@
             <w:r>
               <w:rPr>
                 <w:rFonts w:ascii="Calibri Light" w:hAnsi="Calibri Light"/>
-                <w:b w:val="0"/>
                 <w:sz w:val="20"/>
                 <w:szCs w:val="20"/>
               </w:rPr>
@@ -3172,8 +3218,9 @@
     <w:panose1 w:val="020B0502040204020203"/>
     <w:charset w:val="00"/>
     <w:family w:val="swiss"/>
+    <w:notTrueType/>
     <w:pitch w:val="variable"/>
-    <w:sig w:usb0="E4002EFF" w:usb1="C000E47F" w:usb2="00000009" w:usb3="00000000" w:csb0="000001FF" w:csb1="00000000"/>
+    <w:sig w:usb0="00000003" w:usb1="00000000" w:usb2="00000000" w:usb3="00000000" w:csb0="00000001" w:csb1="00000000"/>
   </w:font>
   <w:font w:name="Calibri">
     <w:panose1 w:val="020F0502020204030204"/>
@@ -3206,9 +3253,12 @@
     <w:rsid w:val="00053DA2"/>
     <w:rsid w:val="000B3789"/>
     <w:rsid w:val="001E10C6"/>
+    <w:rsid w:val="003F203F"/>
     <w:rsid w:val="004458FC"/>
     <w:rsid w:val="004D5CB6"/>
+    <w:rsid w:val="00507C1E"/>
     <w:rsid w:val="005B2031"/>
+    <w:rsid w:val="005F2141"/>
     <w:rsid w:val="008E62BF"/>
     <w:rsid w:val="00CE49C6"/>
     <w:rsid w:val="00CE6C31"/>
@@ -4446,7 +4496,7 @@
 </file>
 
 <file path=customXml/itemProps2.xml><?xml version="1.0" encoding="utf-8"?>
-<ds:datastoreItem xmlns:ds="http://schemas.openxmlformats.org/officeDocument/2006/customXml" ds:itemID="{FC4FA15A-FE02-4EF2-9AD1-3E13A27790EC}">
+<ds:datastoreItem xmlns:ds="http://schemas.openxmlformats.org/officeDocument/2006/customXml" ds:itemID="{C5C6119B-3E58-4CA4-8D36-0BE43563C3A3}">
   <ds:schemaRefs>
     <ds:schemaRef ds:uri="http://schemas.openxmlformats.org/officeDocument/2006/bibliography"/>
   </ds:schemaRefs>

</xml_diff>

<commit_message>
Changed resume to reflect better on my abilities
Removed and added a few lines in skills and abilities to make it clearer
what my actual skills are
</commit_message>
<xml_diff>
--- a/Elijah Bosley Resume.docx
+++ b/Elijah Bosley Resume.docx
@@ -190,7 +190,31 @@
                 <w:sz w:val="20"/>
                 <w:szCs w:val="20"/>
               </w:rPr>
-              <w:t>Experienced with Arduino, C, Processing, Windows, Linux (Ubuntu, Mint), Unix Shell</w:t>
+              <w:t>Experienced with</w:t>
+            </w:r>
+            <w:r>
+              <w:rPr>
+                <w:rFonts w:ascii="Calibri" w:hAnsi="Calibri"/>
+                <w:sz w:val="20"/>
+                <w:szCs w:val="20"/>
+              </w:rPr>
+              <w:t xml:space="preserve">: </w:t>
+            </w:r>
+            <w:r>
+              <w:rPr>
+                <w:rFonts w:ascii="Calibri" w:hAnsi="Calibri"/>
+                <w:sz w:val="20"/>
+                <w:szCs w:val="20"/>
+              </w:rPr>
+              <w:t>Arduino, C, Processing, Windows, Linux (Ubuntu, Mint), Unix Shell</w:t>
+            </w:r>
+            <w:r>
+              <w:rPr>
+                <w:rFonts w:ascii="Calibri" w:hAnsi="Calibri"/>
+                <w:sz w:val="20"/>
+                <w:szCs w:val="20"/>
+              </w:rPr>
+              <w:t>, SQL</w:t>
             </w:r>
           </w:p>
           <w:p>
@@ -213,7 +237,15 @@
                 <w:sz w:val="20"/>
                 <w:szCs w:val="20"/>
               </w:rPr>
-              <w:t>Background in Java and Python with numerous projects completed as well as classes</w:t>
+              <w:t xml:space="preserve">Background in Java and Python </w:t>
+            </w:r>
+            <w:r>
+              <w:rPr>
+                <w:rFonts w:ascii="Calibri" w:hAnsi="Calibri"/>
+                <w:sz w:val="20"/>
+                <w:szCs w:val="20"/>
+              </w:rPr>
+              <w:t>with numerous completed projects</w:t>
             </w:r>
           </w:p>
           <w:p>
@@ -259,7 +291,7 @@
                 <w:sz w:val="20"/>
                 <w:szCs w:val="20"/>
               </w:rPr>
-              <w:t>Knowledgeable about hardware and software, able to adapt to new platforms easily</w:t>
+              <w:t>Knowledge of design and software development principles, as well as good development practices</w:t>
             </w:r>
           </w:p>
           <w:p>
@@ -284,6 +316,8 @@
               </w:rPr>
               <w:t>Extensive experience troubleshooting through internet and phone</w:t>
             </w:r>
+            <w:bookmarkStart w:id="0" w:name="_GoBack"/>
+            <w:bookmarkEnd w:id="0"/>
           </w:p>
         </w:tc>
       </w:tr>
@@ -1762,14 +1796,12 @@
           <w:rFonts w:ascii="Calibri" w:hAnsi="Calibri"/>
         </w:rPr>
       </w:pPr>
-      <w:bookmarkStart w:id="0" w:name="_GoBack"/>
       <w:r>
         <w:rPr>
           <w:rFonts w:ascii="Calibri" w:hAnsi="Calibri"/>
         </w:rPr>
         <w:t xml:space="preserve"> </w:t>
       </w:r>
-      <w:bookmarkEnd w:id="0"/>
     </w:p>
     <w:sectPr>
       <w:footerReference w:type="default" r:id="rId9"/>
@@ -3243,8 +3275,9 @@
     <w:panose1 w:val="020B0502040204020203"/>
     <w:charset w:val="00"/>
     <w:family w:val="swiss"/>
+    <w:notTrueType/>
     <w:pitch w:val="variable"/>
-    <w:sig w:usb0="E4002EFF" w:usb1="C000E47F" w:usb2="00000009" w:usb3="00000000" w:csb0="000001FF" w:csb1="00000000"/>
+    <w:sig w:usb0="00000003" w:usb1="00000000" w:usb2="00000000" w:usb3="00000000" w:csb0="00000001" w:csb1="00000000"/>
   </w:font>
   <w:font w:name="Calibri">
     <w:panose1 w:val="020F0502020204030204"/>
@@ -3284,10 +3317,12 @@
     <w:rsid w:val="00507C1E"/>
     <w:rsid w:val="005B2031"/>
     <w:rsid w:val="005F2141"/>
+    <w:rsid w:val="006C2D46"/>
     <w:rsid w:val="007A3463"/>
     <w:rsid w:val="008E62BF"/>
     <w:rsid w:val="00CE49C6"/>
     <w:rsid w:val="00CE6C31"/>
+    <w:rsid w:val="00E305F6"/>
     <w:rsid w:val="00F47614"/>
   </w:rsids>
   <m:mathPr>
@@ -4538,7 +4573,7 @@
 </file>
 
 <file path=customXml/itemProps2.xml><?xml version="1.0" encoding="utf-8"?>
-<ds:datastoreItem xmlns:ds="http://schemas.openxmlformats.org/officeDocument/2006/customXml" ds:itemID="{EE57D314-69EE-4B60-AEE0-668DA74F950F}">
+<ds:datastoreItem xmlns:ds="http://schemas.openxmlformats.org/officeDocument/2006/customXml" ds:itemID="{78CA974C-AED1-4D75-9DB6-7FC1AFD7FEF8}">
   <ds:schemaRefs>
     <ds:schemaRef ds:uri="http://schemas.openxmlformats.org/officeDocument/2006/bibliography"/>
   </ds:schemaRefs>

</xml_diff>

<commit_message>
Merge test, added info about Ruby
</commit_message>
<xml_diff>
--- a/Elijah Bosley Resume.docx
+++ b/Elijah Bosley Resume.docx
@@ -1,6 +1,6 @@
 
 <file path=word/document.xml><?xml version="1.0" encoding="utf-8"?>
-<w:document xmlns:wpc="http://schemas.microsoft.com/office/word/2010/wordprocessingCanvas" xmlns:mc="http://schemas.openxmlformats.org/markup-compatibility/2006" xmlns:o="urn:schemas-microsoft-com:office:office" xmlns:r="http://schemas.openxmlformats.org/officeDocument/2006/relationships" xmlns:m="http://schemas.openxmlformats.org/officeDocument/2006/math" xmlns:v="urn:schemas-microsoft-com:vml" xmlns:wp14="http://schemas.microsoft.com/office/word/2010/wordprocessingDrawing" xmlns:wp="http://schemas.openxmlformats.org/drawingml/2006/wordprocessingDrawing" xmlns:w10="urn:schemas-microsoft-com:office:word" xmlns:w="http://schemas.openxmlformats.org/wordprocessingml/2006/main" xmlns:w14="http://schemas.microsoft.com/office/word/2010/wordml" xmlns:w15="http://schemas.microsoft.com/office/word/2012/wordml" xmlns:wpg="http://schemas.microsoft.com/office/word/2010/wordprocessingGroup" xmlns:wpi="http://schemas.microsoft.com/office/word/2010/wordprocessingInk" xmlns:wne="http://schemas.microsoft.com/office/word/2006/wordml" xmlns:wps="http://schemas.microsoft.com/office/word/2010/wordprocessingShape" mc:Ignorable="w14 w15 wp14">
+<w:document xmlns:wpc="http://schemas.microsoft.com/office/word/2010/wordprocessingCanvas" xmlns:cx="http://schemas.microsoft.com/office/drawing/2014/chartex" xmlns:cx1="http://schemas.microsoft.com/office/drawing/2015/9/8/chartex" xmlns:mc="http://schemas.openxmlformats.org/markup-compatibility/2006" xmlns:o="urn:schemas-microsoft-com:office:office" xmlns:r="http://schemas.openxmlformats.org/officeDocument/2006/relationships" xmlns:m="http://schemas.openxmlformats.org/officeDocument/2006/math" xmlns:v="urn:schemas-microsoft-com:vml" xmlns:wp14="http://schemas.microsoft.com/office/word/2010/wordprocessingDrawing" xmlns:wp="http://schemas.openxmlformats.org/drawingml/2006/wordprocessingDrawing" xmlns:w10="urn:schemas-microsoft-com:office:word" xmlns:w="http://schemas.openxmlformats.org/wordprocessingml/2006/main" xmlns:w14="http://schemas.microsoft.com/office/word/2010/wordml" xmlns:w15="http://schemas.microsoft.com/office/word/2012/wordml" xmlns:w16se="http://schemas.microsoft.com/office/word/2015/wordml/symex" xmlns:wpg="http://schemas.microsoft.com/office/word/2010/wordprocessingGroup" xmlns:wpi="http://schemas.microsoft.com/office/word/2010/wordprocessingInk" xmlns:wne="http://schemas.microsoft.com/office/word/2006/wordml" xmlns:wps="http://schemas.microsoft.com/office/word/2010/wordprocessingShape" mc:Ignorable="w14 w15 w16se wp14">
   <w:body>
     <w:tbl>
       <w:tblPr>
@@ -206,7 +206,17 @@
                 <w:sz w:val="20"/>
                 <w:szCs w:val="20"/>
               </w:rPr>
-              <w:t>Arduino, C, Processing, Windows, Linux (Ubuntu, Mint), Unix Shell</w:t>
+              <w:t xml:space="preserve">Arduino, C, Ruby, </w:t>
+            </w:r>
+            <w:bookmarkStart w:id="0" w:name="_GoBack"/>
+            <w:bookmarkEnd w:id="0"/>
+            <w:r>
+              <w:rPr>
+                <w:rFonts w:ascii="Calibri" w:hAnsi="Calibri"/>
+                <w:sz w:val="20"/>
+                <w:szCs w:val="20"/>
+              </w:rPr>
+              <w:t>Processing, Windows, Linux (Ubuntu, Mint), Unix Shell</w:t>
             </w:r>
             <w:r>
               <w:rPr>
@@ -316,8 +326,6 @@
               </w:rPr>
               <w:t>Extensive experience troubleshooting through internet and phone</w:t>
             </w:r>
-            <w:bookmarkStart w:id="0" w:name="_GoBack"/>
-            <w:bookmarkEnd w:id="0"/>
           </w:p>
         </w:tc>
       </w:tr>
@@ -1816,7 +1824,7 @@
 </file>
 
 <file path=word/endnotes.xml><?xml version="1.0" encoding="utf-8"?>
-<w:endnotes xmlns:wpc="http://schemas.microsoft.com/office/word/2010/wordprocessingCanvas" xmlns:mc="http://schemas.openxmlformats.org/markup-compatibility/2006" xmlns:o="urn:schemas-microsoft-com:office:office" xmlns:r="http://schemas.openxmlformats.org/officeDocument/2006/relationships" xmlns:m="http://schemas.openxmlformats.org/officeDocument/2006/math" xmlns:v="urn:schemas-microsoft-com:vml" xmlns:wp14="http://schemas.microsoft.com/office/word/2010/wordprocessingDrawing" xmlns:wp="http://schemas.openxmlformats.org/drawingml/2006/wordprocessingDrawing" xmlns:w10="urn:schemas-microsoft-com:office:word" xmlns:w="http://schemas.openxmlformats.org/wordprocessingml/2006/main" xmlns:w14="http://schemas.microsoft.com/office/word/2010/wordml" xmlns:w15="http://schemas.microsoft.com/office/word/2012/wordml" xmlns:wpg="http://schemas.microsoft.com/office/word/2010/wordprocessingGroup" xmlns:wpi="http://schemas.microsoft.com/office/word/2010/wordprocessingInk" xmlns:wne="http://schemas.microsoft.com/office/word/2006/wordml" xmlns:wps="http://schemas.microsoft.com/office/word/2010/wordprocessingShape" mc:Ignorable="w14 w15 wp14">
+<w:endnotes xmlns:wpc="http://schemas.microsoft.com/office/word/2010/wordprocessingCanvas" xmlns:cx="http://schemas.microsoft.com/office/drawing/2014/chartex" xmlns:cx1="http://schemas.microsoft.com/office/drawing/2015/9/8/chartex" xmlns:mc="http://schemas.openxmlformats.org/markup-compatibility/2006" xmlns:o="urn:schemas-microsoft-com:office:office" xmlns:r="http://schemas.openxmlformats.org/officeDocument/2006/relationships" xmlns:m="http://schemas.openxmlformats.org/officeDocument/2006/math" xmlns:v="urn:schemas-microsoft-com:vml" xmlns:wp14="http://schemas.microsoft.com/office/word/2010/wordprocessingDrawing" xmlns:wp="http://schemas.openxmlformats.org/drawingml/2006/wordprocessingDrawing" xmlns:w10="urn:schemas-microsoft-com:office:word" xmlns:w="http://schemas.openxmlformats.org/wordprocessingml/2006/main" xmlns:w14="http://schemas.microsoft.com/office/word/2010/wordml" xmlns:w15="http://schemas.microsoft.com/office/word/2012/wordml" xmlns:w16se="http://schemas.microsoft.com/office/word/2015/wordml/symex" xmlns:wpg="http://schemas.microsoft.com/office/word/2010/wordprocessingGroup" xmlns:wpi="http://schemas.microsoft.com/office/word/2010/wordprocessingInk" xmlns:wne="http://schemas.microsoft.com/office/word/2006/wordml" xmlns:wps="http://schemas.microsoft.com/office/word/2010/wordprocessingShape" mc:Ignorable="w14 w15 w16se wp14">
   <w:endnote w:type="separator" w:id="-1">
     <w:p>
       <w:pPr>
@@ -1841,7 +1849,7 @@
 </file>
 
 <file path=word/footer1.xml><?xml version="1.0" encoding="utf-8"?>
-<w:ftr xmlns:wpc="http://schemas.microsoft.com/office/word/2010/wordprocessingCanvas" xmlns:mc="http://schemas.openxmlformats.org/markup-compatibility/2006" xmlns:o="urn:schemas-microsoft-com:office:office" xmlns:r="http://schemas.openxmlformats.org/officeDocument/2006/relationships" xmlns:m="http://schemas.openxmlformats.org/officeDocument/2006/math" xmlns:v="urn:schemas-microsoft-com:vml" xmlns:wp14="http://schemas.microsoft.com/office/word/2010/wordprocessingDrawing" xmlns:wp="http://schemas.openxmlformats.org/drawingml/2006/wordprocessingDrawing" xmlns:w10="urn:schemas-microsoft-com:office:word" xmlns:w="http://schemas.openxmlformats.org/wordprocessingml/2006/main" xmlns:w14="http://schemas.microsoft.com/office/word/2010/wordml" xmlns:w15="http://schemas.microsoft.com/office/word/2012/wordml" xmlns:wpg="http://schemas.microsoft.com/office/word/2010/wordprocessingGroup" xmlns:wpi="http://schemas.microsoft.com/office/word/2010/wordprocessingInk" xmlns:wne="http://schemas.microsoft.com/office/word/2006/wordml" xmlns:wps="http://schemas.microsoft.com/office/word/2010/wordprocessingShape" mc:Ignorable="w14 w15 wp14">
+<w:ftr xmlns:wpc="http://schemas.microsoft.com/office/word/2010/wordprocessingCanvas" xmlns:cx="http://schemas.microsoft.com/office/drawing/2014/chartex" xmlns:cx1="http://schemas.microsoft.com/office/drawing/2015/9/8/chartex" xmlns:mc="http://schemas.openxmlformats.org/markup-compatibility/2006" xmlns:o="urn:schemas-microsoft-com:office:office" xmlns:r="http://schemas.openxmlformats.org/officeDocument/2006/relationships" xmlns:m="http://schemas.openxmlformats.org/officeDocument/2006/math" xmlns:v="urn:schemas-microsoft-com:vml" xmlns:wp14="http://schemas.microsoft.com/office/word/2010/wordprocessingDrawing" xmlns:wp="http://schemas.openxmlformats.org/drawingml/2006/wordprocessingDrawing" xmlns:w10="urn:schemas-microsoft-com:office:word" xmlns:w="http://schemas.openxmlformats.org/wordprocessingml/2006/main" xmlns:w14="http://schemas.microsoft.com/office/word/2010/wordml" xmlns:w15="http://schemas.microsoft.com/office/word/2012/wordml" xmlns:w16se="http://schemas.microsoft.com/office/word/2015/wordml/symex" xmlns:wpg="http://schemas.microsoft.com/office/word/2010/wordprocessingGroup" xmlns:wpi="http://schemas.microsoft.com/office/word/2010/wordprocessingInk" xmlns:wne="http://schemas.microsoft.com/office/word/2006/wordml" xmlns:wps="http://schemas.microsoft.com/office/word/2010/wordprocessingShape" mc:Ignorable="w14 w15 w16se wp14">
   <w:p>
     <w:pPr>
       <w:pStyle w:val="Footer"/>
@@ -1872,7 +1880,7 @@
 </file>
 
 <file path=word/footnotes.xml><?xml version="1.0" encoding="utf-8"?>
-<w:footnotes xmlns:wpc="http://schemas.microsoft.com/office/word/2010/wordprocessingCanvas" xmlns:mc="http://schemas.openxmlformats.org/markup-compatibility/2006" xmlns:o="urn:schemas-microsoft-com:office:office" xmlns:r="http://schemas.openxmlformats.org/officeDocument/2006/relationships" xmlns:m="http://schemas.openxmlformats.org/officeDocument/2006/math" xmlns:v="urn:schemas-microsoft-com:vml" xmlns:wp14="http://schemas.microsoft.com/office/word/2010/wordprocessingDrawing" xmlns:wp="http://schemas.openxmlformats.org/drawingml/2006/wordprocessingDrawing" xmlns:w10="urn:schemas-microsoft-com:office:word" xmlns:w="http://schemas.openxmlformats.org/wordprocessingml/2006/main" xmlns:w14="http://schemas.microsoft.com/office/word/2010/wordml" xmlns:w15="http://schemas.microsoft.com/office/word/2012/wordml" xmlns:wpg="http://schemas.microsoft.com/office/word/2010/wordprocessingGroup" xmlns:wpi="http://schemas.microsoft.com/office/word/2010/wordprocessingInk" xmlns:wne="http://schemas.microsoft.com/office/word/2006/wordml" xmlns:wps="http://schemas.microsoft.com/office/word/2010/wordprocessingShape" mc:Ignorable="w14 w15 wp14">
+<w:footnotes xmlns:wpc="http://schemas.microsoft.com/office/word/2010/wordprocessingCanvas" xmlns:cx="http://schemas.microsoft.com/office/drawing/2014/chartex" xmlns:cx1="http://schemas.microsoft.com/office/drawing/2015/9/8/chartex" xmlns:mc="http://schemas.openxmlformats.org/markup-compatibility/2006" xmlns:o="urn:schemas-microsoft-com:office:office" xmlns:r="http://schemas.openxmlformats.org/officeDocument/2006/relationships" xmlns:m="http://schemas.openxmlformats.org/officeDocument/2006/math" xmlns:v="urn:schemas-microsoft-com:vml" xmlns:wp14="http://schemas.microsoft.com/office/word/2010/wordprocessingDrawing" xmlns:wp="http://schemas.openxmlformats.org/drawingml/2006/wordprocessingDrawing" xmlns:w10="urn:schemas-microsoft-com:office:word" xmlns:w="http://schemas.openxmlformats.org/wordprocessingml/2006/main" xmlns:w14="http://schemas.microsoft.com/office/word/2010/wordml" xmlns:w15="http://schemas.microsoft.com/office/word/2012/wordml" xmlns:w16se="http://schemas.microsoft.com/office/word/2015/wordml/symex" xmlns:wpg="http://schemas.microsoft.com/office/word/2010/wordprocessingGroup" xmlns:wpi="http://schemas.microsoft.com/office/word/2010/wordprocessingInk" xmlns:wne="http://schemas.microsoft.com/office/word/2006/wordml" xmlns:wps="http://schemas.microsoft.com/office/word/2010/wordprocessingShape" mc:Ignorable="w14 w15 w16se wp14">
   <w:footnote w:type="separator" w:id="-1">
     <w:p>
       <w:pPr>
@@ -1897,7 +1905,7 @@
 </file>
 
 <file path=word/numbering.xml><?xml version="1.0" encoding="utf-8"?>
-<w:numbering xmlns:wpc="http://schemas.microsoft.com/office/word/2010/wordprocessingCanvas" xmlns:mc="http://schemas.openxmlformats.org/markup-compatibility/2006" xmlns:o="urn:schemas-microsoft-com:office:office" xmlns:r="http://schemas.openxmlformats.org/officeDocument/2006/relationships" xmlns:m="http://schemas.openxmlformats.org/officeDocument/2006/math" xmlns:v="urn:schemas-microsoft-com:vml" xmlns:wp14="http://schemas.microsoft.com/office/word/2010/wordprocessingDrawing" xmlns:wp="http://schemas.openxmlformats.org/drawingml/2006/wordprocessingDrawing" xmlns:w10="urn:schemas-microsoft-com:office:word" xmlns:w="http://schemas.openxmlformats.org/wordprocessingml/2006/main" xmlns:w14="http://schemas.microsoft.com/office/word/2010/wordml" xmlns:w15="http://schemas.microsoft.com/office/word/2012/wordml" xmlns:wpg="http://schemas.microsoft.com/office/word/2010/wordprocessingGroup" xmlns:wpi="http://schemas.microsoft.com/office/word/2010/wordprocessingInk" xmlns:wne="http://schemas.microsoft.com/office/word/2006/wordml" xmlns:wps="http://schemas.microsoft.com/office/word/2010/wordprocessingShape" mc:Ignorable="w14 w15 wp14">
+<w:numbering xmlns:wpc="http://schemas.microsoft.com/office/word/2010/wordprocessingCanvas" xmlns:cx="http://schemas.microsoft.com/office/drawing/2014/chartex" xmlns:cx1="http://schemas.microsoft.com/office/drawing/2015/9/8/chartex" xmlns:mc="http://schemas.openxmlformats.org/markup-compatibility/2006" xmlns:o="urn:schemas-microsoft-com:office:office" xmlns:r="http://schemas.openxmlformats.org/officeDocument/2006/relationships" xmlns:m="http://schemas.openxmlformats.org/officeDocument/2006/math" xmlns:v="urn:schemas-microsoft-com:vml" xmlns:wp14="http://schemas.microsoft.com/office/word/2010/wordprocessingDrawing" xmlns:wp="http://schemas.openxmlformats.org/drawingml/2006/wordprocessingDrawing" xmlns:w10="urn:schemas-microsoft-com:office:word" xmlns:w="http://schemas.openxmlformats.org/wordprocessingml/2006/main" xmlns:w14="http://schemas.microsoft.com/office/word/2010/wordml" xmlns:w15="http://schemas.microsoft.com/office/word/2012/wordml" xmlns:w16se="http://schemas.microsoft.com/office/word/2015/wordml/symex" xmlns:wpg="http://schemas.microsoft.com/office/word/2010/wordprocessingGroup" xmlns:wpi="http://schemas.microsoft.com/office/word/2010/wordprocessingInk" xmlns:wne="http://schemas.microsoft.com/office/word/2006/wordml" xmlns:wps="http://schemas.microsoft.com/office/word/2010/wordprocessingShape" mc:Ignorable="w14 w15 w16se wp14">
   <w:abstractNum w:abstractNumId="0" w15:restartNumberingAfterBreak="0">
     <w:nsid w:val="022B6386"/>
     <w:multiLevelType w:val="hybridMultilevel"/>
@@ -2250,7 +2258,7 @@
 </file>
 
 <file path=word/styles.xml><?xml version="1.0" encoding="utf-8"?>
-<w:styles xmlns:mc="http://schemas.openxmlformats.org/markup-compatibility/2006" xmlns:r="http://schemas.openxmlformats.org/officeDocument/2006/relationships" xmlns:w="http://schemas.openxmlformats.org/wordprocessingml/2006/main" xmlns:w14="http://schemas.microsoft.com/office/word/2010/wordml" xmlns:w15="http://schemas.microsoft.com/office/word/2012/wordml" mc:Ignorable="w14 w15">
+<w:styles xmlns:mc="http://schemas.openxmlformats.org/markup-compatibility/2006" xmlns:r="http://schemas.openxmlformats.org/officeDocument/2006/relationships" xmlns:w="http://schemas.openxmlformats.org/wordprocessingml/2006/main" xmlns:w14="http://schemas.microsoft.com/office/word/2010/wordml" xmlns:w15="http://schemas.microsoft.com/office/word/2012/wordml" xmlns:w16se="http://schemas.microsoft.com/office/word/2015/wordml/symex" mc:Ignorable="w14 w15 w16se">
   <w:docDefaults>
     <w:rPrDefault>
       <w:rPr>
@@ -3105,7 +3113,7 @@
 </file>
 
 <file path=word/glossary/document.xml><?xml version="1.0" encoding="utf-8"?>
-<w:glossaryDocument xmlns:wpc="http://schemas.microsoft.com/office/word/2010/wordprocessingCanvas" xmlns:mc="http://schemas.openxmlformats.org/markup-compatibility/2006" xmlns:o="urn:schemas-microsoft-com:office:office" xmlns:r="http://schemas.openxmlformats.org/officeDocument/2006/relationships" xmlns:m="http://schemas.openxmlformats.org/officeDocument/2006/math" xmlns:v="urn:schemas-microsoft-com:vml" xmlns:wp14="http://schemas.microsoft.com/office/word/2010/wordprocessingDrawing" xmlns:wp="http://schemas.openxmlformats.org/drawingml/2006/wordprocessingDrawing" xmlns:w10="urn:schemas-microsoft-com:office:word" xmlns:w="http://schemas.openxmlformats.org/wordprocessingml/2006/main" xmlns:w14="http://schemas.microsoft.com/office/word/2010/wordml" xmlns:w15="http://schemas.microsoft.com/office/word/2012/wordml" xmlns:wpg="http://schemas.microsoft.com/office/word/2010/wordprocessingGroup" xmlns:wpi="http://schemas.microsoft.com/office/word/2010/wordprocessingInk" xmlns:wne="http://schemas.microsoft.com/office/word/2006/wordml" xmlns:wps="http://schemas.microsoft.com/office/word/2010/wordprocessingShape" mc:Ignorable="w14 w15 wp14">
+<w:glossaryDocument xmlns:wpc="http://schemas.microsoft.com/office/word/2010/wordprocessingCanvas" xmlns:cx="http://schemas.microsoft.com/office/drawing/2014/chartex" xmlns:cx1="http://schemas.microsoft.com/office/drawing/2015/9/8/chartex" xmlns:mc="http://schemas.openxmlformats.org/markup-compatibility/2006" xmlns:o="urn:schemas-microsoft-com:office:office" xmlns:r="http://schemas.openxmlformats.org/officeDocument/2006/relationships" xmlns:m="http://schemas.openxmlformats.org/officeDocument/2006/math" xmlns:v="urn:schemas-microsoft-com:vml" xmlns:wp14="http://schemas.microsoft.com/office/word/2010/wordprocessingDrawing" xmlns:wp="http://schemas.openxmlformats.org/drawingml/2006/wordprocessingDrawing" xmlns:w10="urn:schemas-microsoft-com:office:word" xmlns:w="http://schemas.openxmlformats.org/wordprocessingml/2006/main" xmlns:w14="http://schemas.microsoft.com/office/word/2010/wordml" xmlns:w15="http://schemas.microsoft.com/office/word/2012/wordml" xmlns:w16se="http://schemas.microsoft.com/office/word/2015/wordml/symex" xmlns:wpg="http://schemas.microsoft.com/office/word/2010/wordprocessingGroup" xmlns:wpi="http://schemas.microsoft.com/office/word/2010/wordprocessingInk" xmlns:wne="http://schemas.microsoft.com/office/word/2006/wordml" xmlns:wps="http://schemas.microsoft.com/office/word/2010/wordprocessingShape" mc:Ignorable="w14 w15 w16se wp14">
   <w:docParts>
     <w:docPart>
       <w:docPartPr>
@@ -3228,7 +3236,7 @@
 </file>
 
 <file path=word/glossary/fontTable.xml><?xml version="1.0" encoding="utf-8"?>
-<w:fonts xmlns:mc="http://schemas.openxmlformats.org/markup-compatibility/2006" xmlns:r="http://schemas.openxmlformats.org/officeDocument/2006/relationships" xmlns:w="http://schemas.openxmlformats.org/wordprocessingml/2006/main" xmlns:w14="http://schemas.microsoft.com/office/word/2010/wordml" xmlns:w15="http://schemas.microsoft.com/office/word/2012/wordml" mc:Ignorable="w14 w15">
+<w:fonts xmlns:mc="http://schemas.openxmlformats.org/markup-compatibility/2006" xmlns:r="http://schemas.openxmlformats.org/officeDocument/2006/relationships" xmlns:w="http://schemas.openxmlformats.org/wordprocessingml/2006/main" xmlns:w14="http://schemas.microsoft.com/office/word/2010/wordml" xmlns:w15="http://schemas.microsoft.com/office/word/2012/wordml" xmlns:w16se="http://schemas.microsoft.com/office/word/2015/wordml/symex" mc:Ignorable="w14 w15 w16se">
   <w:font w:name="Wingdings">
     <w:panose1 w:val="05000000000000000000"/>
     <w:charset w:val="02"/>
@@ -3297,7 +3305,7 @@
 </file>
 
 <file path=word/glossary/settings.xml><?xml version="1.0" encoding="utf-8"?>
-<w:settings xmlns:mc="http://schemas.openxmlformats.org/markup-compatibility/2006" xmlns:o="urn:schemas-microsoft-com:office:office" xmlns:r="http://schemas.openxmlformats.org/officeDocument/2006/relationships" xmlns:m="http://schemas.openxmlformats.org/officeDocument/2006/math" xmlns:v="urn:schemas-microsoft-com:vml" xmlns:w10="urn:schemas-microsoft-com:office:word" xmlns:w="http://schemas.openxmlformats.org/wordprocessingml/2006/main" xmlns:w14="http://schemas.microsoft.com/office/word/2010/wordml" xmlns:w15="http://schemas.microsoft.com/office/word/2012/wordml" xmlns:sl="http://schemas.openxmlformats.org/schemaLibrary/2006/main" mc:Ignorable="w14 w15">
+<w:settings xmlns:mc="http://schemas.openxmlformats.org/markup-compatibility/2006" xmlns:o="urn:schemas-microsoft-com:office:office" xmlns:r="http://schemas.openxmlformats.org/officeDocument/2006/relationships" xmlns:m="http://schemas.openxmlformats.org/officeDocument/2006/math" xmlns:v="urn:schemas-microsoft-com:vml" xmlns:w10="urn:schemas-microsoft-com:office:word" xmlns:w="http://schemas.openxmlformats.org/wordprocessingml/2006/main" xmlns:w14="http://schemas.microsoft.com/office/word/2010/wordml" xmlns:w15="http://schemas.microsoft.com/office/word/2012/wordml" xmlns:w16se="http://schemas.microsoft.com/office/word/2015/wordml/symex" xmlns:sl="http://schemas.openxmlformats.org/schemaLibrary/2006/main" mc:Ignorable="w14 w15 w16se">
   <w:view w:val="normal"/>
   <w:defaultTabStop w:val="720"/>
   <w:characterSpacingControl w:val="doNotCompress"/>
@@ -3319,6 +3327,7 @@
     <w:rsid w:val="005F2141"/>
     <w:rsid w:val="006C2D46"/>
     <w:rsid w:val="007A3463"/>
+    <w:rsid w:val="007C17FF"/>
     <w:rsid w:val="008E62BF"/>
     <w:rsid w:val="00CE49C6"/>
     <w:rsid w:val="00CE6C31"/>
@@ -3346,7 +3355,7 @@
 </file>
 
 <file path=word/glossary/styles.xml><?xml version="1.0" encoding="utf-8"?>
-<w:styles xmlns:mc="http://schemas.openxmlformats.org/markup-compatibility/2006" xmlns:r="http://schemas.openxmlformats.org/officeDocument/2006/relationships" xmlns:w="http://schemas.openxmlformats.org/wordprocessingml/2006/main" xmlns:w14="http://schemas.microsoft.com/office/word/2010/wordml" xmlns:w15="http://schemas.microsoft.com/office/word/2012/wordml" mc:Ignorable="w14 w15">
+<w:styles xmlns:mc="http://schemas.openxmlformats.org/markup-compatibility/2006" xmlns:r="http://schemas.openxmlformats.org/officeDocument/2006/relationships" xmlns:w="http://schemas.openxmlformats.org/wordprocessingml/2006/main" xmlns:w14="http://schemas.microsoft.com/office/word/2010/wordml" xmlns:w15="http://schemas.microsoft.com/office/word/2012/wordml" xmlns:w16se="http://schemas.microsoft.com/office/word/2015/wordml/symex" mc:Ignorable="w14 w15 w16se">
   <w:docDefaults>
     <w:rPrDefault>
       <w:rPr>
@@ -4344,7 +4353,7 @@
 </file>
 
 <file path=word/glossary/webSettings.xml><?xml version="1.0" encoding="utf-8"?>
-<w:webSettings xmlns:mc="http://schemas.openxmlformats.org/markup-compatibility/2006" xmlns:r="http://schemas.openxmlformats.org/officeDocument/2006/relationships" xmlns:w="http://schemas.openxmlformats.org/wordprocessingml/2006/main" xmlns:w14="http://schemas.microsoft.com/office/word/2010/wordml" xmlns:w15="http://schemas.microsoft.com/office/word/2012/wordml" mc:Ignorable="w14 w15">
+<w:webSettings xmlns:mc="http://schemas.openxmlformats.org/markup-compatibility/2006" xmlns:r="http://schemas.openxmlformats.org/officeDocument/2006/relationships" xmlns:w="http://schemas.openxmlformats.org/wordprocessingml/2006/main" xmlns:w14="http://schemas.microsoft.com/office/word/2010/wordml" xmlns:w15="http://schemas.microsoft.com/office/word/2012/wordml" xmlns:w16se="http://schemas.microsoft.com/office/word/2015/wordml/symex" mc:Ignorable="w14 w15 w16se">
   <w:optimizeForBrowser/>
   <w:allowPNG/>
 </w:webSettings>
@@ -4573,7 +4582,7 @@
 </file>
 
 <file path=customXml/itemProps2.xml><?xml version="1.0" encoding="utf-8"?>
-<ds:datastoreItem xmlns:ds="http://schemas.openxmlformats.org/officeDocument/2006/customXml" ds:itemID="{78CA974C-AED1-4D75-9DB6-7FC1AFD7FEF8}">
+<ds:datastoreItem xmlns:ds="http://schemas.openxmlformats.org/officeDocument/2006/customXml" ds:itemID="{D854676D-02DF-4E7F-858E-8BC97D0561AE}">
   <ds:schemaRefs>
     <ds:schemaRef ds:uri="http://schemas.openxmlformats.org/officeDocument/2006/bibliography"/>
   </ds:schemaRefs>

</xml_diff>

<commit_message>
Updated resume, need to remove resume_pdf.pdf
</commit_message>
<xml_diff>
--- a/Elijah Bosley Resume.docx
+++ b/Elijah Bosley Resume.docx
@@ -17,8 +17,8 @@
       </w:tblPr>
       <w:tblGrid>
         <w:gridCol w:w="1800"/>
-        <w:gridCol w:w="7095"/>
-        <w:gridCol w:w="1947"/>
+        <w:gridCol w:w="7290"/>
+        <w:gridCol w:w="1752"/>
       </w:tblGrid>
       <w:tr>
         <w:trPr>
@@ -208,8 +208,6 @@
               </w:rPr>
               <w:t xml:space="preserve">Arduino, C, Ruby, </w:t>
             </w:r>
-            <w:bookmarkStart w:id="0" w:name="_GoBack"/>
-            <w:bookmarkEnd w:id="0"/>
             <w:r>
               <w:rPr>
                 <w:rFonts w:ascii="Calibri" w:hAnsi="Calibri"/>
@@ -369,7 +367,7 @@
         </w:tc>
         <w:tc>
           <w:tcPr>
-            <w:tcW w:w="3272" w:type="pct"/>
+            <w:tcW w:w="3362" w:type="pct"/>
           </w:tcPr>
           <w:p>
             <w:pPr>
@@ -424,7 +422,7 @@
         </w:tc>
         <w:tc>
           <w:tcPr>
-            <w:tcW w:w="898" w:type="pct"/>
+            <w:tcW w:w="808" w:type="pct"/>
             <w:tcBorders>
               <w:left w:val="nil"/>
             </w:tcBorders>
@@ -476,7 +474,7 @@
         </w:tc>
         <w:tc>
           <w:tcPr>
-            <w:tcW w:w="3272" w:type="pct"/>
+            <w:tcW w:w="3362" w:type="pct"/>
           </w:tcPr>
           <w:sdt>
             <w:sdtPr>
@@ -585,7 +583,7 @@
         </w:tc>
         <w:tc>
           <w:tcPr>
-            <w:tcW w:w="898" w:type="pct"/>
+            <w:tcW w:w="808" w:type="pct"/>
             <w:tcBorders>
               <w:left w:val="nil"/>
             </w:tcBorders>
@@ -637,7 +635,7 @@
         </w:tc>
         <w:tc>
           <w:tcPr>
-            <w:tcW w:w="3272" w:type="pct"/>
+            <w:tcW w:w="3362" w:type="pct"/>
           </w:tcPr>
           <w:sdt>
             <w:sdtPr>
@@ -741,7 +739,7 @@
         </w:tc>
         <w:tc>
           <w:tcPr>
-            <w:tcW w:w="898" w:type="pct"/>
+            <w:tcW w:w="808" w:type="pct"/>
             <w:tcBorders>
               <w:left w:val="nil"/>
             </w:tcBorders>
@@ -801,7 +799,7 @@
         </w:tc>
         <w:tc>
           <w:tcPr>
-            <w:tcW w:w="3272" w:type="pct"/>
+            <w:tcW w:w="3362" w:type="pct"/>
           </w:tcPr>
           <w:sdt>
             <w:sdtPr>
@@ -899,12 +897,14 @@
                   <w:t>Home-based computer repair and technology problem-solving summer business, sourced products and researched software to solve various hardware and software issues.</w:t>
                 </w:r>
               </w:p>
+              <w:bookmarkStart w:id="0" w:name="_GoBack" w:displacedByCustomXml="next"/>
+              <w:bookmarkEnd w:id="0" w:displacedByCustomXml="next"/>
             </w:sdtContent>
           </w:sdt>
         </w:tc>
         <w:tc>
           <w:tcPr>
-            <w:tcW w:w="898" w:type="pct"/>
+            <w:tcW w:w="808" w:type="pct"/>
             <w:tcBorders>
               <w:left w:val="nil"/>
             </w:tcBorders>
@@ -964,7 +964,7 @@
         </w:tc>
         <w:tc>
           <w:tcPr>
-            <w:tcW w:w="3272" w:type="pct"/>
+            <w:tcW w:w="3362" w:type="pct"/>
           </w:tcPr>
           <w:p>
             <w:pPr>
@@ -1035,6 +1035,14 @@
                 <w:sz w:val="20"/>
                 <w:szCs w:val="20"/>
               </w:rPr>
+              <w:t>,</w:t>
+            </w:r>
+            <w:r>
+              <w:rPr>
+                <w:rFonts w:ascii="Calibri" w:hAnsi="Calibri"/>
+                <w:sz w:val="20"/>
+                <w:szCs w:val="20"/>
+              </w:rPr>
               <w:t xml:space="preserve"> build</w:t>
             </w:r>
             <w:r>
@@ -1051,15 +1059,31 @@
                 <w:sz w:val="20"/>
                 <w:szCs w:val="20"/>
               </w:rPr>
-              <w:t xml:space="preserve"> a robot to solve a 48 inch</w:t>
-            </w:r>
-            <w:r>
-              <w:rPr>
-                <w:rFonts w:ascii="Calibri" w:hAnsi="Calibri"/>
-                <w:sz w:val="20"/>
-                <w:szCs w:val="20"/>
-              </w:rPr>
-              <w:t xml:space="preserve"> </w:t>
+              <w:t xml:space="preserve"> a </w:t>
+            </w:r>
+            <w:r>
+              <w:rPr>
+                <w:rFonts w:ascii="Calibri" w:hAnsi="Calibri"/>
+                <w:sz w:val="20"/>
+                <w:szCs w:val="20"/>
+              </w:rPr>
+              <w:t xml:space="preserve">16”x16” </w:t>
+            </w:r>
+            <w:r>
+              <w:rPr>
+                <w:rFonts w:ascii="Calibri" w:hAnsi="Calibri"/>
+                <w:sz w:val="20"/>
+                <w:szCs w:val="20"/>
+              </w:rPr>
+              <w:t xml:space="preserve">robot to solve a </w:t>
+            </w:r>
+            <w:r>
+              <w:rPr>
+                <w:rFonts w:ascii="Calibri" w:hAnsi="Calibri"/>
+                <w:sz w:val="20"/>
+                <w:szCs w:val="20"/>
+              </w:rPr>
+              <w:t xml:space="preserve">4 foot </w:t>
             </w:r>
             <w:r>
               <w:rPr>
@@ -1081,7 +1105,7 @@
         </w:tc>
         <w:tc>
           <w:tcPr>
-            <w:tcW w:w="898" w:type="pct"/>
+            <w:tcW w:w="808" w:type="pct"/>
             <w:tcBorders>
               <w:left w:val="nil"/>
             </w:tcBorders>
@@ -1133,7 +1157,7 @@
         </w:tc>
         <w:tc>
           <w:tcPr>
-            <w:tcW w:w="3272" w:type="pct"/>
+            <w:tcW w:w="3362" w:type="pct"/>
           </w:tcPr>
           <w:sdt>
             <w:sdtPr>
@@ -1229,7 +1253,7 @@
         </w:tc>
         <w:tc>
           <w:tcPr>
-            <w:tcW w:w="898" w:type="pct"/>
+            <w:tcW w:w="808" w:type="pct"/>
             <w:tcBorders>
               <w:left w:val="nil"/>
             </w:tcBorders>
@@ -1300,7 +1324,7 @@
         </w:tc>
         <w:tc>
           <w:tcPr>
-            <w:tcW w:w="3272" w:type="pct"/>
+            <w:tcW w:w="3362" w:type="pct"/>
           </w:tcPr>
           <w:p>
             <w:pPr>
@@ -1391,13 +1415,13 @@
                 <w:sz w:val="20"/>
                 <w:szCs w:val="20"/>
               </w:rPr>
-              <w:t>RIT Dean’s List (GPA 3.7)</w:t>
+              <w:t>RIT Dean’s List: (GPA 3.7, Major GPA: 4.0), Society of Software Engineers: Talks Head</w:t>
             </w:r>
           </w:p>
         </w:tc>
         <w:tc>
           <w:tcPr>
-            <w:tcW w:w="898" w:type="pct"/>
+            <w:tcW w:w="808" w:type="pct"/>
             <w:tcBorders>
               <w:left w:val="nil"/>
             </w:tcBorders>
@@ -1459,7 +1483,7 @@
         </w:tc>
         <w:tc>
           <w:tcPr>
-            <w:tcW w:w="3272" w:type="pct"/>
+            <w:tcW w:w="3362" w:type="pct"/>
           </w:tcPr>
           <w:p>
             <w:pPr>
@@ -1588,7 +1612,7 @@
         </w:tc>
         <w:tc>
           <w:tcPr>
-            <w:tcW w:w="898" w:type="pct"/>
+            <w:tcW w:w="808" w:type="pct"/>
             <w:tcBorders>
               <w:left w:val="nil"/>
             </w:tcBorders>
@@ -1634,7 +1658,7 @@
         </w:tc>
         <w:tc>
           <w:tcPr>
-            <w:tcW w:w="3272" w:type="pct"/>
+            <w:tcW w:w="3362" w:type="pct"/>
           </w:tcPr>
           <w:p>
             <w:pPr>
@@ -1775,7 +1799,7 @@
         </w:tc>
         <w:tc>
           <w:tcPr>
-            <w:tcW w:w="898" w:type="pct"/>
+            <w:tcW w:w="808" w:type="pct"/>
             <w:tcBorders>
               <w:left w:val="nil"/>
             </w:tcBorders>
@@ -3329,6 +3353,7 @@
     <w:rsid w:val="007A3463"/>
     <w:rsid w:val="007C17FF"/>
     <w:rsid w:val="008E62BF"/>
+    <w:rsid w:val="00902F82"/>
     <w:rsid w:val="00CE49C6"/>
     <w:rsid w:val="00CE6C31"/>
     <w:rsid w:val="00E305F6"/>
@@ -4582,7 +4607,7 @@
 </file>
 
 <file path=customXml/itemProps2.xml><?xml version="1.0" encoding="utf-8"?>
-<ds:datastoreItem xmlns:ds="http://schemas.openxmlformats.org/officeDocument/2006/customXml" ds:itemID="{D854676D-02DF-4E7F-858E-8BC97D0561AE}">
+<ds:datastoreItem xmlns:ds="http://schemas.openxmlformats.org/officeDocument/2006/customXml" ds:itemID="{A7F29379-F475-4A52-89A3-0963A3AC54BA}">
   <ds:schemaRefs>
     <ds:schemaRef ds:uri="http://schemas.openxmlformats.org/officeDocument/2006/bibliography"/>
   </ds:schemaRefs>

</xml_diff>

<commit_message>
Updated to reflect most recent position
Added TD as well as skills obtained while working there
</commit_message>
<xml_diff>
--- a/Elijah Bosley Resume.docx
+++ b/Elijah Bosley Resume.docx
@@ -1,6 +1,6 @@
 
 <file path=word/document.xml><?xml version="1.0" encoding="utf-8"?>
-<w:document xmlns:wpc="http://schemas.microsoft.com/office/word/2010/wordprocessingCanvas" xmlns:cx="http://schemas.microsoft.com/office/drawing/2014/chartex" xmlns:cx1="http://schemas.microsoft.com/office/drawing/2015/9/8/chartex" xmlns:mc="http://schemas.openxmlformats.org/markup-compatibility/2006" xmlns:o="urn:schemas-microsoft-com:office:office" xmlns:r="http://schemas.openxmlformats.org/officeDocument/2006/relationships" xmlns:m="http://schemas.openxmlformats.org/officeDocument/2006/math" xmlns:v="urn:schemas-microsoft-com:vml" xmlns:wp14="http://schemas.microsoft.com/office/word/2010/wordprocessingDrawing" xmlns:wp="http://schemas.openxmlformats.org/drawingml/2006/wordprocessingDrawing" xmlns:w10="urn:schemas-microsoft-com:office:word" xmlns:w="http://schemas.openxmlformats.org/wordprocessingml/2006/main" xmlns:w14="http://schemas.microsoft.com/office/word/2010/wordml" xmlns:w15="http://schemas.microsoft.com/office/word/2012/wordml" xmlns:w16se="http://schemas.microsoft.com/office/word/2015/wordml/symex" xmlns:wpg="http://schemas.microsoft.com/office/word/2010/wordprocessingGroup" xmlns:wpi="http://schemas.microsoft.com/office/word/2010/wordprocessingInk" xmlns:wne="http://schemas.microsoft.com/office/word/2006/wordml" xmlns:wps="http://schemas.microsoft.com/office/word/2010/wordprocessingShape" mc:Ignorable="w14 w15 w16se wp14">
+<w:document xmlns:wpc="http://schemas.microsoft.com/office/word/2010/wordprocessingCanvas" xmlns:cx="http://schemas.microsoft.com/office/drawing/2014/chartex" xmlns:cx1="http://schemas.microsoft.com/office/drawing/2015/9/8/chartex" xmlns:cx2="http://schemas.microsoft.com/office/drawing/2015/10/21/chartex" xmlns:mc="http://schemas.openxmlformats.org/markup-compatibility/2006" xmlns:o="urn:schemas-microsoft-com:office:office" xmlns:r="http://schemas.openxmlformats.org/officeDocument/2006/relationships" xmlns:m="http://schemas.openxmlformats.org/officeDocument/2006/math" xmlns:v="urn:schemas-microsoft-com:vml" xmlns:wp14="http://schemas.microsoft.com/office/word/2010/wordprocessingDrawing" xmlns:wp="http://schemas.openxmlformats.org/drawingml/2006/wordprocessingDrawing" xmlns:w10="urn:schemas-microsoft-com:office:word" xmlns:w="http://schemas.openxmlformats.org/wordprocessingml/2006/main" xmlns:w14="http://schemas.microsoft.com/office/word/2010/wordml" xmlns:w15="http://schemas.microsoft.com/office/word/2012/wordml" xmlns:w16se="http://schemas.microsoft.com/office/word/2015/wordml/symex" xmlns:wpg="http://schemas.microsoft.com/office/word/2010/wordprocessingGroup" xmlns:wpi="http://schemas.microsoft.com/office/word/2010/wordprocessingInk" xmlns:wne="http://schemas.microsoft.com/office/word/2006/wordml" xmlns:wps="http://schemas.microsoft.com/office/word/2010/wordprocessingShape" mc:Ignorable="w14 w15 w16se wp14">
   <w:body>
     <w:tbl>
       <w:tblPr>
@@ -83,12 +83,12 @@
                 <w:rFonts w:ascii="Calibri" w:hAnsi="Calibri"/>
                 <w:sz w:val="20"/>
               </w:rPr>
-              <w:t>ekbosley@gmail.com  </w:t>
-            </w:r>
-            <w:r>
-              <w:rPr>
-                <w:rStyle w:val="Emphasis"/>
-                <w:rFonts w:ascii="Calibri" w:hAnsi="Calibri"/>
+              <w:t>ekbosley@gmail.com </w:t>
+            </w:r>
+            <w:r>
+              <w:rPr>
+                <w:rFonts w:ascii="Calibri" w:hAnsi="Calibri"/>
+                <w:color w:val="3494BA" w:themeColor="accent1"/>
                 <w:sz w:val="20"/>
               </w:rPr>
               <w:t>|</w:t>
@@ -98,7 +98,14 @@
                 <w:rFonts w:ascii="Calibri" w:hAnsi="Calibri"/>
                 <w:sz w:val="20"/>
               </w:rPr>
-              <w:t xml:space="preserve">  (434) 825-4109 </w:t>
+              <w:t> (</w:t>
+            </w:r>
+            <w:r>
+              <w:rPr>
+                <w:rFonts w:ascii="Calibri" w:hAnsi="Calibri"/>
+                <w:sz w:val="20"/>
+              </w:rPr>
+              <w:t xml:space="preserve">434) 825-4109 </w:t>
             </w:r>
             <w:r>
               <w:rPr>
@@ -198,7 +205,31 @@
                 <w:sz w:val="20"/>
                 <w:szCs w:val="20"/>
               </w:rPr>
-              <w:t xml:space="preserve">: </w:t>
+              <w:t>:</w:t>
+            </w:r>
+            <w:r>
+              <w:rPr>
+                <w:rFonts w:ascii="Calibri" w:hAnsi="Calibri"/>
+                <w:sz w:val="20"/>
+                <w:szCs w:val="20"/>
+              </w:rPr>
+              <w:t xml:space="preserve"> C#,</w:t>
+            </w:r>
+            <w:r>
+              <w:rPr>
+                <w:rFonts w:ascii="Calibri" w:hAnsi="Calibri"/>
+                <w:sz w:val="20"/>
+                <w:szCs w:val="20"/>
+              </w:rPr>
+              <w:t xml:space="preserve"> </w:t>
+            </w:r>
+            <w:r>
+              <w:rPr>
+                <w:rFonts w:ascii="Calibri" w:hAnsi="Calibri"/>
+                <w:sz w:val="20"/>
+                <w:szCs w:val="20"/>
+              </w:rPr>
+              <w:t xml:space="preserve">.Net, JavaScript, </w:t>
             </w:r>
             <w:r>
               <w:rPr>
@@ -223,6 +254,14 @@
                 <w:szCs w:val="20"/>
               </w:rPr>
               <w:t>, SQL</w:t>
+            </w:r>
+            <w:r>
+              <w:rPr>
+                <w:rFonts w:ascii="Calibri" w:hAnsi="Calibri"/>
+                <w:sz w:val="20"/>
+                <w:szCs w:val="20"/>
+              </w:rPr>
+              <w:t>, SSMS</w:t>
             </w:r>
           </w:p>
           <w:p>
@@ -300,29 +339,6 @@
                 <w:szCs w:val="20"/>
               </w:rPr>
               <w:t>Knowledge of design and software development principles, as well as good development practices</w:t>
-            </w:r>
-          </w:p>
-          <w:p>
-            <w:pPr>
-              <w:pStyle w:val="ListParagraph"/>
-              <w:numPr>
-                <w:ilvl w:val="0"/>
-                <w:numId w:val="3"/>
-              </w:numPr>
-              <w:ind w:left="284" w:hanging="270"/>
-              <w:rPr>
-                <w:rFonts w:ascii="Calibri" w:hAnsi="Calibri"/>
-                <w:sz w:val="20"/>
-                <w:szCs w:val="20"/>
-              </w:rPr>
-            </w:pPr>
-            <w:r>
-              <w:rPr>
-                <w:rFonts w:ascii="Calibri" w:hAnsi="Calibri"/>
-                <w:sz w:val="20"/>
-                <w:szCs w:val="20"/>
-              </w:rPr>
-              <w:t>Extensive experience troubleshooting through internet and phone</w:t>
             </w:r>
           </w:p>
         </w:tc>
@@ -387,6 +403,169 @@
                 <w:sz w:val="20"/>
                 <w:szCs w:val="20"/>
               </w:rPr>
+              <w:t xml:space="preserve">TECH DYNAMISM </w:t>
+            </w:r>
+            <w:r>
+              <w:rPr>
+                <w:rFonts w:ascii="Calibri" w:hAnsi="Calibri"/>
+                <w:color w:val="auto"/>
+                <w:sz w:val="20"/>
+                <w:szCs w:val="20"/>
+              </w:rPr>
+              <w:t>Software Engineering Intern</w:t>
+            </w:r>
+          </w:p>
+          <w:p>
+            <w:pPr>
+              <w:spacing w:line="240" w:lineRule="auto"/>
+              <w:rPr>
+                <w:rFonts w:ascii="Calibri" w:hAnsi="Calibri"/>
+                <w:color w:val="auto"/>
+                <w:sz w:val="20"/>
+                <w:szCs w:val="20"/>
+              </w:rPr>
+            </w:pPr>
+            <w:r>
+              <w:rPr>
+                <w:rFonts w:ascii="Calibri" w:hAnsi="Calibri"/>
+                <w:color w:val="auto"/>
+                <w:sz w:val="20"/>
+                <w:szCs w:val="20"/>
+              </w:rPr>
+              <w:t>Worked as a software developer on a large scale C#, .Net Framework and Web</w:t>
+            </w:r>
+            <w:r>
+              <w:rPr>
+                <w:rFonts w:ascii="Calibri" w:hAnsi="Calibri"/>
+                <w:color w:val="auto"/>
+                <w:sz w:val="20"/>
+                <w:szCs w:val="20"/>
+              </w:rPr>
+              <w:t xml:space="preserve"> (AngularJS</w:t>
+            </w:r>
+            <w:r>
+              <w:rPr>
+                <w:rFonts w:ascii="Calibri" w:hAnsi="Calibri"/>
+                <w:color w:val="auto"/>
+                <w:sz w:val="20"/>
+                <w:szCs w:val="20"/>
+              </w:rPr>
+              <w:t xml:space="preserve">, </w:t>
+            </w:r>
+            <w:r>
+              <w:rPr>
+                <w:rFonts w:ascii="Calibri" w:hAnsi="Calibri"/>
+                <w:color w:val="auto"/>
+                <w:sz w:val="20"/>
+                <w:szCs w:val="20"/>
+              </w:rPr>
+              <w:t>jQuery, B</w:t>
+            </w:r>
+            <w:r>
+              <w:rPr>
+                <w:rFonts w:ascii="Calibri" w:hAnsi="Calibri"/>
+                <w:color w:val="auto"/>
+                <w:sz w:val="20"/>
+                <w:szCs w:val="20"/>
+              </w:rPr>
+              <w:t>ootstrap) project. Created unit tests, fixed bugs and participated in SCRUM development as part of the development team</w:t>
+            </w:r>
+            <w:r>
+              <w:rPr>
+                <w:rFonts w:ascii="Calibri" w:hAnsi="Calibri"/>
+                <w:color w:val="auto"/>
+                <w:sz w:val="20"/>
+                <w:szCs w:val="20"/>
+              </w:rPr>
+              <w:t>.</w:t>
+            </w:r>
+            <w:r>
+              <w:rPr>
+                <w:rFonts w:ascii="Calibri" w:hAnsi="Calibri"/>
+                <w:color w:val="auto"/>
+                <w:sz w:val="20"/>
+                <w:szCs w:val="20"/>
+              </w:rPr>
+              <w:t>X</w:t>
+            </w:r>
+            <w:bookmarkStart w:id="0" w:name="_GoBack"/>
+            <w:bookmarkEnd w:id="0"/>
+          </w:p>
+        </w:tc>
+        <w:tc>
+          <w:tcPr>
+            <w:tcW w:w="808" w:type="pct"/>
+            <w:tcBorders>
+              <w:left w:val="nil"/>
+            </w:tcBorders>
+          </w:tcPr>
+          <w:p>
+            <w:pPr>
+              <w:pStyle w:val="Heading3"/>
+              <w:jc w:val="right"/>
+              <w:rPr>
+                <w:rFonts w:ascii="Calibri" w:hAnsi="Calibri"/>
+                <w:color w:val="auto"/>
+                <w:sz w:val="18"/>
+                <w:szCs w:val="18"/>
+              </w:rPr>
+            </w:pPr>
+            <w:r>
+              <w:rPr>
+                <w:rFonts w:ascii="Calibri" w:hAnsi="Calibri"/>
+                <w:color w:val="auto"/>
+                <w:sz w:val="18"/>
+                <w:szCs w:val="18"/>
+              </w:rPr>
+              <w:t>2016-</w:t>
+            </w:r>
+          </w:p>
+        </w:tc>
+      </w:tr>
+      <w:tr>
+        <w:trPr>
+          <w:trHeight w:val="17"/>
+        </w:trPr>
+        <w:tc>
+          <w:tcPr>
+            <w:tcW w:w="830" w:type="pct"/>
+            <w:vMerge/>
+          </w:tcPr>
+          <w:p>
+            <w:pPr>
+              <w:pStyle w:val="Heading1"/>
+              <w:jc w:val="left"/>
+              <w:rPr>
+                <w:rFonts w:ascii="Calibri Light" w:hAnsi="Calibri Light"/>
+                <w:color w:val="1C6194" w:themeColor="accent6" w:themeShade="BF"/>
+                <w:sz w:val="20"/>
+                <w:szCs w:val="20"/>
+              </w:rPr>
+            </w:pPr>
+          </w:p>
+        </w:tc>
+        <w:tc>
+          <w:tcPr>
+            <w:tcW w:w="3362" w:type="pct"/>
+          </w:tcPr>
+          <w:p>
+            <w:pPr>
+              <w:spacing w:after="0" w:line="240" w:lineRule="auto"/>
+              <w:rPr>
+                <w:rFonts w:ascii="Calibri" w:hAnsi="Calibri"/>
+                <w:color w:val="auto"/>
+                <w:sz w:val="20"/>
+                <w:szCs w:val="20"/>
+              </w:rPr>
+            </w:pPr>
+            <w:r>
+              <w:rPr>
+                <w:rFonts w:ascii="Calibri" w:hAnsi="Calibri"/>
+                <w:b/>
+                <w:color w:val="auto"/>
+                <w:sz w:val="20"/>
+                <w:szCs w:val="20"/>
+              </w:rPr>
               <w:t xml:space="preserve">SELF-EMPLOYED </w:t>
             </w:r>
             <w:r>
@@ -401,7 +580,7 @@
           </w:p>
           <w:p>
             <w:pPr>
-              <w:spacing w:line="240" w:lineRule="auto"/>
+              <w:spacing w:after="0" w:line="240" w:lineRule="auto"/>
               <w:rPr>
                 <w:rFonts w:ascii="Calibri" w:hAnsi="Calibri"/>
                 <w:color w:val="auto"/>
@@ -418,6 +597,18 @@
               </w:rPr>
               <w:t>Mentored a student in the Java programming language and helped him to create a simple side scrolling videogame, with dynamic lighting.</w:t>
             </w:r>
+          </w:p>
+          <w:p>
+            <w:pPr>
+              <w:spacing w:after="0" w:line="240" w:lineRule="auto"/>
+              <w:rPr>
+                <w:rFonts w:ascii="Calibri" w:hAnsi="Calibri"/>
+                <w:b/>
+                <w:color w:val="auto"/>
+                <w:sz w:val="20"/>
+                <w:szCs w:val="20"/>
+              </w:rPr>
+            </w:pPr>
           </w:p>
         </w:tc>
         <w:tc>
@@ -897,8 +1088,6 @@
                   <w:t>Home-based computer repair and technology problem-solving summer business, sourced products and researched software to solve various hardware and software issues.</w:t>
                 </w:r>
               </w:p>
-              <w:bookmarkStart w:id="0" w:name="_GoBack" w:displacedByCustomXml="next"/>
-              <w:bookmarkEnd w:id="0" w:displacedByCustomXml="next"/>
             </w:sdtContent>
           </w:sdt>
         </w:tc>
@@ -1083,15 +1272,7 @@
                 <w:sz w:val="20"/>
                 <w:szCs w:val="20"/>
               </w:rPr>
-              <w:t xml:space="preserve">4 foot </w:t>
-            </w:r>
-            <w:r>
-              <w:rPr>
-                <w:rFonts w:ascii="Calibri" w:hAnsi="Calibri"/>
-                <w:sz w:val="20"/>
-                <w:szCs w:val="20"/>
-              </w:rPr>
-              <w:t>tall</w:t>
+              <w:t>4-foot-tall</w:t>
             </w:r>
             <w:r>
               <w:rPr>
@@ -1528,6 +1709,7 @@
           <w:p>
             <w:pPr>
               <w:pStyle w:val="Heading3"/>
+              <w:spacing w:after="0"/>
               <w:rPr>
                 <w:rFonts w:ascii="Calibri" w:hAnsi="Calibri"/>
                 <w:caps w:val="0"/>
@@ -1551,6 +1733,7 @@
           </w:p>
           <w:p>
             <w:pPr>
+              <w:spacing w:after="0"/>
               <w:rPr>
                 <w:rFonts w:ascii="Calibri" w:hAnsi="Calibri"/>
                 <w:color w:val="auto"/>
@@ -1570,6 +1753,7 @@
           </w:p>
           <w:p>
             <w:pPr>
+              <w:spacing w:after="0"/>
               <w:rPr>
                 <w:rFonts w:ascii="Calibri" w:hAnsi="Calibri"/>
                 <w:color w:val="auto"/>
@@ -1589,6 +1773,7 @@
           </w:p>
           <w:p>
             <w:pPr>
+              <w:spacing w:after="0"/>
               <w:rPr>
                 <w:rStyle w:val="Strong"/>
                 <w:rFonts w:ascii="Calibri" w:hAnsi="Calibri"/>
@@ -1712,6 +1897,7 @@
           <w:p>
             <w:pPr>
               <w:pStyle w:val="Heading3"/>
+              <w:spacing w:after="0"/>
               <w:rPr>
                 <w:rFonts w:ascii="Calibri" w:hAnsi="Calibri"/>
                 <w:caps w:val="0"/>
@@ -1735,7 +1921,7 @@
           </w:p>
           <w:p>
             <w:pPr>
-              <w:spacing w:line="240" w:lineRule="auto"/>
+              <w:spacing w:after="0" w:line="240" w:lineRule="auto"/>
               <w:rPr>
                 <w:rFonts w:ascii="Calibri" w:hAnsi="Calibri"/>
                 <w:color w:val="auto"/>
@@ -1755,7 +1941,7 @@
           </w:p>
           <w:p>
             <w:pPr>
-              <w:spacing w:line="240" w:lineRule="auto"/>
+              <w:spacing w:after="0" w:line="240" w:lineRule="auto"/>
               <w:rPr>
                 <w:rFonts w:ascii="Calibri" w:hAnsi="Calibri"/>
                 <w:color w:val="auto"/>
@@ -1775,7 +1961,7 @@
           </w:p>
           <w:p>
             <w:pPr>
-              <w:spacing w:line="240" w:lineRule="auto"/>
+              <w:spacing w:after="0" w:line="240" w:lineRule="auto"/>
               <w:rPr>
                 <w:rStyle w:val="Strong"/>
                 <w:rFonts w:ascii="Calibri" w:hAnsi="Calibri"/>
@@ -1848,7 +2034,7 @@
 </file>
 
 <file path=word/endnotes.xml><?xml version="1.0" encoding="utf-8"?>
-<w:endnotes xmlns:wpc="http://schemas.microsoft.com/office/word/2010/wordprocessingCanvas" xmlns:cx="http://schemas.microsoft.com/office/drawing/2014/chartex" xmlns:cx1="http://schemas.microsoft.com/office/drawing/2015/9/8/chartex" xmlns:mc="http://schemas.openxmlformats.org/markup-compatibility/2006" xmlns:o="urn:schemas-microsoft-com:office:office" xmlns:r="http://schemas.openxmlformats.org/officeDocument/2006/relationships" xmlns:m="http://schemas.openxmlformats.org/officeDocument/2006/math" xmlns:v="urn:schemas-microsoft-com:vml" xmlns:wp14="http://schemas.microsoft.com/office/word/2010/wordprocessingDrawing" xmlns:wp="http://schemas.openxmlformats.org/drawingml/2006/wordprocessingDrawing" xmlns:w10="urn:schemas-microsoft-com:office:word" xmlns:w="http://schemas.openxmlformats.org/wordprocessingml/2006/main" xmlns:w14="http://schemas.microsoft.com/office/word/2010/wordml" xmlns:w15="http://schemas.microsoft.com/office/word/2012/wordml" xmlns:w16se="http://schemas.microsoft.com/office/word/2015/wordml/symex" xmlns:wpg="http://schemas.microsoft.com/office/word/2010/wordprocessingGroup" xmlns:wpi="http://schemas.microsoft.com/office/word/2010/wordprocessingInk" xmlns:wne="http://schemas.microsoft.com/office/word/2006/wordml" xmlns:wps="http://schemas.microsoft.com/office/word/2010/wordprocessingShape" mc:Ignorable="w14 w15 w16se wp14">
+<w:endnotes xmlns:wpc="http://schemas.microsoft.com/office/word/2010/wordprocessingCanvas" xmlns:cx="http://schemas.microsoft.com/office/drawing/2014/chartex" xmlns:cx1="http://schemas.microsoft.com/office/drawing/2015/9/8/chartex" xmlns:cx2="http://schemas.microsoft.com/office/drawing/2015/10/21/chartex" xmlns:mc="http://schemas.openxmlformats.org/markup-compatibility/2006" xmlns:o="urn:schemas-microsoft-com:office:office" xmlns:r="http://schemas.openxmlformats.org/officeDocument/2006/relationships" xmlns:m="http://schemas.openxmlformats.org/officeDocument/2006/math" xmlns:v="urn:schemas-microsoft-com:vml" xmlns:wp14="http://schemas.microsoft.com/office/word/2010/wordprocessingDrawing" xmlns:wp="http://schemas.openxmlformats.org/drawingml/2006/wordprocessingDrawing" xmlns:w10="urn:schemas-microsoft-com:office:word" xmlns:w="http://schemas.openxmlformats.org/wordprocessingml/2006/main" xmlns:w14="http://schemas.microsoft.com/office/word/2010/wordml" xmlns:w15="http://schemas.microsoft.com/office/word/2012/wordml" xmlns:w16se="http://schemas.microsoft.com/office/word/2015/wordml/symex" xmlns:wpg="http://schemas.microsoft.com/office/word/2010/wordprocessingGroup" xmlns:wpi="http://schemas.microsoft.com/office/word/2010/wordprocessingInk" xmlns:wne="http://schemas.microsoft.com/office/word/2006/wordml" xmlns:wps="http://schemas.microsoft.com/office/word/2010/wordprocessingShape" mc:Ignorable="w14 w15 w16se wp14">
   <w:endnote w:type="separator" w:id="-1">
     <w:p>
       <w:pPr>
@@ -1873,7 +2059,7 @@
 </file>
 
 <file path=word/footer1.xml><?xml version="1.0" encoding="utf-8"?>
-<w:ftr xmlns:wpc="http://schemas.microsoft.com/office/word/2010/wordprocessingCanvas" xmlns:cx="http://schemas.microsoft.com/office/drawing/2014/chartex" xmlns:cx1="http://schemas.microsoft.com/office/drawing/2015/9/8/chartex" xmlns:mc="http://schemas.openxmlformats.org/markup-compatibility/2006" xmlns:o="urn:schemas-microsoft-com:office:office" xmlns:r="http://schemas.openxmlformats.org/officeDocument/2006/relationships" xmlns:m="http://schemas.openxmlformats.org/officeDocument/2006/math" xmlns:v="urn:schemas-microsoft-com:vml" xmlns:wp14="http://schemas.microsoft.com/office/word/2010/wordprocessingDrawing" xmlns:wp="http://schemas.openxmlformats.org/drawingml/2006/wordprocessingDrawing" xmlns:w10="urn:schemas-microsoft-com:office:word" xmlns:w="http://schemas.openxmlformats.org/wordprocessingml/2006/main" xmlns:w14="http://schemas.microsoft.com/office/word/2010/wordml" xmlns:w15="http://schemas.microsoft.com/office/word/2012/wordml" xmlns:w16se="http://schemas.microsoft.com/office/word/2015/wordml/symex" xmlns:wpg="http://schemas.microsoft.com/office/word/2010/wordprocessingGroup" xmlns:wpi="http://schemas.microsoft.com/office/word/2010/wordprocessingInk" xmlns:wne="http://schemas.microsoft.com/office/word/2006/wordml" xmlns:wps="http://schemas.microsoft.com/office/word/2010/wordprocessingShape" mc:Ignorable="w14 w15 w16se wp14">
+<w:ftr xmlns:wpc="http://schemas.microsoft.com/office/word/2010/wordprocessingCanvas" xmlns:cx="http://schemas.microsoft.com/office/drawing/2014/chartex" xmlns:cx1="http://schemas.microsoft.com/office/drawing/2015/9/8/chartex" xmlns:cx2="http://schemas.microsoft.com/office/drawing/2015/10/21/chartex" xmlns:mc="http://schemas.openxmlformats.org/markup-compatibility/2006" xmlns:o="urn:schemas-microsoft-com:office:office" xmlns:r="http://schemas.openxmlformats.org/officeDocument/2006/relationships" xmlns:m="http://schemas.openxmlformats.org/officeDocument/2006/math" xmlns:v="urn:schemas-microsoft-com:vml" xmlns:wp14="http://schemas.microsoft.com/office/word/2010/wordprocessingDrawing" xmlns:wp="http://schemas.openxmlformats.org/drawingml/2006/wordprocessingDrawing" xmlns:w10="urn:schemas-microsoft-com:office:word" xmlns:w="http://schemas.openxmlformats.org/wordprocessingml/2006/main" xmlns:w14="http://schemas.microsoft.com/office/word/2010/wordml" xmlns:w15="http://schemas.microsoft.com/office/word/2012/wordml" xmlns:w16se="http://schemas.microsoft.com/office/word/2015/wordml/symex" xmlns:wpg="http://schemas.microsoft.com/office/word/2010/wordprocessingGroup" xmlns:wpi="http://schemas.microsoft.com/office/word/2010/wordprocessingInk" xmlns:wne="http://schemas.microsoft.com/office/word/2006/wordml" xmlns:wps="http://schemas.microsoft.com/office/word/2010/wordprocessingShape" mc:Ignorable="w14 w15 w16se wp14">
   <w:p>
     <w:pPr>
       <w:pStyle w:val="Footer"/>
@@ -1904,7 +2090,7 @@
 </file>
 
 <file path=word/footnotes.xml><?xml version="1.0" encoding="utf-8"?>
-<w:footnotes xmlns:wpc="http://schemas.microsoft.com/office/word/2010/wordprocessingCanvas" xmlns:cx="http://schemas.microsoft.com/office/drawing/2014/chartex" xmlns:cx1="http://schemas.microsoft.com/office/drawing/2015/9/8/chartex" xmlns:mc="http://schemas.openxmlformats.org/markup-compatibility/2006" xmlns:o="urn:schemas-microsoft-com:office:office" xmlns:r="http://schemas.openxmlformats.org/officeDocument/2006/relationships" xmlns:m="http://schemas.openxmlformats.org/officeDocument/2006/math" xmlns:v="urn:schemas-microsoft-com:vml" xmlns:wp14="http://schemas.microsoft.com/office/word/2010/wordprocessingDrawing" xmlns:wp="http://schemas.openxmlformats.org/drawingml/2006/wordprocessingDrawing" xmlns:w10="urn:schemas-microsoft-com:office:word" xmlns:w="http://schemas.openxmlformats.org/wordprocessingml/2006/main" xmlns:w14="http://schemas.microsoft.com/office/word/2010/wordml" xmlns:w15="http://schemas.microsoft.com/office/word/2012/wordml" xmlns:w16se="http://schemas.microsoft.com/office/word/2015/wordml/symex" xmlns:wpg="http://schemas.microsoft.com/office/word/2010/wordprocessingGroup" xmlns:wpi="http://schemas.microsoft.com/office/word/2010/wordprocessingInk" xmlns:wne="http://schemas.microsoft.com/office/word/2006/wordml" xmlns:wps="http://schemas.microsoft.com/office/word/2010/wordprocessingShape" mc:Ignorable="w14 w15 w16se wp14">
+<w:footnotes xmlns:wpc="http://schemas.microsoft.com/office/word/2010/wordprocessingCanvas" xmlns:cx="http://schemas.microsoft.com/office/drawing/2014/chartex" xmlns:cx1="http://schemas.microsoft.com/office/drawing/2015/9/8/chartex" xmlns:cx2="http://schemas.microsoft.com/office/drawing/2015/10/21/chartex" xmlns:mc="http://schemas.openxmlformats.org/markup-compatibility/2006" xmlns:o="urn:schemas-microsoft-com:office:office" xmlns:r="http://schemas.openxmlformats.org/officeDocument/2006/relationships" xmlns:m="http://schemas.openxmlformats.org/officeDocument/2006/math" xmlns:v="urn:schemas-microsoft-com:vml" xmlns:wp14="http://schemas.microsoft.com/office/word/2010/wordprocessingDrawing" xmlns:wp="http://schemas.openxmlformats.org/drawingml/2006/wordprocessingDrawing" xmlns:w10="urn:schemas-microsoft-com:office:word" xmlns:w="http://schemas.openxmlformats.org/wordprocessingml/2006/main" xmlns:w14="http://schemas.microsoft.com/office/word/2010/wordml" xmlns:w15="http://schemas.microsoft.com/office/word/2012/wordml" xmlns:w16se="http://schemas.microsoft.com/office/word/2015/wordml/symex" xmlns:wpg="http://schemas.microsoft.com/office/word/2010/wordprocessingGroup" xmlns:wpi="http://schemas.microsoft.com/office/word/2010/wordprocessingInk" xmlns:wne="http://schemas.microsoft.com/office/word/2006/wordml" xmlns:wps="http://schemas.microsoft.com/office/word/2010/wordprocessingShape" mc:Ignorable="w14 w15 w16se wp14">
   <w:footnote w:type="separator" w:id="-1">
     <w:p>
       <w:pPr>
@@ -1929,7 +2115,7 @@
 </file>
 
 <file path=word/numbering.xml><?xml version="1.0" encoding="utf-8"?>
-<w:numbering xmlns:wpc="http://schemas.microsoft.com/office/word/2010/wordprocessingCanvas" xmlns:cx="http://schemas.microsoft.com/office/drawing/2014/chartex" xmlns:cx1="http://schemas.microsoft.com/office/drawing/2015/9/8/chartex" xmlns:mc="http://schemas.openxmlformats.org/markup-compatibility/2006" xmlns:o="urn:schemas-microsoft-com:office:office" xmlns:r="http://schemas.openxmlformats.org/officeDocument/2006/relationships" xmlns:m="http://schemas.openxmlformats.org/officeDocument/2006/math" xmlns:v="urn:schemas-microsoft-com:vml" xmlns:wp14="http://schemas.microsoft.com/office/word/2010/wordprocessingDrawing" xmlns:wp="http://schemas.openxmlformats.org/drawingml/2006/wordprocessingDrawing" xmlns:w10="urn:schemas-microsoft-com:office:word" xmlns:w="http://schemas.openxmlformats.org/wordprocessingml/2006/main" xmlns:w14="http://schemas.microsoft.com/office/word/2010/wordml" xmlns:w15="http://schemas.microsoft.com/office/word/2012/wordml" xmlns:w16se="http://schemas.microsoft.com/office/word/2015/wordml/symex" xmlns:wpg="http://schemas.microsoft.com/office/word/2010/wordprocessingGroup" xmlns:wpi="http://schemas.microsoft.com/office/word/2010/wordprocessingInk" xmlns:wne="http://schemas.microsoft.com/office/word/2006/wordml" xmlns:wps="http://schemas.microsoft.com/office/word/2010/wordprocessingShape" mc:Ignorable="w14 w15 w16se wp14">
+<w:numbering xmlns:wpc="http://schemas.microsoft.com/office/word/2010/wordprocessingCanvas" xmlns:cx="http://schemas.microsoft.com/office/drawing/2014/chartex" xmlns:cx1="http://schemas.microsoft.com/office/drawing/2015/9/8/chartex" xmlns:cx2="http://schemas.microsoft.com/office/drawing/2015/10/21/chartex" xmlns:mc="http://schemas.openxmlformats.org/markup-compatibility/2006" xmlns:o="urn:schemas-microsoft-com:office:office" xmlns:r="http://schemas.openxmlformats.org/officeDocument/2006/relationships" xmlns:m="http://schemas.openxmlformats.org/officeDocument/2006/math" xmlns:v="urn:schemas-microsoft-com:vml" xmlns:wp14="http://schemas.microsoft.com/office/word/2010/wordprocessingDrawing" xmlns:wp="http://schemas.openxmlformats.org/drawingml/2006/wordprocessingDrawing" xmlns:w10="urn:schemas-microsoft-com:office:word" xmlns:w="http://schemas.openxmlformats.org/wordprocessingml/2006/main" xmlns:w14="http://schemas.microsoft.com/office/word/2010/wordml" xmlns:w15="http://schemas.microsoft.com/office/word/2012/wordml" xmlns:w16se="http://schemas.microsoft.com/office/word/2015/wordml/symex" xmlns:wpg="http://schemas.microsoft.com/office/word/2010/wordprocessingGroup" xmlns:wpi="http://schemas.microsoft.com/office/word/2010/wordprocessingInk" xmlns:wne="http://schemas.microsoft.com/office/word/2006/wordml" xmlns:wps="http://schemas.microsoft.com/office/word/2010/wordprocessingShape" mc:Ignorable="w14 w15 w16se wp14">
   <w:abstractNum w:abstractNumId="0" w15:restartNumberingAfterBreak="0">
     <w:nsid w:val="022B6386"/>
     <w:multiLevelType w:val="hybridMultilevel"/>
@@ -2299,7 +2485,7 @@
       </w:pPr>
     </w:pPrDefault>
   </w:docDefaults>
-  <w:latentStyles w:defLockedState="0" w:defUIPriority="99" w:defSemiHidden="0" w:defUnhideWhenUsed="0" w:defQFormat="0" w:count="371">
+  <w:latentStyles w:defLockedState="0" w:defUIPriority="99" w:defSemiHidden="0" w:defUnhideWhenUsed="0" w:defQFormat="0" w:count="372">
     <w:lsdException w:name="Normal" w:uiPriority="0" w:qFormat="1"/>
     <w:lsdException w:name="heading 1" w:uiPriority="1" w:qFormat="1"/>
     <w:lsdException w:name="heading 2" w:semiHidden="1" w:uiPriority="1" w:unhideWhenUsed="1" w:qFormat="1"/>
@@ -2405,7 +2591,6 @@
     <w:lsdException w:name="HTML Sample" w:semiHidden="1" w:unhideWhenUsed="1"/>
     <w:lsdException w:name="HTML Typewriter" w:semiHidden="1" w:unhideWhenUsed="1"/>
     <w:lsdException w:name="HTML Variable" w:semiHidden="1" w:unhideWhenUsed="1"/>
-    <w:lsdException w:name="Normal Table" w:semiHidden="1" w:unhideWhenUsed="1"/>
     <w:lsdException w:name="annotation subject" w:semiHidden="1" w:unhideWhenUsed="1"/>
     <w:lsdException w:name="No List" w:semiHidden="1" w:unhideWhenUsed="1"/>
     <w:lsdException w:name="Outline List 1" w:semiHidden="1" w:unhideWhenUsed="1"/>
@@ -2452,10 +2637,8 @@
     <w:lsdException w:name="Table Subtle 2" w:semiHidden="1" w:unhideWhenUsed="1"/>
     <w:lsdException w:name="Table Web 1" w:semiHidden="1" w:unhideWhenUsed="1"/>
     <w:lsdException w:name="Table Web 2" w:semiHidden="1" w:unhideWhenUsed="1"/>
-    <w:lsdException w:name="Table Web 3" w:semiHidden="1" w:unhideWhenUsed="1"/>
     <w:lsdException w:name="Balloon Text" w:semiHidden="1" w:unhideWhenUsed="1"/>
     <w:lsdException w:name="Table Grid" w:uiPriority="39"/>
-    <w:lsdException w:name="Table Theme" w:semiHidden="1" w:unhideWhenUsed="1"/>
     <w:lsdException w:name="Placeholder Text" w:semiHidden="1"/>
     <w:lsdException w:name="No Spacing" w:uiPriority="1" w:qFormat="1"/>
     <w:lsdException w:name="Light Shading" w:uiPriority="60"/>
@@ -2671,6 +2854,7 @@
     <w:lsdException w:name="List Table 5 Dark Accent 6" w:uiPriority="50"/>
     <w:lsdException w:name="List Table 6 Colorful Accent 6" w:uiPriority="51"/>
     <w:lsdException w:name="List Table 7 Colorful Accent 6" w:uiPriority="52"/>
+    <w:lsdException w:name="Mention" w:semiHidden="1" w:unhideWhenUsed="1"/>
   </w:latentStyles>
   <w:style w:type="paragraph" w:default="1" w:styleId="Normal">
     <w:name w:val="Normal"/>
@@ -3137,7 +3321,7 @@
 </file>
 
 <file path=word/glossary/document.xml><?xml version="1.0" encoding="utf-8"?>
-<w:glossaryDocument xmlns:wpc="http://schemas.microsoft.com/office/word/2010/wordprocessingCanvas" xmlns:cx="http://schemas.microsoft.com/office/drawing/2014/chartex" xmlns:cx1="http://schemas.microsoft.com/office/drawing/2015/9/8/chartex" xmlns:mc="http://schemas.openxmlformats.org/markup-compatibility/2006" xmlns:o="urn:schemas-microsoft-com:office:office" xmlns:r="http://schemas.openxmlformats.org/officeDocument/2006/relationships" xmlns:m="http://schemas.openxmlformats.org/officeDocument/2006/math" xmlns:v="urn:schemas-microsoft-com:vml" xmlns:wp14="http://schemas.microsoft.com/office/word/2010/wordprocessingDrawing" xmlns:wp="http://schemas.openxmlformats.org/drawingml/2006/wordprocessingDrawing" xmlns:w10="urn:schemas-microsoft-com:office:word" xmlns:w="http://schemas.openxmlformats.org/wordprocessingml/2006/main" xmlns:w14="http://schemas.microsoft.com/office/word/2010/wordml" xmlns:w15="http://schemas.microsoft.com/office/word/2012/wordml" xmlns:w16se="http://schemas.microsoft.com/office/word/2015/wordml/symex" xmlns:wpg="http://schemas.microsoft.com/office/word/2010/wordprocessingGroup" xmlns:wpi="http://schemas.microsoft.com/office/word/2010/wordprocessingInk" xmlns:wne="http://schemas.microsoft.com/office/word/2006/wordml" xmlns:wps="http://schemas.microsoft.com/office/word/2010/wordprocessingShape" mc:Ignorable="w14 w15 w16se wp14">
+<w:glossaryDocument xmlns:wpc="http://schemas.microsoft.com/office/word/2010/wordprocessingCanvas" xmlns:cx="http://schemas.microsoft.com/office/drawing/2014/chartex" xmlns:cx1="http://schemas.microsoft.com/office/drawing/2015/9/8/chartex" xmlns:cx2="http://schemas.microsoft.com/office/drawing/2015/10/21/chartex" xmlns:mc="http://schemas.openxmlformats.org/markup-compatibility/2006" xmlns:o="urn:schemas-microsoft-com:office:office" xmlns:r="http://schemas.openxmlformats.org/officeDocument/2006/relationships" xmlns:m="http://schemas.openxmlformats.org/officeDocument/2006/math" xmlns:v="urn:schemas-microsoft-com:vml" xmlns:wp14="http://schemas.microsoft.com/office/word/2010/wordprocessingDrawing" xmlns:wp="http://schemas.openxmlformats.org/drawingml/2006/wordprocessingDrawing" xmlns:w10="urn:schemas-microsoft-com:office:word" xmlns:w="http://schemas.openxmlformats.org/wordprocessingml/2006/main" xmlns:w14="http://schemas.microsoft.com/office/word/2010/wordml" xmlns:w15="http://schemas.microsoft.com/office/word/2012/wordml" xmlns:w16se="http://schemas.microsoft.com/office/word/2015/wordml/symex" xmlns:wpg="http://schemas.microsoft.com/office/word/2010/wordprocessingGroup" xmlns:wpi="http://schemas.microsoft.com/office/word/2010/wordprocessingInk" xmlns:wne="http://schemas.microsoft.com/office/word/2006/wordml" xmlns:wps="http://schemas.microsoft.com/office/word/2010/wordprocessingShape" mc:Ignorable="w14 w15 w16se wp14">
   <w:docParts>
     <w:docPart>
       <w:docPartPr>
@@ -3273,7 +3457,7 @@
     <w:charset w:val="00"/>
     <w:family w:val="roman"/>
     <w:pitch w:val="variable"/>
-    <w:sig w:usb0="E0002EFF" w:usb1="C0007843" w:usb2="00000009" w:usb3="00000000" w:csb0="000001FF" w:csb1="00000000"/>
+    <w:sig w:usb0="E0002AFF" w:usb1="C0007843" w:usb2="00000009" w:usb3="00000000" w:csb0="000001FF" w:csb1="00000000"/>
   </w:font>
   <w:font w:name="Courier New">
     <w:panose1 w:val="02070309020205020404"/>
@@ -3294,7 +3478,7 @@
     <w:charset w:val="00"/>
     <w:family w:val="swiss"/>
     <w:pitch w:val="variable"/>
-    <w:sig w:usb0="E0002EFF" w:usb1="C0007843" w:usb2="00000009" w:usb3="00000000" w:csb0="000001FF" w:csb1="00000000"/>
+    <w:sig w:usb0="E0002AFF" w:usb1="C0007843" w:usb2="00000009" w:usb3="00000000" w:csb0="000001FF" w:csb1="00000000"/>
   </w:font>
   <w:font w:name="Franklin Gothic Medium">
     <w:panose1 w:val="020B0603020102020204"/>
@@ -3307,9 +3491,8 @@
     <w:panose1 w:val="020B0502040204020203"/>
     <w:charset w:val="00"/>
     <w:family w:val="swiss"/>
-    <w:notTrueType/>
     <w:pitch w:val="variable"/>
-    <w:sig w:usb0="00000003" w:usb1="00000000" w:usb2="00000000" w:usb3="00000000" w:csb0="00000001" w:csb1="00000000"/>
+    <w:sig w:usb0="E4002EFF" w:usb1="C000E47F" w:usb2="00000009" w:usb3="00000000" w:csb0="000001FF" w:csb1="00000000"/>
   </w:font>
   <w:font w:name="Calibri">
     <w:panose1 w:val="020F0502020204030204"/>
@@ -3349,6 +3532,7 @@
     <w:rsid w:val="00507C1E"/>
     <w:rsid w:val="005B2031"/>
     <w:rsid w:val="005F2141"/>
+    <w:rsid w:val="00645602"/>
     <w:rsid w:val="006C2D46"/>
     <w:rsid w:val="007A3463"/>
     <w:rsid w:val="007C17FF"/>
@@ -3396,7 +3580,7 @@
       </w:pPr>
     </w:pPrDefault>
   </w:docDefaults>
-  <w:latentStyles w:defLockedState="0" w:defUIPriority="99" w:defSemiHidden="0" w:defUnhideWhenUsed="0" w:defQFormat="0" w:count="371">
+  <w:latentStyles w:defLockedState="0" w:defUIPriority="99" w:defSemiHidden="0" w:defUnhideWhenUsed="0" w:defQFormat="0" w:count="372">
     <w:lsdException w:name="Normal" w:uiPriority="0" w:qFormat="1"/>
     <w:lsdException w:name="heading 1" w:uiPriority="9" w:qFormat="1"/>
     <w:lsdException w:name="heading 2" w:semiHidden="1" w:uiPriority="9" w:unhideWhenUsed="1" w:qFormat="1"/>
@@ -3502,7 +3686,6 @@
     <w:lsdException w:name="HTML Sample" w:semiHidden="1" w:unhideWhenUsed="1"/>
     <w:lsdException w:name="HTML Typewriter" w:semiHidden="1" w:unhideWhenUsed="1"/>
     <w:lsdException w:name="HTML Variable" w:semiHidden="1" w:unhideWhenUsed="1"/>
-    <w:lsdException w:name="Normal Table" w:semiHidden="1" w:unhideWhenUsed="1"/>
     <w:lsdException w:name="annotation subject" w:semiHidden="1" w:unhideWhenUsed="1"/>
     <w:lsdException w:name="No List" w:semiHidden="1" w:unhideWhenUsed="1"/>
     <w:lsdException w:name="Outline List 1" w:semiHidden="1" w:unhideWhenUsed="1"/>
@@ -3549,10 +3732,8 @@
     <w:lsdException w:name="Table Subtle 2" w:semiHidden="1" w:unhideWhenUsed="1"/>
     <w:lsdException w:name="Table Web 1" w:semiHidden="1" w:unhideWhenUsed="1"/>
     <w:lsdException w:name="Table Web 2" w:semiHidden="1" w:unhideWhenUsed="1"/>
-    <w:lsdException w:name="Table Web 3" w:semiHidden="1" w:unhideWhenUsed="1"/>
     <w:lsdException w:name="Balloon Text" w:semiHidden="1" w:unhideWhenUsed="1"/>
     <w:lsdException w:name="Table Grid" w:uiPriority="39"/>
-    <w:lsdException w:name="Table Theme" w:semiHidden="1" w:unhideWhenUsed="1"/>
     <w:lsdException w:name="Placeholder Text" w:semiHidden="1"/>
     <w:lsdException w:name="No Spacing" w:uiPriority="1" w:qFormat="1"/>
     <w:lsdException w:name="Light Shading" w:uiPriority="60"/>
@@ -3768,6 +3949,7 @@
     <w:lsdException w:name="List Table 5 Dark Accent 6" w:uiPriority="50"/>
     <w:lsdException w:name="List Table 6 Colorful Accent 6" w:uiPriority="51"/>
     <w:lsdException w:name="List Table 7 Colorful Accent 6" w:uiPriority="52"/>
+    <w:lsdException w:name="Mention" w:semiHidden="1" w:unhideWhenUsed="1"/>
   </w:latentStyles>
   <w:style w:type="paragraph" w:default="1" w:styleId="Normal">
     <w:name w:val="Normal"/>
@@ -4607,7 +4789,7 @@
 </file>
 
 <file path=customXml/itemProps2.xml><?xml version="1.0" encoding="utf-8"?>
-<ds:datastoreItem xmlns:ds="http://schemas.openxmlformats.org/officeDocument/2006/customXml" ds:itemID="{A7F29379-F475-4A52-89A3-0963A3AC54BA}">
+<ds:datastoreItem xmlns:ds="http://schemas.openxmlformats.org/officeDocument/2006/customXml" ds:itemID="{93D59339-65D2-4E78-BBB0-3CE7F5FD647E}">
   <ds:schemaRefs>
     <ds:schemaRef ds:uri="http://schemas.openxmlformats.org/officeDocument/2006/bibliography"/>
   </ds:schemaRefs>

</xml_diff>

<commit_message>
Fixed placement of school year attendance date
Moved right
</commit_message>
<xml_diff>
--- a/Elijah Bosley Resume.docx
+++ b/Elijah Bosley Resume.docx
@@ -192,7 +192,14 @@
             <w:pPr>
               <w:pStyle w:val="Heading2"/>
               <w:tabs>
-                <w:tab w:val="right" w:pos="8754"/>
+                <w:tab w:val="left" w:pos="720"/>
+                <w:tab w:val="left" w:pos="1440"/>
+                <w:tab w:val="left" w:pos="2160"/>
+                <w:tab w:val="left" w:pos="2880"/>
+                <w:tab w:val="left" w:pos="3600"/>
+                <w:tab w:val="left" w:pos="4320"/>
+                <w:tab w:val="left" w:pos="5040"/>
+                <w:tab w:val="left" w:pos="5760"/>
               </w:tabs>
               <w:rPr>
                 <w:rFonts w:ascii="Calibri" w:hAnsi="Calibri" w:cstheme="minorHAnsi"/>
@@ -233,15 +240,7 @@
             <w:r>
               <w:rPr>
                 <w:rFonts w:ascii="Calibri" w:hAnsi="Calibri" w:cstheme="minorHAnsi"/>
-                <w:color w:val="auto"/>
-                <w:sz w:val="20"/>
-                <w:szCs w:val="20"/>
-              </w:rPr>
-              <w:t xml:space="preserve">                  </w:t>
-            </w:r>
-            <w:r>
-              <w:rPr>
-                <w:rFonts w:ascii="Calibri" w:hAnsi="Calibri" w:cstheme="minorHAnsi"/>
+                <w:caps w:val="0"/>
                 <w:color w:val="auto"/>
                 <w:sz w:val="20"/>
                 <w:szCs w:val="20"/>
@@ -252,9 +251,35 @@
               <w:rPr>
                 <w:rFonts w:ascii="Calibri" w:hAnsi="Calibri" w:cstheme="minorHAnsi"/>
                 <w:caps w:val="0"/>
-              </w:rPr>
+                <w:color w:val="auto"/>
+                <w:sz w:val="20"/>
+                <w:szCs w:val="20"/>
+              </w:rPr>
+              <w:tab/>
+            </w:r>
+            <w:r>
+              <w:rPr>
+                <w:rFonts w:ascii="Calibri" w:hAnsi="Calibri" w:cstheme="minorHAnsi"/>
+                <w:caps w:val="0"/>
+                <w:color w:val="auto"/>
+                <w:sz w:val="20"/>
+                <w:szCs w:val="20"/>
+              </w:rPr>
+              <w:tab/>
+            </w:r>
+            <w:r>
+              <w:rPr>
+                <w:rFonts w:ascii="Calibri" w:hAnsi="Calibri" w:cstheme="minorHAnsi"/>
+                <w:caps w:val="0"/>
+                <w:color w:val="auto"/>
+                <w:sz w:val="20"/>
+                <w:szCs w:val="20"/>
+              </w:rPr>
+              <w:tab/>
               <w:t>2015-Present</w:t>
             </w:r>
+            <w:bookmarkStart w:id="0" w:name="_GoBack"/>
+            <w:bookmarkEnd w:id="0"/>
           </w:p>
           <w:p>
             <w:pPr>
@@ -335,6 +360,15 @@
                 <w:sz w:val="20"/>
                 <w:szCs w:val="20"/>
               </w:rPr>
+              <w:t>2015</w:t>
+            </w:r>
+            <w:r>
+              <w:rPr>
+                <w:rFonts w:ascii="Calibri" w:hAnsi="Calibri" w:cstheme="minorHAnsi"/>
+                <w:color w:val="1C6194" w:themeColor="accent6" w:themeShade="BF"/>
+                <w:sz w:val="20"/>
+                <w:szCs w:val="20"/>
+              </w:rPr>
               <w:t>Skills</w:t>
             </w:r>
           </w:p>
@@ -574,15 +608,7 @@
                 <w:sz w:val="20"/>
                 <w:szCs w:val="20"/>
               </w:rPr>
-              <w:t xml:space="preserve"> design and software development principles, as we</w:t>
-            </w:r>
-            <w:r>
-              <w:rPr>
-                <w:rFonts w:ascii="Calibri" w:hAnsi="Calibri" w:cstheme="minorHAnsi"/>
-                <w:sz w:val="20"/>
-                <w:szCs w:val="20"/>
-              </w:rPr>
-              <w:t>ll as good development practice</w:t>
+              <w:t xml:space="preserve"> design and software development principles, as well as good development practice</w:t>
             </w:r>
             <w:r>
               <w:rPr>
@@ -821,8 +847,6 @@
               </w:rPr>
               <w:t>ped him to create a simple top-down</w:t>
             </w:r>
-            <w:bookmarkStart w:id="0" w:name="_GoBack"/>
-            <w:bookmarkEnd w:id="0"/>
             <w:r>
               <w:rPr>
                 <w:rFonts w:ascii="Calibri" w:hAnsi="Calibri" w:cstheme="minorHAnsi"/>
@@ -2775,6 +2799,7 @@
   <w:style w:type="character" w:default="1" w:styleId="DefaultParagraphFont">
     <w:name w:val="Default Paragraph Font"/>
     <w:uiPriority w:val="1"/>
+    <w:semiHidden/>
     <w:unhideWhenUsed/>
   </w:style>
   <w:style w:type="table" w:default="1" w:styleId="TableNormal">
@@ -3241,7 +3266,7 @@
     <w:charset w:val="00"/>
     <w:family w:val="roman"/>
     <w:pitch w:val="variable"/>
-    <w:sig w:usb0="E0002AFF" w:usb1="C0007841" w:usb2="00000009" w:usb3="00000000" w:csb0="000001FF" w:csb1="00000000"/>
+    <w:sig w:usb0="E0002EFF" w:usb1="C0007843" w:usb2="00000009" w:usb3="00000000" w:csb0="000001FF" w:csb1="00000000"/>
   </w:font>
   <w:font w:name="Courier New">
     <w:panose1 w:val="02070309020205020404"/>
@@ -3262,7 +3287,7 @@
     <w:charset w:val="00"/>
     <w:family w:val="swiss"/>
     <w:pitch w:val="variable"/>
-    <w:sig w:usb0="E0002AFF" w:usb1="C0007843" w:usb2="00000009" w:usb3="00000000" w:csb0="000001FF" w:csb1="00000000"/>
+    <w:sig w:usb0="E0002EFF" w:usb1="C0007843" w:usb2="00000009" w:usb3="00000000" w:csb0="000001FF" w:csb1="00000000"/>
   </w:font>
   <w:font w:name="Franklin Gothic Medium">
     <w:panose1 w:val="020B0603020102020204"/>
@@ -3312,10 +3337,12 @@
     <w:rsid w:val="001E10C6"/>
     <w:rsid w:val="00247095"/>
     <w:rsid w:val="003F203F"/>
+    <w:rsid w:val="00440B3D"/>
     <w:rsid w:val="004458FC"/>
     <w:rsid w:val="004D5CB6"/>
     <w:rsid w:val="00507C1E"/>
     <w:rsid w:val="005B2031"/>
+    <w:rsid w:val="005E719F"/>
     <w:rsid w:val="005F2141"/>
     <w:rsid w:val="00645602"/>
     <w:rsid w:val="00697A1F"/>
@@ -4755,7 +4782,7 @@
 </file>
 
 <file path=customXml/itemProps2.xml><?xml version="1.0" encoding="utf-8"?>
-<ds:datastoreItem xmlns:ds="http://schemas.openxmlformats.org/officeDocument/2006/customXml" ds:itemID="{09CC290C-3810-431E-A0B5-D0A3A7E225B8}">
+<ds:datastoreItem xmlns:ds="http://schemas.openxmlformats.org/officeDocument/2006/customXml" ds:itemID="{88D42749-7887-4F63-AA79-F7B6EACA2F5D}">
   <ds:schemaRefs>
     <ds:schemaRef ds:uri="http://schemas.openxmlformats.org/officeDocument/2006/bibliography"/>
   </ds:schemaRefs>

</xml_diff>

<commit_message>
Resume link to github fixed
</commit_message>
<xml_diff>
--- a/Elijah Bosley Resume.docx
+++ b/Elijah Bosley Resume.docx
@@ -131,7 +131,21 @@
                 <w:rFonts w:ascii="Calibri" w:hAnsi="Calibri" w:cstheme="minorHAnsi"/>
                 <w:sz w:val="20"/>
               </w:rPr>
-              <w:t xml:space="preserve">github.com/XenthisX </w:t>
+              <w:t>github.com/</w:t>
+            </w:r>
+            <w:r>
+              <w:rPr>
+                <w:rFonts w:ascii="Calibri" w:hAnsi="Calibri" w:cstheme="minorHAnsi"/>
+                <w:sz w:val="20"/>
+              </w:rPr>
+              <w:t>elibosley</w:t>
+            </w:r>
+            <w:r>
+              <w:rPr>
+                <w:rFonts w:ascii="Calibri" w:hAnsi="Calibri" w:cstheme="minorHAnsi"/>
+                <w:sz w:val="20"/>
+              </w:rPr>
+              <w:t xml:space="preserve"> </w:t>
             </w:r>
             <w:r>
               <w:rPr>
@@ -152,6 +166,8 @@
             </w:r>
           </w:p>
         </w:tc>
+        <w:bookmarkStart w:id="0" w:name="_GoBack"/>
+        <w:bookmarkEnd w:id="0"/>
       </w:tr>
       <w:tr>
         <w:trPr>
@@ -1827,8 +1843,6 @@
               </w:rPr>
               <w:t xml:space="preserve">ip and social society with over 50 </w:t>
             </w:r>
-            <w:bookmarkStart w:id="0" w:name="_GoBack"/>
-            <w:bookmarkEnd w:id="0"/>
             <w:r>
               <w:rPr>
                 <w:rFonts w:ascii="Calibri" w:hAnsi="Calibri"/>
@@ -3454,7 +3468,7 @@
     <w:charset w:val="00"/>
     <w:family w:val="roman"/>
     <w:pitch w:val="variable"/>
-    <w:sig w:usb0="E0002EFF" w:usb1="C0007843" w:usb2="00000009" w:usb3="00000000" w:csb0="000001FF" w:csb1="00000000"/>
+    <w:sig w:usb0="E0002EFF" w:usb1="C000785B" w:usb2="00000009" w:usb3="00000000" w:csb0="000001FF" w:csb1="00000000"/>
   </w:font>
   <w:font w:name="Courier New">
     <w:panose1 w:val="02070309020205020404"/>
@@ -3497,14 +3511,14 @@
     <w:charset w:val="00"/>
     <w:family w:val="swiss"/>
     <w:pitch w:val="variable"/>
-    <w:sig w:usb0="E00002FF" w:usb1="4000ACFF" w:usb2="00000001" w:usb3="00000000" w:csb0="0000019F" w:csb1="00000000"/>
+    <w:sig w:usb0="E0002AFF" w:usb1="C000247B" w:usb2="00000009" w:usb3="00000000" w:csb0="000001FF" w:csb1="00000000"/>
   </w:font>
   <w:font w:name="Calibri Light">
     <w:panose1 w:val="020F0302020204030204"/>
     <w:charset w:val="00"/>
     <w:family w:val="swiss"/>
     <w:pitch w:val="variable"/>
-    <w:sig w:usb0="A00002EF" w:usb1="4000207B" w:usb2="00000000" w:usb3="00000000" w:csb0="0000019F" w:csb1="00000000"/>
+    <w:sig w:usb0="E0002AFF" w:usb1="C000247B" w:usb2="00000009" w:usb3="00000000" w:csb0="000001FF" w:csb1="00000000"/>
   </w:font>
 </w:fonts>
 </file>
@@ -3545,6 +3559,7 @@
     <w:rsid w:val="00902F82"/>
     <w:rsid w:val="00A169F3"/>
     <w:rsid w:val="00A77B2D"/>
+    <w:rsid w:val="00AF5529"/>
     <w:rsid w:val="00CE49C6"/>
     <w:rsid w:val="00CE6C31"/>
     <w:rsid w:val="00D617A5"/>
@@ -4984,7 +4999,7 @@
 </file>
 
 <file path=customXml/itemProps2.xml><?xml version="1.0" encoding="utf-8"?>
-<ds:datastoreItem xmlns:ds="http://schemas.openxmlformats.org/officeDocument/2006/customXml" ds:itemID="{DA9CA15F-112B-4F01-9493-1C6688C30E91}">
+<ds:datastoreItem xmlns:ds="http://schemas.openxmlformats.org/officeDocument/2006/customXml" ds:itemID="{1D774743-E72F-4DB7-A67C-9D3D0C0041B9}">
   <ds:schemaRefs>
     <ds:schemaRef ds:uri="http://schemas.openxmlformats.org/officeDocument/2006/bibliography"/>
   </ds:schemaRefs>

</xml_diff>

<commit_message>
Changed description to make more sense
</commit_message>
<xml_diff>
--- a/Elijah Bosley Resume.docx
+++ b/Elijah Bosley Resume.docx
@@ -626,8 +626,6 @@
               </w:rPr>
               <w:t>JOBS</w:t>
             </w:r>
-            <w:bookmarkStart w:id="0" w:name="_GoBack"/>
-            <w:bookmarkEnd w:id="0"/>
           </w:p>
           <w:p>
             <w:pPr>
@@ -689,8 +687,46 @@
                 <w:sz w:val="20"/>
                 <w:szCs w:val="20"/>
               </w:rPr>
-              <w:t>Member of a research team tasked with developing a web application for displaying previous vulnerabilities in software. Designed to allow researchers and engineers avoid bugs and exploits that might have been used in the past.</w:t>
-            </w:r>
+              <w:t xml:space="preserve">Member of a research team tasked with developing a web application for displaying previous vulnerabilities in software. </w:t>
+            </w:r>
+            <w:r>
+              <w:rPr>
+                <w:rFonts w:ascii="Calibri" w:hAnsi="Calibri" w:cstheme="minorHAnsi"/>
+                <w:color w:val="auto"/>
+                <w:sz w:val="20"/>
+                <w:szCs w:val="20"/>
+              </w:rPr>
+              <w:t>Website and API d</w:t>
+            </w:r>
+            <w:r>
+              <w:rPr>
+                <w:rFonts w:ascii="Calibri" w:hAnsi="Calibri" w:cstheme="minorHAnsi"/>
+                <w:color w:val="auto"/>
+                <w:sz w:val="20"/>
+                <w:szCs w:val="20"/>
+              </w:rPr>
+              <w:t xml:space="preserve">esigned to allow researchers and </w:t>
+            </w:r>
+            <w:r>
+              <w:rPr>
+                <w:rFonts w:ascii="Calibri" w:hAnsi="Calibri" w:cstheme="minorHAnsi"/>
+                <w:color w:val="auto"/>
+                <w:sz w:val="20"/>
+                <w:szCs w:val="20"/>
+              </w:rPr>
+              <w:t>developers</w:t>
+            </w:r>
+            <w:r>
+              <w:rPr>
+                <w:rFonts w:ascii="Calibri" w:hAnsi="Calibri" w:cstheme="minorHAnsi"/>
+                <w:color w:val="auto"/>
+                <w:sz w:val="20"/>
+                <w:szCs w:val="20"/>
+              </w:rPr>
+              <w:t xml:space="preserve"> avoid bugs and exploits that have already been discovered.</w:t>
+            </w:r>
+            <w:bookmarkStart w:id="0" w:name="_GoBack"/>
+            <w:bookmarkEnd w:id="0"/>
           </w:p>
         </w:tc>
         <w:tc>
@@ -2689,7 +2725,7 @@
       </w:pPr>
     </w:pPrDefault>
   </w:docDefaults>
-  <w:latentStyles w:defLockedState="0" w:defUIPriority="99" w:defSemiHidden="0" w:defUnhideWhenUsed="0" w:defQFormat="0" w:count="373">
+  <w:latentStyles w:defLockedState="0" w:defUIPriority="99" w:defSemiHidden="0" w:defUnhideWhenUsed="0" w:defQFormat="0" w:count="372">
     <w:lsdException w:name="Normal" w:uiPriority="0" w:qFormat="1"/>
     <w:lsdException w:name="heading 1" w:uiPriority="1" w:qFormat="1"/>
     <w:lsdException w:name="heading 2" w:semiHidden="1" w:uiPriority="1" w:unhideWhenUsed="1" w:qFormat="1"/>
@@ -3062,7 +3098,6 @@
     <w:lsdException w:name="List Table 6 Colorful Accent 6" w:uiPriority="51"/>
     <w:lsdException w:name="List Table 7 Colorful Accent 6" w:uiPriority="52"/>
     <w:lsdException w:name="Mention" w:semiHidden="1" w:unhideWhenUsed="1"/>
-    <w:lsdException w:name="Smart Hyperlink" w:semiHidden="1" w:unhideWhenUsed="1"/>
   </w:latentStyles>
   <w:style w:type="paragraph" w:default="1" w:styleId="Normal">
     <w:name w:val="Normal"/>
@@ -3691,6 +3726,7 @@
     <w:rsid w:val="0066721B"/>
     <w:rsid w:val="00697A1F"/>
     <w:rsid w:val="006C2D46"/>
+    <w:rsid w:val="006C32EA"/>
     <w:rsid w:val="00780362"/>
     <w:rsid w:val="007A3463"/>
     <w:rsid w:val="007B512F"/>
@@ -3744,7 +3780,7 @@
       </w:pPr>
     </w:pPrDefault>
   </w:docDefaults>
-  <w:latentStyles w:defLockedState="0" w:defUIPriority="99" w:defSemiHidden="0" w:defUnhideWhenUsed="0" w:defQFormat="0" w:count="373">
+  <w:latentStyles w:defLockedState="0" w:defUIPriority="99" w:defSemiHidden="0" w:defUnhideWhenUsed="0" w:defQFormat="0" w:count="372">
     <w:lsdException w:name="Normal" w:uiPriority="0" w:qFormat="1"/>
     <w:lsdException w:name="heading 1" w:uiPriority="9" w:qFormat="1"/>
     <w:lsdException w:name="heading 2" w:semiHidden="1" w:uiPriority="9" w:unhideWhenUsed="1" w:qFormat="1"/>
@@ -4117,7 +4153,6 @@
     <w:lsdException w:name="List Table 6 Colorful Accent 6" w:uiPriority="51"/>
     <w:lsdException w:name="List Table 7 Colorful Accent 6" w:uiPriority="52"/>
     <w:lsdException w:name="Mention" w:semiHidden="1" w:unhideWhenUsed="1"/>
-    <w:lsdException w:name="Smart Hyperlink" w:semiHidden="1" w:unhideWhenUsed="1"/>
   </w:latentStyles>
   <w:style w:type="paragraph" w:default="1" w:styleId="Normal">
     <w:name w:val="Normal"/>
@@ -5141,7 +5176,7 @@
 </file>
 
 <file path=customXml/itemProps2.xml><?xml version="1.0" encoding="utf-8"?>
-<ds:datastoreItem xmlns:ds="http://schemas.openxmlformats.org/officeDocument/2006/customXml" ds:itemID="{CC31F9BB-30E3-4B22-8973-1BE20F6F97F7}">
+<ds:datastoreItem xmlns:ds="http://schemas.openxmlformats.org/officeDocument/2006/customXml" ds:itemID="{2B242DC9-DE14-42B4-BF88-AE3745291B09}">
   <ds:schemaRefs>
     <ds:schemaRef ds:uri="http://schemas.openxmlformats.org/officeDocument/2006/bibliography"/>
   </ds:schemaRefs>

</xml_diff>

<commit_message>
Rewrote 50% of resume
Removed unnecessary project, improved overall flow, added a personal
summary
</commit_message>
<xml_diff>
--- a/Elijah Bosley Resume.docx
+++ b/Elijah Bosley Resume.docx
@@ -16,9 +16,9 @@
         <w:tblLook w:val="04A0" w:firstRow="1" w:lastRow="0" w:firstColumn="1" w:lastColumn="0" w:noHBand="0" w:noVBand="1"/>
       </w:tblPr>
       <w:tblGrid>
-        <w:gridCol w:w="1440"/>
-        <w:gridCol w:w="8010"/>
-        <w:gridCol w:w="1392"/>
+        <w:gridCol w:w="1620"/>
+        <w:gridCol w:w="8820"/>
+        <w:gridCol w:w="1012"/>
       </w:tblGrid>
       <w:tr>
         <w:trPr>
@@ -26,11 +26,12 @@
         </w:trPr>
         <w:tc>
           <w:tcPr>
-            <w:tcW w:w="664" w:type="pct"/>
+            <w:tcW w:w="707" w:type="pct"/>
           </w:tcPr>
           <w:p>
             <w:pPr>
               <w:pStyle w:val="Heading1"/>
+              <w:keepLines/>
               <w:pBdr>
                 <w:right w:val="none" w:sz="0" w:space="0" w:color="auto"/>
               </w:pBdr>
@@ -42,12 +43,13 @@
         </w:tc>
         <w:tc>
           <w:tcPr>
-            <w:tcW w:w="4336" w:type="pct"/>
+            <w:tcW w:w="4293" w:type="pct"/>
             <w:gridSpan w:val="2"/>
           </w:tcPr>
           <w:p>
             <w:pPr>
               <w:pStyle w:val="Name"/>
+              <w:keepLines/>
               <w:rPr>
                 <w:rFonts w:ascii="Calibri" w:hAnsi="Calibri" w:cstheme="minorHAnsi"/>
                 <w:color w:val="1C6194" w:themeColor="accent6" w:themeShade="BF"/>
@@ -58,7 +60,7 @@
               <w:rPr>
                 <w:rFonts w:ascii="Calibri" w:hAnsi="Calibri" w:cstheme="minorHAnsi"/>
                 <w:color w:val="1C6194" w:themeColor="accent6" w:themeShade="BF"/>
-                <w:sz w:val="52"/>
+                <w:sz w:val="44"/>
               </w:rPr>
               <w:t xml:space="preserve">EliJAh Bosley </w:t>
             </w:r>
@@ -67,7 +69,7 @@
                 <w:rFonts w:ascii="Calibri" w:hAnsi="Calibri" w:cstheme="minorHAnsi"/>
                 <w:caps w:val="0"/>
                 <w:color w:val="1C6194" w:themeColor="accent6" w:themeShade="BF"/>
-                <w:sz w:val="32"/>
+                <w:sz w:val="28"/>
               </w:rPr>
               <w:t>e</w:t>
             </w:r>
@@ -76,13 +78,14 @@
                 <w:rFonts w:ascii="Calibri" w:hAnsi="Calibri" w:cstheme="minorHAnsi"/>
                 <w:caps w:val="0"/>
                 <w:color w:val="1C6194" w:themeColor="accent6" w:themeShade="BF"/>
-                <w:sz w:val="32"/>
+                <w:sz w:val="28"/>
               </w:rPr>
               <w:t>lijahbosley.com</w:t>
             </w:r>
           </w:p>
           <w:p>
             <w:pPr>
+              <w:keepLines/>
               <w:rPr>
                 <w:rFonts w:ascii="Calibri" w:hAnsi="Calibri" w:cstheme="minorHAnsi"/>
                 <w:color w:val="auto"/>
@@ -173,11 +176,12 @@
         </w:trPr>
         <w:tc>
           <w:tcPr>
-            <w:tcW w:w="664" w:type="pct"/>
+            <w:tcW w:w="707" w:type="pct"/>
           </w:tcPr>
           <w:p>
             <w:pPr>
               <w:pStyle w:val="Heading1"/>
+              <w:keepLines/>
               <w:jc w:val="left"/>
               <w:rPr>
                 <w:rFonts w:ascii="Calibri" w:hAnsi="Calibri" w:cstheme="minorHAnsi"/>
@@ -199,8 +203,7 @@
         </w:tc>
         <w:tc>
           <w:tcPr>
-            <w:tcW w:w="4336" w:type="pct"/>
-            <w:gridSpan w:val="2"/>
+            <w:tcW w:w="3851" w:type="pct"/>
           </w:tcPr>
           <w:p>
             <w:pPr>
@@ -217,6 +220,7 @@
               </w:tabs>
               <w:rPr>
                 <w:rFonts w:ascii="Calibri" w:hAnsi="Calibri" w:cstheme="minorHAnsi"/>
+                <w:caps w:val="0"/>
                 <w:color w:val="auto"/>
                 <w:sz w:val="20"/>
                 <w:szCs w:val="20"/>
@@ -235,6 +239,58 @@
             <w:r>
               <w:rPr>
                 <w:rFonts w:ascii="Calibri" w:hAnsi="Calibri" w:cstheme="minorHAnsi"/>
+                <w:caps w:val="0"/>
+                <w:color w:val="auto"/>
+                <w:sz w:val="20"/>
+                <w:szCs w:val="20"/>
+              </w:rPr>
+              <w:t xml:space="preserve"> GPA 3.7, Major GPA: 4.0</w:t>
+            </w:r>
+          </w:p>
+          <w:p>
+            <w:pPr>
+              <w:pStyle w:val="Heading2"/>
+              <w:tabs>
+                <w:tab w:val="left" w:pos="720"/>
+                <w:tab w:val="left" w:pos="1440"/>
+                <w:tab w:val="left" w:pos="2160"/>
+                <w:tab w:val="left" w:pos="2880"/>
+                <w:tab w:val="left" w:pos="3600"/>
+                <w:tab w:val="left" w:pos="4320"/>
+                <w:tab w:val="left" w:pos="5040"/>
+                <w:tab w:val="left" w:pos="5760"/>
+              </w:tabs>
+              <w:rPr>
+                <w:rFonts w:ascii="Calibri" w:hAnsi="Calibri" w:cstheme="minorHAnsi"/>
+                <w:color w:val="auto"/>
+                <w:sz w:val="20"/>
+                <w:szCs w:val="20"/>
+              </w:rPr>
+            </w:pPr>
+            <w:r>
+              <w:rPr>
+                <w:rFonts w:ascii="Calibri" w:hAnsi="Calibri" w:cstheme="minorHAnsi"/>
+                <w:caps w:val="0"/>
+                <w:color w:val="auto"/>
+                <w:sz w:val="20"/>
+                <w:szCs w:val="20"/>
+              </w:rPr>
+              <w:t>Dean’s</w:t>
+            </w:r>
+            <w:r>
+              <w:rPr>
+                <w:rFonts w:ascii="Calibri" w:hAnsi="Calibri" w:cstheme="minorHAnsi"/>
+                <w:caps w:val="0"/>
+                <w:color w:val="auto"/>
+                <w:sz w:val="20"/>
+                <w:szCs w:val="20"/>
+              </w:rPr>
+              <w:t xml:space="preserve"> List (all semesters)</w:t>
+            </w:r>
+            <w:r>
+              <w:rPr>
+                <w:rFonts w:ascii="Calibri" w:hAnsi="Calibri" w:cstheme="minorHAnsi"/>
+                <w:caps w:val="0"/>
                 <w:color w:val="auto"/>
                 <w:sz w:val="20"/>
                 <w:szCs w:val="20"/>
@@ -249,7 +305,7 @@
                 <w:sz w:val="20"/>
                 <w:szCs w:val="20"/>
               </w:rPr>
-              <w:t>Rochester, New York</w:t>
+              <w:t>BS Softwa</w:t>
             </w:r>
             <w:r>
               <w:rPr>
@@ -259,69 +315,42 @@
                 <w:sz w:val="20"/>
                 <w:szCs w:val="20"/>
               </w:rPr>
-              <w:t xml:space="preserve">                                                                   </w:t>
+              <w:t>re Engineer</w:t>
             </w:r>
             <w:r>
               <w:rPr>
                 <w:rFonts w:ascii="Calibri" w:hAnsi="Calibri" w:cstheme="minorHAnsi"/>
                 <w:caps w:val="0"/>
                 <w:color w:val="auto"/>
-                <w:szCs w:val="20"/>
-              </w:rPr>
-              <w:t>2015-Present</w:t>
-            </w:r>
-          </w:p>
-          <w:p>
-            <w:pPr>
-              <w:pStyle w:val="Heading3"/>
+                <w:sz w:val="20"/>
+                <w:szCs w:val="20"/>
+              </w:rPr>
+              <w:t>ing: Honors Program</w:t>
+            </w:r>
+          </w:p>
+        </w:tc>
+        <w:tc>
+          <w:tcPr>
+            <w:tcW w:w="442" w:type="pct"/>
+          </w:tcPr>
+          <w:p>
+            <w:pPr>
+              <w:keepLines/>
               <w:spacing w:after="0"/>
-              <w:rPr>
-                <w:rFonts w:ascii="Calibri" w:hAnsi="Calibri" w:cstheme="minorHAnsi"/>
-                <w:caps w:val="0"/>
-                <w:color w:val="auto"/>
-                <w:kern w:val="20"/>
-                <w:sz w:val="20"/>
-                <w:szCs w:val="20"/>
-              </w:rPr>
-            </w:pPr>
-            <w:r>
-              <w:rPr>
-                <w:rFonts w:ascii="Calibri" w:hAnsi="Calibri" w:cstheme="minorHAnsi"/>
-                <w:caps w:val="0"/>
-                <w:color w:val="auto"/>
-                <w:kern w:val="20"/>
-                <w:sz w:val="20"/>
-                <w:szCs w:val="20"/>
-              </w:rPr>
-              <w:t>BS Software Engineering, Honors Program, Expected 2020</w:t>
-            </w:r>
-          </w:p>
-          <w:p>
-            <w:pPr>
-              <w:spacing w:after="0"/>
-              <w:rPr>
-                <w:rFonts w:ascii="Calibri" w:hAnsi="Calibri" w:cstheme="minorHAnsi"/>
-                <w:sz w:val="20"/>
-                <w:szCs w:val="20"/>
-              </w:rPr>
-            </w:pPr>
-            <w:r>
-              <w:rPr>
-                <w:rFonts w:ascii="Calibri" w:hAnsi="Calibri" w:cstheme="minorHAnsi"/>
-                <w:color w:val="auto"/>
-                <w:sz w:val="20"/>
-                <w:szCs w:val="20"/>
-              </w:rPr>
-              <w:t xml:space="preserve">RIT Dean’s </w:t>
-            </w:r>
-            <w:r>
-              <w:rPr>
-                <w:rFonts w:ascii="Calibri" w:hAnsi="Calibri" w:cstheme="minorHAnsi"/>
-                <w:color w:val="auto"/>
-                <w:sz w:val="20"/>
-                <w:szCs w:val="20"/>
-              </w:rPr>
-              <w:t>List: (GPA 3.7, Major GPA: 4.0)</w:t>
+              <w:jc w:val="right"/>
+              <w:rPr>
+                <w:rFonts w:ascii="Calibri" w:hAnsi="Calibri" w:cstheme="minorHAnsi"/>
+                <w:sz w:val="20"/>
+                <w:szCs w:val="20"/>
+              </w:rPr>
+            </w:pPr>
+            <w:r>
+              <w:rPr>
+                <w:rFonts w:ascii="Calibri" w:hAnsi="Calibri" w:cstheme="minorHAnsi"/>
+                <w:sz w:val="20"/>
+                <w:szCs w:val="20"/>
+              </w:rPr>
+              <w:t>2015-2020</w:t>
             </w:r>
           </w:p>
         </w:tc>
@@ -332,11 +361,12 @@
         </w:trPr>
         <w:tc>
           <w:tcPr>
-            <w:tcW w:w="664" w:type="pct"/>
+            <w:tcW w:w="707" w:type="pct"/>
           </w:tcPr>
           <w:p>
             <w:pPr>
               <w:pStyle w:val="Heading1"/>
+              <w:keepLines/>
               <w:jc w:val="left"/>
               <w:rPr>
                 <w:rFonts w:ascii="Calibri" w:hAnsi="Calibri" w:cstheme="minorHAnsi"/>
@@ -352,31 +382,52 @@
                 <w:sz w:val="20"/>
                 <w:szCs w:val="20"/>
               </w:rPr>
-              <w:t>Skills</w:t>
+              <w:t>Summary</w:t>
             </w:r>
           </w:p>
         </w:tc>
         <w:tc>
           <w:tcPr>
-            <w:tcW w:w="4336" w:type="pct"/>
-            <w:gridSpan w:val="2"/>
+            <w:tcW w:w="3851" w:type="pct"/>
           </w:tcPr>
           <w:p>
             <w:pPr>
-              <w:rPr>
-                <w:rFonts w:ascii="Calibri" w:hAnsi="Calibri" w:cstheme="minorHAnsi"/>
-                <w:sz w:val="20"/>
-                <w:szCs w:val="20"/>
-              </w:rPr>
-            </w:pPr>
-            <w:r>
+              <w:keepLines/>
+              <w:spacing w:after="0"/>
+              <w:rPr>
+                <w:rFonts w:ascii="Calibri" w:hAnsi="Calibri" w:cstheme="minorHAnsi"/>
+                <w:sz w:val="20"/>
+                <w:szCs w:val="20"/>
+              </w:rPr>
+            </w:pPr>
+            <w:r>
+              <w:rPr>
+                <w:rFonts w:ascii="Calibri" w:hAnsi="Calibri" w:cstheme="minorHAnsi"/>
+                <w:sz w:val="20"/>
+                <w:szCs w:val="20"/>
+              </w:rPr>
+              <w:t>Experienced with good software design and development principles. Strong development skills learned through side projects and practical applications. Skilled team member and communicator, with many years of team experience through robotics and software engineering. Seeking a position as a software engineering intern, in Spring or Summer, 2017.</w:t>
+            </w:r>
+          </w:p>
+          <w:p>
+            <w:pPr>
+              <w:keepLines/>
+              <w:spacing w:after="0"/>
               <w:rPr>
                 <w:rFonts w:ascii="Calibri" w:hAnsi="Calibri" w:cstheme="minorHAnsi"/>
                 <w:b/>
                 <w:sz w:val="20"/>
                 <w:szCs w:val="20"/>
               </w:rPr>
-              <w:t>Experienced with:</w:t>
+            </w:pPr>
+            <w:r>
+              <w:rPr>
+                <w:rFonts w:ascii="Calibri" w:hAnsi="Calibri" w:cstheme="minorHAnsi"/>
+                <w:i/>
+                <w:sz w:val="20"/>
+                <w:szCs w:val="20"/>
+              </w:rPr>
+              <w:t>Technical Tools:</w:t>
             </w:r>
             <w:r>
               <w:rPr>
@@ -392,49 +443,7 @@
                 <w:sz w:val="20"/>
                 <w:szCs w:val="20"/>
               </w:rPr>
-              <w:t>C#, Java, Python, Ruby, C, HTML</w:t>
-            </w:r>
-            <w:r>
-              <w:rPr>
-                <w:rFonts w:ascii="Calibri" w:hAnsi="Calibri" w:cstheme="minorHAnsi"/>
-                <w:sz w:val="20"/>
-                <w:szCs w:val="20"/>
-              </w:rPr>
-              <w:t>, Arduino</w:t>
-            </w:r>
-            <w:r>
-              <w:rPr>
-                <w:rFonts w:ascii="Calibri" w:hAnsi="Calibri" w:cstheme="minorHAnsi"/>
-                <w:sz w:val="20"/>
-                <w:szCs w:val="20"/>
-              </w:rPr>
-              <w:t xml:space="preserve">, GIT, </w:t>
-            </w:r>
-            <w:r>
-              <w:rPr>
-                <w:rFonts w:ascii="Calibri" w:hAnsi="Calibri" w:cstheme="minorHAnsi"/>
-                <w:sz w:val="20"/>
-                <w:szCs w:val="20"/>
-              </w:rPr>
-              <w:t>GitHub</w:t>
-            </w:r>
-          </w:p>
-          <w:p>
-            <w:pPr>
-              <w:rPr>
-                <w:rFonts w:ascii="Calibri" w:hAnsi="Calibri" w:cstheme="minorHAnsi"/>
-                <w:sz w:val="20"/>
-                <w:szCs w:val="20"/>
-              </w:rPr>
-            </w:pPr>
-            <w:r>
-              <w:rPr>
-                <w:rFonts w:ascii="Calibri" w:hAnsi="Calibri" w:cstheme="minorHAnsi"/>
-                <w:b/>
-                <w:sz w:val="20"/>
-                <w:szCs w:val="20"/>
-              </w:rPr>
-              <w:t>Exposed to:</w:t>
+              <w:t>C#,</w:t>
             </w:r>
             <w:r>
               <w:rPr>
@@ -450,43 +459,57 @@
                 <w:sz w:val="20"/>
                 <w:szCs w:val="20"/>
               </w:rPr>
-              <w:t>JavaScript</w:t>
-            </w:r>
-            <w:r>
-              <w:rPr>
-                <w:rFonts w:ascii="Calibri" w:hAnsi="Calibri" w:cstheme="minorHAnsi"/>
-                <w:sz w:val="20"/>
-                <w:szCs w:val="20"/>
-              </w:rPr>
-              <w:t xml:space="preserve">, </w:t>
-            </w:r>
-            <w:r>
-              <w:rPr>
-                <w:rFonts w:ascii="Calibri" w:hAnsi="Calibri" w:cstheme="minorHAnsi"/>
-                <w:sz w:val="20"/>
-                <w:szCs w:val="20"/>
-              </w:rPr>
-              <w:t>Processing, SQL</w:t>
-            </w:r>
-            <w:r>
-              <w:rPr>
-                <w:rFonts w:ascii="Calibri" w:hAnsi="Calibri" w:cstheme="minorHAnsi"/>
-                <w:sz w:val="20"/>
-                <w:szCs w:val="20"/>
-              </w:rPr>
-              <w:t>, Android</w:t>
-            </w:r>
-            <w:r>
-              <w:rPr>
-                <w:rFonts w:ascii="Calibri" w:hAnsi="Calibri" w:cstheme="minorHAnsi"/>
-                <w:sz w:val="20"/>
-                <w:szCs w:val="20"/>
-              </w:rPr>
-              <w:t>, Rails, Clojure</w:t>
-            </w:r>
-          </w:p>
-          <w:p>
-            <w:pPr>
+              <w:t>.NET</w:t>
+            </w:r>
+            <w:r>
+              <w:rPr>
+                <w:rFonts w:ascii="Calibri" w:hAnsi="Calibri" w:cstheme="minorHAnsi"/>
+                <w:sz w:val="20"/>
+                <w:szCs w:val="20"/>
+              </w:rPr>
+              <w:t>,</w:t>
+            </w:r>
+            <w:r>
+              <w:rPr>
+                <w:rFonts w:ascii="Calibri" w:hAnsi="Calibri" w:cstheme="minorHAnsi"/>
+                <w:sz w:val="20"/>
+                <w:szCs w:val="20"/>
+              </w:rPr>
+              <w:t xml:space="preserve"> Java, Python, Ruby, C, HTML</w:t>
+            </w:r>
+            <w:r>
+              <w:rPr>
+                <w:rFonts w:ascii="Calibri" w:hAnsi="Calibri" w:cstheme="minorHAnsi"/>
+                <w:sz w:val="20"/>
+                <w:szCs w:val="20"/>
+              </w:rPr>
+              <w:t xml:space="preserve">, Arduino, GIT, Github, </w:t>
+            </w:r>
+            <w:r>
+              <w:rPr>
+                <w:rFonts w:ascii="Calibri" w:hAnsi="Calibri" w:cstheme="minorHAnsi"/>
+                <w:sz w:val="20"/>
+                <w:szCs w:val="20"/>
+              </w:rPr>
+              <w:t>Unix Shell, SQL, SSMS</w:t>
+            </w:r>
+            <w:r>
+              <w:rPr>
+                <w:rFonts w:ascii="Calibri" w:hAnsi="Calibri" w:cstheme="minorHAnsi"/>
+                <w:sz w:val="20"/>
+                <w:szCs w:val="20"/>
+              </w:rPr>
+              <w:t>, Vi, JQuery, Angular.js, MVC, LINQ, LaTeX</w:t>
+            </w:r>
+          </w:p>
+        </w:tc>
+        <w:tc>
+          <w:tcPr>
+            <w:tcW w:w="442" w:type="pct"/>
+          </w:tcPr>
+          <w:p>
+            <w:pPr>
+              <w:keepLines/>
               <w:spacing w:after="0"/>
               <w:rPr>
                 <w:rFonts w:ascii="Calibri" w:hAnsi="Calibri" w:cstheme="minorHAnsi"/>
@@ -494,106 +517,6 @@
                 <w:szCs w:val="20"/>
               </w:rPr>
             </w:pPr>
-            <w:r>
-              <w:rPr>
-                <w:rFonts w:ascii="Calibri" w:hAnsi="Calibri" w:cstheme="minorHAnsi"/>
-                <w:b/>
-                <w:sz w:val="20"/>
-                <w:szCs w:val="20"/>
-              </w:rPr>
-              <w:t>Tools</w:t>
-            </w:r>
-            <w:r>
-              <w:rPr>
-                <w:rFonts w:ascii="Calibri" w:hAnsi="Calibri" w:cstheme="minorHAnsi"/>
-                <w:b/>
-                <w:sz w:val="20"/>
-                <w:szCs w:val="20"/>
-              </w:rPr>
-              <w:t xml:space="preserve"> and Knowledge</w:t>
-            </w:r>
-            <w:r>
-              <w:rPr>
-                <w:rFonts w:ascii="Calibri" w:hAnsi="Calibri" w:cstheme="minorHAnsi"/>
-                <w:b/>
-                <w:sz w:val="20"/>
-                <w:szCs w:val="20"/>
-              </w:rPr>
-              <w:t>:</w:t>
-            </w:r>
-            <w:r>
-              <w:rPr>
-                <w:rFonts w:ascii="Calibri" w:hAnsi="Calibri" w:cstheme="minorHAnsi"/>
-                <w:sz w:val="20"/>
-                <w:szCs w:val="20"/>
-              </w:rPr>
-              <w:t xml:space="preserve"> </w:t>
-            </w:r>
-            <w:r>
-              <w:rPr>
-                <w:rFonts w:ascii="Calibri" w:hAnsi="Calibri" w:cstheme="minorHAnsi"/>
-                <w:sz w:val="20"/>
-                <w:szCs w:val="20"/>
-              </w:rPr>
-              <w:t xml:space="preserve">Windows, Linux, </w:t>
-            </w:r>
-            <w:r>
-              <w:rPr>
-                <w:rFonts w:ascii="Calibri" w:hAnsi="Calibri" w:cstheme="minorHAnsi"/>
-                <w:sz w:val="20"/>
-                <w:szCs w:val="20"/>
-              </w:rPr>
-              <w:t>Unix Shell, SQL, SSMS</w:t>
-            </w:r>
-            <w:r>
-              <w:rPr>
-                <w:rFonts w:ascii="Calibri" w:hAnsi="Calibri" w:cstheme="minorHAnsi"/>
-                <w:sz w:val="20"/>
-                <w:szCs w:val="20"/>
-              </w:rPr>
-              <w:t>, Vim</w:t>
-            </w:r>
-            <w:r>
-              <w:rPr>
-                <w:rFonts w:ascii="Calibri" w:hAnsi="Calibri" w:cstheme="minorHAnsi"/>
-                <w:sz w:val="20"/>
-                <w:szCs w:val="20"/>
-              </w:rPr>
-              <w:t>, .NET</w:t>
-            </w:r>
-            <w:r>
-              <w:rPr>
-                <w:rFonts w:ascii="Calibri" w:hAnsi="Calibri" w:cstheme="minorHAnsi"/>
-                <w:sz w:val="20"/>
-                <w:szCs w:val="20"/>
-              </w:rPr>
-              <w:t>, JQuery, Angular</w:t>
-            </w:r>
-            <w:r>
-              <w:rPr>
-                <w:rFonts w:ascii="Calibri" w:hAnsi="Calibri" w:cstheme="minorHAnsi"/>
-                <w:sz w:val="20"/>
-                <w:szCs w:val="20"/>
-              </w:rPr>
-              <w:t>.js, MVC,</w:t>
-            </w:r>
-          </w:p>
-          <w:p>
-            <w:pPr>
-              <w:rPr>
-                <w:rFonts w:ascii="Calibri" w:hAnsi="Calibri" w:cstheme="minorHAnsi"/>
-                <w:sz w:val="20"/>
-                <w:szCs w:val="20"/>
-              </w:rPr>
-            </w:pPr>
-            <w:r>
-              <w:rPr>
-                <w:rFonts w:ascii="Calibri" w:hAnsi="Calibri" w:cstheme="minorHAnsi"/>
-                <w:sz w:val="20"/>
-                <w:szCs w:val="20"/>
-              </w:rPr>
-              <w:t>Experience with good software design and development principles</w:t>
-            </w:r>
           </w:p>
         </w:tc>
       </w:tr>
@@ -603,12 +526,13 @@
         </w:trPr>
         <w:tc>
           <w:tcPr>
-            <w:tcW w:w="664" w:type="pct"/>
+            <w:tcW w:w="707" w:type="pct"/>
             <w:vMerge w:val="restart"/>
           </w:tcPr>
           <w:p>
             <w:pPr>
               <w:pStyle w:val="Heading1"/>
+              <w:keepLines/>
               <w:jc w:val="left"/>
               <w:rPr>
                 <w:rFonts w:ascii="Calibri" w:hAnsi="Calibri" w:cstheme="minorHAnsi"/>
@@ -624,11 +548,12 @@
                 <w:sz w:val="20"/>
                 <w:szCs w:val="20"/>
               </w:rPr>
-              <w:t>JOBS</w:t>
-            </w:r>
-          </w:p>
-          <w:p>
-            <w:pPr>
+              <w:t>Professional Experience</w:t>
+            </w:r>
+          </w:p>
+          <w:p>
+            <w:pPr>
+              <w:keepLines/>
               <w:rPr>
                 <w:rFonts w:ascii="Calibri" w:hAnsi="Calibri" w:cstheme="minorHAnsi"/>
                 <w:color w:val="1C6194" w:themeColor="accent6" w:themeShade="BF"/>
@@ -638,10 +563,11 @@
         </w:tc>
         <w:tc>
           <w:tcPr>
-            <w:tcW w:w="3694" w:type="pct"/>
+            <w:tcW w:w="3851" w:type="pct"/>
           </w:tcPr>
           <w:p>
             <w:pPr>
+              <w:keepLines/>
               <w:spacing w:after="0" w:line="240" w:lineRule="auto"/>
               <w:rPr>
                 <w:rFonts w:ascii="Calibri" w:hAnsi="Calibri" w:cstheme="minorHAnsi"/>
@@ -669,31 +595,182 @@
               </w:rPr>
               <w:t>Research Assistant</w:t>
             </w:r>
-          </w:p>
-          <w:p>
-            <w:pPr>
-              <w:spacing w:line="240" w:lineRule="auto"/>
-              <w:rPr>
-                <w:rFonts w:ascii="Calibri" w:hAnsi="Calibri" w:cstheme="minorHAnsi"/>
-                <w:color w:val="auto"/>
-                <w:sz w:val="20"/>
-                <w:szCs w:val="20"/>
-              </w:rPr>
-            </w:pPr>
-            <w:r>
-              <w:rPr>
-                <w:rFonts w:ascii="Calibri" w:hAnsi="Calibri" w:cstheme="minorHAnsi"/>
-                <w:color w:val="auto"/>
-                <w:sz w:val="20"/>
-                <w:szCs w:val="20"/>
-              </w:rPr>
-              <w:t>Member of a research team tasked with developing a web application for displaying previous vulnerabilities in software. Designed to allow researchers and engineers avoid bugs and exploits that might have been used in the past.</w:t>
+            <w:r>
+              <w:rPr>
+                <w:rFonts w:ascii="Calibri" w:hAnsi="Calibri" w:cstheme="minorHAnsi"/>
+                <w:color w:val="auto"/>
+                <w:sz w:val="20"/>
+                <w:szCs w:val="20"/>
+              </w:rPr>
+              <w:br/>
+            </w:r>
+            <w:r>
+              <w:rPr>
+                <w:rFonts w:ascii="Calibri" w:hAnsi="Calibri" w:cstheme="minorHAnsi"/>
+                <w:i/>
+                <w:color w:val="auto"/>
+                <w:sz w:val="20"/>
+                <w:szCs w:val="20"/>
+              </w:rPr>
+              <w:t xml:space="preserve">Problem: </w:t>
+            </w:r>
+            <w:r>
+              <w:rPr>
+                <w:rFonts w:ascii="Calibri" w:hAnsi="Calibri" w:cstheme="minorHAnsi"/>
+                <w:color w:val="auto"/>
+                <w:sz w:val="20"/>
+                <w:szCs w:val="20"/>
+              </w:rPr>
+              <w:t>It</w:t>
+            </w:r>
+            <w:r>
+              <w:rPr>
+                <w:rFonts w:ascii="Calibri" w:hAnsi="Calibri" w:cstheme="minorHAnsi"/>
+                <w:color w:val="auto"/>
+                <w:sz w:val="20"/>
+                <w:szCs w:val="20"/>
+              </w:rPr>
+              <w:t xml:space="preserve"> is difficult to visualize</w:t>
+            </w:r>
+            <w:r>
+              <w:rPr>
+                <w:rFonts w:ascii="Calibri" w:hAnsi="Calibri" w:cstheme="minorHAnsi"/>
+                <w:color w:val="auto"/>
+                <w:sz w:val="20"/>
+                <w:szCs w:val="20"/>
+              </w:rPr>
+              <w:t xml:space="preserve"> software vulnerabilities throughout time as they are currently stored in a very isolated style that does not show the time progression of their discovery and the fixes created to deal with them.</w:t>
+            </w:r>
+          </w:p>
+          <w:p>
+            <w:pPr>
+              <w:keepLines/>
+              <w:spacing w:after="0" w:line="240" w:lineRule="auto"/>
+              <w:rPr>
+                <w:rFonts w:ascii="Calibri" w:hAnsi="Calibri" w:cstheme="minorHAnsi"/>
+                <w:color w:val="auto"/>
+                <w:sz w:val="20"/>
+                <w:szCs w:val="20"/>
+              </w:rPr>
+            </w:pPr>
+            <w:r>
+              <w:rPr>
+                <w:rFonts w:ascii="Calibri" w:hAnsi="Calibri" w:cstheme="minorHAnsi"/>
+                <w:i/>
+                <w:color w:val="auto"/>
+                <w:sz w:val="20"/>
+                <w:szCs w:val="20"/>
+              </w:rPr>
+              <w:t xml:space="preserve">Solution: </w:t>
+            </w:r>
+            <w:r>
+              <w:rPr>
+                <w:rFonts w:ascii="Calibri" w:hAnsi="Calibri" w:cstheme="minorHAnsi"/>
+                <w:color w:val="auto"/>
+                <w:sz w:val="20"/>
+                <w:szCs w:val="20"/>
+              </w:rPr>
+              <w:t>As a research assistant</w:t>
+            </w:r>
+            <w:r>
+              <w:rPr>
+                <w:rFonts w:ascii="Calibri" w:hAnsi="Calibri" w:cstheme="minorHAnsi"/>
+                <w:color w:val="auto"/>
+                <w:sz w:val="20"/>
+                <w:szCs w:val="20"/>
+              </w:rPr>
+              <w:t>, acted as a developer in order to develop</w:t>
+            </w:r>
+            <w:r>
+              <w:rPr>
+                <w:rFonts w:ascii="Calibri" w:hAnsi="Calibri" w:cstheme="minorHAnsi"/>
+                <w:color w:val="auto"/>
+                <w:sz w:val="20"/>
+                <w:szCs w:val="20"/>
+              </w:rPr>
+              <w:t xml:space="preserve"> a web application that </w:t>
+            </w:r>
+            <w:r>
+              <w:rPr>
+                <w:rFonts w:ascii="Calibri" w:hAnsi="Calibri" w:cstheme="minorHAnsi"/>
+                <w:color w:val="auto"/>
+                <w:sz w:val="20"/>
+                <w:szCs w:val="20"/>
+              </w:rPr>
+              <w:t>acted</w:t>
+            </w:r>
+            <w:r>
+              <w:rPr>
+                <w:rFonts w:ascii="Calibri" w:hAnsi="Calibri" w:cstheme="minorHAnsi"/>
+                <w:color w:val="auto"/>
+                <w:sz w:val="20"/>
+                <w:szCs w:val="20"/>
+              </w:rPr>
+              <w:t xml:space="preserve"> as both an API and a frontend to provide researchers with the ability to view CVE data in a modern web app that has a timeline visualization</w:t>
+            </w:r>
+            <w:r>
+              <w:rPr>
+                <w:rFonts w:ascii="Calibri" w:hAnsi="Calibri" w:cstheme="minorHAnsi"/>
+                <w:color w:val="auto"/>
+                <w:sz w:val="20"/>
+                <w:szCs w:val="20"/>
+              </w:rPr>
+              <w:t xml:space="preserve"> for a better overview of how vulnerabilities are resolved and found.</w:t>
+            </w:r>
+          </w:p>
+          <w:p>
+            <w:pPr>
+              <w:keepLines/>
+              <w:spacing w:after="0" w:line="240" w:lineRule="auto"/>
+              <w:rPr>
+                <w:rFonts w:ascii="Calibri" w:hAnsi="Calibri" w:cstheme="minorHAnsi"/>
+                <w:color w:val="auto"/>
+                <w:sz w:val="20"/>
+                <w:szCs w:val="20"/>
+              </w:rPr>
+            </w:pPr>
+            <w:r>
+              <w:rPr>
+                <w:rFonts w:ascii="Calibri" w:hAnsi="Calibri" w:cstheme="minorHAnsi"/>
+                <w:i/>
+                <w:color w:val="auto"/>
+                <w:sz w:val="20"/>
+                <w:szCs w:val="20"/>
+              </w:rPr>
+              <w:t xml:space="preserve">Tools: </w:t>
+            </w:r>
+            <w:r>
+              <w:rPr>
+                <w:rFonts w:ascii="Calibri" w:hAnsi="Calibri" w:cstheme="minorHAnsi"/>
+                <w:color w:val="auto"/>
+                <w:sz w:val="20"/>
+                <w:szCs w:val="20"/>
+              </w:rPr>
+              <w:t xml:space="preserve">Ruby on Rails, JavaScript, </w:t>
+            </w:r>
+            <w:r>
+              <w:rPr>
+                <w:rFonts w:ascii="Calibri" w:hAnsi="Calibri" w:cstheme="minorHAnsi"/>
+                <w:color w:val="auto"/>
+                <w:sz w:val="20"/>
+                <w:szCs w:val="20"/>
+              </w:rPr>
+              <w:t>HTML, D3.js</w:t>
+            </w:r>
+            <w:r>
+              <w:rPr>
+                <w:rFonts w:ascii="Calibri" w:hAnsi="Calibri" w:cstheme="minorHAnsi"/>
+                <w:color w:val="auto"/>
+                <w:sz w:val="20"/>
+                <w:szCs w:val="20"/>
+              </w:rPr>
+              <w:t>, Github</w:t>
             </w:r>
           </w:p>
         </w:tc>
         <w:tc>
           <w:tcPr>
-            <w:tcW w:w="642" w:type="pct"/>
+            <w:tcW w:w="442" w:type="pct"/>
             <w:tcBorders>
               <w:left w:val="nil"/>
             </w:tcBorders>
@@ -703,7 +780,7 @@
               <w:pStyle w:val="Heading3"/>
               <w:jc w:val="right"/>
               <w:rPr>
-                <w:rFonts w:ascii="Calibri" w:hAnsi="Calibri" w:cstheme="minorHAnsi"/>
+                <w:rFonts w:ascii="Calibri" w:hAnsi="Calibri" w:cs="Calibri"/>
                 <w:color w:val="auto"/>
                 <w:sz w:val="18"/>
                 <w:szCs w:val="18"/>
@@ -711,16 +788,25 @@
             </w:pPr>
             <w:r>
               <w:rPr>
-                <w:rFonts w:ascii="Calibri" w:hAnsi="Calibri" w:cstheme="minorHAnsi"/>
+                <w:rFonts w:ascii="Calibri" w:hAnsi="Calibri" w:cs="Calibri"/>
                 <w:color w:val="auto"/>
                 <w:sz w:val="18"/>
                 <w:szCs w:val="18"/>
               </w:rPr>
+              <w:t>08/</w:t>
+            </w:r>
+            <w:r>
+              <w:rPr>
+                <w:rFonts w:ascii="Calibri" w:hAnsi="Calibri" w:cs="Calibri"/>
+                <w:color w:val="auto"/>
+                <w:sz w:val="18"/>
+                <w:szCs w:val="18"/>
+              </w:rPr>
               <w:t>2016-</w:t>
             </w:r>
             <w:r>
               <w:rPr>
-                <w:rFonts w:ascii="Calibri" w:hAnsi="Calibri" w:cstheme="minorHAnsi"/>
+                <w:rFonts w:ascii="Calibri" w:hAnsi="Calibri" w:cs="Calibri"/>
                 <w:caps w:val="0"/>
                 <w:color w:val="auto"/>
                 <w:sz w:val="18"/>
@@ -737,12 +823,13 @@
         </w:trPr>
         <w:tc>
           <w:tcPr>
-            <w:tcW w:w="664" w:type="pct"/>
+            <w:tcW w:w="707" w:type="pct"/>
             <w:vMerge/>
           </w:tcPr>
           <w:p>
             <w:pPr>
               <w:pStyle w:val="Heading1"/>
+              <w:keepLines/>
               <w:jc w:val="left"/>
               <w:rPr>
                 <w:rFonts w:ascii="Calibri" w:hAnsi="Calibri" w:cstheme="minorHAnsi"/>
@@ -755,13 +842,15 @@
         </w:tc>
         <w:tc>
           <w:tcPr>
-            <w:tcW w:w="3694" w:type="pct"/>
+            <w:tcW w:w="3851" w:type="pct"/>
           </w:tcPr>
           <w:p>
             <w:pPr>
+              <w:keepLines/>
               <w:spacing w:after="0" w:line="240" w:lineRule="auto"/>
               <w:rPr>
                 <w:rFonts w:ascii="Calibri" w:hAnsi="Calibri" w:cstheme="minorHAnsi"/>
+                <w:i/>
                 <w:color w:val="auto"/>
                 <w:sz w:val="20"/>
                 <w:szCs w:val="20"/>
@@ -789,46 +878,190 @@
           </w:p>
           <w:p>
             <w:pPr>
-              <w:spacing w:line="240" w:lineRule="auto"/>
-              <w:rPr>
-                <w:rFonts w:ascii="Calibri" w:hAnsi="Calibri" w:cstheme="minorHAnsi"/>
-                <w:color w:val="auto"/>
-                <w:sz w:val="20"/>
-                <w:szCs w:val="20"/>
-              </w:rPr>
-            </w:pPr>
-            <w:r>
-              <w:rPr>
-                <w:rFonts w:ascii="Calibri" w:hAnsi="Calibri" w:cstheme="minorHAnsi"/>
-                <w:color w:val="auto"/>
-                <w:sz w:val="20"/>
-                <w:szCs w:val="20"/>
-              </w:rPr>
-              <w:t>Worked on a large scale C#, .Net Framework and Web (AngularJS, jQuery, Bootstrap) project. Created unit tests, fixed bugs</w:t>
-            </w:r>
-            <w:r>
-              <w:rPr>
-                <w:rFonts w:ascii="Calibri" w:hAnsi="Calibri" w:cstheme="minorHAnsi"/>
-                <w:color w:val="auto"/>
-                <w:sz w:val="20"/>
-                <w:szCs w:val="20"/>
-              </w:rPr>
-              <w:t>, redesigned features</w:t>
-            </w:r>
-            <w:r>
-              <w:rPr>
-                <w:rFonts w:ascii="Calibri" w:hAnsi="Calibri" w:cstheme="minorHAnsi"/>
-                <w:color w:val="auto"/>
-                <w:sz w:val="20"/>
-                <w:szCs w:val="20"/>
-              </w:rPr>
-              <w:t xml:space="preserve"> and participated in scrum development as part of a developer team.</w:t>
+              <w:keepLines/>
+              <w:spacing w:after="0" w:line="240" w:lineRule="auto"/>
+              <w:rPr>
+                <w:rFonts w:ascii="Calibri" w:hAnsi="Calibri" w:cstheme="minorHAnsi"/>
+                <w:color w:val="auto"/>
+                <w:sz w:val="20"/>
+                <w:szCs w:val="20"/>
+              </w:rPr>
+            </w:pPr>
+            <w:r>
+              <w:rPr>
+                <w:rFonts w:ascii="Calibri" w:hAnsi="Calibri" w:cstheme="minorHAnsi"/>
+                <w:color w:val="auto"/>
+                <w:sz w:val="20"/>
+                <w:szCs w:val="20"/>
+              </w:rPr>
+              <w:t xml:space="preserve">Worked on a large scale web application responsible for acting as an all-in-one system for managing thousands of people. </w:t>
+            </w:r>
+            <w:r>
+              <w:rPr>
+                <w:rFonts w:ascii="Calibri" w:hAnsi="Calibri" w:cstheme="minorHAnsi"/>
+                <w:color w:val="auto"/>
+                <w:sz w:val="20"/>
+                <w:szCs w:val="20"/>
+              </w:rPr>
+              <w:t>As an intern</w:t>
+            </w:r>
+            <w:r>
+              <w:rPr>
+                <w:rFonts w:ascii="Calibri" w:hAnsi="Calibri" w:cstheme="minorHAnsi"/>
+                <w:color w:val="auto"/>
+                <w:sz w:val="20"/>
+                <w:szCs w:val="20"/>
+              </w:rPr>
+              <w:t xml:space="preserve">, responsibilities included optimizing </w:t>
+            </w:r>
+            <w:r>
+              <w:rPr>
+                <w:rFonts w:ascii="Calibri" w:hAnsi="Calibri" w:cstheme="minorHAnsi"/>
+                <w:color w:val="auto"/>
+                <w:sz w:val="20"/>
+                <w:szCs w:val="20"/>
+              </w:rPr>
+              <w:t>Angular.js</w:t>
+            </w:r>
+            <w:r>
+              <w:rPr>
+                <w:rFonts w:ascii="Calibri" w:hAnsi="Calibri" w:cstheme="minorHAnsi"/>
+                <w:color w:val="auto"/>
+                <w:sz w:val="20"/>
+                <w:szCs w:val="20"/>
+              </w:rPr>
+              <w:t xml:space="preserve"> code to use directives, writing API calls, fixing various bugs, </w:t>
+            </w:r>
+            <w:r>
+              <w:rPr>
+                <w:rFonts w:ascii="Calibri" w:hAnsi="Calibri" w:cstheme="minorHAnsi"/>
+                <w:color w:val="auto"/>
+                <w:sz w:val="20"/>
+                <w:szCs w:val="20"/>
+              </w:rPr>
+              <w:t>refactoring code</w:t>
+            </w:r>
+            <w:r>
+              <w:rPr>
+                <w:rFonts w:ascii="Calibri" w:hAnsi="Calibri" w:cstheme="minorHAnsi"/>
+                <w:color w:val="auto"/>
+                <w:sz w:val="20"/>
+                <w:szCs w:val="20"/>
+              </w:rPr>
+              <w:t>, improving site uniformity, and writing tests to improve code coverage.</w:t>
+            </w:r>
+          </w:p>
+          <w:p>
+            <w:pPr>
+              <w:keepLines/>
+              <w:spacing w:after="0" w:line="240" w:lineRule="auto"/>
+              <w:rPr>
+                <w:rFonts w:ascii="Calibri" w:hAnsi="Calibri" w:cstheme="minorHAnsi"/>
+                <w:color w:val="auto"/>
+                <w:sz w:val="20"/>
+                <w:szCs w:val="20"/>
+              </w:rPr>
+            </w:pPr>
+            <w:r>
+              <w:rPr>
+                <w:rFonts w:ascii="Calibri" w:hAnsi="Calibri" w:cstheme="minorHAnsi"/>
+                <w:i/>
+                <w:color w:val="auto"/>
+                <w:sz w:val="20"/>
+                <w:szCs w:val="20"/>
+              </w:rPr>
+              <w:t xml:space="preserve">Results: </w:t>
+            </w:r>
+            <w:r>
+              <w:rPr>
+                <w:rFonts w:ascii="Calibri" w:hAnsi="Calibri" w:cstheme="minorHAnsi"/>
+                <w:color w:val="auto"/>
+                <w:sz w:val="20"/>
+                <w:szCs w:val="20"/>
+              </w:rPr>
+              <w:t xml:space="preserve">Helped to remove over 1000 lines of unnecessary code through refactoring. </w:t>
+            </w:r>
+            <w:r>
+              <w:rPr>
+                <w:rFonts w:ascii="Calibri" w:hAnsi="Calibri" w:cstheme="minorHAnsi"/>
+                <w:color w:val="auto"/>
+                <w:sz w:val="20"/>
+                <w:szCs w:val="20"/>
+              </w:rPr>
+              <w:t xml:space="preserve">Updated entire site to match the UI guidelines for the project. </w:t>
+            </w:r>
+            <w:r>
+              <w:rPr>
+                <w:rFonts w:ascii="Calibri" w:hAnsi="Calibri" w:cstheme="minorHAnsi"/>
+                <w:color w:val="auto"/>
+                <w:sz w:val="20"/>
+                <w:szCs w:val="20"/>
+              </w:rPr>
+              <w:t>Improved code coverage on project from 4.5% to 30%.</w:t>
+            </w:r>
+          </w:p>
+          <w:p>
+            <w:pPr>
+              <w:keepLines/>
+              <w:spacing w:after="0" w:line="240" w:lineRule="auto"/>
+              <w:rPr>
+                <w:rFonts w:ascii="Calibri" w:hAnsi="Calibri" w:cstheme="minorHAnsi"/>
+                <w:color w:val="auto"/>
+                <w:sz w:val="20"/>
+                <w:szCs w:val="20"/>
+              </w:rPr>
+            </w:pPr>
+            <w:r>
+              <w:rPr>
+                <w:rFonts w:ascii="Calibri" w:hAnsi="Calibri" w:cstheme="minorHAnsi"/>
+                <w:i/>
+                <w:color w:val="auto"/>
+                <w:sz w:val="20"/>
+                <w:szCs w:val="20"/>
+              </w:rPr>
+              <w:t>Tools:</w:t>
+            </w:r>
+            <w:r>
+              <w:rPr>
+                <w:rFonts w:ascii="Calibri" w:hAnsi="Calibri" w:cstheme="minorHAnsi"/>
+                <w:color w:val="auto"/>
+                <w:sz w:val="20"/>
+                <w:szCs w:val="20"/>
+              </w:rPr>
+              <w:t xml:space="preserve"> C#, .Net, Angular.js, Bootstrap, moq</w:t>
+            </w:r>
+            <w:r>
+              <w:rPr>
+                <w:rFonts w:ascii="Calibri" w:hAnsi="Calibri" w:cstheme="minorHAnsi"/>
+                <w:color w:val="auto"/>
+                <w:sz w:val="20"/>
+                <w:szCs w:val="20"/>
+              </w:rPr>
+              <w:t xml:space="preserve"> </w:t>
+            </w:r>
+            <w:r>
+              <w:rPr>
+                <w:rFonts w:ascii="Calibri" w:hAnsi="Calibri" w:cstheme="minorHAnsi"/>
+                <w:color w:val="auto"/>
+                <w:sz w:val="20"/>
+                <w:szCs w:val="20"/>
+              </w:rPr>
+              <w:t xml:space="preserve">4, LINQ, </w:t>
+            </w:r>
+            <w:r>
+              <w:rPr>
+                <w:rFonts w:ascii="Calibri" w:hAnsi="Calibri" w:cstheme="minorHAnsi"/>
+                <w:color w:val="auto"/>
+                <w:sz w:val="20"/>
+                <w:szCs w:val="20"/>
+              </w:rPr>
+              <w:t>Github</w:t>
             </w:r>
           </w:p>
         </w:tc>
         <w:tc>
           <w:tcPr>
-            <w:tcW w:w="642" w:type="pct"/>
+            <w:tcW w:w="442" w:type="pct"/>
             <w:tcBorders>
               <w:left w:val="nil"/>
             </w:tcBorders>
@@ -836,9 +1069,11 @@
           <w:p>
             <w:pPr>
               <w:pStyle w:val="Heading3"/>
+              <w:spacing w:after="0"/>
               <w:jc w:val="right"/>
               <w:rPr>
-                <w:rFonts w:ascii="Calibri" w:hAnsi="Calibri" w:cstheme="minorHAnsi"/>
+                <w:rFonts w:ascii="Calibri" w:hAnsi="Calibri" w:cs="Calibri"/>
+                <w:caps w:val="0"/>
                 <w:color w:val="auto"/>
                 <w:sz w:val="18"/>
                 <w:szCs w:val="18"/>
@@ -846,13 +1081,37 @@
             </w:pPr>
             <w:r>
               <w:rPr>
-                <w:rFonts w:ascii="Calibri" w:hAnsi="Calibri" w:cstheme="minorHAnsi"/>
+                <w:rFonts w:ascii="Calibri" w:hAnsi="Calibri" w:cs="Calibri"/>
                 <w:caps w:val="0"/>
                 <w:color w:val="auto"/>
                 <w:sz w:val="18"/>
                 <w:szCs w:val="18"/>
               </w:rPr>
-              <w:t>2016</w:t>
+              <w:t>05/2016-</w:t>
+            </w:r>
+          </w:p>
+          <w:p>
+            <w:pPr>
+              <w:pStyle w:val="Heading3"/>
+              <w:spacing w:after="0"/>
+              <w:jc w:val="right"/>
+              <w:rPr>
+                <w:rFonts w:ascii="Calibri" w:hAnsi="Calibri" w:cs="Calibri"/>
+                <w:caps w:val="0"/>
+                <w:color w:val="auto"/>
+                <w:sz w:val="18"/>
+                <w:szCs w:val="18"/>
+              </w:rPr>
+            </w:pPr>
+            <w:r>
+              <w:rPr>
+                <w:rFonts w:ascii="Calibri" w:hAnsi="Calibri" w:cs="Calibri"/>
+                <w:caps w:val="0"/>
+                <w:color w:val="auto"/>
+                <w:sz w:val="18"/>
+                <w:szCs w:val="18"/>
+              </w:rPr>
+              <w:t>08/2016</w:t>
             </w:r>
           </w:p>
         </w:tc>
@@ -863,12 +1122,13 @@
         </w:trPr>
         <w:tc>
           <w:tcPr>
-            <w:tcW w:w="664" w:type="pct"/>
+            <w:tcW w:w="707" w:type="pct"/>
             <w:vMerge/>
           </w:tcPr>
           <w:p>
             <w:pPr>
               <w:pStyle w:val="Heading1"/>
+              <w:keepLines/>
               <w:jc w:val="left"/>
               <w:rPr>
                 <w:rFonts w:ascii="Calibri" w:hAnsi="Calibri" w:cstheme="minorHAnsi"/>
@@ -881,10 +1141,11 @@
         </w:tc>
         <w:tc>
           <w:tcPr>
-            <w:tcW w:w="3694" w:type="pct"/>
+            <w:tcW w:w="3851" w:type="pct"/>
           </w:tcPr>
           <w:p>
             <w:pPr>
+              <w:keepLines/>
               <w:spacing w:after="0" w:line="240" w:lineRule="auto"/>
               <w:rPr>
                 <w:rFonts w:ascii="Calibri" w:hAnsi="Calibri" w:cstheme="minorHAnsi"/>
@@ -915,31 +1176,41 @@
           </w:p>
           <w:p>
             <w:pPr>
-              <w:spacing w:line="240" w:lineRule="auto"/>
-              <w:rPr>
-                <w:rFonts w:ascii="Calibri" w:hAnsi="Calibri" w:cstheme="minorHAnsi"/>
-                <w:color w:val="auto"/>
-                <w:sz w:val="20"/>
-                <w:szCs w:val="20"/>
-              </w:rPr>
-            </w:pPr>
-            <w:r>
-              <w:rPr>
-                <w:rFonts w:ascii="Calibri" w:hAnsi="Calibri" w:cstheme="minorHAnsi"/>
-                <w:color w:val="auto"/>
-                <w:sz w:val="20"/>
-                <w:szCs w:val="20"/>
-              </w:rPr>
-              <w:t xml:space="preserve">Mentored a </w:t>
-            </w:r>
-            <w:r>
-              <w:rPr>
-                <w:rFonts w:ascii="Calibri" w:hAnsi="Calibri" w:cstheme="minorHAnsi"/>
-                <w:color w:val="auto"/>
-                <w:sz w:val="20"/>
-                <w:szCs w:val="20"/>
-              </w:rPr>
-              <w:t>rising 9</w:t>
+              <w:keepLines/>
+              <w:spacing w:after="0" w:line="240" w:lineRule="auto"/>
+              <w:rPr>
+                <w:rFonts w:ascii="Calibri" w:hAnsi="Calibri" w:cstheme="minorHAnsi"/>
+                <w:color w:val="auto"/>
+                <w:sz w:val="20"/>
+                <w:szCs w:val="20"/>
+              </w:rPr>
+            </w:pPr>
+            <w:r>
+              <w:rPr>
+                <w:rFonts w:ascii="Calibri" w:hAnsi="Calibri" w:cstheme="minorHAnsi"/>
+                <w:color w:val="auto"/>
+                <w:sz w:val="20"/>
+                <w:szCs w:val="20"/>
+              </w:rPr>
+              <w:t>Helped teach</w:t>
+            </w:r>
+            <w:r>
+              <w:rPr>
+                <w:rFonts w:ascii="Calibri" w:hAnsi="Calibri" w:cstheme="minorHAnsi"/>
+                <w:color w:val="auto"/>
+                <w:sz w:val="20"/>
+                <w:szCs w:val="20"/>
+              </w:rPr>
+              <w:t xml:space="preserve"> a </w:t>
+            </w:r>
+            <w:r>
+              <w:rPr>
+                <w:rFonts w:ascii="Calibri" w:hAnsi="Calibri" w:cstheme="minorHAnsi"/>
+                <w:color w:val="auto"/>
+                <w:sz w:val="20"/>
+                <w:szCs w:val="20"/>
+              </w:rPr>
+              <w:t>9</w:t>
             </w:r>
             <w:r>
               <w:rPr>
@@ -958,58 +1229,62 @@
                 <w:sz w:val="20"/>
                 <w:szCs w:val="20"/>
               </w:rPr>
-              <w:t xml:space="preserve"> grade </w:t>
-            </w:r>
-            <w:r>
-              <w:rPr>
-                <w:rFonts w:ascii="Calibri" w:hAnsi="Calibri" w:cstheme="minorHAnsi"/>
-                <w:color w:val="auto"/>
-                <w:sz w:val="20"/>
-                <w:szCs w:val="20"/>
-              </w:rPr>
-              <w:t>student in the Java programming language and hel</w:t>
-            </w:r>
-            <w:r>
-              <w:rPr>
-                <w:rFonts w:ascii="Calibri" w:hAnsi="Calibri" w:cstheme="minorHAnsi"/>
-                <w:color w:val="auto"/>
-                <w:sz w:val="20"/>
-                <w:szCs w:val="20"/>
-              </w:rPr>
-              <w:t>ped him to create a top-down</w:t>
-            </w:r>
-            <w:r>
-              <w:rPr>
-                <w:rFonts w:ascii="Calibri" w:hAnsi="Calibri" w:cstheme="minorHAnsi"/>
-                <w:color w:val="auto"/>
-                <w:sz w:val="20"/>
-                <w:szCs w:val="20"/>
-              </w:rPr>
-              <w:t xml:space="preserve"> </w:t>
-            </w:r>
-            <w:r>
-              <w:rPr>
-                <w:rFonts w:ascii="Calibri" w:hAnsi="Calibri" w:cstheme="minorHAnsi"/>
-                <w:color w:val="auto"/>
-                <w:sz w:val="20"/>
-                <w:szCs w:val="20"/>
-              </w:rPr>
-              <w:t>videogame, with dynamic lighting</w:t>
-            </w:r>
-            <w:r>
-              <w:rPr>
-                <w:rFonts w:ascii="Calibri" w:hAnsi="Calibri" w:cstheme="minorHAnsi"/>
-                <w:color w:val="auto"/>
-                <w:sz w:val="20"/>
-                <w:szCs w:val="20"/>
-              </w:rPr>
-              <w:t>.</w:t>
+              <w:t xml:space="preserve"> grade student</w:t>
+            </w:r>
+            <w:r>
+              <w:rPr>
+                <w:rFonts w:ascii="Calibri" w:hAnsi="Calibri" w:cstheme="minorHAnsi"/>
+                <w:color w:val="auto"/>
+                <w:sz w:val="20"/>
+                <w:szCs w:val="20"/>
+              </w:rPr>
+              <w:t xml:space="preserve"> the Java programming language</w:t>
+            </w:r>
+            <w:r>
+              <w:rPr>
+                <w:rFonts w:ascii="Calibri" w:hAnsi="Calibri" w:cstheme="minorHAnsi"/>
+                <w:color w:val="auto"/>
+                <w:sz w:val="20"/>
+                <w:szCs w:val="20"/>
+              </w:rPr>
+              <w:t>. Responsibilities included creating a lesson plan to help increase difficulty each lesson, programming in order to create code examples, and research to ensure teaching style was as effective as possible.</w:t>
+            </w:r>
+          </w:p>
+          <w:p>
+            <w:pPr>
+              <w:keepLines/>
+              <w:spacing w:after="0" w:line="240" w:lineRule="auto"/>
+              <w:rPr>
+                <w:rFonts w:ascii="Calibri" w:hAnsi="Calibri" w:cstheme="minorHAnsi"/>
+                <w:color w:val="auto"/>
+                <w:sz w:val="20"/>
+                <w:szCs w:val="20"/>
+              </w:rPr>
+            </w:pPr>
+            <w:r>
+              <w:rPr>
+                <w:rFonts w:ascii="Calibri" w:hAnsi="Calibri" w:cstheme="minorHAnsi"/>
+                <w:i/>
+                <w:color w:val="auto"/>
+                <w:sz w:val="20"/>
+                <w:szCs w:val="20"/>
+              </w:rPr>
+              <w:t>Tools</w:t>
+            </w:r>
+            <w:r>
+              <w:rPr>
+                <w:rFonts w:ascii="Calibri" w:hAnsi="Calibri" w:cstheme="minorHAnsi"/>
+                <w:color w:val="auto"/>
+                <w:sz w:val="20"/>
+                <w:szCs w:val="20"/>
+              </w:rPr>
+              <w:t>: Java, Java Swing, Eclipse</w:t>
             </w:r>
           </w:p>
         </w:tc>
         <w:tc>
           <w:tcPr>
-            <w:tcW w:w="642" w:type="pct"/>
+            <w:tcW w:w="442" w:type="pct"/>
             <w:tcBorders>
               <w:left w:val="nil"/>
             </w:tcBorders>
@@ -1017,9 +1292,10 @@
           <w:p>
             <w:pPr>
               <w:pStyle w:val="Heading3"/>
+              <w:spacing w:after="0"/>
               <w:jc w:val="right"/>
               <w:rPr>
-                <w:rFonts w:ascii="Calibri" w:hAnsi="Calibri" w:cstheme="minorHAnsi"/>
+                <w:rFonts w:ascii="Calibri" w:hAnsi="Calibri" w:cs="Calibri"/>
                 <w:color w:val="auto"/>
                 <w:sz w:val="18"/>
                 <w:szCs w:val="18"/>
@@ -1027,12 +1303,34 @@
             </w:pPr>
             <w:r>
               <w:rPr>
-                <w:rFonts w:ascii="Calibri" w:hAnsi="Calibri" w:cstheme="minorHAnsi"/>
+                <w:rFonts w:ascii="Calibri" w:hAnsi="Calibri" w:cs="Calibri"/>
                 <w:color w:val="auto"/>
                 <w:sz w:val="18"/>
                 <w:szCs w:val="18"/>
               </w:rPr>
-              <w:t>2015</w:t>
+              <w:t>06/2015</w:t>
+            </w:r>
+            <w:r>
+              <w:rPr>
+                <w:rFonts w:ascii="Calibri" w:hAnsi="Calibri" w:cs="Calibri"/>
+                <w:color w:val="auto"/>
+                <w:sz w:val="18"/>
+                <w:szCs w:val="18"/>
+              </w:rPr>
+              <w:t>-</w:t>
+            </w:r>
+          </w:p>
+          <w:p>
+            <w:pPr>
+              <w:keepLines/>
+              <w:spacing w:after="0"/>
+              <w:jc w:val="right"/>
+            </w:pPr>
+            <w:r>
+              <w:rPr>
+                <w:rFonts w:ascii="Calibri" w:hAnsi="Calibri" w:cs="Calibri"/>
+              </w:rPr>
+              <w:t>08/2015</w:t>
             </w:r>
           </w:p>
         </w:tc>
@@ -1043,12 +1341,13 @@
         </w:trPr>
         <w:tc>
           <w:tcPr>
-            <w:tcW w:w="664" w:type="pct"/>
+            <w:tcW w:w="707" w:type="pct"/>
             <w:vMerge/>
           </w:tcPr>
           <w:p>
             <w:pPr>
               <w:pStyle w:val="Heading1"/>
+              <w:keepLines/>
               <w:jc w:val="left"/>
               <w:rPr>
                 <w:rFonts w:ascii="Calibri" w:hAnsi="Calibri" w:cstheme="minorHAnsi"/>
@@ -1061,176 +1360,7 @@
         </w:tc>
         <w:tc>
           <w:tcPr>
-            <w:tcW w:w="3694" w:type="pct"/>
-          </w:tcPr>
-          <w:sdt>
-            <w:sdtPr>
-              <w:rPr>
-                <w:rFonts w:ascii="Calibri" w:hAnsi="Calibri" w:cstheme="minorHAnsi"/>
-                <w:b/>
-                <w:bCs/>
-                <w:caps w:val="0"/>
-                <w:color w:val="595959" w:themeColor="text1" w:themeTint="A6"/>
-                <w:kern w:val="0"/>
-                <w:sz w:val="20"/>
-                <w:szCs w:val="20"/>
-              </w:rPr>
-              <w:id w:val="221802691"/>
-              <w:placeholder>
-                <w:docPart w:val="176D25DCC56C48E18ACAD8F2D581B8C7"/>
-              </w:placeholder>
-            </w:sdtPr>
-            <w:sdtEndPr>
-              <w:rPr>
-                <w:b w:val="0"/>
-                <w:bCs w:val="0"/>
-              </w:rPr>
-            </w:sdtEndPr>
-            <w:sdtContent>
-              <w:p>
-                <w:pPr>
-                  <w:pStyle w:val="Heading2"/>
-                  <w:rPr>
-                    <w:rFonts w:ascii="Calibri" w:hAnsi="Calibri" w:cstheme="minorHAnsi"/>
-                    <w:color w:val="auto"/>
-                    <w:sz w:val="20"/>
-                    <w:szCs w:val="20"/>
-                  </w:rPr>
-                </w:pPr>
-                <w:r>
-                  <w:rPr>
-                    <w:rFonts w:ascii="Calibri" w:hAnsi="Calibri" w:cstheme="minorHAnsi"/>
-                    <w:b/>
-                    <w:caps w:val="0"/>
-                    <w:sz w:val="20"/>
-                    <w:szCs w:val="20"/>
-                  </w:rPr>
-                  <w:t>TANDEM FRIENDS SCHOOL</w:t>
-                </w:r>
-                <w:r>
-                  <w:rPr>
-                    <w:rStyle w:val="Strong"/>
-                    <w:rFonts w:ascii="Calibri" w:hAnsi="Calibri" w:cstheme="minorHAnsi"/>
-                    <w:caps w:val="0"/>
-                    <w:sz w:val="20"/>
-                    <w:szCs w:val="20"/>
-                  </w:rPr>
-                  <w:t xml:space="preserve"> </w:t>
-                </w:r>
-                <w:r>
-                  <w:rPr>
-                    <w:rStyle w:val="Strong"/>
-                    <w:rFonts w:ascii="Calibri" w:hAnsi="Calibri" w:cstheme="minorHAnsi"/>
-                    <w:b w:val="0"/>
-                    <w:caps w:val="0"/>
-                    <w:sz w:val="20"/>
-                    <w:szCs w:val="20"/>
-                  </w:rPr>
-                  <w:t>Technical Volunteer</w:t>
-                </w:r>
-                <w:r>
-                  <w:rPr>
-                    <w:rFonts w:ascii="Calibri" w:hAnsi="Calibri" w:cstheme="minorHAnsi"/>
-                    <w:caps w:val="0"/>
-                    <w:sz w:val="20"/>
-                    <w:szCs w:val="20"/>
-                  </w:rPr>
-                  <w:t xml:space="preserve"> </w:t>
-                </w:r>
-              </w:p>
-              <w:p>
-                <w:pPr>
-                  <w:spacing w:line="240" w:lineRule="auto"/>
-                  <w:rPr>
-                    <w:rFonts w:ascii="Calibri" w:hAnsi="Calibri" w:cstheme="minorHAnsi"/>
-                    <w:color w:val="595959" w:themeColor="text1" w:themeTint="A6"/>
-                    <w:sz w:val="20"/>
-                    <w:szCs w:val="20"/>
-                  </w:rPr>
-                </w:pPr>
-                <w:r>
-                  <w:rPr>
-                    <w:rFonts w:ascii="Calibri" w:hAnsi="Calibri" w:cstheme="minorHAnsi"/>
-                    <w:sz w:val="20"/>
-                    <w:szCs w:val="20"/>
-                  </w:rPr>
-                  <w:t xml:space="preserve">Assisted in creation and implementation of a Linux distribution for Tandem Friends </w:t>
-                </w:r>
-                <w:r>
-                  <w:rPr>
-                    <w:rFonts w:ascii="Calibri" w:hAnsi="Calibri" w:cstheme="minorHAnsi"/>
-                    <w:sz w:val="20"/>
-                    <w:szCs w:val="20"/>
-                  </w:rPr>
-                  <w:t>S</w:t>
-                </w:r>
-                <w:r>
-                  <w:rPr>
-                    <w:rFonts w:ascii="Calibri" w:hAnsi="Calibri" w:cstheme="minorHAnsi"/>
-                    <w:sz w:val="20"/>
-                    <w:szCs w:val="20"/>
-                  </w:rPr>
-                  <w:t>chool workstations, to optimize speed for low end hardware.</w:t>
-                </w:r>
-              </w:p>
-            </w:sdtContent>
-          </w:sdt>
-        </w:tc>
-        <w:tc>
-          <w:tcPr>
-            <w:tcW w:w="642" w:type="pct"/>
-            <w:tcBorders>
-              <w:left w:val="nil"/>
-            </w:tcBorders>
-          </w:tcPr>
-          <w:p>
-            <w:pPr>
-              <w:pStyle w:val="Heading3"/>
-              <w:jc w:val="right"/>
-              <w:rPr>
-                <w:rFonts w:ascii="Calibri" w:hAnsi="Calibri" w:cstheme="minorHAnsi"/>
-                <w:color w:val="auto"/>
-                <w:sz w:val="18"/>
-                <w:szCs w:val="18"/>
-              </w:rPr>
-            </w:pPr>
-            <w:r>
-              <w:rPr>
-                <w:rFonts w:ascii="Calibri" w:hAnsi="Calibri" w:cstheme="minorHAnsi"/>
-                <w:color w:val="auto"/>
-                <w:sz w:val="18"/>
-                <w:szCs w:val="18"/>
-              </w:rPr>
-              <w:t>2014-2015</w:t>
-            </w:r>
-          </w:p>
-        </w:tc>
-      </w:tr>
-      <w:tr>
-        <w:trPr>
-          <w:trHeight w:val="17"/>
-        </w:trPr>
-        <w:tc>
-          <w:tcPr>
-            <w:tcW w:w="664" w:type="pct"/>
-            <w:vMerge/>
-          </w:tcPr>
-          <w:p>
-            <w:pPr>
-              <w:pStyle w:val="Heading1"/>
-              <w:jc w:val="left"/>
-              <w:rPr>
-                <w:rFonts w:ascii="Calibri" w:hAnsi="Calibri" w:cstheme="minorHAnsi"/>
-                <w:color w:val="1C6194" w:themeColor="accent6" w:themeShade="BF"/>
-                <w:sz w:val="20"/>
-                <w:szCs w:val="20"/>
-              </w:rPr>
-            </w:pPr>
-          </w:p>
-        </w:tc>
-        <w:tc>
-          <w:tcPr>
-            <w:tcW w:w="3694" w:type="pct"/>
+            <w:tcW w:w="3851" w:type="pct"/>
           </w:tcPr>
           <w:sdt>
             <w:sdtPr>
@@ -1316,6 +1446,7 @@
               </w:p>
               <w:p>
                 <w:pPr>
+                  <w:keepLines/>
                   <w:ind w:left="-5"/>
                   <w:rPr>
                     <w:rFonts w:ascii="Calibri" w:hAnsi="Calibri" w:cstheme="minorHAnsi"/>
@@ -1337,7 +1468,31 @@
                     <w:sz w:val="20"/>
                     <w:szCs w:val="20"/>
                   </w:rPr>
-                  <w:t xml:space="preserve"> a first-person camera system for an unmanned-aerial vehicle, using radio frequency to transmit video signals.</w:t>
+                  <w:t xml:space="preserve"> a first-person camera system for an unmanned-aerial vehicle, using </w:t>
+                </w:r>
+                <w:r>
+                  <w:rPr>
+                    <w:rFonts w:ascii="Calibri" w:hAnsi="Calibri" w:cstheme="minorHAnsi"/>
+                    <w:sz w:val="20"/>
+                    <w:szCs w:val="20"/>
+                  </w:rPr>
+                  <w:t xml:space="preserve">a </w:t>
+                </w:r>
+                <w:r>
+                  <w:rPr>
+                    <w:rFonts w:ascii="Calibri" w:hAnsi="Calibri" w:cstheme="minorHAnsi"/>
+                    <w:sz w:val="20"/>
+                    <w:szCs w:val="20"/>
+                  </w:rPr>
+                  <w:t xml:space="preserve">radio frequency </w:t>
+                </w:r>
+                <w:r>
+                  <w:rPr>
+                    <w:rFonts w:ascii="Calibri" w:hAnsi="Calibri" w:cstheme="minorHAnsi"/>
+                    <w:sz w:val="20"/>
+                    <w:szCs w:val="20"/>
+                  </w:rPr>
+                  <w:t>transmitter and receiver to transmit video signals to the aircraft.</w:t>
                 </w:r>
               </w:p>
             </w:sdtContent>
@@ -1345,7 +1500,7 @@
         </w:tc>
         <w:tc>
           <w:tcPr>
-            <w:tcW w:w="642" w:type="pct"/>
+            <w:tcW w:w="442" w:type="pct"/>
             <w:tcBorders>
               <w:left w:val="nil"/>
             </w:tcBorders>
@@ -1353,9 +1508,10 @@
           <w:p>
             <w:pPr>
               <w:pStyle w:val="Heading3"/>
+              <w:spacing w:after="0"/>
               <w:jc w:val="right"/>
               <w:rPr>
-                <w:rFonts w:ascii="Calibri" w:hAnsi="Calibri" w:cstheme="minorHAnsi"/>
+                <w:rFonts w:ascii="Calibri" w:hAnsi="Calibri" w:cs="Calibri"/>
                 <w:color w:val="auto"/>
                 <w:sz w:val="18"/>
                 <w:szCs w:val="18"/>
@@ -1363,20 +1519,52 @@
             </w:pPr>
             <w:r>
               <w:rPr>
-                <w:rFonts w:ascii="Calibri" w:hAnsi="Calibri" w:cstheme="minorHAnsi"/>
+                <w:rFonts w:ascii="Calibri" w:hAnsi="Calibri" w:cs="Calibri"/>
                 <w:color w:val="auto"/>
                 <w:sz w:val="18"/>
                 <w:szCs w:val="18"/>
               </w:rPr>
-              <w:t>2012-2013</w:t>
-            </w:r>
-          </w:p>
-          <w:p>
-            <w:pPr>
+              <w:t>08/</w:t>
+            </w:r>
+            <w:r>
+              <w:rPr>
+                <w:rFonts w:ascii="Calibri" w:hAnsi="Calibri" w:cs="Calibri"/>
+                <w:color w:val="auto"/>
+                <w:sz w:val="18"/>
+                <w:szCs w:val="18"/>
+              </w:rPr>
+              <w:t>2012-</w:t>
+            </w:r>
+          </w:p>
+          <w:p>
+            <w:pPr>
+              <w:keepLines/>
+              <w:spacing w:after="0"/>
+              <w:jc w:val="right"/>
+              <w:rPr>
+                <w:rFonts w:ascii="Calibri" w:hAnsi="Calibri" w:cs="Calibri"/>
+              </w:rPr>
+            </w:pPr>
+            <w:r>
+              <w:rPr>
+                <w:rFonts w:ascii="Calibri" w:hAnsi="Calibri" w:cs="Calibri"/>
+              </w:rPr>
+              <w:t>05/</w:t>
+            </w:r>
+            <w:r>
+              <w:rPr>
+                <w:rFonts w:ascii="Calibri" w:hAnsi="Calibri" w:cs="Calibri"/>
+              </w:rPr>
+              <w:t>2013</w:t>
+            </w:r>
+          </w:p>
+          <w:p>
+            <w:pPr>
+              <w:keepLines/>
               <w:ind w:left="-5"/>
               <w:jc w:val="right"/>
               <w:rPr>
-                <w:rFonts w:ascii="Calibri" w:hAnsi="Calibri" w:cstheme="minorHAnsi"/>
+                <w:rFonts w:ascii="Calibri" w:hAnsi="Calibri" w:cs="Calibri"/>
                 <w:color w:val="auto"/>
               </w:rPr>
             </w:pPr>
@@ -1389,12 +1577,13 @@
         </w:trPr>
         <w:tc>
           <w:tcPr>
-            <w:tcW w:w="664" w:type="pct"/>
+            <w:tcW w:w="707" w:type="pct"/>
             <w:vMerge w:val="restart"/>
           </w:tcPr>
           <w:p>
             <w:pPr>
               <w:pStyle w:val="Heading1"/>
+              <w:keepLines/>
               <w:jc w:val="left"/>
               <w:rPr>
                 <w:rFonts w:ascii="Calibri" w:hAnsi="Calibri" w:cstheme="minorHAnsi"/>
@@ -1410,82 +1599,77 @@
                 <w:sz w:val="20"/>
                 <w:szCs w:val="20"/>
               </w:rPr>
-              <w:t>PROJECTS</w:t>
+              <w:t>Relevant Experience</w:t>
             </w:r>
           </w:p>
         </w:tc>
         <w:tc>
           <w:tcPr>
-            <w:tcW w:w="3694" w:type="pct"/>
+            <w:tcW w:w="3851" w:type="pct"/>
           </w:tcPr>
           <w:p>
             <w:pPr>
               <w:pStyle w:val="Heading2"/>
               <w:rPr>
-                <w:rFonts w:ascii="Calibri" w:hAnsi="Calibri" w:cstheme="minorHAnsi"/>
-                <w:color w:val="auto"/>
-                <w:sz w:val="20"/>
-                <w:szCs w:val="20"/>
-              </w:rPr>
-            </w:pPr>
-            <w:r>
-              <w:rPr>
                 <w:rStyle w:val="Strong"/>
-              </w:rPr>
-              <w:t>Arduino door lock</w:t>
+                <w:color w:val="auto"/>
+              </w:rPr>
+            </w:pPr>
+            <w:r>
+              <w:rPr>
+                <w:rStyle w:val="Strong"/>
+                <w:color w:val="auto"/>
+              </w:rPr>
+              <w:t>LASERS JAVA PROJECT</w:t>
             </w:r>
           </w:p>
           <w:p>
             <w:pPr>
               <w:pStyle w:val="Heading3"/>
-              <w:rPr>
-                <w:rFonts w:ascii="Calibri" w:hAnsi="Calibri" w:cstheme="minorHAnsi"/>
+              <w:spacing w:after="0"/>
+              <w:rPr>
+                <w:rFonts w:ascii="Calibri" w:hAnsi="Calibri"/>
                 <w:caps w:val="0"/>
                 <w:color w:val="auto"/>
-                <w:kern w:val="20"/>
-                <w:sz w:val="20"/>
-                <w:szCs w:val="20"/>
-              </w:rPr>
-            </w:pPr>
-            <w:r>
-              <w:rPr>
-                <w:rFonts w:ascii="Calibri" w:hAnsi="Calibri" w:cstheme="minorHAnsi"/>
+                <w:sz w:val="20"/>
+                <w:szCs w:val="20"/>
+              </w:rPr>
+            </w:pPr>
+            <w:r>
+              <w:rPr>
+                <w:rFonts w:ascii="Calibri" w:hAnsi="Calibri"/>
                 <w:caps w:val="0"/>
                 <w:color w:val="auto"/>
-                <w:kern w:val="20"/>
-                <w:sz w:val="20"/>
-                <w:szCs w:val="20"/>
-              </w:rPr>
-              <w:t xml:space="preserve">Door lock for dorm </w:t>
-            </w:r>
-            <w:r>
-              <w:rPr>
-                <w:rFonts w:ascii="Calibri" w:hAnsi="Calibri" w:cstheme="minorHAnsi"/>
+                <w:sz w:val="20"/>
+                <w:szCs w:val="20"/>
+              </w:rPr>
+              <w:t>Given a controller, tasked with creating a GUI client that interfaces with it. Worked on a team</w:t>
+            </w:r>
+            <w:r>
+              <w:rPr>
+                <w:rFonts w:ascii="Calibri" w:hAnsi="Calibri"/>
                 <w:caps w:val="0"/>
                 <w:color w:val="auto"/>
-                <w:kern w:val="20"/>
-                <w:sz w:val="20"/>
-                <w:szCs w:val="20"/>
-              </w:rPr>
-              <w:t>room using Arduino and Adafrui</w:t>
-            </w:r>
-            <w:r>
-              <w:rPr>
-                <w:rFonts w:ascii="Calibri" w:hAnsi="Calibri" w:cstheme="minorHAnsi"/>
+                <w:sz w:val="20"/>
+                <w:szCs w:val="20"/>
+              </w:rPr>
+              <w:t xml:space="preserve"> to create a </w:t>
+            </w:r>
+            <w:r>
+              <w:rPr>
+                <w:rFonts w:ascii="Calibri" w:hAnsi="Calibri"/>
                 <w:caps w:val="0"/>
                 <w:color w:val="auto"/>
-                <w:kern w:val="20"/>
-                <w:sz w:val="20"/>
-                <w:szCs w:val="20"/>
-              </w:rPr>
-              <w:t>t NFC shield to allow unlocking through NFC and the</w:t>
-            </w:r>
-            <w:r>
-              <w:rPr>
-                <w:rFonts w:ascii="Calibri" w:hAnsi="Calibri" w:cstheme="minorHAnsi"/>
+                <w:sz w:val="20"/>
+                <w:szCs w:val="20"/>
+              </w:rPr>
+              <w:t>GUI</w:t>
+            </w:r>
+            <w:r>
+              <w:rPr>
+                <w:rFonts w:ascii="Calibri" w:hAnsi="Calibri"/>
                 <w:caps w:val="0"/>
                 <w:color w:val="auto"/>
-                <w:kern w:val="20"/>
                 <w:sz w:val="20"/>
                 <w:szCs w:val="20"/>
               </w:rPr>
@@ -1493,48 +1677,110 @@
             </w:r>
             <w:r>
               <w:rPr>
-                <w:rFonts w:ascii="Calibri" w:hAnsi="Calibri" w:cstheme="minorHAnsi"/>
+                <w:rFonts w:ascii="Calibri" w:hAnsi="Calibri"/>
                 <w:caps w:val="0"/>
                 <w:color w:val="auto"/>
-                <w:kern w:val="20"/>
-                <w:sz w:val="20"/>
-                <w:szCs w:val="20"/>
-              </w:rPr>
-              <w:t>internet</w:t>
-            </w:r>
-            <w:r>
-              <w:rPr>
-                <w:rFonts w:ascii="Calibri" w:hAnsi="Calibri" w:cstheme="minorHAnsi"/>
+                <w:sz w:val="20"/>
+                <w:szCs w:val="20"/>
+              </w:rPr>
+              <w:t xml:space="preserve">interface </w:t>
+            </w:r>
+            <w:r>
+              <w:rPr>
+                <w:rFonts w:ascii="Calibri" w:hAnsi="Calibri"/>
                 <w:caps w:val="0"/>
                 <w:color w:val="auto"/>
-                <w:kern w:val="20"/>
-                <w:sz w:val="20"/>
-                <w:szCs w:val="20"/>
-              </w:rPr>
-              <w:t xml:space="preserve"> through serial</w:t>
+                <w:sz w:val="20"/>
+                <w:szCs w:val="20"/>
+              </w:rPr>
+              <w:t>with backtracking solution-sol</w:t>
+            </w:r>
+            <w:bookmarkStart w:id="0" w:name="_GoBack"/>
+            <w:bookmarkEnd w:id="0"/>
+            <w:r>
+              <w:rPr>
+                <w:rFonts w:ascii="Calibri" w:hAnsi="Calibri"/>
+                <w:caps w:val="0"/>
+                <w:color w:val="auto"/>
+                <w:sz w:val="20"/>
+                <w:szCs w:val="20"/>
+              </w:rPr>
+              <w:t>ving and gameplay similar to minesweeper</w:t>
+            </w:r>
+            <w:r>
+              <w:rPr>
+                <w:rFonts w:ascii="Calibri" w:hAnsi="Calibri"/>
+                <w:caps w:val="0"/>
+                <w:color w:val="auto"/>
+                <w:sz w:val="20"/>
+                <w:szCs w:val="20"/>
+              </w:rPr>
+              <w:t xml:space="preserve">. </w:t>
+            </w:r>
+          </w:p>
+          <w:p>
+            <w:pPr>
+              <w:keepLines/>
+              <w:spacing w:after="0"/>
+              <w:rPr>
+                <w:rFonts w:ascii="Calibri" w:hAnsi="Calibri" w:cs="Calibri"/>
+              </w:rPr>
+            </w:pPr>
+            <w:r>
+              <w:rPr>
+                <w:rFonts w:ascii="Calibri" w:hAnsi="Calibri" w:cs="Calibri"/>
+                <w:sz w:val="20"/>
+              </w:rPr>
+              <w:t>As a team member</w:t>
+            </w:r>
+            <w:r>
+              <w:rPr>
+                <w:rFonts w:ascii="Calibri" w:hAnsi="Calibri" w:cs="Calibri"/>
+                <w:sz w:val="20"/>
+              </w:rPr>
+              <w:t>, responsibilities included developing the interface between the controller and the GUI, asset design for all images, and overall GUI design.</w:t>
             </w:r>
           </w:p>
         </w:tc>
         <w:tc>
           <w:tcPr>
-            <w:tcW w:w="642" w:type="pct"/>
+            <w:tcW w:w="442" w:type="pct"/>
             <w:tcBorders>
               <w:left w:val="nil"/>
             </w:tcBorders>
           </w:tcPr>
           <w:p>
             <w:pPr>
+              <w:keepLines/>
+              <w:tabs>
+                <w:tab w:val="left" w:pos="610"/>
+              </w:tabs>
               <w:spacing w:line="240" w:lineRule="auto"/>
-              <w:rPr>
-                <w:rFonts w:ascii="Calibri" w:hAnsi="Calibri" w:cstheme="minorHAnsi"/>
-              </w:rPr>
-            </w:pPr>
-          </w:p>
-          <w:p>
-            <w:pPr>
+              <w:jc w:val="right"/>
+              <w:rPr>
+                <w:rFonts w:ascii="Calibri" w:hAnsi="Calibri" w:cs="Calibri"/>
+              </w:rPr>
+            </w:pPr>
+            <w:r>
+              <w:rPr>
+                <w:rFonts w:ascii="Calibri" w:hAnsi="Calibri" w:cs="Calibri"/>
+              </w:rPr>
+              <w:t>05/</w:t>
+            </w:r>
+            <w:r>
+              <w:rPr>
+                <w:rFonts w:ascii="Calibri" w:hAnsi="Calibri" w:cs="Calibri"/>
+              </w:rPr>
+              <w:t>2016</w:t>
+            </w:r>
+          </w:p>
+          <w:p>
+            <w:pPr>
+              <w:keepLines/>
               <w:spacing w:line="240" w:lineRule="auto"/>
-              <w:rPr>
-                <w:rFonts w:ascii="Calibri" w:hAnsi="Calibri" w:cstheme="minorHAnsi"/>
+              <w:jc w:val="right"/>
+              <w:rPr>
+                <w:rFonts w:ascii="Calibri" w:hAnsi="Calibri" w:cs="Calibri"/>
               </w:rPr>
             </w:pPr>
           </w:p>
@@ -1546,12 +1792,13 @@
         </w:trPr>
         <w:tc>
           <w:tcPr>
-            <w:tcW w:w="664" w:type="pct"/>
+            <w:tcW w:w="707" w:type="pct"/>
             <w:vMerge/>
           </w:tcPr>
           <w:p>
             <w:pPr>
               <w:pStyle w:val="Heading1"/>
+              <w:keepLines/>
               <w:jc w:val="left"/>
               <w:rPr>
                 <w:rFonts w:ascii="Calibri" w:hAnsi="Calibri" w:cstheme="minorHAnsi"/>
@@ -1563,92 +1810,106 @@
         </w:tc>
         <w:tc>
           <w:tcPr>
-            <w:tcW w:w="3694" w:type="pct"/>
+            <w:tcW w:w="3851" w:type="pct"/>
           </w:tcPr>
           <w:p>
             <w:pPr>
               <w:pStyle w:val="Heading2"/>
               <w:rPr>
                 <w:rStyle w:val="Strong"/>
-                <w:color w:val="auto"/>
               </w:rPr>
             </w:pPr>
             <w:r>
               <w:rPr>
                 <w:rStyle w:val="Strong"/>
-                <w:color w:val="auto"/>
-              </w:rPr>
-              <w:t>LASERS JAVA PROJECT</w:t>
-            </w:r>
-          </w:p>
-          <w:p>
-            <w:pPr>
-              <w:rPr>
-                <w:rFonts w:ascii="Calibri" w:hAnsi="Calibri"/>
-                <w:sz w:val="20"/>
-                <w:szCs w:val="20"/>
-              </w:rPr>
-            </w:pPr>
-            <w:r>
-              <w:rPr>
-                <w:rFonts w:ascii="Calibri" w:hAnsi="Calibri"/>
-                <w:color w:val="auto"/>
-                <w:sz w:val="20"/>
-                <w:szCs w:val="20"/>
-              </w:rPr>
-              <w:t>Collaborative project to create a GUI game</w:t>
-            </w:r>
-            <w:r>
-              <w:rPr>
-                <w:rFonts w:ascii="Calibri" w:hAnsi="Calibri"/>
-                <w:color w:val="auto"/>
-                <w:sz w:val="20"/>
-                <w:szCs w:val="20"/>
-              </w:rPr>
-              <w:t xml:space="preserve"> in JavaFX</w:t>
-            </w:r>
-            <w:r>
-              <w:rPr>
-                <w:rFonts w:ascii="Calibri" w:hAnsi="Calibri"/>
-                <w:color w:val="auto"/>
-                <w:sz w:val="20"/>
-                <w:szCs w:val="20"/>
-              </w:rPr>
-              <w:t xml:space="preserve"> with backtracking solution-solving and gameplay similar to Minesweeper</w:t>
+              </w:rPr>
+              <w:t>Android Text Clock widgeT</w:t>
+            </w:r>
+          </w:p>
+          <w:p>
+            <w:pPr>
+              <w:keepLines/>
+              <w:rPr>
+                <w:rFonts w:ascii="Calibri" w:hAnsi="Calibri" w:cs="Calibri"/>
+                <w:sz w:val="20"/>
+              </w:rPr>
+            </w:pPr>
+            <w:r>
+              <w:rPr>
+                <w:rFonts w:ascii="Calibri" w:hAnsi="Calibri" w:cs="Calibri"/>
+                <w:sz w:val="20"/>
+              </w:rPr>
+              <w:t>Developed a widget for Android from the ground up that displays the time as a text string. Allows for on the fly customization of font, text style, and color</w:t>
+            </w:r>
+            <w:r>
+              <w:rPr>
+                <w:rFonts w:ascii="Calibri" w:hAnsi="Calibri" w:cs="Calibri"/>
+                <w:sz w:val="20"/>
+              </w:rPr>
+              <w:t>, by generating images rather than statically displaying text.</w:t>
             </w:r>
           </w:p>
         </w:tc>
         <w:tc>
           <w:tcPr>
-            <w:tcW w:w="642" w:type="pct"/>
+            <w:tcW w:w="442" w:type="pct"/>
             <w:tcBorders>
               <w:left w:val="nil"/>
             </w:tcBorders>
           </w:tcPr>
           <w:p>
             <w:pPr>
+              <w:keepLines/>
               <w:spacing w:line="240" w:lineRule="auto"/>
               <w:jc w:val="right"/>
               <w:rPr>
-                <w:rFonts w:ascii="Calibri" w:hAnsi="Calibri" w:cstheme="minorHAnsi"/>
+                <w:rFonts w:ascii="Calibri" w:hAnsi="Calibri" w:cs="Calibri"/>
                 <w:caps/>
               </w:rPr>
             </w:pPr>
+            <w:r>
+              <w:rPr>
+                <w:rFonts w:ascii="Calibri" w:hAnsi="Calibri" w:cs="Calibri"/>
+                <w:caps/>
+              </w:rPr>
+              <w:t>07/</w:t>
+            </w:r>
+            <w:r>
+              <w:rPr>
+                <w:rFonts w:ascii="Calibri" w:hAnsi="Calibri" w:cs="Calibri"/>
+                <w:caps/>
+              </w:rPr>
+              <w:t>2016</w:t>
+            </w:r>
+            <w:r>
+              <w:rPr>
+                <w:rFonts w:ascii="Calibri" w:hAnsi="Calibri" w:cs="Calibri"/>
+                <w:caps/>
+              </w:rPr>
+              <w:t>-</w:t>
+            </w:r>
+            <w:r>
+              <w:rPr>
+                <w:rFonts w:ascii="Calibri" w:hAnsi="Calibri" w:cs="Calibri"/>
+              </w:rPr>
+              <w:t>Present</w:t>
+            </w:r>
           </w:p>
         </w:tc>
       </w:tr>
       <w:tr>
         <w:trPr>
-          <w:trHeight w:val="17"/>
+          <w:trHeight w:val="805"/>
         </w:trPr>
         <w:tc>
           <w:tcPr>
-            <w:tcW w:w="664" w:type="pct"/>
+            <w:tcW w:w="707" w:type="pct"/>
             <w:vMerge/>
           </w:tcPr>
           <w:p>
             <w:pPr>
               <w:pStyle w:val="Heading1"/>
+              <w:keepLines/>
               <w:jc w:val="left"/>
               <w:rPr>
                 <w:rFonts w:ascii="Calibri" w:hAnsi="Calibri" w:cstheme="minorHAnsi"/>
@@ -1660,389 +1921,314 @@
         </w:tc>
         <w:tc>
           <w:tcPr>
-            <w:tcW w:w="3694" w:type="pct"/>
+            <w:tcW w:w="3851" w:type="pct"/>
           </w:tcPr>
           <w:p>
             <w:pPr>
               <w:pStyle w:val="Heading2"/>
               <w:rPr>
+                <w:rFonts w:ascii="Calibri" w:hAnsi="Calibri" w:cstheme="minorHAnsi"/>
+                <w:color w:val="auto"/>
+                <w:sz w:val="20"/>
+                <w:szCs w:val="20"/>
+              </w:rPr>
+            </w:pPr>
+            <w:r>
+              <w:rPr>
                 <w:rStyle w:val="Strong"/>
-                <w:color w:val="auto"/>
-              </w:rPr>
-            </w:pPr>
-            <w:r>
+              </w:rPr>
+              <w:t>Arduino door lock</w:t>
+            </w:r>
+          </w:p>
+          <w:p>
+            <w:pPr>
+              <w:keepLines/>
+              <w:spacing w:after="0"/>
+              <w:rPr>
+                <w:sz w:val="20"/>
+              </w:rPr>
+            </w:pPr>
+            <w:r>
+              <w:rPr>
+                <w:rFonts w:ascii="Calibri" w:hAnsi="Calibri" w:cs="Calibri"/>
+                <w:kern w:val="20"/>
+                <w:sz w:val="20"/>
+              </w:rPr>
+              <w:t xml:space="preserve">Created a </w:t>
+            </w:r>
+            <w:r>
+              <w:rPr>
+                <w:rFonts w:ascii="Calibri" w:hAnsi="Calibri" w:cs="Calibri"/>
+                <w:kern w:val="20"/>
+                <w:sz w:val="20"/>
+              </w:rPr>
+              <w:t xml:space="preserve">lock </w:t>
+            </w:r>
+            <w:r>
+              <w:rPr>
+                <w:rFonts w:ascii="Calibri" w:hAnsi="Calibri" w:cs="Calibri"/>
+                <w:kern w:val="20"/>
+                <w:sz w:val="20"/>
+              </w:rPr>
+              <w:t>for a dorm room that allowed access through the internet as well as key-card entry.</w:t>
+            </w:r>
+          </w:p>
+          <w:p>
+            <w:pPr>
+              <w:keepLines/>
+              <w:spacing w:after="0"/>
               <w:rPr>
                 <w:rStyle w:val="Strong"/>
-                <w:color w:val="auto"/>
-              </w:rPr>
-              <w:t>Arduino led controller</w:t>
-            </w:r>
-          </w:p>
-          <w:p>
-            <w:pPr>
-              <w:rPr>
-                <w:rFonts w:ascii="Calibri" w:hAnsi="Calibri"/>
-                <w:color w:val="auto"/>
-              </w:rPr>
-            </w:pPr>
-            <w:r>
-              <w:rPr>
-                <w:rFonts w:ascii="Calibri" w:hAnsi="Calibri"/>
-                <w:color w:val="auto"/>
-                <w:sz w:val="20"/>
-              </w:rPr>
-              <w:t>Arduino-dri</w:t>
-            </w:r>
-            <w:r>
-              <w:rPr>
-                <w:rFonts w:ascii="Calibri" w:hAnsi="Calibri"/>
-                <w:color w:val="auto"/>
-                <w:sz w:val="20"/>
-              </w:rPr>
-              <w:t>ven LED light strip that allows</w:t>
-            </w:r>
-            <w:r>
-              <w:rPr>
-                <w:rFonts w:ascii="Calibri" w:hAnsi="Calibri"/>
-                <w:color w:val="auto"/>
-                <w:sz w:val="20"/>
-              </w:rPr>
-              <w:t xml:space="preserve"> full light customization and music visualization through serial link</w:t>
-            </w:r>
-            <w:r>
-              <w:rPr>
-                <w:rFonts w:ascii="Calibri" w:hAnsi="Calibri"/>
-                <w:color w:val="auto"/>
-                <w:sz w:val="20"/>
-              </w:rPr>
-              <w:t xml:space="preserve"> and custom GUI</w:t>
+                <w:rFonts w:ascii="Calibri" w:hAnsi="Calibri" w:cs="Calibri"/>
+                <w:b w:val="0"/>
+                <w:bCs w:val="0"/>
+                <w:kern w:val="20"/>
+              </w:rPr>
+            </w:pPr>
+            <w:r>
+              <w:rPr>
+                <w:rFonts w:ascii="Calibri" w:hAnsi="Calibri" w:cs="Calibri"/>
+                <w:i/>
+                <w:sz w:val="20"/>
+              </w:rPr>
+              <w:t>Tools:</w:t>
+            </w:r>
+            <w:r>
+              <w:rPr>
+                <w:rFonts w:ascii="Calibri" w:hAnsi="Calibri" w:cs="Calibri"/>
+                <w:i/>
+                <w:sz w:val="20"/>
+              </w:rPr>
+              <w:t xml:space="preserve"> </w:t>
+            </w:r>
+            <w:r>
+              <w:rPr>
+                <w:rFonts w:ascii="Calibri" w:hAnsi="Calibri" w:cs="Calibri"/>
+                <w:sz w:val="20"/>
+              </w:rPr>
+              <w:t>Arduino Uno, Adafruit NFC Shield, Processing, PHP, HTML</w:t>
             </w:r>
           </w:p>
         </w:tc>
         <w:tc>
           <w:tcPr>
-            <w:tcW w:w="642" w:type="pct"/>
+            <w:tcW w:w="442" w:type="pct"/>
             <w:tcBorders>
               <w:left w:val="nil"/>
             </w:tcBorders>
           </w:tcPr>
           <w:p>
             <w:pPr>
+              <w:keepLines/>
               <w:spacing w:line="240" w:lineRule="auto"/>
               <w:jc w:val="right"/>
               <w:rPr>
-                <w:rFonts w:ascii="Calibri" w:hAnsi="Calibri" w:cstheme="minorHAnsi"/>
+                <w:rFonts w:ascii="Calibri" w:hAnsi="Calibri" w:cs="Calibri"/>
                 <w:caps/>
               </w:rPr>
             </w:pPr>
+            <w:r>
+              <w:rPr>
+                <w:rFonts w:ascii="Calibri" w:hAnsi="Calibri" w:cs="Calibri"/>
+                <w:caps/>
+              </w:rPr>
+              <w:t>09/</w:t>
+            </w:r>
+            <w:r>
+              <w:rPr>
+                <w:rFonts w:ascii="Calibri" w:hAnsi="Calibri" w:cs="Calibri"/>
+                <w:caps/>
+              </w:rPr>
+              <w:t>2015</w:t>
+            </w:r>
+            <w:r>
+              <w:rPr>
+                <w:rFonts w:ascii="Calibri" w:hAnsi="Calibri" w:cs="Calibri"/>
+                <w:caps/>
+              </w:rPr>
+              <w:t>-05/2016</w:t>
+            </w:r>
           </w:p>
         </w:tc>
       </w:tr>
       <w:tr>
         <w:trPr>
-          <w:trHeight w:val="17"/>
+          <w:trHeight w:val="832"/>
         </w:trPr>
         <w:tc>
           <w:tcPr>
-            <w:tcW w:w="664" w:type="pct"/>
-            <w:vMerge/>
+            <w:tcW w:w="707" w:type="pct"/>
+            <w:vMerge w:val="restart"/>
           </w:tcPr>
           <w:p>
             <w:pPr>
               <w:pStyle w:val="Heading1"/>
+              <w:keepLines/>
               <w:jc w:val="left"/>
               <w:rPr>
                 <w:rFonts w:ascii="Calibri" w:hAnsi="Calibri" w:cstheme="minorHAnsi"/>
-                <w:sz w:val="20"/>
-                <w:szCs w:val="20"/>
-              </w:rPr>
-            </w:pPr>
+                <w:color w:val="1C6194" w:themeColor="accent6" w:themeShade="BF"/>
+                <w:sz w:val="20"/>
+                <w:szCs w:val="20"/>
+              </w:rPr>
+            </w:pPr>
+            <w:r>
+              <w:rPr>
+                <w:rFonts w:ascii="Calibri" w:hAnsi="Calibri" w:cstheme="minorHAnsi"/>
+                <w:color w:val="1C6194" w:themeColor="accent6" w:themeShade="BF"/>
+                <w:sz w:val="20"/>
+                <w:szCs w:val="20"/>
+              </w:rPr>
+              <w:t>Extra-</w:t>
+            </w:r>
+          </w:p>
+          <w:p>
+            <w:pPr>
+              <w:pStyle w:val="Heading1"/>
+              <w:keepLines/>
+              <w:jc w:val="left"/>
+              <w:rPr>
+                <w:rFonts w:ascii="Calibri" w:hAnsi="Calibri" w:cstheme="minorHAnsi"/>
+                <w:color w:val="1C6194" w:themeColor="accent6" w:themeShade="BF"/>
+                <w:sz w:val="20"/>
+                <w:szCs w:val="20"/>
+              </w:rPr>
+            </w:pPr>
+            <w:r>
+              <w:rPr>
+                <w:rFonts w:ascii="Calibri" w:hAnsi="Calibri" w:cstheme="minorHAnsi"/>
+                <w:color w:val="1C6194" w:themeColor="accent6" w:themeShade="BF"/>
+                <w:sz w:val="20"/>
+                <w:szCs w:val="20"/>
+              </w:rPr>
+              <w:t>Curricular</w:t>
+            </w:r>
           </w:p>
         </w:tc>
         <w:tc>
           <w:tcPr>
-            <w:tcW w:w="3694" w:type="pct"/>
+            <w:tcW w:w="3851" w:type="pct"/>
           </w:tcPr>
           <w:p>
             <w:pPr>
               <w:pStyle w:val="Heading2"/>
               <w:rPr>
-                <w:rFonts w:ascii="Calibri" w:hAnsi="Calibri" w:cstheme="minorHAnsi"/>
-                <w:color w:val="auto"/>
-                <w:sz w:val="20"/>
-                <w:szCs w:val="20"/>
-              </w:rPr>
-            </w:pPr>
-            <w:r>
-              <w:rPr>
                 <w:rStyle w:val="Strong"/>
-              </w:rPr>
-              <w:t>Android Text Clock widget</w:t>
-            </w:r>
-          </w:p>
-          <w:p>
-            <w:pPr>
+                <w:rFonts w:ascii="Calibri" w:hAnsi="Calibri" w:cstheme="minorHAnsi"/>
+                <w:color w:val="auto"/>
+                <w:sz w:val="20"/>
+                <w:szCs w:val="20"/>
+              </w:rPr>
+            </w:pPr>
+            <w:r>
               <w:rPr>
                 <w:rStyle w:val="Strong"/>
                 <w:rFonts w:ascii="Calibri" w:hAnsi="Calibri" w:cstheme="minorHAnsi"/>
-                <w:b w:val="0"/>
-                <w:bCs w:val="0"/>
-                <w:color w:val="auto"/>
-                <w:sz w:val="20"/>
-                <w:szCs w:val="20"/>
-              </w:rPr>
-            </w:pPr>
-            <w:r>
-              <w:rPr>
-                <w:rStyle w:val="Strong"/>
-                <w:rFonts w:ascii="Calibri" w:hAnsi="Calibri" w:cstheme="minorHAnsi"/>
-                <w:b w:val="0"/>
-                <w:bCs w:val="0"/>
-                <w:color w:val="auto"/>
-                <w:sz w:val="20"/>
-                <w:szCs w:val="20"/>
-              </w:rPr>
-              <w:t>Widget that shows the time in written text and is fully customizable with</w:t>
-            </w:r>
-            <w:r>
-              <w:rPr>
-                <w:rStyle w:val="Strong"/>
-                <w:rFonts w:ascii="Calibri" w:hAnsi="Calibri" w:cstheme="minorHAnsi"/>
-                <w:b w:val="0"/>
-                <w:bCs w:val="0"/>
-                <w:color w:val="auto"/>
-                <w:sz w:val="20"/>
-                <w:szCs w:val="20"/>
-              </w:rPr>
-              <w:t xml:space="preserve"> color-picker for background and text as well as text customization and dynamic resizing</w:t>
+                <w:color w:val="auto"/>
+                <w:sz w:val="20"/>
+                <w:szCs w:val="20"/>
+              </w:rPr>
+              <w:t>Society of Software Engineers</w:t>
+            </w:r>
+            <w:r>
+              <w:rPr>
+                <w:caps w:val="0"/>
+              </w:rPr>
+              <w:t xml:space="preserve"> </w:t>
+            </w:r>
+            <w:r>
+              <w:rPr>
+                <w:rFonts w:ascii="Calibri" w:hAnsi="Calibri"/>
+                <w:caps w:val="0"/>
+                <w:sz w:val="20"/>
+              </w:rPr>
+              <w:t>Talks Head</w:t>
+            </w:r>
+          </w:p>
+          <w:p>
+            <w:pPr>
+              <w:keepLines/>
+              <w:rPr>
+                <w:rFonts w:ascii="Calibri" w:hAnsi="Calibri"/>
+                <w:sz w:val="20"/>
+              </w:rPr>
+            </w:pPr>
+            <w:r>
+              <w:rPr>
+                <w:rFonts w:ascii="Calibri" w:hAnsi="Calibri"/>
+                <w:sz w:val="20"/>
+              </w:rPr>
+              <w:t>Mentorsh</w:t>
+            </w:r>
+            <w:r>
+              <w:rPr>
+                <w:rFonts w:ascii="Calibri" w:hAnsi="Calibri"/>
+                <w:sz w:val="20"/>
+              </w:rPr>
+              <w:t xml:space="preserve">ip and social society with over 50 </w:t>
+            </w:r>
+            <w:r>
+              <w:rPr>
+                <w:rFonts w:ascii="Calibri" w:hAnsi="Calibri"/>
+                <w:sz w:val="20"/>
+              </w:rPr>
+              <w:t>active members</w:t>
+            </w:r>
+            <w:r>
+              <w:rPr>
+                <w:rFonts w:ascii="Calibri" w:hAnsi="Calibri"/>
+                <w:sz w:val="20"/>
+              </w:rPr>
+              <w:t>. As the Talks</w:t>
+            </w:r>
+            <w:r>
+              <w:rPr>
+                <w:rFonts w:ascii="Calibri" w:hAnsi="Calibri"/>
+                <w:sz w:val="20"/>
+              </w:rPr>
+              <w:t xml:space="preserve"> Head, responsibilities included organizing talks with students and faculty about many different fields.</w:t>
             </w:r>
           </w:p>
         </w:tc>
         <w:tc>
           <w:tcPr>
-            <w:tcW w:w="642" w:type="pct"/>
+            <w:tcW w:w="442" w:type="pct"/>
             <w:tcBorders>
               <w:left w:val="nil"/>
             </w:tcBorders>
           </w:tcPr>
           <w:p>
             <w:pPr>
+              <w:keepLines/>
               <w:spacing w:line="240" w:lineRule="auto"/>
               <w:jc w:val="right"/>
               <w:rPr>
-                <w:rFonts w:ascii="Calibri" w:hAnsi="Calibri" w:cstheme="minorHAnsi"/>
-                <w:caps/>
-              </w:rPr>
-            </w:pPr>
-          </w:p>
-        </w:tc>
-      </w:tr>
-      <w:tr>
-        <w:trPr>
-          <w:trHeight w:val="600"/>
-        </w:trPr>
-        <w:tc>
-          <w:tcPr>
-            <w:tcW w:w="664" w:type="pct"/>
-            <w:vMerge w:val="restart"/>
-          </w:tcPr>
-          <w:p>
-            <w:pPr>
-              <w:pStyle w:val="Heading1"/>
-              <w:jc w:val="left"/>
-              <w:rPr>
-                <w:rFonts w:ascii="Calibri" w:hAnsi="Calibri" w:cstheme="minorHAnsi"/>
-                <w:color w:val="1C6194" w:themeColor="accent6" w:themeShade="BF"/>
-                <w:sz w:val="20"/>
-                <w:szCs w:val="20"/>
-              </w:rPr>
-            </w:pPr>
-            <w:r>
-              <w:rPr>
-                <w:rFonts w:ascii="Calibri" w:hAnsi="Calibri" w:cstheme="minorHAnsi"/>
-                <w:color w:val="1C6194" w:themeColor="accent6" w:themeShade="BF"/>
-                <w:sz w:val="20"/>
-                <w:szCs w:val="20"/>
-              </w:rPr>
-              <w:t>Extra-</w:t>
-            </w:r>
-          </w:p>
-          <w:p>
-            <w:pPr>
-              <w:pStyle w:val="Heading1"/>
-              <w:jc w:val="left"/>
-              <w:rPr>
-                <w:rFonts w:ascii="Calibri" w:hAnsi="Calibri" w:cstheme="minorHAnsi"/>
-                <w:color w:val="1C6194" w:themeColor="accent6" w:themeShade="BF"/>
-                <w:sz w:val="20"/>
-                <w:szCs w:val="20"/>
-              </w:rPr>
-            </w:pPr>
-            <w:r>
-              <w:rPr>
-                <w:rFonts w:ascii="Calibri" w:hAnsi="Calibri" w:cstheme="minorHAnsi"/>
-                <w:color w:val="1C6194" w:themeColor="accent6" w:themeShade="BF"/>
-                <w:sz w:val="20"/>
-                <w:szCs w:val="20"/>
-              </w:rPr>
-              <w:t>Curricular</w:t>
-            </w:r>
-          </w:p>
-        </w:tc>
-        <w:tc>
-          <w:tcPr>
-            <w:tcW w:w="3694" w:type="pct"/>
-          </w:tcPr>
-          <w:p>
-            <w:pPr>
-              <w:pStyle w:val="Heading2"/>
-              <w:rPr>
-                <w:rStyle w:val="Strong"/>
-                <w:rFonts w:ascii="Calibri" w:hAnsi="Calibri" w:cstheme="minorHAnsi"/>
-                <w:color w:val="auto"/>
-                <w:sz w:val="20"/>
-                <w:szCs w:val="20"/>
-              </w:rPr>
-            </w:pPr>
-            <w:r>
-              <w:rPr>
-                <w:rStyle w:val="Strong"/>
-                <w:rFonts w:ascii="Calibri" w:hAnsi="Calibri" w:cstheme="minorHAnsi"/>
-                <w:color w:val="auto"/>
-                <w:sz w:val="20"/>
-                <w:szCs w:val="20"/>
-              </w:rPr>
-              <w:t>Society of Software Engineers</w:t>
-            </w:r>
-            <w:r>
-              <w:rPr>
-                <w:caps w:val="0"/>
-              </w:rPr>
-              <w:t xml:space="preserve"> </w:t>
-            </w:r>
-            <w:r>
-              <w:rPr>
-                <w:rFonts w:ascii="Calibri" w:hAnsi="Calibri"/>
-                <w:caps w:val="0"/>
-                <w:sz w:val="20"/>
-              </w:rPr>
-              <w:t>Talks Head</w:t>
-            </w:r>
-          </w:p>
-          <w:p>
-            <w:pPr>
-              <w:rPr>
-                <w:rFonts w:ascii="Calibri" w:hAnsi="Calibri"/>
-                <w:sz w:val="20"/>
-              </w:rPr>
-            </w:pPr>
-            <w:r>
-              <w:rPr>
-                <w:rFonts w:ascii="Calibri" w:hAnsi="Calibri"/>
-                <w:sz w:val="20"/>
-              </w:rPr>
-              <w:t>Mentorsh</w:t>
-            </w:r>
-            <w:r>
-              <w:rPr>
-                <w:rFonts w:ascii="Calibri" w:hAnsi="Calibri"/>
-                <w:sz w:val="20"/>
-              </w:rPr>
-              <w:t xml:space="preserve">ip and social society with over 50 </w:t>
-            </w:r>
-            <w:r>
-              <w:rPr>
-                <w:rFonts w:ascii="Calibri" w:hAnsi="Calibri"/>
-                <w:sz w:val="20"/>
-              </w:rPr>
-              <w:t>active members</w:t>
-            </w:r>
-            <w:r>
-              <w:rPr>
-                <w:rFonts w:ascii="Calibri" w:hAnsi="Calibri"/>
-                <w:sz w:val="20"/>
-              </w:rPr>
-              <w:t xml:space="preserve">. As the </w:t>
-            </w:r>
-            <w:r>
-              <w:rPr>
-                <w:rFonts w:ascii="Calibri" w:hAnsi="Calibri"/>
-                <w:sz w:val="20"/>
-              </w:rPr>
-              <w:t>Talks Head, responsibilities include reaching out to professional organizations and companies to find professional speakers as well as interacting with students to</w:t>
-            </w:r>
-            <w:r>
-              <w:rPr>
-                <w:rFonts w:ascii="Calibri" w:hAnsi="Calibri"/>
-                <w:sz w:val="20"/>
-              </w:rPr>
-              <w:t xml:space="preserve"> help</w:t>
-            </w:r>
-            <w:r>
-              <w:rPr>
-                <w:rFonts w:ascii="Calibri" w:hAnsi="Calibri"/>
-                <w:sz w:val="20"/>
-              </w:rPr>
-              <w:t xml:space="preserve"> them</w:t>
-            </w:r>
-            <w:r>
-              <w:rPr>
-                <w:rFonts w:ascii="Calibri" w:hAnsi="Calibri"/>
-                <w:sz w:val="20"/>
-              </w:rPr>
-              <w:t xml:space="preserve"> give interesting speeches.</w:t>
-            </w:r>
-          </w:p>
-        </w:tc>
-        <w:tc>
-          <w:tcPr>
-            <w:tcW w:w="642" w:type="pct"/>
-            <w:vMerge w:val="restart"/>
-            <w:tcBorders>
-              <w:left w:val="nil"/>
-            </w:tcBorders>
-          </w:tcPr>
-          <w:p>
-            <w:pPr>
-              <w:spacing w:line="240" w:lineRule="auto"/>
-              <w:jc w:val="right"/>
-              <w:rPr>
-                <w:rFonts w:ascii="Calibri" w:hAnsi="Calibri" w:cstheme="minorHAnsi"/>
-              </w:rPr>
-            </w:pPr>
-            <w:r>
-              <w:rPr>
-                <w:rFonts w:ascii="Calibri" w:hAnsi="Calibri" w:cstheme="minorHAnsi"/>
-              </w:rPr>
-              <w:t>2015-Present</w:t>
-            </w:r>
-          </w:p>
-          <w:p>
-            <w:pPr>
-              <w:rPr>
-                <w:rFonts w:ascii="Calibri" w:hAnsi="Calibri" w:cstheme="minorHAnsi"/>
-              </w:rPr>
-            </w:pPr>
-          </w:p>
-          <w:p>
-            <w:pPr>
-              <w:rPr>
-                <w:rFonts w:ascii="Calibri" w:hAnsi="Calibri" w:cstheme="minorHAnsi"/>
-              </w:rPr>
-            </w:pPr>
-          </w:p>
-          <w:p>
-            <w:pPr>
-              <w:jc w:val="right"/>
-              <w:rPr>
-                <w:rFonts w:ascii="Calibri" w:hAnsi="Calibri" w:cstheme="minorHAnsi"/>
-              </w:rPr>
-            </w:pPr>
-            <w:r>
-              <w:rPr>
-                <w:rFonts w:ascii="Calibri" w:hAnsi="Calibri" w:cstheme="minorHAnsi"/>
-              </w:rPr>
-              <w:t>2012-2013</w:t>
+                <w:rFonts w:ascii="Calibri" w:hAnsi="Calibri" w:cs="Calibri"/>
+              </w:rPr>
+            </w:pPr>
+            <w:r>
+              <w:rPr>
+                <w:rFonts w:ascii="Calibri" w:hAnsi="Calibri" w:cs="Calibri"/>
+              </w:rPr>
+              <w:t>08/</w:t>
+            </w:r>
+            <w:r>
+              <w:rPr>
+                <w:rFonts w:ascii="Calibri" w:hAnsi="Calibri" w:cs="Calibri"/>
+              </w:rPr>
+              <w:t>2016</w:t>
+            </w:r>
+            <w:r>
+              <w:rPr>
+                <w:rFonts w:ascii="Calibri" w:hAnsi="Calibri" w:cs="Calibri"/>
+              </w:rPr>
+              <w:t>-</w:t>
+            </w:r>
+            <w:r>
+              <w:rPr>
+                <w:rFonts w:ascii="Calibri" w:hAnsi="Calibri" w:cs="Calibri"/>
+              </w:rPr>
+              <w:t>Present</w:t>
             </w:r>
           </w:p>
         </w:tc>
@@ -2053,12 +2239,13 @@
         </w:trPr>
         <w:tc>
           <w:tcPr>
-            <w:tcW w:w="664" w:type="pct"/>
+            <w:tcW w:w="707" w:type="pct"/>
             <w:vMerge/>
           </w:tcPr>
           <w:p>
             <w:pPr>
               <w:pStyle w:val="Heading1"/>
+              <w:keepLines/>
               <w:jc w:val="left"/>
               <w:rPr>
                 <w:rFonts w:ascii="Calibri" w:hAnsi="Calibri" w:cstheme="minorHAnsi"/>
@@ -2071,7 +2258,7 @@
         </w:tc>
         <w:tc>
           <w:tcPr>
-            <w:tcW w:w="3694" w:type="pct"/>
+            <w:tcW w:w="3851" w:type="pct"/>
           </w:tcPr>
           <w:p>
             <w:pPr>
@@ -2134,6 +2321,7 @@
           </w:p>
           <w:p>
             <w:pPr>
+              <w:keepLines/>
               <w:rPr>
                 <w:rFonts w:ascii="Calibri" w:hAnsi="Calibri" w:cstheme="minorHAnsi"/>
                 <w:b/>
@@ -2197,38 +2385,43 @@
         </w:tc>
         <w:tc>
           <w:tcPr>
-            <w:tcW w:w="642" w:type="pct"/>
-            <w:vMerge/>
+            <w:tcW w:w="442" w:type="pct"/>
             <w:tcBorders>
               <w:left w:val="nil"/>
             </w:tcBorders>
           </w:tcPr>
           <w:p>
             <w:pPr>
+              <w:keepLines/>
               <w:spacing w:line="240" w:lineRule="auto"/>
               <w:jc w:val="right"/>
               <w:rPr>
-                <w:rFonts w:ascii="Calibri" w:hAnsi="Calibri" w:cstheme="minorHAnsi"/>
-              </w:rPr>
-            </w:pPr>
+                <w:rFonts w:ascii="Calibri" w:hAnsi="Calibri" w:cs="Calibri"/>
+              </w:rPr>
+            </w:pPr>
+            <w:r>
+              <w:rPr>
+                <w:rFonts w:ascii="Calibri" w:hAnsi="Calibri" w:cs="Calibri"/>
+              </w:rPr>
+              <w:t>2012-2013</w:t>
+            </w:r>
           </w:p>
         </w:tc>
       </w:tr>
     </w:tbl>
     <w:p>
       <w:pPr>
+        <w:keepLines/>
         <w:rPr>
           <w:rFonts w:ascii="Calibri" w:hAnsi="Calibri" w:cstheme="minorHAnsi"/>
           <w:sz w:val="8"/>
         </w:rPr>
       </w:pPr>
-      <w:bookmarkStart w:id="0" w:name="_GoBack"/>
-      <w:bookmarkEnd w:id="0"/>
     </w:p>
     <w:sectPr>
       <w:footerReference w:type="default" r:id="rId9"/>
       <w:pgSz w:w="12240" w:h="15840"/>
-      <w:pgMar w:top="806" w:right="1008" w:bottom="432" w:left="1008" w:header="720" w:footer="720" w:gutter="0"/>
+      <w:pgMar w:top="720" w:right="720" w:bottom="432" w:left="720" w:header="720" w:footer="720" w:gutter="0"/>
       <w:cols w:space="720"/>
       <w:titlePg/>
       <w:docGrid w:linePitch="360"/>
@@ -2547,6 +2740,119 @@
     </w:lvl>
   </w:abstractNum>
   <w:abstractNum w:abstractNumId="2" w15:restartNumberingAfterBreak="0">
+    <w:nsid w:val="33CE1B0D"/>
+    <w:multiLevelType w:val="hybridMultilevel"/>
+    <w:tmpl w:val="BB901104"/>
+    <w:lvl w:ilvl="0" w:tplc="55725F76">
+      <w:start w:val="2015"/>
+      <w:numFmt w:val="bullet"/>
+      <w:lvlText w:val="-"/>
+      <w:lvlJc w:val="left"/>
+      <w:pPr>
+        <w:ind w:left="720" w:hanging="360"/>
+      </w:pPr>
+      <w:rPr>
+        <w:rFonts w:ascii="Calibri" w:eastAsiaTheme="minorEastAsia" w:hAnsi="Calibri" w:cs="Calibri" w:hint="default"/>
+      </w:rPr>
+    </w:lvl>
+    <w:lvl w:ilvl="1" w:tplc="04090003" w:tentative="1">
+      <w:start w:val="1"/>
+      <w:numFmt w:val="bullet"/>
+      <w:lvlText w:val="o"/>
+      <w:lvlJc w:val="left"/>
+      <w:pPr>
+        <w:ind w:left="1440" w:hanging="360"/>
+      </w:pPr>
+      <w:rPr>
+        <w:rFonts w:ascii="Courier New" w:hAnsi="Courier New" w:cs="Courier New" w:hint="default"/>
+      </w:rPr>
+    </w:lvl>
+    <w:lvl w:ilvl="2" w:tplc="04090005" w:tentative="1">
+      <w:start w:val="1"/>
+      <w:numFmt w:val="bullet"/>
+      <w:lvlText w:val=""/>
+      <w:lvlJc w:val="left"/>
+      <w:pPr>
+        <w:ind w:left="2160" w:hanging="360"/>
+      </w:pPr>
+      <w:rPr>
+        <w:rFonts w:ascii="Wingdings" w:hAnsi="Wingdings" w:hint="default"/>
+      </w:rPr>
+    </w:lvl>
+    <w:lvl w:ilvl="3" w:tplc="04090001" w:tentative="1">
+      <w:start w:val="1"/>
+      <w:numFmt w:val="bullet"/>
+      <w:lvlText w:val=""/>
+      <w:lvlJc w:val="left"/>
+      <w:pPr>
+        <w:ind w:left="2880" w:hanging="360"/>
+      </w:pPr>
+      <w:rPr>
+        <w:rFonts w:ascii="Symbol" w:hAnsi="Symbol" w:hint="default"/>
+      </w:rPr>
+    </w:lvl>
+    <w:lvl w:ilvl="4" w:tplc="04090003" w:tentative="1">
+      <w:start w:val="1"/>
+      <w:numFmt w:val="bullet"/>
+      <w:lvlText w:val="o"/>
+      <w:lvlJc w:val="left"/>
+      <w:pPr>
+        <w:ind w:left="3600" w:hanging="360"/>
+      </w:pPr>
+      <w:rPr>
+        <w:rFonts w:ascii="Courier New" w:hAnsi="Courier New" w:cs="Courier New" w:hint="default"/>
+      </w:rPr>
+    </w:lvl>
+    <w:lvl w:ilvl="5" w:tplc="04090005" w:tentative="1">
+      <w:start w:val="1"/>
+      <w:numFmt w:val="bullet"/>
+      <w:lvlText w:val=""/>
+      <w:lvlJc w:val="left"/>
+      <w:pPr>
+        <w:ind w:left="4320" w:hanging="360"/>
+      </w:pPr>
+      <w:rPr>
+        <w:rFonts w:ascii="Wingdings" w:hAnsi="Wingdings" w:hint="default"/>
+      </w:rPr>
+    </w:lvl>
+    <w:lvl w:ilvl="6" w:tplc="04090001" w:tentative="1">
+      <w:start w:val="1"/>
+      <w:numFmt w:val="bullet"/>
+      <w:lvlText w:val=""/>
+      <w:lvlJc w:val="left"/>
+      <w:pPr>
+        <w:ind w:left="5040" w:hanging="360"/>
+      </w:pPr>
+      <w:rPr>
+        <w:rFonts w:ascii="Symbol" w:hAnsi="Symbol" w:hint="default"/>
+      </w:rPr>
+    </w:lvl>
+    <w:lvl w:ilvl="7" w:tplc="04090003" w:tentative="1">
+      <w:start w:val="1"/>
+      <w:numFmt w:val="bullet"/>
+      <w:lvlText w:val="o"/>
+      <w:lvlJc w:val="left"/>
+      <w:pPr>
+        <w:ind w:left="5760" w:hanging="360"/>
+      </w:pPr>
+      <w:rPr>
+        <w:rFonts w:ascii="Courier New" w:hAnsi="Courier New" w:cs="Courier New" w:hint="default"/>
+      </w:rPr>
+    </w:lvl>
+    <w:lvl w:ilvl="8" w:tplc="04090005" w:tentative="1">
+      <w:start w:val="1"/>
+      <w:numFmt w:val="bullet"/>
+      <w:lvlText w:val=""/>
+      <w:lvlJc w:val="left"/>
+      <w:pPr>
+        <w:ind w:left="6480" w:hanging="360"/>
+      </w:pPr>
+      <w:rPr>
+        <w:rFonts w:ascii="Wingdings" w:hAnsi="Wingdings" w:hint="default"/>
+      </w:rPr>
+    </w:lvl>
+  </w:abstractNum>
+  <w:abstractNum w:abstractNumId="3" w15:restartNumberingAfterBreak="0">
     <w:nsid w:val="4F774532"/>
     <w:multiLevelType w:val="hybridMultilevel"/>
     <w:tmpl w:val="A74C9D7E"/>
@@ -2666,6 +2972,9 @@
     <w:abstractNumId w:val="0"/>
   </w:num>
   <w:num w:numId="3">
+    <w:abstractNumId w:val="3"/>
+  </w:num>
+  <w:num w:numId="4">
     <w:abstractNumId w:val="2"/>
   </w:num>
 </w:numbering>
@@ -3533,35 +3842,6 @@
   <w:docParts>
     <w:docPart>
       <w:docPartPr>
-        <w:name w:val="176D25DCC56C48E18ACAD8F2D581B8C7"/>
-        <w:category>
-          <w:name w:val="General"/>
-          <w:gallery w:val="placeholder"/>
-        </w:category>
-        <w:types>
-          <w:type w:val="bbPlcHdr"/>
-        </w:types>
-        <w:behaviors>
-          <w:behavior w:val="content"/>
-        </w:behaviors>
-        <w:guid w:val="{55A80A15-CBB8-4B19-9F50-6A149DFEE7CF}"/>
-      </w:docPartPr>
-      <w:docPartBody>
-        <w:p>
-          <w:pPr>
-            <w:pStyle w:val="176D25DCC56C48E18ACAD8F2D581B8C7"/>
-          </w:pPr>
-          <w:r>
-            <w:rPr>
-              <w:rStyle w:val="PlaceholderText"/>
-            </w:rPr>
-            <w:t>Enter any content that you want to repeat, including other content controls. You can also insert this control around table rows in order to repeat parts of a table.</w:t>
-          </w:r>
-        </w:p>
-      </w:docPartBody>
-    </w:docPart>
-    <w:docPart>
-      <w:docPartPr>
         <w:name w:val="724E310119574BD99BD71F3AA18C2B87"/>
         <w:category>
           <w:name w:val="General"/>
@@ -3630,6 +3910,13 @@
     <w:pitch w:val="variable"/>
     <w:sig w:usb0="E0002EFF" w:usb1="C0007843" w:usb2="00000009" w:usb3="00000000" w:csb0="000001FF" w:csb1="00000000"/>
   </w:font>
+  <w:font w:name="Calibri">
+    <w:panose1 w:val="020F0502020204030204"/>
+    <w:charset w:val="00"/>
+    <w:family w:val="swiss"/>
+    <w:pitch w:val="variable"/>
+    <w:sig w:usb0="E0002AFF" w:usb1="C000247B" w:usb2="00000009" w:usb3="00000000" w:csb0="000001FF" w:csb1="00000000"/>
+  </w:font>
   <w:font w:name="Franklin Gothic Medium">
     <w:panose1 w:val="020B0603020102020204"/>
     <w:charset w:val="00"/>
@@ -3644,13 +3931,6 @@
     <w:family w:val="swiss"/>
     <w:pitch w:val="variable"/>
     <w:sig w:usb0="E4002EFF" w:usb1="C000E47F" w:usb2="00000009" w:usb3="00000000" w:csb0="000001FF" w:csb1="00000000"/>
-  </w:font>
-  <w:font w:name="Calibri">
-    <w:panose1 w:val="020F0502020204030204"/>
-    <w:charset w:val="00"/>
-    <w:family w:val="swiss"/>
-    <w:pitch w:val="variable"/>
-    <w:sig w:usb0="E0002AFF" w:usb1="C000247B" w:usb2="00000009" w:usb3="00000000" w:csb0="000001FF" w:csb1="00000000"/>
   </w:font>
   <w:font w:name="Calibri Light">
     <w:panose1 w:val="020F0302020204030204"/>
@@ -3674,6 +3954,7 @@
   <w:rsids>
     <w:rsidRoot w:val="004D5CB6"/>
     <w:rsid w:val="00053DA2"/>
+    <w:rsid w:val="00057A23"/>
     <w:rsid w:val="000B3789"/>
     <w:rsid w:val="00106C3A"/>
     <w:rsid w:val="001E10C6"/>
@@ -3690,6 +3971,7 @@
     <w:rsid w:val="00645602"/>
     <w:rsid w:val="0066721B"/>
     <w:rsid w:val="00697A1F"/>
+    <w:rsid w:val="006C1222"/>
     <w:rsid w:val="006C2D46"/>
     <w:rsid w:val="00780362"/>
     <w:rsid w:val="007A3463"/>
@@ -3704,6 +3986,7 @@
     <w:rsid w:val="00B74469"/>
     <w:rsid w:val="00CE49C6"/>
     <w:rsid w:val="00CE6C31"/>
+    <w:rsid w:val="00CF0342"/>
     <w:rsid w:val="00D617A5"/>
     <w:rsid w:val="00E305F6"/>
     <w:rsid w:val="00F47614"/>
@@ -4181,7 +4464,7 @@
     <w:basedOn w:val="DefaultParagraphFont"/>
     <w:uiPriority w:val="99"/>
     <w:semiHidden/>
-    <w:rsid w:val="00A169F3"/>
+    <w:rsid w:val="00057A23"/>
     <w:rPr>
       <w:color w:val="808080"/>
     </w:rPr>
@@ -4908,6 +5191,26 @@
   <w:style w:type="paragraph" w:customStyle="1" w:styleId="53C620162F4C4512A42510098B9FACF9">
     <w:name w:val="53C620162F4C4512A42510098B9FACF9"/>
     <w:rsid w:val="00A169F3"/>
+  </w:style>
+  <w:style w:type="paragraph" w:customStyle="1" w:styleId="12AF288FC3E24781B9C13C7A02D85CAF">
+    <w:name w:val="12AF288FC3E24781B9C13C7A02D85CAF"/>
+    <w:rsid w:val="00057A23"/>
+  </w:style>
+  <w:style w:type="paragraph" w:customStyle="1" w:styleId="704591A9CA0D477EA4DEA9215F027C2A">
+    <w:name w:val="704591A9CA0D477EA4DEA9215F027C2A"/>
+    <w:rsid w:val="00057A23"/>
+  </w:style>
+  <w:style w:type="paragraph" w:customStyle="1" w:styleId="5DC6067BEE564F818A1093461D7B2BA2">
+    <w:name w:val="5DC6067BEE564F818A1093461D7B2BA2"/>
+    <w:rsid w:val="00057A23"/>
+  </w:style>
+  <w:style w:type="paragraph" w:customStyle="1" w:styleId="123F6076116943A09797B9402330C139">
+    <w:name w:val="123F6076116943A09797B9402330C139"/>
+    <w:rsid w:val="00057A23"/>
+  </w:style>
+  <w:style w:type="paragraph" w:customStyle="1" w:styleId="2BE0FCE8D2684C1A900A5989CE441446">
+    <w:name w:val="2BE0FCE8D2684C1A900A5989CE441446"/>
+    <w:rsid w:val="00057A23"/>
   </w:style>
 </w:styles>
 </file>
@@ -5142,7 +5445,7 @@
 </file>
 
 <file path=customXml/itemProps2.xml><?xml version="1.0" encoding="utf-8"?>
-<ds:datastoreItem xmlns:ds="http://schemas.openxmlformats.org/officeDocument/2006/customXml" ds:itemID="{6447EEFB-4854-4160-8A39-FCCC264C2C50}">
+<ds:datastoreItem xmlns:ds="http://schemas.openxmlformats.org/officeDocument/2006/customXml" ds:itemID="{9F53FC92-2048-4160-994D-9A81C7AD72CA}">
   <ds:schemaRefs>
     <ds:schemaRef ds:uri="http://schemas.openxmlformats.org/officeDocument/2006/bibliography"/>
   </ds:schemaRefs>

</xml_diff>

<commit_message>
Fixed a million errors, added bullets
</commit_message>
<xml_diff>
--- a/Elijah Bosley Resume.docx
+++ b/Elijah Bosley Resume.docx
@@ -249,14 +249,15 @@
             </w:r>
             <w:r>
               <w:rPr>
-                <w:rFonts w:ascii="Calibri" w:hAnsi="Calibri" w:cs="Calibri"/>
+                <w:rStyle w:val="Strong"/>
+                <w:rFonts w:ascii="Calibri" w:hAnsi="Calibri" w:cs="Calibri"/>
+                <w:b w:val="0"/>
                 <w:i/>
                 <w:caps w:val="0"/>
-                <w:color w:val="auto"/>
-                <w:sz w:val="22"/>
-                <w:szCs w:val="20"/>
-              </w:rPr>
-              <w:t>-</w:t>
+                <w:sz w:val="22"/>
+                <w:szCs w:val="20"/>
+              </w:rPr>
+              <w:t>–</w:t>
             </w:r>
             <w:r>
               <w:rPr>
@@ -310,17 +311,7 @@
                 <w:sz w:val="22"/>
                 <w:szCs w:val="20"/>
               </w:rPr>
-              <w:t>GPA 3.7, Major GPA: 4.0</w:t>
-            </w:r>
-            <w:r>
-              <w:rPr>
-                <w:rFonts w:ascii="Calibri" w:hAnsi="Calibri" w:cs="Calibri"/>
-                <w:caps w:val="0"/>
-                <w:color w:val="auto"/>
-                <w:sz w:val="22"/>
-                <w:szCs w:val="20"/>
-              </w:rPr>
-              <w:t>, Dean’s List (all semesters)</w:t>
+              <w:t>GPA 3.7, Major GPA: 4.0, Dean’s List (all semesters)</w:t>
             </w:r>
           </w:p>
           <w:p>
@@ -378,15 +369,7 @@
                 <w:sz w:val="22"/>
                 <w:szCs w:val="22"/>
               </w:rPr>
-              <w:t xml:space="preserve">  </w:t>
-            </w:r>
-            <w:r>
-              <w:rPr>
-                <w:rFonts w:ascii="Calibri" w:hAnsi="Calibri" w:cs="Calibri"/>
-                <w:sz w:val="22"/>
-                <w:szCs w:val="22"/>
-              </w:rPr>
-              <w:t xml:space="preserve">Seeking a position as a </w:t>
+              <w:t xml:space="preserve">  Seeking a position as a </w:t>
             </w:r>
             <w:r>
               <w:rPr>
@@ -700,6 +683,104 @@
               <w:tabs>
                 <w:tab w:val="right" w:pos="8354"/>
               </w:tabs>
+              <w:spacing w:after="0" w:line="240" w:lineRule="auto"/>
+              <w:rPr>
+                <w:rFonts w:ascii="Calibri" w:hAnsi="Calibri" w:cs="Calibri"/>
+                <w:color w:val="auto"/>
+                <w:sz w:val="22"/>
+                <w:szCs w:val="20"/>
+              </w:rPr>
+            </w:pPr>
+            <w:r>
+              <w:rPr>
+                <w:rFonts w:ascii="Calibri" w:hAnsi="Calibri" w:cs="Calibri"/>
+                <w:b/>
+                <w:color w:val="auto"/>
+                <w:sz w:val="22"/>
+                <w:szCs w:val="20"/>
+              </w:rPr>
+              <w:t xml:space="preserve">ROCHESTER INSTITUTE OF TECHNOLOGY </w:t>
+            </w:r>
+            <w:r>
+              <w:rPr>
+                <w:rFonts w:ascii="Calibri" w:hAnsi="Calibri" w:cs="Calibri"/>
+                <w:color w:val="auto"/>
+                <w:sz w:val="22"/>
+                <w:szCs w:val="20"/>
+              </w:rPr>
+              <w:t>Research Assistant</w:t>
+            </w:r>
+            <w:r>
+              <w:rPr>
+                <w:rFonts w:ascii="Calibri" w:hAnsi="Calibri" w:cs="Calibri"/>
+                <w:color w:val="auto"/>
+                <w:sz w:val="22"/>
+                <w:szCs w:val="20"/>
+              </w:rPr>
+              <w:tab/>
+            </w:r>
+            <w:r>
+              <w:rPr>
+                <w:rFonts w:ascii="Calibri" w:hAnsi="Calibri" w:cs="Calibri"/>
+                <w:i/>
+                <w:color w:val="auto"/>
+                <w:sz w:val="22"/>
+                <w:szCs w:val="20"/>
+              </w:rPr>
+              <w:t xml:space="preserve">August </w:t>
+            </w:r>
+            <w:r>
+              <w:rPr>
+                <w:rFonts w:ascii="Calibri" w:hAnsi="Calibri" w:cs="Calibri"/>
+                <w:i/>
+                <w:color w:val="auto"/>
+                <w:sz w:val="22"/>
+                <w:szCs w:val="20"/>
+              </w:rPr>
+              <w:t xml:space="preserve">2016 </w:t>
+            </w:r>
+            <w:r>
+              <w:rPr>
+                <w:rFonts w:ascii="Calibri" w:hAnsi="Calibri" w:cs="Calibri"/>
+                <w:i/>
+                <w:color w:val="auto"/>
+                <w:sz w:val="22"/>
+                <w:szCs w:val="20"/>
+              </w:rPr>
+              <w:t>–</w:t>
+            </w:r>
+            <w:r>
+              <w:rPr>
+                <w:rFonts w:ascii="Calibri" w:hAnsi="Calibri" w:cs="Calibri"/>
+                <w:i/>
+                <w:color w:val="auto"/>
+                <w:sz w:val="22"/>
+                <w:szCs w:val="20"/>
+              </w:rPr>
+              <w:t xml:space="preserve"> </w:t>
+            </w:r>
+            <w:r>
+              <w:rPr>
+                <w:rFonts w:ascii="Calibri" w:hAnsi="Calibri" w:cs="Calibri"/>
+                <w:i/>
+                <w:color w:val="auto"/>
+                <w:sz w:val="22"/>
+                <w:szCs w:val="20"/>
+              </w:rPr>
+              <w:t>Present</w:t>
+            </w:r>
+          </w:p>
+          <w:p>
+            <w:pPr>
+              <w:pStyle w:val="ListParagraph"/>
+              <w:keepLines/>
+              <w:numPr>
+                <w:ilvl w:val="0"/>
+                <w:numId w:val="8"/>
+              </w:numPr>
+              <w:tabs>
+                <w:tab w:val="right" w:pos="8354"/>
+              </w:tabs>
               <w:spacing w:line="240" w:lineRule="auto"/>
               <w:rPr>
                 <w:rFonts w:ascii="Calibri" w:hAnsi="Calibri" w:cs="Calibri"/>
@@ -711,96 +792,76 @@
             <w:r>
               <w:rPr>
                 <w:rFonts w:ascii="Calibri" w:hAnsi="Calibri" w:cs="Calibri"/>
-                <w:b/>
-                <w:color w:val="auto"/>
-                <w:sz w:val="22"/>
-                <w:szCs w:val="20"/>
-              </w:rPr>
-              <w:t xml:space="preserve">ROCHESTER INSTITUTE OF TECHNOLOGY </w:t>
-            </w:r>
-            <w:r>
-              <w:rPr>
-                <w:rFonts w:ascii="Calibri" w:hAnsi="Calibri" w:cs="Calibri"/>
-                <w:color w:val="auto"/>
-                <w:sz w:val="22"/>
-                <w:szCs w:val="20"/>
-              </w:rPr>
-              <w:t>Research Assistant</w:t>
-            </w:r>
-            <w:r>
-              <w:rPr>
-                <w:rFonts w:ascii="Calibri" w:hAnsi="Calibri" w:cs="Calibri"/>
-                <w:color w:val="auto"/>
-                <w:sz w:val="22"/>
-                <w:szCs w:val="20"/>
-              </w:rPr>
-              <w:tab/>
-            </w:r>
-            <w:r>
-              <w:rPr>
-                <w:rFonts w:ascii="Calibri" w:hAnsi="Calibri" w:cs="Calibri"/>
-                <w:i/>
-                <w:color w:val="auto"/>
-                <w:sz w:val="22"/>
-                <w:szCs w:val="20"/>
-              </w:rPr>
-              <w:t xml:space="preserve">August </w:t>
-            </w:r>
-            <w:r>
-              <w:rPr>
-                <w:rFonts w:ascii="Calibri" w:hAnsi="Calibri" w:cs="Calibri"/>
-                <w:i/>
-                <w:color w:val="auto"/>
-                <w:sz w:val="22"/>
-                <w:szCs w:val="20"/>
-              </w:rPr>
-              <w:t xml:space="preserve">2016 - </w:t>
-            </w:r>
-            <w:r>
-              <w:rPr>
-                <w:rFonts w:ascii="Calibri" w:hAnsi="Calibri" w:cs="Calibri"/>
-                <w:i/>
-                <w:color w:val="auto"/>
-                <w:sz w:val="22"/>
-                <w:szCs w:val="20"/>
-              </w:rPr>
-              <w:t>Present</w:t>
-            </w:r>
-            <w:r>
-              <w:rPr>
-                <w:rFonts w:ascii="Calibri" w:hAnsi="Calibri" w:cs="Calibri"/>
-                <w:color w:val="auto"/>
-                <w:sz w:val="22"/>
-                <w:szCs w:val="20"/>
-              </w:rPr>
-              <w:br/>
-            </w:r>
-            <w:r>
-              <w:rPr>
-                <w:rFonts w:ascii="Calibri" w:hAnsi="Calibri" w:cs="Calibri"/>
-                <w:color w:val="auto"/>
-                <w:sz w:val="22"/>
-                <w:szCs w:val="20"/>
-              </w:rPr>
-              <w:t>Software research project for displaying previous vulnerabilities in software</w:t>
-            </w:r>
-            <w:r>
-              <w:rPr>
-                <w:rFonts w:ascii="Calibri" w:hAnsi="Calibri" w:cs="Calibri"/>
-                <w:color w:val="auto"/>
-                <w:sz w:val="22"/>
-                <w:szCs w:val="20"/>
-              </w:rPr>
-              <w:t>.</w:t>
-            </w:r>
-            <w:r>
-              <w:rPr>
-                <w:rFonts w:ascii="Calibri" w:hAnsi="Calibri" w:cs="Calibri"/>
-                <w:color w:val="auto"/>
-                <w:sz w:val="22"/>
-                <w:szCs w:val="20"/>
-              </w:rPr>
-              <w:t xml:space="preserve"> Currently working to design front-end timeline views for compiled CVE data as well as assisting to create APIs that will return data to researchers when requested.</w:t>
+                <w:color w:val="auto"/>
+                <w:sz w:val="22"/>
+                <w:szCs w:val="20"/>
+              </w:rPr>
+              <w:t>Currently developing a project to</w:t>
+            </w:r>
+            <w:r>
+              <w:rPr>
+                <w:rFonts w:ascii="Calibri" w:hAnsi="Calibri" w:cs="Calibri"/>
+                <w:color w:val="auto"/>
+                <w:sz w:val="22"/>
+                <w:szCs w:val="20"/>
+              </w:rPr>
+              <w:t xml:space="preserve"> </w:t>
+            </w:r>
+            <w:r>
+              <w:rPr>
+                <w:rFonts w:ascii="Calibri" w:hAnsi="Calibri" w:cs="Calibri"/>
+                <w:color w:val="auto"/>
+                <w:sz w:val="22"/>
+                <w:szCs w:val="20"/>
+              </w:rPr>
+              <w:t>display previous vulnerabilities in software</w:t>
+            </w:r>
+          </w:p>
+          <w:p>
+            <w:pPr>
+              <w:pStyle w:val="ListParagraph"/>
+              <w:keepLines/>
+              <w:numPr>
+                <w:ilvl w:val="0"/>
+                <w:numId w:val="8"/>
+              </w:numPr>
+              <w:tabs>
+                <w:tab w:val="right" w:pos="8354"/>
+              </w:tabs>
+              <w:spacing w:line="240" w:lineRule="auto"/>
+              <w:rPr>
+                <w:rFonts w:ascii="Calibri" w:hAnsi="Calibri" w:cs="Calibri"/>
+                <w:color w:val="auto"/>
+                <w:sz w:val="22"/>
+                <w:szCs w:val="20"/>
+              </w:rPr>
+            </w:pPr>
+            <w:r>
+              <w:rPr>
+                <w:rFonts w:ascii="Calibri" w:hAnsi="Calibri" w:cs="Calibri"/>
+                <w:color w:val="auto"/>
+                <w:sz w:val="22"/>
+                <w:szCs w:val="20"/>
+              </w:rPr>
+              <w:t>Working to design front-end timeline used for data visualization</w:t>
+            </w:r>
+            <w:r>
+              <w:rPr>
+                <w:rFonts w:ascii="Calibri" w:hAnsi="Calibri" w:cs="Calibri"/>
+                <w:color w:val="auto"/>
+                <w:sz w:val="22"/>
+                <w:szCs w:val="20"/>
+              </w:rPr>
+              <w:t xml:space="preserve"> using</w:t>
+            </w:r>
+            <w:r>
+              <w:rPr>
+                <w:rFonts w:ascii="Calibri" w:hAnsi="Calibri" w:cs="Calibri"/>
+                <w:color w:val="auto"/>
+                <w:sz w:val="22"/>
+                <w:szCs w:val="20"/>
+              </w:rPr>
+              <w:t xml:space="preserve"> D3 and jQuery</w:t>
             </w:r>
           </w:p>
         </w:tc>
@@ -888,13 +949,14 @@
             </w:r>
             <w:r>
               <w:rPr>
-                <w:rFonts w:ascii="Calibri" w:hAnsi="Calibri" w:cs="Calibri"/>
+                <w:rStyle w:val="Strong"/>
+                <w:rFonts w:ascii="Calibri" w:hAnsi="Calibri" w:cs="Calibri"/>
+                <w:b w:val="0"/>
                 <w:i/>
-                <w:color w:val="auto"/>
-                <w:sz w:val="22"/>
-                <w:szCs w:val="20"/>
-              </w:rPr>
-              <w:t>-</w:t>
+                <w:sz w:val="22"/>
+                <w:szCs w:val="20"/>
+              </w:rPr>
+              <w:t>–</w:t>
             </w:r>
             <w:r>
               <w:rPr>
@@ -909,7 +971,12 @@
           </w:p>
           <w:p>
             <w:pPr>
+              <w:pStyle w:val="ListParagraph"/>
               <w:keepLines/>
+              <w:numPr>
+                <w:ilvl w:val="0"/>
+                <w:numId w:val="13"/>
+              </w:numPr>
               <w:spacing w:line="240" w:lineRule="auto"/>
               <w:rPr>
                 <w:rFonts w:ascii="Calibri" w:hAnsi="Calibri" w:cs="Calibri"/>
@@ -945,97 +1012,85 @@
               </w:rPr>
               <w:t>pp for managing organization staff</w:t>
             </w:r>
-            <w:r>
-              <w:rPr>
-                <w:rFonts w:ascii="Calibri" w:hAnsi="Calibri" w:cs="Calibri"/>
-                <w:color w:val="auto"/>
-                <w:sz w:val="22"/>
-                <w:szCs w:val="20"/>
-              </w:rPr>
-              <w:t xml:space="preserve">. </w:t>
-            </w:r>
-            <w:r>
-              <w:rPr>
-                <w:rFonts w:ascii="Calibri" w:hAnsi="Calibri" w:cs="Calibri"/>
-                <w:color w:val="auto"/>
-                <w:sz w:val="22"/>
-                <w:szCs w:val="20"/>
-              </w:rPr>
-              <w:t>As a member of the development team</w:t>
-            </w:r>
-            <w:r>
-              <w:rPr>
-                <w:rFonts w:ascii="Calibri" w:hAnsi="Calibri" w:cs="Calibri"/>
-                <w:color w:val="auto"/>
-                <w:sz w:val="22"/>
-                <w:szCs w:val="20"/>
-              </w:rPr>
-              <w:t>,</w:t>
-            </w:r>
-            <w:r>
-              <w:rPr>
-                <w:rFonts w:ascii="Calibri" w:hAnsi="Calibri" w:cs="Calibri"/>
-                <w:color w:val="auto"/>
-                <w:sz w:val="22"/>
-                <w:szCs w:val="20"/>
-              </w:rPr>
-              <w:t xml:space="preserve"> responsibilities </w:t>
-            </w:r>
-            <w:r>
-              <w:rPr>
-                <w:rFonts w:ascii="Calibri" w:hAnsi="Calibri" w:cs="Calibri"/>
-                <w:color w:val="auto"/>
-                <w:sz w:val="22"/>
-                <w:szCs w:val="20"/>
-              </w:rPr>
-              <w:t>included</w:t>
-            </w:r>
-            <w:r>
-              <w:rPr>
-                <w:rFonts w:ascii="Calibri" w:hAnsi="Calibri" w:cs="Calibri"/>
-                <w:color w:val="auto"/>
-                <w:sz w:val="22"/>
-                <w:szCs w:val="20"/>
-              </w:rPr>
-              <w:t xml:space="preserve"> updating and writing </w:t>
-            </w:r>
-            <w:proofErr w:type="spellStart"/>
-            <w:r>
-              <w:rPr>
-                <w:rFonts w:ascii="Calibri" w:hAnsi="Calibri" w:cs="Calibri"/>
-                <w:color w:val="auto"/>
-                <w:sz w:val="22"/>
-                <w:szCs w:val="20"/>
-              </w:rPr>
-              <w:t>Javascript</w:t>
-            </w:r>
-            <w:proofErr w:type="spellEnd"/>
-            <w:r>
-              <w:rPr>
-                <w:rFonts w:ascii="Calibri" w:hAnsi="Calibri" w:cs="Calibri"/>
-                <w:color w:val="auto"/>
-                <w:sz w:val="22"/>
-                <w:szCs w:val="20"/>
-              </w:rPr>
-              <w:t xml:space="preserve"> and C# code, improvin</w:t>
-            </w:r>
-            <w:r>
-              <w:rPr>
-                <w:rFonts w:ascii="Calibri" w:hAnsi="Calibri" w:cs="Calibri"/>
-                <w:color w:val="auto"/>
-                <w:sz w:val="22"/>
-                <w:szCs w:val="20"/>
-              </w:rPr>
-              <w:t>g site layout and user experience</w:t>
-            </w:r>
-            <w:r>
-              <w:rPr>
-                <w:rFonts w:ascii="Calibri" w:hAnsi="Calibri" w:cs="Calibri"/>
-                <w:color w:val="auto"/>
-                <w:sz w:val="22"/>
-                <w:szCs w:val="20"/>
-              </w:rPr>
-              <w:t xml:space="preserve">, and writing </w:t>
+          </w:p>
+          <w:p>
+            <w:pPr>
+              <w:pStyle w:val="ListParagraph"/>
+              <w:keepLines/>
+              <w:numPr>
+                <w:ilvl w:val="0"/>
+                <w:numId w:val="13"/>
+              </w:numPr>
+              <w:spacing w:line="240" w:lineRule="auto"/>
+              <w:rPr>
+                <w:rFonts w:ascii="Calibri" w:hAnsi="Calibri" w:cs="Calibri"/>
+                <w:color w:val="auto"/>
+                <w:sz w:val="22"/>
+                <w:szCs w:val="20"/>
+              </w:rPr>
+            </w:pPr>
+            <w:r>
+              <w:rPr>
+                <w:rFonts w:ascii="Calibri" w:hAnsi="Calibri" w:cs="Calibri"/>
+                <w:color w:val="auto"/>
+                <w:sz w:val="22"/>
+                <w:szCs w:val="20"/>
+              </w:rPr>
+              <w:t>Updated and wrote JavaScript</w:t>
+            </w:r>
+            <w:r>
+              <w:rPr>
+                <w:rFonts w:ascii="Calibri" w:hAnsi="Calibri" w:cs="Calibri"/>
+                <w:color w:val="auto"/>
+                <w:sz w:val="22"/>
+                <w:szCs w:val="20"/>
+              </w:rPr>
+              <w:t xml:space="preserve"> and C# code, </w:t>
+            </w:r>
+            <w:r>
+              <w:rPr>
+                <w:rFonts w:ascii="Calibri" w:hAnsi="Calibri" w:cs="Calibri"/>
+                <w:color w:val="auto"/>
+                <w:sz w:val="22"/>
+                <w:szCs w:val="20"/>
+              </w:rPr>
+              <w:t xml:space="preserve">improved </w:t>
+            </w:r>
+            <w:r>
+              <w:rPr>
+                <w:rFonts w:ascii="Calibri" w:hAnsi="Calibri" w:cs="Calibri"/>
+                <w:color w:val="auto"/>
+                <w:sz w:val="22"/>
+                <w:szCs w:val="20"/>
+              </w:rPr>
+              <w:t>site layout and user experience</w:t>
+            </w:r>
+            <w:r>
+              <w:rPr>
+                <w:rFonts w:ascii="Calibri" w:hAnsi="Calibri" w:cs="Calibri"/>
+                <w:color w:val="auto"/>
+                <w:sz w:val="22"/>
+                <w:szCs w:val="20"/>
+              </w:rPr>
+              <w:t xml:space="preserve">, </w:t>
+            </w:r>
+            <w:r>
+              <w:rPr>
+                <w:rFonts w:ascii="Calibri" w:hAnsi="Calibri" w:cs="Calibri"/>
+                <w:color w:val="auto"/>
+                <w:sz w:val="22"/>
+                <w:szCs w:val="20"/>
+              </w:rPr>
+              <w:t>wrote</w:t>
+            </w:r>
+            <w:r>
+              <w:rPr>
+                <w:rFonts w:ascii="Calibri" w:hAnsi="Calibri" w:cs="Calibri"/>
+                <w:color w:val="auto"/>
+                <w:sz w:val="22"/>
+                <w:szCs w:val="20"/>
+              </w:rPr>
+              <w:t xml:space="preserve"> </w:t>
             </w:r>
             <w:r>
               <w:rPr>
@@ -1045,15 +1100,6 @@
                 <w:szCs w:val="20"/>
               </w:rPr>
               <w:t>unit tests to improve code coverage</w:t>
-            </w:r>
-            <w:r>
-              <w:rPr>
-                <w:rFonts w:ascii="Calibri" w:hAnsi="Calibri" w:cs="Calibri"/>
-                <w:color w:val="auto"/>
-                <w:sz w:val="22"/>
-                <w:szCs w:val="20"/>
-              </w:rPr>
-              <w:t>.</w:t>
             </w:r>
           </w:p>
         </w:tc>
@@ -1139,13 +1185,14 @@
             </w:r>
             <w:r>
               <w:rPr>
-                <w:rFonts w:ascii="Calibri" w:hAnsi="Calibri" w:cs="Calibri"/>
+                <w:rStyle w:val="Strong"/>
+                <w:rFonts w:ascii="Calibri" w:hAnsi="Calibri" w:cs="Calibri"/>
+                <w:b w:val="0"/>
                 <w:i/>
-                <w:color w:val="auto"/>
-                <w:sz w:val="22"/>
-                <w:szCs w:val="20"/>
-              </w:rPr>
-              <w:t>-</w:t>
+                <w:sz w:val="22"/>
+                <w:szCs w:val="20"/>
+              </w:rPr>
+              <w:t>–</w:t>
             </w:r>
             <w:r>
               <w:rPr>
@@ -1160,7 +1207,12 @@
           </w:p>
           <w:p>
             <w:pPr>
+              <w:pStyle w:val="ListParagraph"/>
               <w:keepLines/>
+              <w:numPr>
+                <w:ilvl w:val="0"/>
+                <w:numId w:val="12"/>
+              </w:numPr>
               <w:spacing w:line="240" w:lineRule="auto"/>
               <w:rPr>
                 <w:rFonts w:ascii="Calibri" w:hAnsi="Calibri" w:cs="Calibri"/>
@@ -1204,16 +1256,69 @@
                 <w:sz w:val="22"/>
                 <w:szCs w:val="20"/>
               </w:rPr>
-              <w:t xml:space="preserve"> grade student the Java programming language</w:t>
-            </w:r>
-            <w:r>
-              <w:rPr>
-                <w:rFonts w:ascii="Calibri" w:hAnsi="Calibri" w:cs="Calibri"/>
-                <w:color w:val="auto"/>
-                <w:sz w:val="22"/>
-                <w:szCs w:val="20"/>
-              </w:rPr>
-              <w:t xml:space="preserve">. Worked </w:t>
+              <w:t xml:space="preserve"> grade student</w:t>
+            </w:r>
+            <w:r>
+              <w:rPr>
+                <w:rFonts w:ascii="Calibri" w:hAnsi="Calibri" w:cs="Calibri"/>
+                <w:color w:val="auto"/>
+                <w:sz w:val="22"/>
+                <w:szCs w:val="20"/>
+              </w:rPr>
+              <w:t xml:space="preserve"> in</w:t>
+            </w:r>
+            <w:r>
+              <w:rPr>
+                <w:rFonts w:ascii="Calibri" w:hAnsi="Calibri" w:cs="Calibri"/>
+                <w:color w:val="auto"/>
+                <w:sz w:val="22"/>
+                <w:szCs w:val="20"/>
+              </w:rPr>
+              <w:t xml:space="preserve"> the Java programming language</w:t>
+            </w:r>
+            <w:r>
+              <w:rPr>
+                <w:rFonts w:ascii="Calibri" w:hAnsi="Calibri" w:cs="Calibri"/>
+                <w:color w:val="auto"/>
+                <w:sz w:val="22"/>
+                <w:szCs w:val="20"/>
+              </w:rPr>
+              <w:t xml:space="preserve"> </w:t>
+            </w:r>
+          </w:p>
+          <w:p>
+            <w:pPr>
+              <w:pStyle w:val="ListParagraph"/>
+              <w:keepLines/>
+              <w:numPr>
+                <w:ilvl w:val="0"/>
+                <w:numId w:val="12"/>
+              </w:numPr>
+              <w:spacing w:line="240" w:lineRule="auto"/>
+              <w:rPr>
+                <w:rFonts w:ascii="Calibri" w:hAnsi="Calibri" w:cs="Calibri"/>
+                <w:color w:val="auto"/>
+                <w:sz w:val="22"/>
+                <w:szCs w:val="20"/>
+              </w:rPr>
+            </w:pPr>
+            <w:r>
+              <w:rPr>
+                <w:rFonts w:ascii="Calibri" w:hAnsi="Calibri" w:cs="Calibri"/>
+                <w:color w:val="auto"/>
+                <w:sz w:val="22"/>
+                <w:szCs w:val="20"/>
+              </w:rPr>
+              <w:t>Researched and tutored</w:t>
+            </w:r>
+            <w:r>
+              <w:rPr>
+                <w:rFonts w:ascii="Calibri" w:hAnsi="Calibri" w:cs="Calibri"/>
+                <w:color w:val="auto"/>
+                <w:sz w:val="22"/>
+                <w:szCs w:val="20"/>
+              </w:rPr>
+              <w:t xml:space="preserve"> </w:t>
             </w:r>
             <w:r>
               <w:rPr>
@@ -1223,16 +1328,6 @@
                 <w:szCs w:val="20"/>
               </w:rPr>
               <w:t>to create a top-down videogame with dynamic lighting</w:t>
-            </w:r>
-            <w:r>
-              <w:rPr>
-                <w:rFonts w:ascii="Calibri" w:hAnsi="Calibri" w:cs="Calibri"/>
-                <w:i/>
-                <w:color w:val="auto"/>
-                <w:sz w:val="22"/>
-                <w:szCs w:val="20"/>
-              </w:rPr>
-              <w:t>.</w:t>
             </w:r>
           </w:p>
         </w:tc>
@@ -1321,7 +1416,29 @@
                 <w:sz w:val="22"/>
                 <w:szCs w:val="20"/>
               </w:rPr>
-              <w:t>August 2012 -</w:t>
+              <w:t xml:space="preserve">August </w:t>
+            </w:r>
+            <w:r>
+              <w:rPr>
+                <w:rFonts w:ascii="Calibri" w:hAnsi="Calibri" w:cs="Calibri"/>
+                <w:i/>
+                <w:caps w:val="0"/>
+                <w:sz w:val="22"/>
+                <w:szCs w:val="20"/>
+              </w:rPr>
+              <w:t xml:space="preserve">2012 </w:t>
+            </w:r>
+            <w:r>
+              <w:rPr>
+                <w:rStyle w:val="Strong"/>
+                <w:rFonts w:ascii="Calibri" w:hAnsi="Calibri" w:cs="Calibri"/>
+                <w:b w:val="0"/>
+                <w:i/>
+                <w:caps w:val="0"/>
+                <w:sz w:val="22"/>
+                <w:szCs w:val="20"/>
+              </w:rPr>
+              <w:t>–</w:t>
             </w:r>
             <w:r>
               <w:rPr>
@@ -1336,8 +1453,12 @@
           </w:p>
           <w:p>
             <w:pPr>
+              <w:pStyle w:val="ListParagraph"/>
               <w:keepLines/>
-              <w:ind w:left="-5"/>
+              <w:numPr>
+                <w:ilvl w:val="0"/>
+                <w:numId w:val="10"/>
+              </w:numPr>
               <w:rPr>
                 <w:rFonts w:ascii="Calibri" w:hAnsi="Calibri" w:cs="Calibri"/>
                 <w:sz w:val="22"/>
@@ -1351,7 +1472,58 @@
                 <w:sz w:val="22"/>
                 <w:szCs w:val="20"/>
               </w:rPr>
-              <w:t>Worked in a two-person team to design a first-person camera system for an unmanned-aerial vehicle, using a radio frequency transmitter and receiver to transmit video signals to the aircraft.</w:t>
+              <w:t>Worked in a two-person team to design a first-person camera system</w:t>
+            </w:r>
+            <w:r>
+              <w:rPr>
+                <w:rFonts w:ascii="Calibri" w:hAnsi="Calibri" w:cs="Calibri"/>
+                <w:color w:val="auto"/>
+                <w:sz w:val="22"/>
+                <w:szCs w:val="20"/>
+              </w:rPr>
+              <w:t xml:space="preserve"> </w:t>
+            </w:r>
+            <w:r>
+              <w:rPr>
+                <w:rFonts w:ascii="Calibri" w:hAnsi="Calibri" w:cs="Calibri"/>
+                <w:color w:val="auto"/>
+                <w:sz w:val="22"/>
+                <w:szCs w:val="20"/>
+              </w:rPr>
+              <w:t>for an unmanned-aerial vehicle</w:t>
+            </w:r>
+          </w:p>
+          <w:p>
+            <w:pPr>
+              <w:pStyle w:val="ListParagraph"/>
+              <w:keepLines/>
+              <w:numPr>
+                <w:ilvl w:val="0"/>
+                <w:numId w:val="10"/>
+              </w:numPr>
+              <w:rPr>
+                <w:rFonts w:ascii="Calibri" w:hAnsi="Calibri" w:cs="Calibri"/>
+                <w:sz w:val="22"/>
+                <w:szCs w:val="20"/>
+              </w:rPr>
+            </w:pPr>
+            <w:r>
+              <w:rPr>
+                <w:rFonts w:ascii="Calibri" w:hAnsi="Calibri" w:cs="Calibri"/>
+                <w:color w:val="auto"/>
+                <w:sz w:val="22"/>
+                <w:szCs w:val="20"/>
+              </w:rPr>
+              <w:t>Created a system that used a</w:t>
+            </w:r>
+            <w:r>
+              <w:rPr>
+                <w:rFonts w:ascii="Calibri" w:hAnsi="Calibri" w:cs="Calibri"/>
+                <w:color w:val="auto"/>
+                <w:sz w:val="22"/>
+                <w:szCs w:val="20"/>
+              </w:rPr>
+              <w:t xml:space="preserve"> radio frequency transmitter and receiver to transmit video signals to the aircraft.</w:t>
             </w:r>
           </w:p>
         </w:tc>
@@ -1437,7 +1609,7 @@
                 <w:sz w:val="22"/>
                 <w:szCs w:val="20"/>
               </w:rPr>
-              <w:t>September 2016 -</w:t>
+              <w:t xml:space="preserve">September 2016 </w:t>
             </w:r>
             <w:r>
               <w:rPr>
@@ -1446,6 +1618,18 @@
                 <w:b w:val="0"/>
                 <w:i/>
                 <w:caps w:val="0"/>
+                <w:sz w:val="22"/>
+                <w:szCs w:val="20"/>
+              </w:rPr>
+              <w:t>–</w:t>
+            </w:r>
+            <w:r>
+              <w:rPr>
+                <w:rStyle w:val="Strong"/>
+                <w:rFonts w:ascii="Calibri" w:hAnsi="Calibri" w:cs="Calibri"/>
+                <w:b w:val="0"/>
+                <w:i/>
+                <w:caps w:val="0"/>
                 <w:color w:val="auto"/>
                 <w:sz w:val="22"/>
                 <w:szCs w:val="20"/>
@@ -1455,7 +1639,12 @@
           </w:p>
           <w:p>
             <w:pPr>
+              <w:pStyle w:val="ListParagraph"/>
               <w:keepLines/>
+              <w:numPr>
+                <w:ilvl w:val="0"/>
+                <w:numId w:val="15"/>
+              </w:numPr>
               <w:rPr>
                 <w:rFonts w:ascii="Calibri" w:hAnsi="Calibri" w:cs="Calibri"/>
                 <w:sz w:val="22"/>
@@ -1484,15 +1673,7 @@
                 <w:sz w:val="22"/>
                 <w:szCs w:val="20"/>
               </w:rPr>
-              <w:t>the</w:t>
-            </w:r>
-            <w:r>
-              <w:rPr>
-                <w:rFonts w:ascii="Calibri" w:hAnsi="Calibri" w:cs="Calibri"/>
-                <w:sz w:val="22"/>
-                <w:szCs w:val="20"/>
-              </w:rPr>
-              <w:t xml:space="preserve"> </w:t>
+              <w:t xml:space="preserve">the </w:t>
             </w:r>
             <w:proofErr w:type="spellStart"/>
             <w:r>
@@ -1501,15 +1682,15 @@
                 <w:sz w:val="22"/>
                 <w:szCs w:val="20"/>
               </w:rPr>
-              <w:t>h</w:t>
-            </w:r>
-            <w:r>
-              <w:rPr>
-                <w:rFonts w:ascii="Calibri" w:hAnsi="Calibri" w:cs="Calibri"/>
-                <w:sz w:val="22"/>
-                <w:szCs w:val="20"/>
-              </w:rPr>
-              <w:t>olodesk</w:t>
+              <w:t>HoloD</w:t>
+            </w:r>
+            <w:r>
+              <w:rPr>
+                <w:rFonts w:ascii="Calibri" w:hAnsi="Calibri" w:cs="Calibri"/>
+                <w:sz w:val="22"/>
+                <w:szCs w:val="20"/>
+              </w:rPr>
+              <w:t>esk</w:t>
             </w:r>
             <w:proofErr w:type="spellEnd"/>
             <w:r>
@@ -1632,7 +1813,12 @@
           </w:p>
           <w:p>
             <w:pPr>
+              <w:pStyle w:val="ListParagraph"/>
               <w:keepLines/>
+              <w:numPr>
+                <w:ilvl w:val="0"/>
+                <w:numId w:val="9"/>
+              </w:numPr>
               <w:rPr>
                 <w:rFonts w:ascii="Calibri" w:hAnsi="Calibri" w:cs="Calibri"/>
                 <w:sz w:val="22"/>
@@ -1655,31 +1841,44 @@
               </w:rPr>
               <w:t xml:space="preserve"> and published a widget for Android</w:t>
             </w:r>
-            <w:bookmarkStart w:id="0" w:name="_GoBack"/>
-            <w:bookmarkEnd w:id="0"/>
-            <w:r>
-              <w:rPr>
-                <w:rFonts w:ascii="Calibri" w:hAnsi="Calibri" w:cs="Calibri"/>
-                <w:sz w:val="22"/>
-                <w:szCs w:val="20"/>
-              </w:rPr>
-              <w:t xml:space="preserve"> that displays the time as a text string. </w:t>
-            </w:r>
-            <w:r>
-              <w:rPr>
-                <w:rFonts w:ascii="Calibri" w:hAnsi="Calibri" w:cs="Calibri"/>
-                <w:sz w:val="22"/>
-                <w:szCs w:val="20"/>
-              </w:rPr>
-              <w:t xml:space="preserve">Features include </w:t>
-            </w:r>
-            <w:r>
-              <w:rPr>
-                <w:rFonts w:ascii="Calibri" w:hAnsi="Calibri" w:cs="Calibri"/>
-                <w:sz w:val="22"/>
-                <w:szCs w:val="20"/>
-              </w:rPr>
-              <w:t>on the fly customization of font, text style, and color.</w:t>
+            <w:r>
+              <w:rPr>
+                <w:rFonts w:ascii="Calibri" w:hAnsi="Calibri" w:cs="Calibri"/>
+                <w:sz w:val="22"/>
+                <w:szCs w:val="20"/>
+              </w:rPr>
+              <w:t xml:space="preserve"> that displays the time as a text string</w:t>
+            </w:r>
+          </w:p>
+          <w:p>
+            <w:pPr>
+              <w:pStyle w:val="ListParagraph"/>
+              <w:keepLines/>
+              <w:numPr>
+                <w:ilvl w:val="0"/>
+                <w:numId w:val="9"/>
+              </w:numPr>
+              <w:rPr>
+                <w:rFonts w:ascii="Calibri" w:hAnsi="Calibri" w:cs="Calibri"/>
+                <w:sz w:val="22"/>
+                <w:szCs w:val="20"/>
+              </w:rPr>
+            </w:pPr>
+            <w:r>
+              <w:rPr>
+                <w:rFonts w:ascii="Calibri" w:hAnsi="Calibri" w:cs="Calibri"/>
+                <w:sz w:val="22"/>
+                <w:szCs w:val="20"/>
+              </w:rPr>
+              <w:t>Included features like font customization</w:t>
+            </w:r>
+            <w:r>
+              <w:rPr>
+                <w:rFonts w:ascii="Calibri" w:hAnsi="Calibri" w:cs="Calibri"/>
+                <w:sz w:val="22"/>
+                <w:szCs w:val="20"/>
+              </w:rPr>
+              <w:t>, text style, and color.</w:t>
             </w:r>
           </w:p>
         </w:tc>
@@ -1760,7 +1959,7 @@
                 <w:sz w:val="22"/>
                 <w:szCs w:val="20"/>
               </w:rPr>
-              <w:t>September 2015 -</w:t>
+              <w:t xml:space="preserve">September 2015 </w:t>
             </w:r>
             <w:r>
               <w:rPr>
@@ -1772,12 +1971,29 @@
                 <w:sz w:val="22"/>
                 <w:szCs w:val="20"/>
               </w:rPr>
+              <w:t>–</w:t>
+            </w:r>
+            <w:r>
+              <w:rPr>
+                <w:rStyle w:val="Strong"/>
+                <w:rFonts w:ascii="Calibri" w:hAnsi="Calibri" w:cs="Calibri"/>
+                <w:b w:val="0"/>
+                <w:i/>
+                <w:caps w:val="0"/>
+                <w:sz w:val="22"/>
+                <w:szCs w:val="20"/>
+              </w:rPr>
               <w:t xml:space="preserve"> May 2016</w:t>
             </w:r>
           </w:p>
           <w:p>
             <w:pPr>
+              <w:pStyle w:val="ListParagraph"/>
               <w:keepLines/>
+              <w:numPr>
+                <w:ilvl w:val="0"/>
+                <w:numId w:val="11"/>
+              </w:numPr>
               <w:rPr>
                 <w:rStyle w:val="Strong"/>
                 <w:rFonts w:ascii="Calibri" w:hAnsi="Calibri" w:cs="Calibri"/>
@@ -1828,29 +2044,7 @@
                 <w:sz w:val="22"/>
                 <w:szCs w:val="20"/>
               </w:rPr>
-              <w:t>Extra-</w:t>
-            </w:r>
-          </w:p>
-          <w:p>
-            <w:pPr>
-              <w:pStyle w:val="Heading1"/>
-              <w:keepLines/>
-              <w:jc w:val="left"/>
-              <w:rPr>
-                <w:rFonts w:ascii="Calibri" w:hAnsi="Calibri" w:cs="Calibri"/>
-                <w:color w:val="1C6194" w:themeColor="accent6" w:themeShade="BF"/>
-                <w:sz w:val="22"/>
-                <w:szCs w:val="20"/>
-              </w:rPr>
-            </w:pPr>
-            <w:r>
-              <w:rPr>
-                <w:rFonts w:ascii="Calibri" w:hAnsi="Calibri" w:cs="Calibri"/>
-                <w:color w:val="1C6194" w:themeColor="accent6" w:themeShade="BF"/>
-                <w:sz w:val="22"/>
-                <w:szCs w:val="20"/>
-              </w:rPr>
-              <w:t>Curricular</w:t>
+              <w:t>Leadership</w:t>
             </w:r>
           </w:p>
         </w:tc>
@@ -1908,12 +2102,39 @@
                 <w:sz w:val="22"/>
                 <w:szCs w:val="20"/>
               </w:rPr>
-              <w:t>August 2016 - Present</w:t>
+              <w:t xml:space="preserve">August 2016 </w:t>
+            </w:r>
+            <w:r>
+              <w:rPr>
+                <w:rStyle w:val="Strong"/>
+                <w:rFonts w:ascii="Calibri" w:hAnsi="Calibri" w:cs="Calibri"/>
+                <w:b w:val="0"/>
+                <w:i/>
+                <w:caps w:val="0"/>
+                <w:sz w:val="22"/>
+                <w:szCs w:val="20"/>
+              </w:rPr>
+              <w:t>–</w:t>
+            </w:r>
+            <w:r>
+              <w:rPr>
+                <w:rFonts w:ascii="Calibri" w:hAnsi="Calibri" w:cs="Calibri"/>
+                <w:i/>
+                <w:caps w:val="0"/>
+                <w:sz w:val="22"/>
+                <w:szCs w:val="20"/>
+              </w:rPr>
+              <w:t xml:space="preserve"> Present</w:t>
             </w:r>
           </w:p>
           <w:p>
             <w:pPr>
+              <w:pStyle w:val="ListParagraph"/>
               <w:keepLines/>
+              <w:numPr>
+                <w:ilvl w:val="0"/>
+                <w:numId w:val="11"/>
+              </w:numPr>
               <w:spacing w:after="0"/>
               <w:rPr>
                 <w:rFonts w:ascii="Calibri" w:hAnsi="Calibri" w:cs="Calibri"/>
@@ -1932,7 +2153,12 @@
           </w:p>
           <w:p>
             <w:pPr>
+              <w:pStyle w:val="ListParagraph"/>
               <w:keepLines/>
+              <w:numPr>
+                <w:ilvl w:val="0"/>
+                <w:numId w:val="11"/>
+              </w:numPr>
               <w:rPr>
                 <w:rFonts w:ascii="Calibri" w:hAnsi="Calibri" w:cs="Calibri"/>
                 <w:sz w:val="22"/>
@@ -1945,15 +2171,23 @@
                 <w:sz w:val="22"/>
                 <w:szCs w:val="20"/>
               </w:rPr>
-              <w:t>As the Talks Head, responsibilities included organizing talks with students and facu</w:t>
-            </w:r>
-            <w:r>
-              <w:rPr>
-                <w:rFonts w:ascii="Calibri" w:hAnsi="Calibri" w:cs="Calibri"/>
-                <w:sz w:val="22"/>
-                <w:szCs w:val="20"/>
-              </w:rPr>
-              <w:t>lty about many fields of interest, creating flyers to publicize talks and public speaking for promotion.</w:t>
+              <w:t xml:space="preserve">Talks Head: </w:t>
+            </w:r>
+            <w:r>
+              <w:rPr>
+                <w:rFonts w:ascii="Calibri" w:hAnsi="Calibri" w:cs="Calibri"/>
+                <w:sz w:val="22"/>
+                <w:szCs w:val="20"/>
+              </w:rPr>
+              <w:t>responsibilities included organizing talks with students and facu</w:t>
+            </w:r>
+            <w:r>
+              <w:rPr>
+                <w:rFonts w:ascii="Calibri" w:hAnsi="Calibri" w:cs="Calibri"/>
+                <w:sz w:val="22"/>
+                <w:szCs w:val="20"/>
+              </w:rPr>
+              <w:t xml:space="preserve">lty about many fields of interest </w:t>
             </w:r>
           </w:p>
         </w:tc>
@@ -2096,7 +2330,12 @@
           </w:p>
           <w:p>
             <w:pPr>
+              <w:pStyle w:val="ListParagraph"/>
               <w:keepLines/>
+              <w:numPr>
+                <w:ilvl w:val="0"/>
+                <w:numId w:val="14"/>
+              </w:numPr>
               <w:spacing w:after="0"/>
               <w:rPr>
                 <w:rFonts w:ascii="Calibri" w:hAnsi="Calibri" w:cs="Calibri"/>
@@ -2122,15 +2361,43 @@
                 <w:sz w:val="22"/>
                 <w:szCs w:val="20"/>
               </w:rPr>
-              <w:t>nning Alliance Award Recipient. H</w:t>
-            </w:r>
-            <w:r>
-              <w:rPr>
-                <w:rFonts w:ascii="Calibri" w:hAnsi="Calibri" w:cs="Calibri"/>
-                <w:sz w:val="22"/>
-                <w:szCs w:val="20"/>
-              </w:rPr>
-              <w:t>elped to design, build, and program a 16 inch</w:t>
+              <w:t>nning Alliance Award Recipient</w:t>
+            </w:r>
+          </w:p>
+          <w:p>
+            <w:pPr>
+              <w:pStyle w:val="ListParagraph"/>
+              <w:keepLines/>
+              <w:numPr>
+                <w:ilvl w:val="0"/>
+                <w:numId w:val="14"/>
+              </w:numPr>
+              <w:spacing w:after="0"/>
+              <w:rPr>
+                <w:rFonts w:ascii="Calibri" w:hAnsi="Calibri" w:cs="Calibri"/>
+                <w:b/>
+                <w:bCs/>
+                <w:caps/>
+                <w:color w:val="auto"/>
+                <w:sz w:val="22"/>
+                <w:szCs w:val="20"/>
+              </w:rPr>
+            </w:pPr>
+            <w:r>
+              <w:rPr>
+                <w:rFonts w:ascii="Calibri" w:hAnsi="Calibri" w:cs="Calibri"/>
+                <w:sz w:val="22"/>
+                <w:szCs w:val="20"/>
+              </w:rPr>
+              <w:t xml:space="preserve">Worked as a team to </w:t>
+            </w:r>
+            <w:r>
+              <w:rPr>
+                <w:rFonts w:ascii="Calibri" w:hAnsi="Calibri" w:cs="Calibri"/>
+                <w:sz w:val="22"/>
+                <w:szCs w:val="20"/>
+              </w:rPr>
+              <w:t>design, build, and program a 16 inch</w:t>
             </w:r>
             <w:r>
               <w:rPr>
@@ -2161,6 +2428,8 @@
           <w:sz w:val="8"/>
         </w:rPr>
       </w:pPr>
+      <w:bookmarkStart w:id="0" w:name="_GoBack"/>
+      <w:bookmarkEnd w:id="0"/>
     </w:p>
     <w:sectPr>
       <w:footerReference w:type="default" r:id="rId9"/>
@@ -2484,6 +2753,345 @@
     </w:lvl>
   </w:abstractNum>
   <w:abstractNum w:abstractNumId="2" w15:restartNumberingAfterBreak="0">
+    <w:nsid w:val="12B56352"/>
+    <w:multiLevelType w:val="hybridMultilevel"/>
+    <w:tmpl w:val="006228FA"/>
+    <w:lvl w:ilvl="0" w:tplc="04090001">
+      <w:start w:val="1"/>
+      <w:numFmt w:val="bullet"/>
+      <w:lvlText w:val=""/>
+      <w:lvlJc w:val="left"/>
+      <w:pPr>
+        <w:ind w:left="360" w:hanging="360"/>
+      </w:pPr>
+      <w:rPr>
+        <w:rFonts w:ascii="Symbol" w:hAnsi="Symbol" w:hint="default"/>
+      </w:rPr>
+    </w:lvl>
+    <w:lvl w:ilvl="1" w:tplc="04090003" w:tentative="1">
+      <w:start w:val="1"/>
+      <w:numFmt w:val="bullet"/>
+      <w:lvlText w:val="o"/>
+      <w:lvlJc w:val="left"/>
+      <w:pPr>
+        <w:ind w:left="1080" w:hanging="360"/>
+      </w:pPr>
+      <w:rPr>
+        <w:rFonts w:ascii="Courier New" w:hAnsi="Courier New" w:cs="Courier New" w:hint="default"/>
+      </w:rPr>
+    </w:lvl>
+    <w:lvl w:ilvl="2" w:tplc="04090005" w:tentative="1">
+      <w:start w:val="1"/>
+      <w:numFmt w:val="bullet"/>
+      <w:lvlText w:val=""/>
+      <w:lvlJc w:val="left"/>
+      <w:pPr>
+        <w:ind w:left="1800" w:hanging="360"/>
+      </w:pPr>
+      <w:rPr>
+        <w:rFonts w:ascii="Wingdings" w:hAnsi="Wingdings" w:hint="default"/>
+      </w:rPr>
+    </w:lvl>
+    <w:lvl w:ilvl="3" w:tplc="04090001" w:tentative="1">
+      <w:start w:val="1"/>
+      <w:numFmt w:val="bullet"/>
+      <w:lvlText w:val=""/>
+      <w:lvlJc w:val="left"/>
+      <w:pPr>
+        <w:ind w:left="2520" w:hanging="360"/>
+      </w:pPr>
+      <w:rPr>
+        <w:rFonts w:ascii="Symbol" w:hAnsi="Symbol" w:hint="default"/>
+      </w:rPr>
+    </w:lvl>
+    <w:lvl w:ilvl="4" w:tplc="04090003" w:tentative="1">
+      <w:start w:val="1"/>
+      <w:numFmt w:val="bullet"/>
+      <w:lvlText w:val="o"/>
+      <w:lvlJc w:val="left"/>
+      <w:pPr>
+        <w:ind w:left="3240" w:hanging="360"/>
+      </w:pPr>
+      <w:rPr>
+        <w:rFonts w:ascii="Courier New" w:hAnsi="Courier New" w:cs="Courier New" w:hint="default"/>
+      </w:rPr>
+    </w:lvl>
+    <w:lvl w:ilvl="5" w:tplc="04090005" w:tentative="1">
+      <w:start w:val="1"/>
+      <w:numFmt w:val="bullet"/>
+      <w:lvlText w:val=""/>
+      <w:lvlJc w:val="left"/>
+      <w:pPr>
+        <w:ind w:left="3960" w:hanging="360"/>
+      </w:pPr>
+      <w:rPr>
+        <w:rFonts w:ascii="Wingdings" w:hAnsi="Wingdings" w:hint="default"/>
+      </w:rPr>
+    </w:lvl>
+    <w:lvl w:ilvl="6" w:tplc="04090001" w:tentative="1">
+      <w:start w:val="1"/>
+      <w:numFmt w:val="bullet"/>
+      <w:lvlText w:val=""/>
+      <w:lvlJc w:val="left"/>
+      <w:pPr>
+        <w:ind w:left="4680" w:hanging="360"/>
+      </w:pPr>
+      <w:rPr>
+        <w:rFonts w:ascii="Symbol" w:hAnsi="Symbol" w:hint="default"/>
+      </w:rPr>
+    </w:lvl>
+    <w:lvl w:ilvl="7" w:tplc="04090003" w:tentative="1">
+      <w:start w:val="1"/>
+      <w:numFmt w:val="bullet"/>
+      <w:lvlText w:val="o"/>
+      <w:lvlJc w:val="left"/>
+      <w:pPr>
+        <w:ind w:left="5400" w:hanging="360"/>
+      </w:pPr>
+      <w:rPr>
+        <w:rFonts w:ascii="Courier New" w:hAnsi="Courier New" w:cs="Courier New" w:hint="default"/>
+      </w:rPr>
+    </w:lvl>
+    <w:lvl w:ilvl="8" w:tplc="04090005" w:tentative="1">
+      <w:start w:val="1"/>
+      <w:numFmt w:val="bullet"/>
+      <w:lvlText w:val=""/>
+      <w:lvlJc w:val="left"/>
+      <w:pPr>
+        <w:ind w:left="6120" w:hanging="360"/>
+      </w:pPr>
+      <w:rPr>
+        <w:rFonts w:ascii="Wingdings" w:hAnsi="Wingdings" w:hint="default"/>
+      </w:rPr>
+    </w:lvl>
+  </w:abstractNum>
+  <w:abstractNum w:abstractNumId="3" w15:restartNumberingAfterBreak="0">
+    <w:nsid w:val="2C545806"/>
+    <w:multiLevelType w:val="hybridMultilevel"/>
+    <w:tmpl w:val="61403278"/>
+    <w:lvl w:ilvl="0" w:tplc="04090001">
+      <w:start w:val="1"/>
+      <w:numFmt w:val="bullet"/>
+      <w:lvlText w:val=""/>
+      <w:lvlJc w:val="left"/>
+      <w:pPr>
+        <w:ind w:left="360" w:hanging="360"/>
+      </w:pPr>
+      <w:rPr>
+        <w:rFonts w:ascii="Symbol" w:hAnsi="Symbol" w:hint="default"/>
+      </w:rPr>
+    </w:lvl>
+    <w:lvl w:ilvl="1" w:tplc="04090003">
+      <w:start w:val="1"/>
+      <w:numFmt w:val="bullet"/>
+      <w:lvlText w:val="o"/>
+      <w:lvlJc w:val="left"/>
+      <w:pPr>
+        <w:ind w:left="1080" w:hanging="360"/>
+      </w:pPr>
+      <w:rPr>
+        <w:rFonts w:ascii="Courier New" w:hAnsi="Courier New" w:cs="Courier New" w:hint="default"/>
+      </w:rPr>
+    </w:lvl>
+    <w:lvl w:ilvl="2" w:tplc="04090005">
+      <w:start w:val="1"/>
+      <w:numFmt w:val="bullet"/>
+      <w:lvlText w:val=""/>
+      <w:lvlJc w:val="left"/>
+      <w:pPr>
+        <w:ind w:left="1800" w:hanging="360"/>
+      </w:pPr>
+      <w:rPr>
+        <w:rFonts w:ascii="Wingdings" w:hAnsi="Wingdings" w:hint="default"/>
+      </w:rPr>
+    </w:lvl>
+    <w:lvl w:ilvl="3" w:tplc="04090001">
+      <w:start w:val="1"/>
+      <w:numFmt w:val="bullet"/>
+      <w:lvlText w:val=""/>
+      <w:lvlJc w:val="left"/>
+      <w:pPr>
+        <w:ind w:left="2520" w:hanging="360"/>
+      </w:pPr>
+      <w:rPr>
+        <w:rFonts w:ascii="Symbol" w:hAnsi="Symbol" w:hint="default"/>
+      </w:rPr>
+    </w:lvl>
+    <w:lvl w:ilvl="4" w:tplc="04090003" w:tentative="1">
+      <w:start w:val="1"/>
+      <w:numFmt w:val="bullet"/>
+      <w:lvlText w:val="o"/>
+      <w:lvlJc w:val="left"/>
+      <w:pPr>
+        <w:ind w:left="3240" w:hanging="360"/>
+      </w:pPr>
+      <w:rPr>
+        <w:rFonts w:ascii="Courier New" w:hAnsi="Courier New" w:cs="Courier New" w:hint="default"/>
+      </w:rPr>
+    </w:lvl>
+    <w:lvl w:ilvl="5" w:tplc="04090005" w:tentative="1">
+      <w:start w:val="1"/>
+      <w:numFmt w:val="bullet"/>
+      <w:lvlText w:val=""/>
+      <w:lvlJc w:val="left"/>
+      <w:pPr>
+        <w:ind w:left="3960" w:hanging="360"/>
+      </w:pPr>
+      <w:rPr>
+        <w:rFonts w:ascii="Wingdings" w:hAnsi="Wingdings" w:hint="default"/>
+      </w:rPr>
+    </w:lvl>
+    <w:lvl w:ilvl="6" w:tplc="04090001" w:tentative="1">
+      <w:start w:val="1"/>
+      <w:numFmt w:val="bullet"/>
+      <w:lvlText w:val=""/>
+      <w:lvlJc w:val="left"/>
+      <w:pPr>
+        <w:ind w:left="4680" w:hanging="360"/>
+      </w:pPr>
+      <w:rPr>
+        <w:rFonts w:ascii="Symbol" w:hAnsi="Symbol" w:hint="default"/>
+      </w:rPr>
+    </w:lvl>
+    <w:lvl w:ilvl="7" w:tplc="04090003" w:tentative="1">
+      <w:start w:val="1"/>
+      <w:numFmt w:val="bullet"/>
+      <w:lvlText w:val="o"/>
+      <w:lvlJc w:val="left"/>
+      <w:pPr>
+        <w:ind w:left="5400" w:hanging="360"/>
+      </w:pPr>
+      <w:rPr>
+        <w:rFonts w:ascii="Courier New" w:hAnsi="Courier New" w:cs="Courier New" w:hint="default"/>
+      </w:rPr>
+    </w:lvl>
+    <w:lvl w:ilvl="8" w:tplc="04090005" w:tentative="1">
+      <w:start w:val="1"/>
+      <w:numFmt w:val="bullet"/>
+      <w:lvlText w:val=""/>
+      <w:lvlJc w:val="left"/>
+      <w:pPr>
+        <w:ind w:left="6120" w:hanging="360"/>
+      </w:pPr>
+      <w:rPr>
+        <w:rFonts w:ascii="Wingdings" w:hAnsi="Wingdings" w:hint="default"/>
+      </w:rPr>
+    </w:lvl>
+  </w:abstractNum>
+  <w:abstractNum w:abstractNumId="4" w15:restartNumberingAfterBreak="0">
+    <w:nsid w:val="30E7578B"/>
+    <w:multiLevelType w:val="hybridMultilevel"/>
+    <w:tmpl w:val="62B29F48"/>
+    <w:lvl w:ilvl="0" w:tplc="04090001">
+      <w:start w:val="1"/>
+      <w:numFmt w:val="bullet"/>
+      <w:lvlText w:val=""/>
+      <w:lvlJc w:val="left"/>
+      <w:pPr>
+        <w:ind w:left="720" w:hanging="360"/>
+      </w:pPr>
+      <w:rPr>
+        <w:rFonts w:ascii="Symbol" w:hAnsi="Symbol" w:hint="default"/>
+      </w:rPr>
+    </w:lvl>
+    <w:lvl w:ilvl="1" w:tplc="04090003" w:tentative="1">
+      <w:start w:val="1"/>
+      <w:numFmt w:val="bullet"/>
+      <w:lvlText w:val="o"/>
+      <w:lvlJc w:val="left"/>
+      <w:pPr>
+        <w:ind w:left="1440" w:hanging="360"/>
+      </w:pPr>
+      <w:rPr>
+        <w:rFonts w:ascii="Courier New" w:hAnsi="Courier New" w:cs="Courier New" w:hint="default"/>
+      </w:rPr>
+    </w:lvl>
+    <w:lvl w:ilvl="2" w:tplc="04090005" w:tentative="1">
+      <w:start w:val="1"/>
+      <w:numFmt w:val="bullet"/>
+      <w:lvlText w:val=""/>
+      <w:lvlJc w:val="left"/>
+      <w:pPr>
+        <w:ind w:left="2160" w:hanging="360"/>
+      </w:pPr>
+      <w:rPr>
+        <w:rFonts w:ascii="Wingdings" w:hAnsi="Wingdings" w:hint="default"/>
+      </w:rPr>
+    </w:lvl>
+    <w:lvl w:ilvl="3" w:tplc="04090001" w:tentative="1">
+      <w:start w:val="1"/>
+      <w:numFmt w:val="bullet"/>
+      <w:lvlText w:val=""/>
+      <w:lvlJc w:val="left"/>
+      <w:pPr>
+        <w:ind w:left="2880" w:hanging="360"/>
+      </w:pPr>
+      <w:rPr>
+        <w:rFonts w:ascii="Symbol" w:hAnsi="Symbol" w:hint="default"/>
+      </w:rPr>
+    </w:lvl>
+    <w:lvl w:ilvl="4" w:tplc="04090003" w:tentative="1">
+      <w:start w:val="1"/>
+      <w:numFmt w:val="bullet"/>
+      <w:lvlText w:val="o"/>
+      <w:lvlJc w:val="left"/>
+      <w:pPr>
+        <w:ind w:left="3600" w:hanging="360"/>
+      </w:pPr>
+      <w:rPr>
+        <w:rFonts w:ascii="Courier New" w:hAnsi="Courier New" w:cs="Courier New" w:hint="default"/>
+      </w:rPr>
+    </w:lvl>
+    <w:lvl w:ilvl="5" w:tplc="04090005" w:tentative="1">
+      <w:start w:val="1"/>
+      <w:numFmt w:val="bullet"/>
+      <w:lvlText w:val=""/>
+      <w:lvlJc w:val="left"/>
+      <w:pPr>
+        <w:ind w:left="4320" w:hanging="360"/>
+      </w:pPr>
+      <w:rPr>
+        <w:rFonts w:ascii="Wingdings" w:hAnsi="Wingdings" w:hint="default"/>
+      </w:rPr>
+    </w:lvl>
+    <w:lvl w:ilvl="6" w:tplc="04090001" w:tentative="1">
+      <w:start w:val="1"/>
+      <w:numFmt w:val="bullet"/>
+      <w:lvlText w:val=""/>
+      <w:lvlJc w:val="left"/>
+      <w:pPr>
+        <w:ind w:left="5040" w:hanging="360"/>
+      </w:pPr>
+      <w:rPr>
+        <w:rFonts w:ascii="Symbol" w:hAnsi="Symbol" w:hint="default"/>
+      </w:rPr>
+    </w:lvl>
+    <w:lvl w:ilvl="7" w:tplc="04090003" w:tentative="1">
+      <w:start w:val="1"/>
+      <w:numFmt w:val="bullet"/>
+      <w:lvlText w:val="o"/>
+      <w:lvlJc w:val="left"/>
+      <w:pPr>
+        <w:ind w:left="5760" w:hanging="360"/>
+      </w:pPr>
+      <w:rPr>
+        <w:rFonts w:ascii="Courier New" w:hAnsi="Courier New" w:cs="Courier New" w:hint="default"/>
+      </w:rPr>
+    </w:lvl>
+    <w:lvl w:ilvl="8" w:tplc="04090005" w:tentative="1">
+      <w:start w:val="1"/>
+      <w:numFmt w:val="bullet"/>
+      <w:lvlText w:val=""/>
+      <w:lvlJc w:val="left"/>
+      <w:pPr>
+        <w:ind w:left="6480" w:hanging="360"/>
+      </w:pPr>
+      <w:rPr>
+        <w:rFonts w:ascii="Wingdings" w:hAnsi="Wingdings" w:hint="default"/>
+      </w:rPr>
+    </w:lvl>
+  </w:abstractNum>
+  <w:abstractNum w:abstractNumId="5" w15:restartNumberingAfterBreak="0">
     <w:nsid w:val="33CE1B0D"/>
     <w:multiLevelType w:val="hybridMultilevel"/>
     <w:tmpl w:val="BB901104"/>
@@ -2596,7 +3204,346 @@
       </w:rPr>
     </w:lvl>
   </w:abstractNum>
-  <w:abstractNum w:abstractNumId="3" w15:restartNumberingAfterBreak="0">
+  <w:abstractNum w:abstractNumId="6" w15:restartNumberingAfterBreak="0">
+    <w:nsid w:val="3C345F39"/>
+    <w:multiLevelType w:val="hybridMultilevel"/>
+    <w:tmpl w:val="AE660E32"/>
+    <w:lvl w:ilvl="0" w:tplc="04090001">
+      <w:start w:val="1"/>
+      <w:numFmt w:val="bullet"/>
+      <w:lvlText w:val=""/>
+      <w:lvlJc w:val="left"/>
+      <w:pPr>
+        <w:ind w:left="360" w:hanging="360"/>
+      </w:pPr>
+      <w:rPr>
+        <w:rFonts w:ascii="Symbol" w:hAnsi="Symbol" w:hint="default"/>
+      </w:rPr>
+    </w:lvl>
+    <w:lvl w:ilvl="1" w:tplc="04090003" w:tentative="1">
+      <w:start w:val="1"/>
+      <w:numFmt w:val="bullet"/>
+      <w:lvlText w:val="o"/>
+      <w:lvlJc w:val="left"/>
+      <w:pPr>
+        <w:ind w:left="1080" w:hanging="360"/>
+      </w:pPr>
+      <w:rPr>
+        <w:rFonts w:ascii="Courier New" w:hAnsi="Courier New" w:cs="Courier New" w:hint="default"/>
+      </w:rPr>
+    </w:lvl>
+    <w:lvl w:ilvl="2" w:tplc="04090005" w:tentative="1">
+      <w:start w:val="1"/>
+      <w:numFmt w:val="bullet"/>
+      <w:lvlText w:val=""/>
+      <w:lvlJc w:val="left"/>
+      <w:pPr>
+        <w:ind w:left="1800" w:hanging="360"/>
+      </w:pPr>
+      <w:rPr>
+        <w:rFonts w:ascii="Wingdings" w:hAnsi="Wingdings" w:hint="default"/>
+      </w:rPr>
+    </w:lvl>
+    <w:lvl w:ilvl="3" w:tplc="04090001" w:tentative="1">
+      <w:start w:val="1"/>
+      <w:numFmt w:val="bullet"/>
+      <w:lvlText w:val=""/>
+      <w:lvlJc w:val="left"/>
+      <w:pPr>
+        <w:ind w:left="2520" w:hanging="360"/>
+      </w:pPr>
+      <w:rPr>
+        <w:rFonts w:ascii="Symbol" w:hAnsi="Symbol" w:hint="default"/>
+      </w:rPr>
+    </w:lvl>
+    <w:lvl w:ilvl="4" w:tplc="04090003" w:tentative="1">
+      <w:start w:val="1"/>
+      <w:numFmt w:val="bullet"/>
+      <w:lvlText w:val="o"/>
+      <w:lvlJc w:val="left"/>
+      <w:pPr>
+        <w:ind w:left="3240" w:hanging="360"/>
+      </w:pPr>
+      <w:rPr>
+        <w:rFonts w:ascii="Courier New" w:hAnsi="Courier New" w:cs="Courier New" w:hint="default"/>
+      </w:rPr>
+    </w:lvl>
+    <w:lvl w:ilvl="5" w:tplc="04090005" w:tentative="1">
+      <w:start w:val="1"/>
+      <w:numFmt w:val="bullet"/>
+      <w:lvlText w:val=""/>
+      <w:lvlJc w:val="left"/>
+      <w:pPr>
+        <w:ind w:left="3960" w:hanging="360"/>
+      </w:pPr>
+      <w:rPr>
+        <w:rFonts w:ascii="Wingdings" w:hAnsi="Wingdings" w:hint="default"/>
+      </w:rPr>
+    </w:lvl>
+    <w:lvl w:ilvl="6" w:tplc="04090001" w:tentative="1">
+      <w:start w:val="1"/>
+      <w:numFmt w:val="bullet"/>
+      <w:lvlText w:val=""/>
+      <w:lvlJc w:val="left"/>
+      <w:pPr>
+        <w:ind w:left="4680" w:hanging="360"/>
+      </w:pPr>
+      <w:rPr>
+        <w:rFonts w:ascii="Symbol" w:hAnsi="Symbol" w:hint="default"/>
+      </w:rPr>
+    </w:lvl>
+    <w:lvl w:ilvl="7" w:tplc="04090003" w:tentative="1">
+      <w:start w:val="1"/>
+      <w:numFmt w:val="bullet"/>
+      <w:lvlText w:val="o"/>
+      <w:lvlJc w:val="left"/>
+      <w:pPr>
+        <w:ind w:left="5400" w:hanging="360"/>
+      </w:pPr>
+      <w:rPr>
+        <w:rFonts w:ascii="Courier New" w:hAnsi="Courier New" w:cs="Courier New" w:hint="default"/>
+      </w:rPr>
+    </w:lvl>
+    <w:lvl w:ilvl="8" w:tplc="04090005" w:tentative="1">
+      <w:start w:val="1"/>
+      <w:numFmt w:val="bullet"/>
+      <w:lvlText w:val=""/>
+      <w:lvlJc w:val="left"/>
+      <w:pPr>
+        <w:ind w:left="6120" w:hanging="360"/>
+      </w:pPr>
+      <w:rPr>
+        <w:rFonts w:ascii="Wingdings" w:hAnsi="Wingdings" w:hint="default"/>
+      </w:rPr>
+    </w:lvl>
+  </w:abstractNum>
+  <w:abstractNum w:abstractNumId="7" w15:restartNumberingAfterBreak="0">
+    <w:nsid w:val="3D245ABA"/>
+    <w:multiLevelType w:val="hybridMultilevel"/>
+    <w:tmpl w:val="C5D058EC"/>
+    <w:lvl w:ilvl="0" w:tplc="04090001">
+      <w:start w:val="1"/>
+      <w:numFmt w:val="bullet"/>
+      <w:lvlText w:val=""/>
+      <w:lvlJc w:val="left"/>
+      <w:pPr>
+        <w:ind w:left="360" w:hanging="360"/>
+      </w:pPr>
+      <w:rPr>
+        <w:rFonts w:ascii="Symbol" w:hAnsi="Symbol" w:hint="default"/>
+      </w:rPr>
+    </w:lvl>
+    <w:lvl w:ilvl="1" w:tplc="04090003" w:tentative="1">
+      <w:start w:val="1"/>
+      <w:numFmt w:val="bullet"/>
+      <w:lvlText w:val="o"/>
+      <w:lvlJc w:val="left"/>
+      <w:pPr>
+        <w:ind w:left="1080" w:hanging="360"/>
+      </w:pPr>
+      <w:rPr>
+        <w:rFonts w:ascii="Courier New" w:hAnsi="Courier New" w:cs="Courier New" w:hint="default"/>
+      </w:rPr>
+    </w:lvl>
+    <w:lvl w:ilvl="2" w:tplc="04090005" w:tentative="1">
+      <w:start w:val="1"/>
+      <w:numFmt w:val="bullet"/>
+      <w:lvlText w:val=""/>
+      <w:lvlJc w:val="left"/>
+      <w:pPr>
+        <w:ind w:left="1800" w:hanging="360"/>
+      </w:pPr>
+      <w:rPr>
+        <w:rFonts w:ascii="Wingdings" w:hAnsi="Wingdings" w:hint="default"/>
+      </w:rPr>
+    </w:lvl>
+    <w:lvl w:ilvl="3" w:tplc="04090001" w:tentative="1">
+      <w:start w:val="1"/>
+      <w:numFmt w:val="bullet"/>
+      <w:lvlText w:val=""/>
+      <w:lvlJc w:val="left"/>
+      <w:pPr>
+        <w:ind w:left="2520" w:hanging="360"/>
+      </w:pPr>
+      <w:rPr>
+        <w:rFonts w:ascii="Symbol" w:hAnsi="Symbol" w:hint="default"/>
+      </w:rPr>
+    </w:lvl>
+    <w:lvl w:ilvl="4" w:tplc="04090003" w:tentative="1">
+      <w:start w:val="1"/>
+      <w:numFmt w:val="bullet"/>
+      <w:lvlText w:val="o"/>
+      <w:lvlJc w:val="left"/>
+      <w:pPr>
+        <w:ind w:left="3240" w:hanging="360"/>
+      </w:pPr>
+      <w:rPr>
+        <w:rFonts w:ascii="Courier New" w:hAnsi="Courier New" w:cs="Courier New" w:hint="default"/>
+      </w:rPr>
+    </w:lvl>
+    <w:lvl w:ilvl="5" w:tplc="04090005" w:tentative="1">
+      <w:start w:val="1"/>
+      <w:numFmt w:val="bullet"/>
+      <w:lvlText w:val=""/>
+      <w:lvlJc w:val="left"/>
+      <w:pPr>
+        <w:ind w:left="3960" w:hanging="360"/>
+      </w:pPr>
+      <w:rPr>
+        <w:rFonts w:ascii="Wingdings" w:hAnsi="Wingdings" w:hint="default"/>
+      </w:rPr>
+    </w:lvl>
+    <w:lvl w:ilvl="6" w:tplc="04090001" w:tentative="1">
+      <w:start w:val="1"/>
+      <w:numFmt w:val="bullet"/>
+      <w:lvlText w:val=""/>
+      <w:lvlJc w:val="left"/>
+      <w:pPr>
+        <w:ind w:left="4680" w:hanging="360"/>
+      </w:pPr>
+      <w:rPr>
+        <w:rFonts w:ascii="Symbol" w:hAnsi="Symbol" w:hint="default"/>
+      </w:rPr>
+    </w:lvl>
+    <w:lvl w:ilvl="7" w:tplc="04090003" w:tentative="1">
+      <w:start w:val="1"/>
+      <w:numFmt w:val="bullet"/>
+      <w:lvlText w:val="o"/>
+      <w:lvlJc w:val="left"/>
+      <w:pPr>
+        <w:ind w:left="5400" w:hanging="360"/>
+      </w:pPr>
+      <w:rPr>
+        <w:rFonts w:ascii="Courier New" w:hAnsi="Courier New" w:cs="Courier New" w:hint="default"/>
+      </w:rPr>
+    </w:lvl>
+    <w:lvl w:ilvl="8" w:tplc="04090005" w:tentative="1">
+      <w:start w:val="1"/>
+      <w:numFmt w:val="bullet"/>
+      <w:lvlText w:val=""/>
+      <w:lvlJc w:val="left"/>
+      <w:pPr>
+        <w:ind w:left="6120" w:hanging="360"/>
+      </w:pPr>
+      <w:rPr>
+        <w:rFonts w:ascii="Wingdings" w:hAnsi="Wingdings" w:hint="default"/>
+      </w:rPr>
+    </w:lvl>
+  </w:abstractNum>
+  <w:abstractNum w:abstractNumId="8" w15:restartNumberingAfterBreak="0">
+    <w:nsid w:val="4EB06A71"/>
+    <w:multiLevelType w:val="hybridMultilevel"/>
+    <w:tmpl w:val="79B82442"/>
+    <w:lvl w:ilvl="0" w:tplc="04090001">
+      <w:start w:val="1"/>
+      <w:numFmt w:val="bullet"/>
+      <w:lvlText w:val=""/>
+      <w:lvlJc w:val="left"/>
+      <w:pPr>
+        <w:ind w:left="360" w:hanging="360"/>
+      </w:pPr>
+      <w:rPr>
+        <w:rFonts w:ascii="Symbol" w:hAnsi="Symbol" w:hint="default"/>
+      </w:rPr>
+    </w:lvl>
+    <w:lvl w:ilvl="1" w:tplc="04090003" w:tentative="1">
+      <w:start w:val="1"/>
+      <w:numFmt w:val="bullet"/>
+      <w:lvlText w:val="o"/>
+      <w:lvlJc w:val="left"/>
+      <w:pPr>
+        <w:ind w:left="1080" w:hanging="360"/>
+      </w:pPr>
+      <w:rPr>
+        <w:rFonts w:ascii="Courier New" w:hAnsi="Courier New" w:cs="Courier New" w:hint="default"/>
+      </w:rPr>
+    </w:lvl>
+    <w:lvl w:ilvl="2" w:tplc="04090005" w:tentative="1">
+      <w:start w:val="1"/>
+      <w:numFmt w:val="bullet"/>
+      <w:lvlText w:val=""/>
+      <w:lvlJc w:val="left"/>
+      <w:pPr>
+        <w:ind w:left="1800" w:hanging="360"/>
+      </w:pPr>
+      <w:rPr>
+        <w:rFonts w:ascii="Wingdings" w:hAnsi="Wingdings" w:hint="default"/>
+      </w:rPr>
+    </w:lvl>
+    <w:lvl w:ilvl="3" w:tplc="04090001" w:tentative="1">
+      <w:start w:val="1"/>
+      <w:numFmt w:val="bullet"/>
+      <w:lvlText w:val=""/>
+      <w:lvlJc w:val="left"/>
+      <w:pPr>
+        <w:ind w:left="2520" w:hanging="360"/>
+      </w:pPr>
+      <w:rPr>
+        <w:rFonts w:ascii="Symbol" w:hAnsi="Symbol" w:hint="default"/>
+      </w:rPr>
+    </w:lvl>
+    <w:lvl w:ilvl="4" w:tplc="04090003" w:tentative="1">
+      <w:start w:val="1"/>
+      <w:numFmt w:val="bullet"/>
+      <w:lvlText w:val="o"/>
+      <w:lvlJc w:val="left"/>
+      <w:pPr>
+        <w:ind w:left="3240" w:hanging="360"/>
+      </w:pPr>
+      <w:rPr>
+        <w:rFonts w:ascii="Courier New" w:hAnsi="Courier New" w:cs="Courier New" w:hint="default"/>
+      </w:rPr>
+    </w:lvl>
+    <w:lvl w:ilvl="5" w:tplc="04090005" w:tentative="1">
+      <w:start w:val="1"/>
+      <w:numFmt w:val="bullet"/>
+      <w:lvlText w:val=""/>
+      <w:lvlJc w:val="left"/>
+      <w:pPr>
+        <w:ind w:left="3960" w:hanging="360"/>
+      </w:pPr>
+      <w:rPr>
+        <w:rFonts w:ascii="Wingdings" w:hAnsi="Wingdings" w:hint="default"/>
+      </w:rPr>
+    </w:lvl>
+    <w:lvl w:ilvl="6" w:tplc="04090001" w:tentative="1">
+      <w:start w:val="1"/>
+      <w:numFmt w:val="bullet"/>
+      <w:lvlText w:val=""/>
+      <w:lvlJc w:val="left"/>
+      <w:pPr>
+        <w:ind w:left="4680" w:hanging="360"/>
+      </w:pPr>
+      <w:rPr>
+        <w:rFonts w:ascii="Symbol" w:hAnsi="Symbol" w:hint="default"/>
+      </w:rPr>
+    </w:lvl>
+    <w:lvl w:ilvl="7" w:tplc="04090003" w:tentative="1">
+      <w:start w:val="1"/>
+      <w:numFmt w:val="bullet"/>
+      <w:lvlText w:val="o"/>
+      <w:lvlJc w:val="left"/>
+      <w:pPr>
+        <w:ind w:left="5400" w:hanging="360"/>
+      </w:pPr>
+      <w:rPr>
+        <w:rFonts w:ascii="Courier New" w:hAnsi="Courier New" w:cs="Courier New" w:hint="default"/>
+      </w:rPr>
+    </w:lvl>
+    <w:lvl w:ilvl="8" w:tplc="04090005" w:tentative="1">
+      <w:start w:val="1"/>
+      <w:numFmt w:val="bullet"/>
+      <w:lvlText w:val=""/>
+      <w:lvlJc w:val="left"/>
+      <w:pPr>
+        <w:ind w:left="6120" w:hanging="360"/>
+      </w:pPr>
+      <w:rPr>
+        <w:rFonts w:ascii="Wingdings" w:hAnsi="Wingdings" w:hint="default"/>
+      </w:rPr>
+    </w:lvl>
+  </w:abstractNum>
+  <w:abstractNum w:abstractNumId="9" w15:restartNumberingAfterBreak="0">
     <w:nsid w:val="4F774532"/>
     <w:multiLevelType w:val="hybridMultilevel"/>
     <w:tmpl w:val="A74C9D7E"/>
@@ -2610,6 +3557,571 @@
       </w:pPr>
       <w:rPr>
         <w:rFonts w:ascii="Wingdings" w:hAnsi="Wingdings" w:hint="default"/>
+      </w:rPr>
+    </w:lvl>
+    <w:lvl w:ilvl="1" w:tplc="04090003" w:tentative="1">
+      <w:start w:val="1"/>
+      <w:numFmt w:val="bullet"/>
+      <w:lvlText w:val="o"/>
+      <w:lvlJc w:val="left"/>
+      <w:pPr>
+        <w:ind w:left="1440" w:hanging="360"/>
+      </w:pPr>
+      <w:rPr>
+        <w:rFonts w:ascii="Courier New" w:hAnsi="Courier New" w:cs="Courier New" w:hint="default"/>
+      </w:rPr>
+    </w:lvl>
+    <w:lvl w:ilvl="2" w:tplc="04090005" w:tentative="1">
+      <w:start w:val="1"/>
+      <w:numFmt w:val="bullet"/>
+      <w:lvlText w:val=""/>
+      <w:lvlJc w:val="left"/>
+      <w:pPr>
+        <w:ind w:left="2160" w:hanging="360"/>
+      </w:pPr>
+      <w:rPr>
+        <w:rFonts w:ascii="Wingdings" w:hAnsi="Wingdings" w:hint="default"/>
+      </w:rPr>
+    </w:lvl>
+    <w:lvl w:ilvl="3" w:tplc="04090001" w:tentative="1">
+      <w:start w:val="1"/>
+      <w:numFmt w:val="bullet"/>
+      <w:lvlText w:val=""/>
+      <w:lvlJc w:val="left"/>
+      <w:pPr>
+        <w:ind w:left="2880" w:hanging="360"/>
+      </w:pPr>
+      <w:rPr>
+        <w:rFonts w:ascii="Symbol" w:hAnsi="Symbol" w:hint="default"/>
+      </w:rPr>
+    </w:lvl>
+    <w:lvl w:ilvl="4" w:tplc="04090003" w:tentative="1">
+      <w:start w:val="1"/>
+      <w:numFmt w:val="bullet"/>
+      <w:lvlText w:val="o"/>
+      <w:lvlJc w:val="left"/>
+      <w:pPr>
+        <w:ind w:left="3600" w:hanging="360"/>
+      </w:pPr>
+      <w:rPr>
+        <w:rFonts w:ascii="Courier New" w:hAnsi="Courier New" w:cs="Courier New" w:hint="default"/>
+      </w:rPr>
+    </w:lvl>
+    <w:lvl w:ilvl="5" w:tplc="04090005" w:tentative="1">
+      <w:start w:val="1"/>
+      <w:numFmt w:val="bullet"/>
+      <w:lvlText w:val=""/>
+      <w:lvlJc w:val="left"/>
+      <w:pPr>
+        <w:ind w:left="4320" w:hanging="360"/>
+      </w:pPr>
+      <w:rPr>
+        <w:rFonts w:ascii="Wingdings" w:hAnsi="Wingdings" w:hint="default"/>
+      </w:rPr>
+    </w:lvl>
+    <w:lvl w:ilvl="6" w:tplc="04090001" w:tentative="1">
+      <w:start w:val="1"/>
+      <w:numFmt w:val="bullet"/>
+      <w:lvlText w:val=""/>
+      <w:lvlJc w:val="left"/>
+      <w:pPr>
+        <w:ind w:left="5040" w:hanging="360"/>
+      </w:pPr>
+      <w:rPr>
+        <w:rFonts w:ascii="Symbol" w:hAnsi="Symbol" w:hint="default"/>
+      </w:rPr>
+    </w:lvl>
+    <w:lvl w:ilvl="7" w:tplc="04090003" w:tentative="1">
+      <w:start w:val="1"/>
+      <w:numFmt w:val="bullet"/>
+      <w:lvlText w:val="o"/>
+      <w:lvlJc w:val="left"/>
+      <w:pPr>
+        <w:ind w:left="5760" w:hanging="360"/>
+      </w:pPr>
+      <w:rPr>
+        <w:rFonts w:ascii="Courier New" w:hAnsi="Courier New" w:cs="Courier New" w:hint="default"/>
+      </w:rPr>
+    </w:lvl>
+    <w:lvl w:ilvl="8" w:tplc="04090005" w:tentative="1">
+      <w:start w:val="1"/>
+      <w:numFmt w:val="bullet"/>
+      <w:lvlText w:val=""/>
+      <w:lvlJc w:val="left"/>
+      <w:pPr>
+        <w:ind w:left="6480" w:hanging="360"/>
+      </w:pPr>
+      <w:rPr>
+        <w:rFonts w:ascii="Wingdings" w:hAnsi="Wingdings" w:hint="default"/>
+      </w:rPr>
+    </w:lvl>
+  </w:abstractNum>
+  <w:abstractNum w:abstractNumId="10" w15:restartNumberingAfterBreak="0">
+    <w:nsid w:val="61B36A34"/>
+    <w:multiLevelType w:val="hybridMultilevel"/>
+    <w:tmpl w:val="49BAF3DA"/>
+    <w:lvl w:ilvl="0" w:tplc="04090001">
+      <w:start w:val="1"/>
+      <w:numFmt w:val="bullet"/>
+      <w:lvlText w:val=""/>
+      <w:lvlJc w:val="left"/>
+      <w:pPr>
+        <w:ind w:left="360" w:hanging="360"/>
+      </w:pPr>
+      <w:rPr>
+        <w:rFonts w:ascii="Symbol" w:hAnsi="Symbol" w:hint="default"/>
+      </w:rPr>
+    </w:lvl>
+    <w:lvl w:ilvl="1" w:tplc="04090003" w:tentative="1">
+      <w:start w:val="1"/>
+      <w:numFmt w:val="bullet"/>
+      <w:lvlText w:val="o"/>
+      <w:lvlJc w:val="left"/>
+      <w:pPr>
+        <w:ind w:left="1080" w:hanging="360"/>
+      </w:pPr>
+      <w:rPr>
+        <w:rFonts w:ascii="Courier New" w:hAnsi="Courier New" w:cs="Courier New" w:hint="default"/>
+      </w:rPr>
+    </w:lvl>
+    <w:lvl w:ilvl="2" w:tplc="04090005" w:tentative="1">
+      <w:start w:val="1"/>
+      <w:numFmt w:val="bullet"/>
+      <w:lvlText w:val=""/>
+      <w:lvlJc w:val="left"/>
+      <w:pPr>
+        <w:ind w:left="1800" w:hanging="360"/>
+      </w:pPr>
+      <w:rPr>
+        <w:rFonts w:ascii="Wingdings" w:hAnsi="Wingdings" w:hint="default"/>
+      </w:rPr>
+    </w:lvl>
+    <w:lvl w:ilvl="3" w:tplc="04090001" w:tentative="1">
+      <w:start w:val="1"/>
+      <w:numFmt w:val="bullet"/>
+      <w:lvlText w:val=""/>
+      <w:lvlJc w:val="left"/>
+      <w:pPr>
+        <w:ind w:left="2520" w:hanging="360"/>
+      </w:pPr>
+      <w:rPr>
+        <w:rFonts w:ascii="Symbol" w:hAnsi="Symbol" w:hint="default"/>
+      </w:rPr>
+    </w:lvl>
+    <w:lvl w:ilvl="4" w:tplc="04090003" w:tentative="1">
+      <w:start w:val="1"/>
+      <w:numFmt w:val="bullet"/>
+      <w:lvlText w:val="o"/>
+      <w:lvlJc w:val="left"/>
+      <w:pPr>
+        <w:ind w:left="3240" w:hanging="360"/>
+      </w:pPr>
+      <w:rPr>
+        <w:rFonts w:ascii="Courier New" w:hAnsi="Courier New" w:cs="Courier New" w:hint="default"/>
+      </w:rPr>
+    </w:lvl>
+    <w:lvl w:ilvl="5" w:tplc="04090005" w:tentative="1">
+      <w:start w:val="1"/>
+      <w:numFmt w:val="bullet"/>
+      <w:lvlText w:val=""/>
+      <w:lvlJc w:val="left"/>
+      <w:pPr>
+        <w:ind w:left="3960" w:hanging="360"/>
+      </w:pPr>
+      <w:rPr>
+        <w:rFonts w:ascii="Wingdings" w:hAnsi="Wingdings" w:hint="default"/>
+      </w:rPr>
+    </w:lvl>
+    <w:lvl w:ilvl="6" w:tplc="04090001" w:tentative="1">
+      <w:start w:val="1"/>
+      <w:numFmt w:val="bullet"/>
+      <w:lvlText w:val=""/>
+      <w:lvlJc w:val="left"/>
+      <w:pPr>
+        <w:ind w:left="4680" w:hanging="360"/>
+      </w:pPr>
+      <w:rPr>
+        <w:rFonts w:ascii="Symbol" w:hAnsi="Symbol" w:hint="default"/>
+      </w:rPr>
+    </w:lvl>
+    <w:lvl w:ilvl="7" w:tplc="04090003" w:tentative="1">
+      <w:start w:val="1"/>
+      <w:numFmt w:val="bullet"/>
+      <w:lvlText w:val="o"/>
+      <w:lvlJc w:val="left"/>
+      <w:pPr>
+        <w:ind w:left="5400" w:hanging="360"/>
+      </w:pPr>
+      <w:rPr>
+        <w:rFonts w:ascii="Courier New" w:hAnsi="Courier New" w:cs="Courier New" w:hint="default"/>
+      </w:rPr>
+    </w:lvl>
+    <w:lvl w:ilvl="8" w:tplc="04090005" w:tentative="1">
+      <w:start w:val="1"/>
+      <w:numFmt w:val="bullet"/>
+      <w:lvlText w:val=""/>
+      <w:lvlJc w:val="left"/>
+      <w:pPr>
+        <w:ind w:left="6120" w:hanging="360"/>
+      </w:pPr>
+      <w:rPr>
+        <w:rFonts w:ascii="Wingdings" w:hAnsi="Wingdings" w:hint="default"/>
+      </w:rPr>
+    </w:lvl>
+  </w:abstractNum>
+  <w:abstractNum w:abstractNumId="11" w15:restartNumberingAfterBreak="0">
+    <w:nsid w:val="63E501D5"/>
+    <w:multiLevelType w:val="hybridMultilevel"/>
+    <w:tmpl w:val="DE7006D4"/>
+    <w:lvl w:ilvl="0" w:tplc="04090001">
+      <w:start w:val="1"/>
+      <w:numFmt w:val="bullet"/>
+      <w:lvlText w:val=""/>
+      <w:lvlJc w:val="left"/>
+      <w:pPr>
+        <w:ind w:left="720" w:hanging="360"/>
+      </w:pPr>
+      <w:rPr>
+        <w:rFonts w:ascii="Symbol" w:hAnsi="Symbol" w:hint="default"/>
+      </w:rPr>
+    </w:lvl>
+    <w:lvl w:ilvl="1" w:tplc="04090003" w:tentative="1">
+      <w:start w:val="1"/>
+      <w:numFmt w:val="bullet"/>
+      <w:lvlText w:val="o"/>
+      <w:lvlJc w:val="left"/>
+      <w:pPr>
+        <w:ind w:left="1440" w:hanging="360"/>
+      </w:pPr>
+      <w:rPr>
+        <w:rFonts w:ascii="Courier New" w:hAnsi="Courier New" w:cs="Courier New" w:hint="default"/>
+      </w:rPr>
+    </w:lvl>
+    <w:lvl w:ilvl="2" w:tplc="04090005" w:tentative="1">
+      <w:start w:val="1"/>
+      <w:numFmt w:val="bullet"/>
+      <w:lvlText w:val=""/>
+      <w:lvlJc w:val="left"/>
+      <w:pPr>
+        <w:ind w:left="2160" w:hanging="360"/>
+      </w:pPr>
+      <w:rPr>
+        <w:rFonts w:ascii="Wingdings" w:hAnsi="Wingdings" w:hint="default"/>
+      </w:rPr>
+    </w:lvl>
+    <w:lvl w:ilvl="3" w:tplc="04090001" w:tentative="1">
+      <w:start w:val="1"/>
+      <w:numFmt w:val="bullet"/>
+      <w:lvlText w:val=""/>
+      <w:lvlJc w:val="left"/>
+      <w:pPr>
+        <w:ind w:left="2880" w:hanging="360"/>
+      </w:pPr>
+      <w:rPr>
+        <w:rFonts w:ascii="Symbol" w:hAnsi="Symbol" w:hint="default"/>
+      </w:rPr>
+    </w:lvl>
+    <w:lvl w:ilvl="4" w:tplc="04090003" w:tentative="1">
+      <w:start w:val="1"/>
+      <w:numFmt w:val="bullet"/>
+      <w:lvlText w:val="o"/>
+      <w:lvlJc w:val="left"/>
+      <w:pPr>
+        <w:ind w:left="3600" w:hanging="360"/>
+      </w:pPr>
+      <w:rPr>
+        <w:rFonts w:ascii="Courier New" w:hAnsi="Courier New" w:cs="Courier New" w:hint="default"/>
+      </w:rPr>
+    </w:lvl>
+    <w:lvl w:ilvl="5" w:tplc="04090005" w:tentative="1">
+      <w:start w:val="1"/>
+      <w:numFmt w:val="bullet"/>
+      <w:lvlText w:val=""/>
+      <w:lvlJc w:val="left"/>
+      <w:pPr>
+        <w:ind w:left="4320" w:hanging="360"/>
+      </w:pPr>
+      <w:rPr>
+        <w:rFonts w:ascii="Wingdings" w:hAnsi="Wingdings" w:hint="default"/>
+      </w:rPr>
+    </w:lvl>
+    <w:lvl w:ilvl="6" w:tplc="04090001" w:tentative="1">
+      <w:start w:val="1"/>
+      <w:numFmt w:val="bullet"/>
+      <w:lvlText w:val=""/>
+      <w:lvlJc w:val="left"/>
+      <w:pPr>
+        <w:ind w:left="5040" w:hanging="360"/>
+      </w:pPr>
+      <w:rPr>
+        <w:rFonts w:ascii="Symbol" w:hAnsi="Symbol" w:hint="default"/>
+      </w:rPr>
+    </w:lvl>
+    <w:lvl w:ilvl="7" w:tplc="04090003" w:tentative="1">
+      <w:start w:val="1"/>
+      <w:numFmt w:val="bullet"/>
+      <w:lvlText w:val="o"/>
+      <w:lvlJc w:val="left"/>
+      <w:pPr>
+        <w:ind w:left="5760" w:hanging="360"/>
+      </w:pPr>
+      <w:rPr>
+        <w:rFonts w:ascii="Courier New" w:hAnsi="Courier New" w:cs="Courier New" w:hint="default"/>
+      </w:rPr>
+    </w:lvl>
+    <w:lvl w:ilvl="8" w:tplc="04090005" w:tentative="1">
+      <w:start w:val="1"/>
+      <w:numFmt w:val="bullet"/>
+      <w:lvlText w:val=""/>
+      <w:lvlJc w:val="left"/>
+      <w:pPr>
+        <w:ind w:left="6480" w:hanging="360"/>
+      </w:pPr>
+      <w:rPr>
+        <w:rFonts w:ascii="Wingdings" w:hAnsi="Wingdings" w:hint="default"/>
+      </w:rPr>
+    </w:lvl>
+  </w:abstractNum>
+  <w:abstractNum w:abstractNumId="12" w15:restartNumberingAfterBreak="0">
+    <w:nsid w:val="68A250BA"/>
+    <w:multiLevelType w:val="hybridMultilevel"/>
+    <w:tmpl w:val="904C1DAA"/>
+    <w:lvl w:ilvl="0" w:tplc="04090001">
+      <w:start w:val="1"/>
+      <w:numFmt w:val="bullet"/>
+      <w:lvlText w:val=""/>
+      <w:lvlJc w:val="left"/>
+      <w:pPr>
+        <w:ind w:left="360" w:hanging="360"/>
+      </w:pPr>
+      <w:rPr>
+        <w:rFonts w:ascii="Symbol" w:hAnsi="Symbol" w:hint="default"/>
+      </w:rPr>
+    </w:lvl>
+    <w:lvl w:ilvl="1" w:tplc="04090003" w:tentative="1">
+      <w:start w:val="1"/>
+      <w:numFmt w:val="bullet"/>
+      <w:lvlText w:val="o"/>
+      <w:lvlJc w:val="left"/>
+      <w:pPr>
+        <w:ind w:left="1080" w:hanging="360"/>
+      </w:pPr>
+      <w:rPr>
+        <w:rFonts w:ascii="Courier New" w:hAnsi="Courier New" w:cs="Courier New" w:hint="default"/>
+      </w:rPr>
+    </w:lvl>
+    <w:lvl w:ilvl="2" w:tplc="04090005" w:tentative="1">
+      <w:start w:val="1"/>
+      <w:numFmt w:val="bullet"/>
+      <w:lvlText w:val=""/>
+      <w:lvlJc w:val="left"/>
+      <w:pPr>
+        <w:ind w:left="1800" w:hanging="360"/>
+      </w:pPr>
+      <w:rPr>
+        <w:rFonts w:ascii="Wingdings" w:hAnsi="Wingdings" w:hint="default"/>
+      </w:rPr>
+    </w:lvl>
+    <w:lvl w:ilvl="3" w:tplc="04090001" w:tentative="1">
+      <w:start w:val="1"/>
+      <w:numFmt w:val="bullet"/>
+      <w:lvlText w:val=""/>
+      <w:lvlJc w:val="left"/>
+      <w:pPr>
+        <w:ind w:left="2520" w:hanging="360"/>
+      </w:pPr>
+      <w:rPr>
+        <w:rFonts w:ascii="Symbol" w:hAnsi="Symbol" w:hint="default"/>
+      </w:rPr>
+    </w:lvl>
+    <w:lvl w:ilvl="4" w:tplc="04090003" w:tentative="1">
+      <w:start w:val="1"/>
+      <w:numFmt w:val="bullet"/>
+      <w:lvlText w:val="o"/>
+      <w:lvlJc w:val="left"/>
+      <w:pPr>
+        <w:ind w:left="3240" w:hanging="360"/>
+      </w:pPr>
+      <w:rPr>
+        <w:rFonts w:ascii="Courier New" w:hAnsi="Courier New" w:cs="Courier New" w:hint="default"/>
+      </w:rPr>
+    </w:lvl>
+    <w:lvl w:ilvl="5" w:tplc="04090005" w:tentative="1">
+      <w:start w:val="1"/>
+      <w:numFmt w:val="bullet"/>
+      <w:lvlText w:val=""/>
+      <w:lvlJc w:val="left"/>
+      <w:pPr>
+        <w:ind w:left="3960" w:hanging="360"/>
+      </w:pPr>
+      <w:rPr>
+        <w:rFonts w:ascii="Wingdings" w:hAnsi="Wingdings" w:hint="default"/>
+      </w:rPr>
+    </w:lvl>
+    <w:lvl w:ilvl="6" w:tplc="04090001" w:tentative="1">
+      <w:start w:val="1"/>
+      <w:numFmt w:val="bullet"/>
+      <w:lvlText w:val=""/>
+      <w:lvlJc w:val="left"/>
+      <w:pPr>
+        <w:ind w:left="4680" w:hanging="360"/>
+      </w:pPr>
+      <w:rPr>
+        <w:rFonts w:ascii="Symbol" w:hAnsi="Symbol" w:hint="default"/>
+      </w:rPr>
+    </w:lvl>
+    <w:lvl w:ilvl="7" w:tplc="04090003" w:tentative="1">
+      <w:start w:val="1"/>
+      <w:numFmt w:val="bullet"/>
+      <w:lvlText w:val="o"/>
+      <w:lvlJc w:val="left"/>
+      <w:pPr>
+        <w:ind w:left="5400" w:hanging="360"/>
+      </w:pPr>
+      <w:rPr>
+        <w:rFonts w:ascii="Courier New" w:hAnsi="Courier New" w:cs="Courier New" w:hint="default"/>
+      </w:rPr>
+    </w:lvl>
+    <w:lvl w:ilvl="8" w:tplc="04090005" w:tentative="1">
+      <w:start w:val="1"/>
+      <w:numFmt w:val="bullet"/>
+      <w:lvlText w:val=""/>
+      <w:lvlJc w:val="left"/>
+      <w:pPr>
+        <w:ind w:left="6120" w:hanging="360"/>
+      </w:pPr>
+      <w:rPr>
+        <w:rFonts w:ascii="Wingdings" w:hAnsi="Wingdings" w:hint="default"/>
+      </w:rPr>
+    </w:lvl>
+  </w:abstractNum>
+  <w:abstractNum w:abstractNumId="13" w15:restartNumberingAfterBreak="0">
+    <w:nsid w:val="75F62A78"/>
+    <w:multiLevelType w:val="hybridMultilevel"/>
+    <w:tmpl w:val="92AEB360"/>
+    <w:lvl w:ilvl="0" w:tplc="04090001">
+      <w:start w:val="1"/>
+      <w:numFmt w:val="bullet"/>
+      <w:lvlText w:val=""/>
+      <w:lvlJc w:val="left"/>
+      <w:pPr>
+        <w:ind w:left="360" w:hanging="360"/>
+      </w:pPr>
+      <w:rPr>
+        <w:rFonts w:ascii="Symbol" w:hAnsi="Symbol" w:hint="default"/>
+      </w:rPr>
+    </w:lvl>
+    <w:lvl w:ilvl="1" w:tplc="04090003" w:tentative="1">
+      <w:start w:val="1"/>
+      <w:numFmt w:val="bullet"/>
+      <w:lvlText w:val="o"/>
+      <w:lvlJc w:val="left"/>
+      <w:pPr>
+        <w:ind w:left="1080" w:hanging="360"/>
+      </w:pPr>
+      <w:rPr>
+        <w:rFonts w:ascii="Courier New" w:hAnsi="Courier New" w:cs="Courier New" w:hint="default"/>
+      </w:rPr>
+    </w:lvl>
+    <w:lvl w:ilvl="2" w:tplc="04090005" w:tentative="1">
+      <w:start w:val="1"/>
+      <w:numFmt w:val="bullet"/>
+      <w:lvlText w:val=""/>
+      <w:lvlJc w:val="left"/>
+      <w:pPr>
+        <w:ind w:left="1800" w:hanging="360"/>
+      </w:pPr>
+      <w:rPr>
+        <w:rFonts w:ascii="Wingdings" w:hAnsi="Wingdings" w:hint="default"/>
+      </w:rPr>
+    </w:lvl>
+    <w:lvl w:ilvl="3" w:tplc="04090001" w:tentative="1">
+      <w:start w:val="1"/>
+      <w:numFmt w:val="bullet"/>
+      <w:lvlText w:val=""/>
+      <w:lvlJc w:val="left"/>
+      <w:pPr>
+        <w:ind w:left="2520" w:hanging="360"/>
+      </w:pPr>
+      <w:rPr>
+        <w:rFonts w:ascii="Symbol" w:hAnsi="Symbol" w:hint="default"/>
+      </w:rPr>
+    </w:lvl>
+    <w:lvl w:ilvl="4" w:tplc="04090003" w:tentative="1">
+      <w:start w:val="1"/>
+      <w:numFmt w:val="bullet"/>
+      <w:lvlText w:val="o"/>
+      <w:lvlJc w:val="left"/>
+      <w:pPr>
+        <w:ind w:left="3240" w:hanging="360"/>
+      </w:pPr>
+      <w:rPr>
+        <w:rFonts w:ascii="Courier New" w:hAnsi="Courier New" w:cs="Courier New" w:hint="default"/>
+      </w:rPr>
+    </w:lvl>
+    <w:lvl w:ilvl="5" w:tplc="04090005" w:tentative="1">
+      <w:start w:val="1"/>
+      <w:numFmt w:val="bullet"/>
+      <w:lvlText w:val=""/>
+      <w:lvlJc w:val="left"/>
+      <w:pPr>
+        <w:ind w:left="3960" w:hanging="360"/>
+      </w:pPr>
+      <w:rPr>
+        <w:rFonts w:ascii="Wingdings" w:hAnsi="Wingdings" w:hint="default"/>
+      </w:rPr>
+    </w:lvl>
+    <w:lvl w:ilvl="6" w:tplc="04090001" w:tentative="1">
+      <w:start w:val="1"/>
+      <w:numFmt w:val="bullet"/>
+      <w:lvlText w:val=""/>
+      <w:lvlJc w:val="left"/>
+      <w:pPr>
+        <w:ind w:left="4680" w:hanging="360"/>
+      </w:pPr>
+      <w:rPr>
+        <w:rFonts w:ascii="Symbol" w:hAnsi="Symbol" w:hint="default"/>
+      </w:rPr>
+    </w:lvl>
+    <w:lvl w:ilvl="7" w:tplc="04090003" w:tentative="1">
+      <w:start w:val="1"/>
+      <w:numFmt w:val="bullet"/>
+      <w:lvlText w:val="o"/>
+      <w:lvlJc w:val="left"/>
+      <w:pPr>
+        <w:ind w:left="5400" w:hanging="360"/>
+      </w:pPr>
+      <w:rPr>
+        <w:rFonts w:ascii="Courier New" w:hAnsi="Courier New" w:cs="Courier New" w:hint="default"/>
+      </w:rPr>
+    </w:lvl>
+    <w:lvl w:ilvl="8" w:tplc="04090005" w:tentative="1">
+      <w:start w:val="1"/>
+      <w:numFmt w:val="bullet"/>
+      <w:lvlText w:val=""/>
+      <w:lvlJc w:val="left"/>
+      <w:pPr>
+        <w:ind w:left="6120" w:hanging="360"/>
+      </w:pPr>
+      <w:rPr>
+        <w:rFonts w:ascii="Wingdings" w:hAnsi="Wingdings" w:hint="default"/>
+      </w:rPr>
+    </w:lvl>
+  </w:abstractNum>
+  <w:abstractNum w:abstractNumId="14" w15:restartNumberingAfterBreak="0">
+    <w:nsid w:val="7B123E52"/>
+    <w:multiLevelType w:val="hybridMultilevel"/>
+    <w:tmpl w:val="41EEBF22"/>
+    <w:lvl w:ilvl="0" w:tplc="04090001">
+      <w:start w:val="1"/>
+      <w:numFmt w:val="bullet"/>
+      <w:lvlText w:val=""/>
+      <w:lvlJc w:val="left"/>
+      <w:pPr>
+        <w:ind w:left="720" w:hanging="360"/>
+      </w:pPr>
+      <w:rPr>
+        <w:rFonts w:ascii="Symbol" w:hAnsi="Symbol" w:hint="default"/>
       </w:rPr>
     </w:lvl>
     <w:lvl w:ilvl="1" w:tplc="04090003" w:tentative="1">
@@ -2716,10 +4228,43 @@
     <w:abstractNumId w:val="0"/>
   </w:num>
   <w:num w:numId="3">
+    <w:abstractNumId w:val="9"/>
+  </w:num>
+  <w:num w:numId="4">
+    <w:abstractNumId w:val="5"/>
+  </w:num>
+  <w:num w:numId="5">
+    <w:abstractNumId w:val="14"/>
+  </w:num>
+  <w:num w:numId="6">
+    <w:abstractNumId w:val="4"/>
+  </w:num>
+  <w:num w:numId="7">
+    <w:abstractNumId w:val="11"/>
+  </w:num>
+  <w:num w:numId="8">
     <w:abstractNumId w:val="3"/>
   </w:num>
-  <w:num w:numId="4">
+  <w:num w:numId="9">
     <w:abstractNumId w:val="2"/>
+  </w:num>
+  <w:num w:numId="10">
+    <w:abstractNumId w:val="12"/>
+  </w:num>
+  <w:num w:numId="11">
+    <w:abstractNumId w:val="13"/>
+  </w:num>
+  <w:num w:numId="12">
+    <w:abstractNumId w:val="8"/>
+  </w:num>
+  <w:num w:numId="13">
+    <w:abstractNumId w:val="10"/>
+  </w:num>
+  <w:num w:numId="14">
+    <w:abstractNumId w:val="6"/>
+  </w:num>
+  <w:num w:numId="15">
+    <w:abstractNumId w:val="7"/>
   </w:num>
 </w:numbering>
 </file>
@@ -3804,7 +5349,7 @@
 </file>
 
 <file path=customXml/itemProps2.xml><?xml version="1.0" encoding="utf-8"?>
-<ds:datastoreItem xmlns:ds="http://schemas.openxmlformats.org/officeDocument/2006/customXml" ds:itemID="{F73C0334-290D-48BC-B2E7-C8C49DC4FD65}">
+<ds:datastoreItem xmlns:ds="http://schemas.openxmlformats.org/officeDocument/2006/customXml" ds:itemID="{D38088DA-FBD5-4603-8584-9C6EA1E25ED9}">
   <ds:schemaRefs>
     <ds:schemaRef ds:uri="http://schemas.openxmlformats.org/officeDocument/2006/bibliography"/>
   </ds:schemaRefs>

</xml_diff>

<commit_message>
Changed a word in the bottom that I can't remember
</commit_message>
<xml_diff>
--- a/Elijah Bosley Resume.docx
+++ b/Elijah Bosley Resume.docx
@@ -110,27 +110,7 @@
                 <w:color w:val="1A495D" w:themeColor="accent1" w:themeShade="80"/>
                 <w:sz w:val="20"/>
               </w:rPr>
-              <w:t>github.com/</w:t>
-            </w:r>
-            <w:proofErr w:type="spellStart"/>
-            <w:r>
-              <w:rPr>
-                <w:rFonts w:ascii="Calibri" w:hAnsi="Calibri" w:cs="Calibri"/>
-                <w:caps w:val="0"/>
-                <w:color w:val="1A495D" w:themeColor="accent1" w:themeShade="80"/>
-                <w:sz w:val="20"/>
-              </w:rPr>
-              <w:t>elibosley</w:t>
-            </w:r>
-            <w:proofErr w:type="spellEnd"/>
-            <w:r>
-              <w:rPr>
-                <w:rFonts w:ascii="Calibri" w:hAnsi="Calibri" w:cs="Calibri"/>
-                <w:caps w:val="0"/>
-                <w:color w:val="1A495D" w:themeColor="accent1" w:themeShade="80"/>
-                <w:sz w:val="20"/>
-              </w:rPr>
-              <w:t xml:space="preserve"> </w:t>
+              <w:t xml:space="preserve">github.com/elibosley </w:t>
             </w:r>
             <w:r>
               <w:rPr>
@@ -474,23 +454,13 @@
               </w:rPr>
               <w:t xml:space="preserve">Java, Python, Ruby, C, HTML, Arduino, </w:t>
             </w:r>
-            <w:proofErr w:type="spellStart"/>
-            <w:r>
-              <w:rPr>
-                <w:rFonts w:ascii="Calibri" w:hAnsi="Calibri" w:cs="Calibri"/>
-                <w:sz w:val="22"/>
-                <w:szCs w:val="20"/>
-              </w:rPr>
-              <w:t>Git</w:t>
-            </w:r>
-            <w:proofErr w:type="spellEnd"/>
-            <w:r>
-              <w:rPr>
-                <w:rFonts w:ascii="Calibri" w:hAnsi="Calibri" w:cs="Calibri"/>
-                <w:sz w:val="22"/>
-                <w:szCs w:val="20"/>
-              </w:rPr>
-              <w:t>, JavaScript</w:t>
+            <w:r>
+              <w:rPr>
+                <w:rFonts w:ascii="Calibri" w:hAnsi="Calibri" w:cs="Calibri"/>
+                <w:sz w:val="22"/>
+                <w:szCs w:val="20"/>
+              </w:rPr>
+              <w:t>Git, JavaScript</w:t>
             </w:r>
           </w:p>
           <w:p>
@@ -532,18 +502,8 @@
                 <w:sz w:val="22"/>
                 <w:szCs w:val="20"/>
               </w:rPr>
-              <w:t xml:space="preserve">, SQL, Android, Rails, </w:t>
-            </w:r>
-            <w:proofErr w:type="spellStart"/>
-            <w:r>
-              <w:rPr>
-                <w:rFonts w:ascii="Calibri" w:hAnsi="Calibri" w:cs="Calibri"/>
-                <w:sz w:val="22"/>
-                <w:szCs w:val="20"/>
-              </w:rPr>
-              <w:t>Clojure</w:t>
-            </w:r>
-            <w:proofErr w:type="spellEnd"/>
+              <w:t>, SQL, Android, Rails, Clojure</w:t>
+            </w:r>
           </w:p>
           <w:p>
             <w:pPr>
@@ -584,35 +544,7 @@
                 <w:sz w:val="22"/>
                 <w:szCs w:val="20"/>
               </w:rPr>
-              <w:t xml:space="preserve"> SSMS, Vim, .NET, </w:t>
-            </w:r>
-            <w:proofErr w:type="spellStart"/>
-            <w:r>
-              <w:rPr>
-                <w:rFonts w:ascii="Calibri" w:hAnsi="Calibri" w:cs="Calibri"/>
-                <w:sz w:val="22"/>
-                <w:szCs w:val="20"/>
-              </w:rPr>
-              <w:t>JQu</w:t>
-            </w:r>
-            <w:bookmarkStart w:id="0" w:name="_GoBack"/>
-            <w:bookmarkEnd w:id="0"/>
-            <w:r>
-              <w:rPr>
-                <w:rFonts w:ascii="Calibri" w:hAnsi="Calibri" w:cs="Calibri"/>
-                <w:sz w:val="22"/>
-                <w:szCs w:val="20"/>
-              </w:rPr>
-              <w:t>ery</w:t>
-            </w:r>
-            <w:proofErr w:type="spellEnd"/>
-            <w:r>
-              <w:rPr>
-                <w:rFonts w:ascii="Calibri" w:hAnsi="Calibri" w:cs="Calibri"/>
-                <w:sz w:val="22"/>
-                <w:szCs w:val="20"/>
-              </w:rPr>
-              <w:t>, Angular.js,</w:t>
+              <w:t xml:space="preserve"> SSMS, Vim, .NET, JQuery, Angular.js,</w:t>
             </w:r>
             <w:r>
               <w:rPr>
@@ -786,7 +718,7 @@
               <w:keepLines/>
               <w:numPr>
                 <w:ilvl w:val="0"/>
-                <w:numId w:val="8"/>
+                <w:numId w:val="17"/>
               </w:numPr>
               <w:tabs>
                 <w:tab w:val="right" w:pos="8354"/>
@@ -833,7 +765,7 @@
               <w:keepLines/>
               <w:numPr>
                 <w:ilvl w:val="0"/>
-                <w:numId w:val="8"/>
+                <w:numId w:val="17"/>
               </w:numPr>
               <w:tabs>
                 <w:tab w:val="right" w:pos="8354"/>
@@ -1694,7 +1626,6 @@
               </w:rPr>
               <w:t xml:space="preserve">the </w:t>
             </w:r>
-            <w:proofErr w:type="spellStart"/>
             <w:r>
               <w:rPr>
                 <w:rFonts w:ascii="Calibri" w:hAnsi="Calibri" w:cs="Calibri"/>
@@ -1711,7 +1642,6 @@
               </w:rPr>
               <w:t>esk</w:t>
             </w:r>
-            <w:proofErr w:type="spellEnd"/>
             <w:r>
               <w:rPr>
                 <w:rFonts w:ascii="Calibri" w:hAnsi="Calibri" w:cs="Calibri"/>
@@ -2421,25 +2351,26 @@
                 <w:sz w:val="22"/>
                 <w:szCs w:val="20"/>
               </w:rPr>
-              <w:t xml:space="preserve">Worked as a team to </w:t>
-            </w:r>
-            <w:r>
-              <w:rPr>
-                <w:rFonts w:ascii="Calibri" w:hAnsi="Calibri" w:cs="Calibri"/>
-                <w:sz w:val="22"/>
-                <w:szCs w:val="20"/>
-              </w:rPr>
-              <w:t>design, build, and program a 16 inch</w:t>
-            </w:r>
-            <w:r>
-              <w:rPr>
-                <w:rFonts w:ascii="Calibri" w:hAnsi="Calibri" w:cs="Calibri"/>
-                <w:sz w:val="22"/>
-                <w:szCs w:val="20"/>
-                <w:vertAlign w:val="superscript"/>
-              </w:rPr>
-              <w:t>3</w:t>
-            </w:r>
+              <w:t>Worked in</w:t>
+            </w:r>
+            <w:r>
+              <w:rPr>
+                <w:rFonts w:ascii="Calibri" w:hAnsi="Calibri" w:cs="Calibri"/>
+                <w:sz w:val="22"/>
+                <w:szCs w:val="20"/>
+              </w:rPr>
+              <w:t xml:space="preserve"> a team to </w:t>
+            </w:r>
+            <w:r>
+              <w:rPr>
+                <w:rFonts w:ascii="Calibri" w:hAnsi="Calibri" w:cs="Calibri"/>
+                <w:sz w:val="22"/>
+                <w:szCs w:val="20"/>
+              </w:rPr>
+              <w:t>design, build, and program a 16-inch cubed</w:t>
+            </w:r>
+            <w:bookmarkStart w:id="0" w:name="_GoBack"/>
+            <w:bookmarkEnd w:id="0"/>
             <w:r>
               <w:rPr>
                 <w:rFonts w:ascii="Calibri" w:hAnsi="Calibri" w:cs="Calibri"/>
@@ -2904,6 +2835,119 @@
     </w:lvl>
   </w:abstractNum>
   <w:abstractNum w:abstractNumId="3" w15:restartNumberingAfterBreak="0">
+    <w:nsid w:val="2BBD339D"/>
+    <w:multiLevelType w:val="hybridMultilevel"/>
+    <w:tmpl w:val="90F23E1C"/>
+    <w:lvl w:ilvl="0" w:tplc="D7F8E28A">
+      <w:start w:val="1"/>
+      <w:numFmt w:val="bullet"/>
+      <w:lvlText w:val=""/>
+      <w:lvlJc w:val="left"/>
+      <w:pPr>
+        <w:ind w:left="360" w:hanging="360"/>
+      </w:pPr>
+      <w:rPr>
+        <w:rFonts w:ascii="Symbol" w:hAnsi="Symbol" w:hint="default"/>
+      </w:rPr>
+    </w:lvl>
+    <w:lvl w:ilvl="1" w:tplc="04090003">
+      <w:start w:val="1"/>
+      <w:numFmt w:val="bullet"/>
+      <w:lvlText w:val="o"/>
+      <w:lvlJc w:val="left"/>
+      <w:pPr>
+        <w:ind w:left="1080" w:hanging="360"/>
+      </w:pPr>
+      <w:rPr>
+        <w:rFonts w:ascii="Courier New" w:hAnsi="Courier New" w:cs="Courier New" w:hint="default"/>
+      </w:rPr>
+    </w:lvl>
+    <w:lvl w:ilvl="2" w:tplc="04090005">
+      <w:start w:val="1"/>
+      <w:numFmt w:val="bullet"/>
+      <w:lvlText w:val=""/>
+      <w:lvlJc w:val="left"/>
+      <w:pPr>
+        <w:ind w:left="1800" w:hanging="360"/>
+      </w:pPr>
+      <w:rPr>
+        <w:rFonts w:ascii="Wingdings" w:hAnsi="Wingdings" w:hint="default"/>
+      </w:rPr>
+    </w:lvl>
+    <w:lvl w:ilvl="3" w:tplc="04090001">
+      <w:start w:val="1"/>
+      <w:numFmt w:val="bullet"/>
+      <w:lvlText w:val=""/>
+      <w:lvlJc w:val="left"/>
+      <w:pPr>
+        <w:ind w:left="2520" w:hanging="360"/>
+      </w:pPr>
+      <w:rPr>
+        <w:rFonts w:ascii="Symbol" w:hAnsi="Symbol" w:hint="default"/>
+      </w:rPr>
+    </w:lvl>
+    <w:lvl w:ilvl="4" w:tplc="04090003" w:tentative="1">
+      <w:start w:val="1"/>
+      <w:numFmt w:val="bullet"/>
+      <w:lvlText w:val="o"/>
+      <w:lvlJc w:val="left"/>
+      <w:pPr>
+        <w:ind w:left="3240" w:hanging="360"/>
+      </w:pPr>
+      <w:rPr>
+        <w:rFonts w:ascii="Courier New" w:hAnsi="Courier New" w:cs="Courier New" w:hint="default"/>
+      </w:rPr>
+    </w:lvl>
+    <w:lvl w:ilvl="5" w:tplc="04090005" w:tentative="1">
+      <w:start w:val="1"/>
+      <w:numFmt w:val="bullet"/>
+      <w:lvlText w:val=""/>
+      <w:lvlJc w:val="left"/>
+      <w:pPr>
+        <w:ind w:left="3960" w:hanging="360"/>
+      </w:pPr>
+      <w:rPr>
+        <w:rFonts w:ascii="Wingdings" w:hAnsi="Wingdings" w:hint="default"/>
+      </w:rPr>
+    </w:lvl>
+    <w:lvl w:ilvl="6" w:tplc="04090001" w:tentative="1">
+      <w:start w:val="1"/>
+      <w:numFmt w:val="bullet"/>
+      <w:lvlText w:val=""/>
+      <w:lvlJc w:val="left"/>
+      <w:pPr>
+        <w:ind w:left="4680" w:hanging="360"/>
+      </w:pPr>
+      <w:rPr>
+        <w:rFonts w:ascii="Symbol" w:hAnsi="Symbol" w:hint="default"/>
+      </w:rPr>
+    </w:lvl>
+    <w:lvl w:ilvl="7" w:tplc="04090003" w:tentative="1">
+      <w:start w:val="1"/>
+      <w:numFmt w:val="bullet"/>
+      <w:lvlText w:val="o"/>
+      <w:lvlJc w:val="left"/>
+      <w:pPr>
+        <w:ind w:left="5400" w:hanging="360"/>
+      </w:pPr>
+      <w:rPr>
+        <w:rFonts w:ascii="Courier New" w:hAnsi="Courier New" w:cs="Courier New" w:hint="default"/>
+      </w:rPr>
+    </w:lvl>
+    <w:lvl w:ilvl="8" w:tplc="04090005" w:tentative="1">
+      <w:start w:val="1"/>
+      <w:numFmt w:val="bullet"/>
+      <w:lvlText w:val=""/>
+      <w:lvlJc w:val="left"/>
+      <w:pPr>
+        <w:ind w:left="6120" w:hanging="360"/>
+      </w:pPr>
+      <w:rPr>
+        <w:rFonts w:ascii="Wingdings" w:hAnsi="Wingdings" w:hint="default"/>
+      </w:rPr>
+    </w:lvl>
+  </w:abstractNum>
+  <w:abstractNum w:abstractNumId="4" w15:restartNumberingAfterBreak="0">
     <w:nsid w:val="2C545806"/>
     <w:multiLevelType w:val="hybridMultilevel"/>
     <w:tmpl w:val="61403278"/>
@@ -3016,7 +3060,7 @@
       </w:rPr>
     </w:lvl>
   </w:abstractNum>
-  <w:abstractNum w:abstractNumId="4" w15:restartNumberingAfterBreak="0">
+  <w:abstractNum w:abstractNumId="5" w15:restartNumberingAfterBreak="0">
     <w:nsid w:val="30E7578B"/>
     <w:multiLevelType w:val="hybridMultilevel"/>
     <w:tmpl w:val="62B29F48"/>
@@ -3129,7 +3173,7 @@
       </w:rPr>
     </w:lvl>
   </w:abstractNum>
-  <w:abstractNum w:abstractNumId="5" w15:restartNumberingAfterBreak="0">
+  <w:abstractNum w:abstractNumId="6" w15:restartNumberingAfterBreak="0">
     <w:nsid w:val="33CE1B0D"/>
     <w:multiLevelType w:val="hybridMultilevel"/>
     <w:tmpl w:val="BB901104"/>
@@ -3242,7 +3286,7 @@
       </w:rPr>
     </w:lvl>
   </w:abstractNum>
-  <w:abstractNum w:abstractNumId="6" w15:restartNumberingAfterBreak="0">
+  <w:abstractNum w:abstractNumId="7" w15:restartNumberingAfterBreak="0">
     <w:nsid w:val="3C345F39"/>
     <w:multiLevelType w:val="hybridMultilevel"/>
     <w:tmpl w:val="AE660E32"/>
@@ -3355,7 +3399,7 @@
       </w:rPr>
     </w:lvl>
   </w:abstractNum>
-  <w:abstractNum w:abstractNumId="7" w15:restartNumberingAfterBreak="0">
+  <w:abstractNum w:abstractNumId="8" w15:restartNumberingAfterBreak="0">
     <w:nsid w:val="3D245ABA"/>
     <w:multiLevelType w:val="hybridMultilevel"/>
     <w:tmpl w:val="C5D058EC"/>
@@ -3468,7 +3512,7 @@
       </w:rPr>
     </w:lvl>
   </w:abstractNum>
-  <w:abstractNum w:abstractNumId="8" w15:restartNumberingAfterBreak="0">
+  <w:abstractNum w:abstractNumId="9" w15:restartNumberingAfterBreak="0">
     <w:nsid w:val="4EB06A71"/>
     <w:multiLevelType w:val="hybridMultilevel"/>
     <w:tmpl w:val="79B82442"/>
@@ -3581,7 +3625,7 @@
       </w:rPr>
     </w:lvl>
   </w:abstractNum>
-  <w:abstractNum w:abstractNumId="9" w15:restartNumberingAfterBreak="0">
+  <w:abstractNum w:abstractNumId="10" w15:restartNumberingAfterBreak="0">
     <w:nsid w:val="4F774532"/>
     <w:multiLevelType w:val="hybridMultilevel"/>
     <w:tmpl w:val="A74C9D7E"/>
@@ -3694,7 +3738,7 @@
       </w:rPr>
     </w:lvl>
   </w:abstractNum>
-  <w:abstractNum w:abstractNumId="10" w15:restartNumberingAfterBreak="0">
+  <w:abstractNum w:abstractNumId="11" w15:restartNumberingAfterBreak="0">
     <w:nsid w:val="61B36A34"/>
     <w:multiLevelType w:val="hybridMultilevel"/>
     <w:tmpl w:val="49BAF3DA"/>
@@ -3807,7 +3851,7 @@
       </w:rPr>
     </w:lvl>
   </w:abstractNum>
-  <w:abstractNum w:abstractNumId="11" w15:restartNumberingAfterBreak="0">
+  <w:abstractNum w:abstractNumId="12" w15:restartNumberingAfterBreak="0">
     <w:nsid w:val="63E501D5"/>
     <w:multiLevelType w:val="hybridMultilevel"/>
     <w:tmpl w:val="DE7006D4"/>
@@ -3920,7 +3964,7 @@
       </w:rPr>
     </w:lvl>
   </w:abstractNum>
-  <w:abstractNum w:abstractNumId="12" w15:restartNumberingAfterBreak="0">
+  <w:abstractNum w:abstractNumId="13" w15:restartNumberingAfterBreak="0">
     <w:nsid w:val="68A250BA"/>
     <w:multiLevelType w:val="hybridMultilevel"/>
     <w:tmpl w:val="904C1DAA"/>
@@ -4033,7 +4077,7 @@
       </w:rPr>
     </w:lvl>
   </w:abstractNum>
-  <w:abstractNum w:abstractNumId="13" w15:restartNumberingAfterBreak="0">
+  <w:abstractNum w:abstractNumId="14" w15:restartNumberingAfterBreak="0">
     <w:nsid w:val="75F62A78"/>
     <w:multiLevelType w:val="hybridMultilevel"/>
     <w:tmpl w:val="92AEB360"/>
@@ -4146,7 +4190,120 @@
       </w:rPr>
     </w:lvl>
   </w:abstractNum>
-  <w:abstractNum w:abstractNumId="14" w15:restartNumberingAfterBreak="0">
+  <w:abstractNum w:abstractNumId="15" w15:restartNumberingAfterBreak="0">
+    <w:nsid w:val="7876176E"/>
+    <w:multiLevelType w:val="hybridMultilevel"/>
+    <w:tmpl w:val="FD5656A2"/>
+    <w:lvl w:ilvl="0" w:tplc="04090001">
+      <w:start w:val="1"/>
+      <w:numFmt w:val="bullet"/>
+      <w:lvlText w:val=""/>
+      <w:lvlJc w:val="left"/>
+      <w:pPr>
+        <w:ind w:left="360" w:hanging="360"/>
+      </w:pPr>
+      <w:rPr>
+        <w:rFonts w:ascii="Symbol" w:hAnsi="Symbol" w:hint="default"/>
+      </w:rPr>
+    </w:lvl>
+    <w:lvl w:ilvl="1" w:tplc="04090003">
+      <w:start w:val="1"/>
+      <w:numFmt w:val="bullet"/>
+      <w:lvlText w:val="o"/>
+      <w:lvlJc w:val="left"/>
+      <w:pPr>
+        <w:ind w:left="1080" w:hanging="360"/>
+      </w:pPr>
+      <w:rPr>
+        <w:rFonts w:ascii="Courier New" w:hAnsi="Courier New" w:cs="Courier New" w:hint="default"/>
+      </w:rPr>
+    </w:lvl>
+    <w:lvl w:ilvl="2" w:tplc="04090005">
+      <w:start w:val="1"/>
+      <w:numFmt w:val="bullet"/>
+      <w:lvlText w:val=""/>
+      <w:lvlJc w:val="left"/>
+      <w:pPr>
+        <w:ind w:left="1800" w:hanging="360"/>
+      </w:pPr>
+      <w:rPr>
+        <w:rFonts w:ascii="Wingdings" w:hAnsi="Wingdings" w:hint="default"/>
+      </w:rPr>
+    </w:lvl>
+    <w:lvl w:ilvl="3" w:tplc="04090001">
+      <w:start w:val="1"/>
+      <w:numFmt w:val="bullet"/>
+      <w:lvlText w:val=""/>
+      <w:lvlJc w:val="left"/>
+      <w:pPr>
+        <w:ind w:left="2520" w:hanging="360"/>
+      </w:pPr>
+      <w:rPr>
+        <w:rFonts w:ascii="Symbol" w:hAnsi="Symbol" w:hint="default"/>
+      </w:rPr>
+    </w:lvl>
+    <w:lvl w:ilvl="4" w:tplc="04090003" w:tentative="1">
+      <w:start w:val="1"/>
+      <w:numFmt w:val="bullet"/>
+      <w:lvlText w:val="o"/>
+      <w:lvlJc w:val="left"/>
+      <w:pPr>
+        <w:ind w:left="3240" w:hanging="360"/>
+      </w:pPr>
+      <w:rPr>
+        <w:rFonts w:ascii="Courier New" w:hAnsi="Courier New" w:cs="Courier New" w:hint="default"/>
+      </w:rPr>
+    </w:lvl>
+    <w:lvl w:ilvl="5" w:tplc="04090005" w:tentative="1">
+      <w:start w:val="1"/>
+      <w:numFmt w:val="bullet"/>
+      <w:lvlText w:val=""/>
+      <w:lvlJc w:val="left"/>
+      <w:pPr>
+        <w:ind w:left="3960" w:hanging="360"/>
+      </w:pPr>
+      <w:rPr>
+        <w:rFonts w:ascii="Wingdings" w:hAnsi="Wingdings" w:hint="default"/>
+      </w:rPr>
+    </w:lvl>
+    <w:lvl w:ilvl="6" w:tplc="04090001" w:tentative="1">
+      <w:start w:val="1"/>
+      <w:numFmt w:val="bullet"/>
+      <w:lvlText w:val=""/>
+      <w:lvlJc w:val="left"/>
+      <w:pPr>
+        <w:ind w:left="4680" w:hanging="360"/>
+      </w:pPr>
+      <w:rPr>
+        <w:rFonts w:ascii="Symbol" w:hAnsi="Symbol" w:hint="default"/>
+      </w:rPr>
+    </w:lvl>
+    <w:lvl w:ilvl="7" w:tplc="04090003" w:tentative="1">
+      <w:start w:val="1"/>
+      <w:numFmt w:val="bullet"/>
+      <w:lvlText w:val="o"/>
+      <w:lvlJc w:val="left"/>
+      <w:pPr>
+        <w:ind w:left="5400" w:hanging="360"/>
+      </w:pPr>
+      <w:rPr>
+        <w:rFonts w:ascii="Courier New" w:hAnsi="Courier New" w:cs="Courier New" w:hint="default"/>
+      </w:rPr>
+    </w:lvl>
+    <w:lvl w:ilvl="8" w:tplc="04090005" w:tentative="1">
+      <w:start w:val="1"/>
+      <w:numFmt w:val="bullet"/>
+      <w:lvlText w:val=""/>
+      <w:lvlJc w:val="left"/>
+      <w:pPr>
+        <w:ind w:left="6120" w:hanging="360"/>
+      </w:pPr>
+      <w:rPr>
+        <w:rFonts w:ascii="Wingdings" w:hAnsi="Wingdings" w:hint="default"/>
+      </w:rPr>
+    </w:lvl>
+  </w:abstractNum>
+  <w:abstractNum w:abstractNumId="16" w15:restartNumberingAfterBreak="0">
     <w:nsid w:val="7B123E52"/>
     <w:multiLevelType w:val="hybridMultilevel"/>
     <w:tmpl w:val="41EEBF22"/>
@@ -4266,43 +4423,49 @@
     <w:abstractNumId w:val="0"/>
   </w:num>
   <w:num w:numId="3">
-    <w:abstractNumId w:val="9"/>
+    <w:abstractNumId w:val="10"/>
   </w:num>
   <w:num w:numId="4">
+    <w:abstractNumId w:val="6"/>
+  </w:num>
+  <w:num w:numId="5">
+    <w:abstractNumId w:val="16"/>
+  </w:num>
+  <w:num w:numId="6">
     <w:abstractNumId w:val="5"/>
   </w:num>
-  <w:num w:numId="5">
-    <w:abstractNumId w:val="14"/>
-  </w:num>
-  <w:num w:numId="6">
-    <w:abstractNumId w:val="4"/>
-  </w:num>
   <w:num w:numId="7">
-    <w:abstractNumId w:val="11"/>
+    <w:abstractNumId w:val="12"/>
   </w:num>
   <w:num w:numId="8">
-    <w:abstractNumId w:val="3"/>
+    <w:abstractNumId w:val="4"/>
   </w:num>
   <w:num w:numId="9">
     <w:abstractNumId w:val="2"/>
   </w:num>
   <w:num w:numId="10">
-    <w:abstractNumId w:val="12"/>
+    <w:abstractNumId w:val="13"/>
   </w:num>
   <w:num w:numId="11">
-    <w:abstractNumId w:val="13"/>
+    <w:abstractNumId w:val="14"/>
   </w:num>
   <w:num w:numId="12">
+    <w:abstractNumId w:val="9"/>
+  </w:num>
+  <w:num w:numId="13">
+    <w:abstractNumId w:val="11"/>
+  </w:num>
+  <w:num w:numId="14">
+    <w:abstractNumId w:val="7"/>
+  </w:num>
+  <w:num w:numId="15">
     <w:abstractNumId w:val="8"/>
   </w:num>
-  <w:num w:numId="13">
-    <w:abstractNumId w:val="10"/>
+  <w:num w:numId="16">
+    <w:abstractNumId w:val="3"/>
   </w:num>
-  <w:num w:numId="14">
-    <w:abstractNumId w:val="6"/>
-  </w:num>
-  <w:num w:numId="15">
-    <w:abstractNumId w:val="7"/>
+  <w:num w:numId="17">
+    <w:abstractNumId w:val="15"/>
   </w:num>
 </w:numbering>
 </file>
@@ -5387,7 +5550,7 @@
 </file>
 
 <file path=customXml/itemProps2.xml><?xml version="1.0" encoding="utf-8"?>
-<ds:datastoreItem xmlns:ds="http://schemas.openxmlformats.org/officeDocument/2006/customXml" ds:itemID="{4930F517-5006-4378-B059-D1C5717A66E9}">
+<ds:datastoreItem xmlns:ds="http://schemas.openxmlformats.org/officeDocument/2006/customXml" ds:itemID="{B88EBA78-A37F-4BF2-B93D-C2F2C39B68B5}">
   <ds:schemaRefs>
     <ds:schemaRef ds:uri="http://schemas.openxmlformats.org/officeDocument/2006/bibliography"/>
   </ds:schemaRefs>

</xml_diff>

<commit_message>
Updated to simplify and remove bullets
</commit_message>
<xml_diff>
--- a/Elijah Bosley Resume.docx
+++ b/Elijah Bosley Resume.docx
@@ -393,6 +393,7 @@
         <w:tc>
           <w:tcPr>
             <w:tcW w:w="862" w:type="pct"/>
+            <w:vMerge w:val="restart"/>
           </w:tcPr>
           <w:p>
             <w:pPr>
@@ -413,8 +414,18 @@
                 <w:sz w:val="22"/>
                 <w:szCs w:val="20"/>
               </w:rPr>
-              <w:t>Skills</w:t>
-            </w:r>
+              <w:t>Professional Experience</w:t>
+            </w:r>
+          </w:p>
+          <w:p>
+            <w:pPr>
+              <w:keepLines/>
+              <w:rPr>
+                <w:rFonts w:ascii="Calibri" w:hAnsi="Calibri" w:cs="Calibri"/>
+                <w:color w:val="1C6194" w:themeColor="accent6" w:themeShade="BF"/>
+                <w:sz w:val="22"/>
+              </w:rPr>
+            </w:pPr>
           </w:p>
         </w:tc>
         <w:tc>
@@ -423,8 +434,14 @@
           </w:tcPr>
           <w:p>
             <w:pPr>
-              <w:rPr>
-                <w:rFonts w:ascii="Calibri" w:hAnsi="Calibri" w:cs="Calibri"/>
+              <w:keepLines/>
+              <w:tabs>
+                <w:tab w:val="right" w:pos="8354"/>
+              </w:tabs>
+              <w:spacing w:after="0" w:line="240" w:lineRule="auto"/>
+              <w:rPr>
+                <w:rFonts w:ascii="Calibri" w:hAnsi="Calibri" w:cs="Calibri"/>
+                <w:color w:val="auto"/>
                 <w:sz w:val="22"/>
                 <w:szCs w:val="20"/>
               </w:rPr>
@@ -433,14 +450,65 @@
               <w:rPr>
                 <w:rFonts w:ascii="Calibri" w:hAnsi="Calibri" w:cs="Calibri"/>
                 <w:b/>
-                <w:sz w:val="22"/>
-                <w:szCs w:val="20"/>
-              </w:rPr>
-              <w:t>Experienced with:</w:t>
-            </w:r>
-            <w:r>
-              <w:rPr>
-                <w:rFonts w:ascii="Calibri" w:hAnsi="Calibri" w:cs="Calibri"/>
+                <w:color w:val="auto"/>
+                <w:sz w:val="22"/>
+                <w:szCs w:val="20"/>
+              </w:rPr>
+              <w:t xml:space="preserve">ROCHESTER INSTITUTE OF TECHNOLOGY </w:t>
+            </w:r>
+            <w:r>
+              <w:rPr>
+                <w:rFonts w:ascii="Calibri" w:hAnsi="Calibri" w:cs="Calibri"/>
+                <w:color w:val="auto"/>
+                <w:sz w:val="22"/>
+                <w:szCs w:val="20"/>
+              </w:rPr>
+              <w:t>Research Assistant</w:t>
+            </w:r>
+            <w:r>
+              <w:rPr>
+                <w:rFonts w:ascii="Calibri" w:hAnsi="Calibri" w:cs="Calibri"/>
+                <w:color w:val="auto"/>
+                <w:sz w:val="22"/>
+                <w:szCs w:val="20"/>
+              </w:rPr>
+              <w:tab/>
+            </w:r>
+            <w:r>
+              <w:rPr>
+                <w:rFonts w:ascii="Calibri" w:hAnsi="Calibri" w:cs="Calibri"/>
+                <w:i/>
+                <w:color w:val="auto"/>
+                <w:sz w:val="22"/>
+                <w:szCs w:val="20"/>
+              </w:rPr>
+              <w:t xml:space="preserve">August </w:t>
+            </w:r>
+            <w:r>
+              <w:rPr>
+                <w:rFonts w:ascii="Calibri" w:hAnsi="Calibri" w:cs="Calibri"/>
+                <w:i/>
+                <w:color w:val="auto"/>
+                <w:sz w:val="22"/>
+                <w:szCs w:val="20"/>
+              </w:rPr>
+              <w:t xml:space="preserve">2016 </w:t>
+            </w:r>
+            <w:r>
+              <w:rPr>
+                <w:rFonts w:ascii="Calibri" w:hAnsi="Calibri" w:cs="Calibri"/>
+                <w:i/>
+                <w:color w:val="auto"/>
+                <w:sz w:val="22"/>
+                <w:szCs w:val="20"/>
+              </w:rPr>
+              <w:t>–</w:t>
+            </w:r>
+            <w:r>
+              <w:rPr>
+                <w:rFonts w:ascii="Calibri" w:hAnsi="Calibri" w:cs="Calibri"/>
+                <w:i/>
+                <w:color w:val="auto"/>
                 <w:sz w:val="22"/>
                 <w:szCs w:val="20"/>
               </w:rPr>
@@ -449,24 +517,29 @@
             <w:r>
               <w:rPr>
                 <w:rFonts w:ascii="Calibri" w:hAnsi="Calibri" w:cs="Calibri"/>
-                <w:sz w:val="22"/>
-                <w:szCs w:val="20"/>
-              </w:rPr>
-              <w:t xml:space="preserve">Java, Python, Ruby, C, HTML, Arduino, </w:t>
-            </w:r>
-            <w:r>
-              <w:rPr>
-                <w:rFonts w:ascii="Calibri" w:hAnsi="Calibri" w:cs="Calibri"/>
-                <w:sz w:val="22"/>
-                <w:szCs w:val="20"/>
-              </w:rPr>
-              <w:t>Git, JavaScript</w:t>
+                <w:i/>
+                <w:color w:val="auto"/>
+                <w:sz w:val="22"/>
+                <w:szCs w:val="20"/>
+              </w:rPr>
+              <w:t>Present</w:t>
             </w:r>
           </w:p>
           <w:p>
             <w:pPr>
-              <w:rPr>
-                <w:rFonts w:ascii="Calibri" w:hAnsi="Calibri" w:cs="Calibri"/>
+              <w:pStyle w:val="ListParagraph"/>
+              <w:keepLines/>
+              <w:numPr>
+                <w:ilvl w:val="0"/>
+                <w:numId w:val="17"/>
+              </w:numPr>
+              <w:tabs>
+                <w:tab w:val="right" w:pos="8354"/>
+              </w:tabs>
+              <w:spacing w:line="240" w:lineRule="auto"/>
+              <w:rPr>
+                <w:rFonts w:ascii="Calibri" w:hAnsi="Calibri" w:cs="Calibri"/>
+                <w:color w:val="auto"/>
                 <w:sz w:val="22"/>
                 <w:szCs w:val="20"/>
               </w:rPr>
@@ -474,41 +547,28 @@
             <w:r>
               <w:rPr>
                 <w:rFonts w:ascii="Calibri" w:hAnsi="Calibri" w:cs="Calibri"/>
-                <w:b/>
-                <w:sz w:val="22"/>
-                <w:szCs w:val="20"/>
-              </w:rPr>
-              <w:t>Exposed to:</w:t>
-            </w:r>
-            <w:r>
-              <w:rPr>
-                <w:rFonts w:ascii="Calibri" w:hAnsi="Calibri" w:cs="Calibri"/>
-                <w:sz w:val="22"/>
-                <w:szCs w:val="20"/>
-              </w:rPr>
-              <w:t xml:space="preserve"> </w:t>
-            </w:r>
-            <w:r>
-              <w:rPr>
-                <w:rFonts w:ascii="Calibri" w:hAnsi="Calibri" w:cs="Calibri"/>
-                <w:sz w:val="22"/>
-                <w:szCs w:val="20"/>
-              </w:rPr>
-              <w:t>Processing</w:t>
-            </w:r>
-            <w:r>
-              <w:rPr>
-                <w:rFonts w:ascii="Calibri" w:hAnsi="Calibri" w:cs="Calibri"/>
-                <w:sz w:val="22"/>
-                <w:szCs w:val="20"/>
-              </w:rPr>
-              <w:t>, SQL, Android, Rails, Clojure</w:t>
+                <w:color w:val="auto"/>
+                <w:sz w:val="22"/>
+                <w:szCs w:val="20"/>
+              </w:rPr>
+              <w:t>Developing a collaboration tool for the curation of software vulnerability history data</w:t>
             </w:r>
           </w:p>
           <w:p>
             <w:pPr>
-              <w:rPr>
-                <w:rFonts w:ascii="Calibri" w:hAnsi="Calibri" w:cs="Calibri"/>
+              <w:pStyle w:val="ListParagraph"/>
+              <w:keepLines/>
+              <w:numPr>
+                <w:ilvl w:val="0"/>
+                <w:numId w:val="17"/>
+              </w:numPr>
+              <w:tabs>
+                <w:tab w:val="right" w:pos="8354"/>
+              </w:tabs>
+              <w:spacing w:line="240" w:lineRule="auto"/>
+              <w:rPr>
+                <w:rFonts w:ascii="Calibri" w:hAnsi="Calibri" w:cs="Calibri"/>
+                <w:color w:val="auto"/>
                 <w:sz w:val="22"/>
                 <w:szCs w:val="20"/>
               </w:rPr>
@@ -516,59 +576,735 @@
             <w:r>
               <w:rPr>
                 <w:rFonts w:ascii="Calibri" w:hAnsi="Calibri" w:cs="Calibri"/>
+                <w:color w:val="auto"/>
+                <w:sz w:val="22"/>
+                <w:szCs w:val="20"/>
+              </w:rPr>
+              <w:t>D</w:t>
+            </w:r>
+            <w:r>
+              <w:rPr>
+                <w:rFonts w:ascii="Calibri" w:hAnsi="Calibri" w:cs="Calibri"/>
+                <w:color w:val="auto"/>
+                <w:sz w:val="22"/>
+                <w:szCs w:val="20"/>
+              </w:rPr>
+              <w:t>esign</w:t>
+            </w:r>
+            <w:r>
+              <w:rPr>
+                <w:rFonts w:ascii="Calibri" w:hAnsi="Calibri" w:cs="Calibri"/>
+                <w:color w:val="auto"/>
+                <w:sz w:val="22"/>
+                <w:szCs w:val="20"/>
+              </w:rPr>
+              <w:t>ed</w:t>
+            </w:r>
+            <w:r>
+              <w:rPr>
+                <w:rFonts w:ascii="Calibri" w:hAnsi="Calibri" w:cs="Calibri"/>
+                <w:color w:val="auto"/>
+                <w:sz w:val="22"/>
+                <w:szCs w:val="20"/>
+              </w:rPr>
+              <w:t xml:space="preserve"> front-end timeline used for data visualization</w:t>
+            </w:r>
+            <w:r>
+              <w:rPr>
+                <w:rFonts w:ascii="Calibri" w:hAnsi="Calibri" w:cs="Calibri"/>
+                <w:color w:val="auto"/>
+                <w:sz w:val="22"/>
+                <w:szCs w:val="20"/>
+              </w:rPr>
+              <w:t xml:space="preserve"> using</w:t>
+            </w:r>
+            <w:r>
+              <w:rPr>
+                <w:rFonts w:ascii="Calibri" w:hAnsi="Calibri" w:cs="Calibri"/>
+                <w:color w:val="auto"/>
+                <w:sz w:val="22"/>
+                <w:szCs w:val="20"/>
+              </w:rPr>
+              <w:t xml:space="preserve"> D3 and jQuery</w:t>
+            </w:r>
+          </w:p>
+        </w:tc>
+      </w:tr>
+      <w:tr>
+        <w:trPr>
+          <w:trHeight w:val="17"/>
+        </w:trPr>
+        <w:tc>
+          <w:tcPr>
+            <w:tcW w:w="862" w:type="pct"/>
+            <w:vMerge/>
+          </w:tcPr>
+          <w:p>
+            <w:pPr>
+              <w:pStyle w:val="Heading1"/>
+              <w:keepLines/>
+              <w:jc w:val="left"/>
+              <w:rPr>
+                <w:rFonts w:ascii="Calibri" w:hAnsi="Calibri" w:cs="Calibri"/>
+                <w:color w:val="1C6194" w:themeColor="accent6" w:themeShade="BF"/>
+                <w:sz w:val="22"/>
+                <w:szCs w:val="20"/>
+              </w:rPr>
+            </w:pPr>
+          </w:p>
+        </w:tc>
+        <w:tc>
+          <w:tcPr>
+            <w:tcW w:w="4138" w:type="pct"/>
+          </w:tcPr>
+          <w:p>
+            <w:pPr>
+              <w:keepLines/>
+              <w:tabs>
+                <w:tab w:val="right" w:pos="8354"/>
+              </w:tabs>
+              <w:spacing w:after="0" w:line="240" w:lineRule="auto"/>
+              <w:rPr>
+                <w:rFonts w:ascii="Calibri" w:hAnsi="Calibri" w:cs="Calibri"/>
+                <w:i/>
+                <w:color w:val="auto"/>
+                <w:sz w:val="22"/>
+                <w:szCs w:val="20"/>
+              </w:rPr>
+            </w:pPr>
+            <w:r>
+              <w:rPr>
+                <w:rFonts w:ascii="Calibri" w:hAnsi="Calibri" w:cs="Calibri"/>
                 <w:b/>
-                <w:sz w:val="22"/>
-                <w:szCs w:val="20"/>
-              </w:rPr>
-              <w:t>Tools and Knowledge:</w:t>
-            </w:r>
-            <w:r>
-              <w:rPr>
-                <w:rFonts w:ascii="Calibri" w:hAnsi="Calibri" w:cs="Calibri"/>
+                <w:color w:val="auto"/>
+                <w:sz w:val="22"/>
+                <w:szCs w:val="20"/>
+              </w:rPr>
+              <w:t xml:space="preserve">TECH DYNAMISM </w:t>
+            </w:r>
+            <w:r>
+              <w:rPr>
+                <w:rFonts w:ascii="Calibri" w:hAnsi="Calibri" w:cs="Calibri"/>
+                <w:color w:val="auto"/>
+                <w:sz w:val="22"/>
+                <w:szCs w:val="20"/>
+              </w:rPr>
+              <w:t>Software Engineering Intern</w:t>
+            </w:r>
+            <w:r>
+              <w:rPr>
+                <w:rFonts w:ascii="Calibri" w:hAnsi="Calibri" w:cs="Calibri"/>
+                <w:i/>
+                <w:color w:val="auto"/>
+                <w:sz w:val="22"/>
+                <w:szCs w:val="20"/>
+              </w:rPr>
+              <w:tab/>
+            </w:r>
+            <w:r>
+              <w:rPr>
+                <w:rFonts w:ascii="Calibri" w:hAnsi="Calibri" w:cs="Calibri"/>
+                <w:i/>
+                <w:color w:val="auto"/>
+                <w:sz w:val="22"/>
+                <w:szCs w:val="20"/>
+              </w:rPr>
+              <w:t xml:space="preserve">May 2016 </w:t>
+            </w:r>
+            <w:r>
+              <w:rPr>
+                <w:rStyle w:val="Strong"/>
+                <w:rFonts w:ascii="Calibri" w:hAnsi="Calibri" w:cs="Calibri"/>
+                <w:b w:val="0"/>
+                <w:i/>
+                <w:sz w:val="22"/>
+                <w:szCs w:val="20"/>
+              </w:rPr>
+              <w:t>–</w:t>
+            </w:r>
+            <w:r>
+              <w:rPr>
+                <w:rFonts w:ascii="Calibri" w:hAnsi="Calibri" w:cs="Calibri"/>
+                <w:i/>
+                <w:color w:val="auto"/>
+                <w:sz w:val="22"/>
+                <w:szCs w:val="20"/>
+              </w:rPr>
+              <w:t xml:space="preserve"> August 2016</w:t>
+            </w:r>
+          </w:p>
+          <w:p>
+            <w:pPr>
+              <w:pStyle w:val="ListParagraph"/>
+              <w:keepLines/>
+              <w:numPr>
+                <w:ilvl w:val="0"/>
+                <w:numId w:val="13"/>
+              </w:numPr>
+              <w:spacing w:line="240" w:lineRule="auto"/>
+              <w:rPr>
+                <w:rFonts w:ascii="Calibri" w:hAnsi="Calibri" w:cs="Calibri"/>
+                <w:color w:val="auto"/>
+                <w:sz w:val="22"/>
+                <w:szCs w:val="20"/>
+              </w:rPr>
+            </w:pPr>
+            <w:r>
+              <w:rPr>
+                <w:rFonts w:ascii="Calibri" w:hAnsi="Calibri" w:cs="Calibri"/>
+                <w:color w:val="auto"/>
+                <w:sz w:val="22"/>
+                <w:szCs w:val="20"/>
+              </w:rPr>
+              <w:t>Developed a web application for managing a large scope of organization related tasks</w:t>
+            </w:r>
+          </w:p>
+          <w:p>
+            <w:pPr>
+              <w:pStyle w:val="ListParagraph"/>
+              <w:keepLines/>
+              <w:numPr>
+                <w:ilvl w:val="0"/>
+                <w:numId w:val="13"/>
+              </w:numPr>
+              <w:spacing w:line="240" w:lineRule="auto"/>
+              <w:rPr>
+                <w:rFonts w:ascii="Calibri" w:hAnsi="Calibri" w:cs="Calibri"/>
+                <w:color w:val="auto"/>
+                <w:sz w:val="22"/>
+                <w:szCs w:val="20"/>
+              </w:rPr>
+            </w:pPr>
+            <w:r>
+              <w:rPr>
+                <w:rFonts w:ascii="Calibri" w:hAnsi="Calibri" w:cs="Calibri"/>
+                <w:color w:val="auto"/>
+                <w:sz w:val="22"/>
+                <w:szCs w:val="20"/>
+              </w:rPr>
+              <w:t>I</w:t>
+            </w:r>
+            <w:r>
+              <w:rPr>
+                <w:rFonts w:ascii="Calibri" w:hAnsi="Calibri" w:cs="Calibri"/>
+                <w:color w:val="auto"/>
+                <w:sz w:val="22"/>
+                <w:szCs w:val="20"/>
+              </w:rPr>
+              <w:t xml:space="preserve">mproved </w:t>
+            </w:r>
+            <w:r>
+              <w:rPr>
+                <w:rFonts w:ascii="Calibri" w:hAnsi="Calibri" w:cs="Calibri"/>
+                <w:color w:val="auto"/>
+                <w:sz w:val="22"/>
+                <w:szCs w:val="20"/>
+              </w:rPr>
+              <w:t>site</w:t>
+            </w:r>
+            <w:r>
+              <w:rPr>
+                <w:rFonts w:ascii="Calibri" w:hAnsi="Calibri" w:cs="Calibri"/>
+                <w:color w:val="auto"/>
+                <w:sz w:val="22"/>
+                <w:szCs w:val="20"/>
+              </w:rPr>
+              <w:t xml:space="preserve"> layout, wrote production code</w:t>
+            </w:r>
+            <w:r>
+              <w:rPr>
+                <w:rFonts w:ascii="Calibri" w:hAnsi="Calibri" w:cs="Calibri"/>
+                <w:color w:val="auto"/>
+                <w:sz w:val="22"/>
+                <w:szCs w:val="20"/>
+              </w:rPr>
+              <w:t xml:space="preserve">, </w:t>
+            </w:r>
+            <w:r>
+              <w:rPr>
+                <w:rFonts w:ascii="Calibri" w:hAnsi="Calibri" w:cs="Calibri"/>
+                <w:color w:val="auto"/>
+                <w:sz w:val="22"/>
+                <w:szCs w:val="20"/>
+              </w:rPr>
+              <w:t xml:space="preserve">created </w:t>
+            </w:r>
+            <w:r>
+              <w:rPr>
+                <w:rFonts w:ascii="Calibri" w:hAnsi="Calibri" w:cs="Calibri"/>
+                <w:color w:val="auto"/>
+                <w:sz w:val="22"/>
+                <w:szCs w:val="20"/>
+              </w:rPr>
+              <w:t>unit tests</w:t>
+            </w:r>
+          </w:p>
+          <w:p>
+            <w:pPr>
+              <w:pStyle w:val="ListParagraph"/>
+              <w:keepLines/>
+              <w:numPr>
+                <w:ilvl w:val="0"/>
+                <w:numId w:val="13"/>
+              </w:numPr>
+              <w:spacing w:line="240" w:lineRule="auto"/>
+              <w:rPr>
+                <w:rFonts w:ascii="Calibri" w:hAnsi="Calibri" w:cs="Calibri"/>
+                <w:color w:val="auto"/>
+                <w:sz w:val="22"/>
+                <w:szCs w:val="20"/>
+              </w:rPr>
+            </w:pPr>
+            <w:r>
+              <w:rPr>
+                <w:rFonts w:ascii="Calibri" w:hAnsi="Calibri" w:cs="Calibri"/>
+                <w:color w:val="auto"/>
+                <w:sz w:val="22"/>
+                <w:szCs w:val="20"/>
+              </w:rPr>
+              <w:t>Participated in scrum development as a member of the development team</w:t>
+            </w:r>
+          </w:p>
+        </w:tc>
+      </w:tr>
+      <w:tr>
+        <w:trPr>
+          <w:trHeight w:val="17"/>
+        </w:trPr>
+        <w:tc>
+          <w:tcPr>
+            <w:tcW w:w="862" w:type="pct"/>
+            <w:vMerge/>
+          </w:tcPr>
+          <w:p>
+            <w:pPr>
+              <w:pStyle w:val="Heading1"/>
+              <w:keepLines/>
+              <w:jc w:val="left"/>
+              <w:rPr>
+                <w:rFonts w:ascii="Calibri" w:hAnsi="Calibri" w:cs="Calibri"/>
+                <w:color w:val="1C6194" w:themeColor="accent6" w:themeShade="BF"/>
+                <w:sz w:val="22"/>
+                <w:szCs w:val="20"/>
+              </w:rPr>
+            </w:pPr>
+          </w:p>
+        </w:tc>
+        <w:tc>
+          <w:tcPr>
+            <w:tcW w:w="4138" w:type="pct"/>
+          </w:tcPr>
+          <w:p>
+            <w:pPr>
+              <w:keepLines/>
+              <w:tabs>
+                <w:tab w:val="right" w:pos="8354"/>
+              </w:tabs>
+              <w:spacing w:after="0" w:line="240" w:lineRule="auto"/>
+              <w:rPr>
+                <w:rFonts w:ascii="Calibri" w:hAnsi="Calibri" w:cs="Calibri"/>
+                <w:color w:val="auto"/>
+                <w:sz w:val="22"/>
+                <w:szCs w:val="20"/>
+              </w:rPr>
+            </w:pPr>
+            <w:r>
+              <w:rPr>
+                <w:rFonts w:ascii="Calibri" w:hAnsi="Calibri" w:cs="Calibri"/>
+                <w:b/>
+                <w:color w:val="auto"/>
+                <w:sz w:val="22"/>
+                <w:szCs w:val="20"/>
+              </w:rPr>
+              <w:t xml:space="preserve">SELF-EMPLOYED </w:t>
+            </w:r>
+            <w:r>
+              <w:rPr>
+                <w:rFonts w:ascii="Calibri" w:hAnsi="Calibri" w:cs="Calibri"/>
+                <w:color w:val="auto"/>
+                <w:sz w:val="22"/>
+                <w:szCs w:val="20"/>
+              </w:rPr>
+              <w:t>Computer Programming Mentor</w:t>
+            </w:r>
+            <w:r>
+              <w:rPr>
+                <w:rFonts w:ascii="Calibri" w:hAnsi="Calibri" w:cs="Calibri"/>
+                <w:color w:val="auto"/>
+                <w:sz w:val="22"/>
+                <w:szCs w:val="20"/>
+              </w:rPr>
+              <w:tab/>
+            </w:r>
+            <w:r>
+              <w:rPr>
+                <w:rFonts w:ascii="Calibri" w:hAnsi="Calibri" w:cs="Calibri"/>
+                <w:i/>
+                <w:color w:val="auto"/>
+                <w:sz w:val="22"/>
+                <w:szCs w:val="20"/>
+              </w:rPr>
+              <w:t xml:space="preserve">June 2015 </w:t>
+            </w:r>
+            <w:r>
+              <w:rPr>
+                <w:rStyle w:val="Strong"/>
+                <w:rFonts w:ascii="Calibri" w:hAnsi="Calibri" w:cs="Calibri"/>
+                <w:b w:val="0"/>
+                <w:i/>
+                <w:sz w:val="22"/>
+                <w:szCs w:val="20"/>
+              </w:rPr>
+              <w:t>–</w:t>
+            </w:r>
+            <w:r>
+              <w:rPr>
+                <w:rFonts w:ascii="Calibri" w:hAnsi="Calibri" w:cs="Calibri"/>
+                <w:i/>
+                <w:color w:val="auto"/>
+                <w:sz w:val="22"/>
+                <w:szCs w:val="20"/>
+              </w:rPr>
+              <w:t xml:space="preserve"> August 2015</w:t>
+            </w:r>
+          </w:p>
+          <w:p>
+            <w:pPr>
+              <w:pStyle w:val="ListParagraph"/>
+              <w:keepLines/>
+              <w:numPr>
+                <w:ilvl w:val="0"/>
+                <w:numId w:val="12"/>
+              </w:numPr>
+              <w:spacing w:line="240" w:lineRule="auto"/>
+              <w:rPr>
+                <w:rFonts w:ascii="Calibri" w:hAnsi="Calibri" w:cs="Calibri"/>
+                <w:color w:val="auto"/>
+                <w:sz w:val="22"/>
+                <w:szCs w:val="20"/>
+              </w:rPr>
+            </w:pPr>
+            <w:r>
+              <w:rPr>
+                <w:rFonts w:ascii="Calibri" w:hAnsi="Calibri" w:cs="Calibri"/>
+                <w:color w:val="auto"/>
+                <w:sz w:val="22"/>
+                <w:szCs w:val="20"/>
+              </w:rPr>
+              <w:t xml:space="preserve">Mentored </w:t>
+            </w:r>
+            <w:r>
+              <w:rPr>
+                <w:rFonts w:ascii="Calibri" w:hAnsi="Calibri" w:cs="Calibri"/>
+                <w:color w:val="auto"/>
+                <w:sz w:val="22"/>
+                <w:szCs w:val="20"/>
+              </w:rPr>
+              <w:t>a 9</w:t>
+            </w:r>
+            <w:r>
+              <w:rPr>
+                <w:rFonts w:ascii="Calibri" w:hAnsi="Calibri" w:cs="Calibri"/>
+                <w:color w:val="auto"/>
+                <w:sz w:val="22"/>
+                <w:szCs w:val="20"/>
+                <w:vertAlign w:val="superscript"/>
+              </w:rPr>
+              <w:t>th</w:t>
+            </w:r>
+            <w:r>
+              <w:rPr>
+                <w:rFonts w:ascii="Calibri" w:hAnsi="Calibri" w:cs="Calibri"/>
+                <w:color w:val="auto"/>
+                <w:sz w:val="22"/>
+                <w:szCs w:val="20"/>
+              </w:rPr>
+              <w:t xml:space="preserve"> grade student</w:t>
+            </w:r>
+            <w:r>
+              <w:rPr>
+                <w:rFonts w:ascii="Calibri" w:hAnsi="Calibri" w:cs="Calibri"/>
+                <w:color w:val="auto"/>
+                <w:sz w:val="22"/>
+                <w:szCs w:val="20"/>
+              </w:rPr>
+              <w:t xml:space="preserve"> in</w:t>
+            </w:r>
+            <w:r>
+              <w:rPr>
+                <w:rFonts w:ascii="Calibri" w:hAnsi="Calibri" w:cs="Calibri"/>
+                <w:color w:val="auto"/>
+                <w:sz w:val="22"/>
+                <w:szCs w:val="20"/>
+              </w:rPr>
+              <w:t xml:space="preserve"> the Java programming language</w:t>
+            </w:r>
+            <w:r>
+              <w:rPr>
+                <w:rFonts w:ascii="Calibri" w:hAnsi="Calibri" w:cs="Calibri"/>
+                <w:color w:val="auto"/>
                 <w:sz w:val="22"/>
                 <w:szCs w:val="20"/>
               </w:rPr>
               <w:t xml:space="preserve"> </w:t>
             </w:r>
-            <w:r>
-              <w:rPr>
-                <w:rFonts w:ascii="Calibri" w:hAnsi="Calibri" w:cs="Calibri"/>
-                <w:sz w:val="22"/>
-                <w:szCs w:val="20"/>
-              </w:rPr>
-              <w:t>Unix Shell,</w:t>
-            </w:r>
-            <w:r>
-              <w:rPr>
-                <w:rFonts w:ascii="Calibri" w:hAnsi="Calibri" w:cs="Calibri"/>
-                <w:sz w:val="22"/>
-                <w:szCs w:val="20"/>
-              </w:rPr>
-              <w:t xml:space="preserve"> SSMS, Vim, .NET, JQuery, Angular.js,</w:t>
-            </w:r>
-            <w:r>
-              <w:rPr>
-                <w:rFonts w:ascii="Calibri" w:hAnsi="Calibri" w:cs="Calibri"/>
-                <w:sz w:val="22"/>
-                <w:szCs w:val="20"/>
-              </w:rPr>
-              <w:t xml:space="preserve"> D3.js</w:t>
-            </w:r>
-            <w:r>
-              <w:rPr>
-                <w:rFonts w:ascii="Calibri" w:hAnsi="Calibri" w:cs="Calibri"/>
-                <w:sz w:val="22"/>
-                <w:szCs w:val="20"/>
-              </w:rPr>
-              <w:t>,</w:t>
-            </w:r>
-            <w:r>
-              <w:rPr>
-                <w:rFonts w:ascii="Calibri" w:hAnsi="Calibri" w:cs="Calibri"/>
-                <w:sz w:val="22"/>
-                <w:szCs w:val="20"/>
-              </w:rPr>
-              <w:t xml:space="preserve"> Github</w:t>
+          </w:p>
+          <w:p>
+            <w:pPr>
+              <w:pStyle w:val="ListParagraph"/>
+              <w:keepLines/>
+              <w:numPr>
+                <w:ilvl w:val="0"/>
+                <w:numId w:val="12"/>
+              </w:numPr>
+              <w:spacing w:line="240" w:lineRule="auto"/>
+              <w:rPr>
+                <w:rFonts w:ascii="Calibri" w:hAnsi="Calibri" w:cs="Calibri"/>
+                <w:color w:val="auto"/>
+                <w:sz w:val="22"/>
+                <w:szCs w:val="20"/>
+              </w:rPr>
+            </w:pPr>
+            <w:r>
+              <w:rPr>
+                <w:rFonts w:ascii="Calibri" w:hAnsi="Calibri" w:cs="Calibri"/>
+                <w:color w:val="auto"/>
+                <w:sz w:val="22"/>
+                <w:szCs w:val="20"/>
+              </w:rPr>
+              <w:t>Implemented a dynamic lighting system for mentee</w:t>
+            </w:r>
+            <w:r>
+              <w:rPr>
+                <w:rFonts w:ascii="Calibri" w:hAnsi="Calibri" w:cs="Calibri"/>
+                <w:color w:val="auto"/>
+                <w:sz w:val="22"/>
+                <w:szCs w:val="20"/>
+              </w:rPr>
+              <w:t>’</w:t>
+            </w:r>
+            <w:r>
+              <w:rPr>
+                <w:rFonts w:ascii="Calibri" w:hAnsi="Calibri" w:cs="Calibri"/>
+                <w:color w:val="auto"/>
+                <w:sz w:val="22"/>
+                <w:szCs w:val="20"/>
+              </w:rPr>
+              <w:t>s video-game</w:t>
+            </w:r>
+          </w:p>
+        </w:tc>
+      </w:tr>
+      <w:tr>
+        <w:trPr>
+          <w:trHeight w:val="17"/>
+        </w:trPr>
+        <w:tc>
+          <w:tcPr>
+            <w:tcW w:w="862" w:type="pct"/>
+            <w:vMerge/>
+          </w:tcPr>
+          <w:p>
+            <w:pPr>
+              <w:pStyle w:val="Heading1"/>
+              <w:keepLines/>
+              <w:jc w:val="left"/>
+              <w:rPr>
+                <w:rFonts w:ascii="Calibri" w:hAnsi="Calibri" w:cs="Calibri"/>
+                <w:color w:val="1C6194" w:themeColor="accent6" w:themeShade="BF"/>
+                <w:sz w:val="22"/>
+                <w:szCs w:val="20"/>
+              </w:rPr>
+            </w:pPr>
+          </w:p>
+        </w:tc>
+        <w:tc>
+          <w:tcPr>
+            <w:tcW w:w="4138" w:type="pct"/>
+          </w:tcPr>
+          <w:p>
+            <w:pPr>
+              <w:pStyle w:val="Heading2"/>
+              <w:tabs>
+                <w:tab w:val="right" w:pos="8354"/>
+              </w:tabs>
+              <w:rPr>
+                <w:rFonts w:ascii="Calibri" w:hAnsi="Calibri" w:cs="Calibri"/>
+                <w:sz w:val="22"/>
+                <w:szCs w:val="20"/>
+              </w:rPr>
+            </w:pPr>
+            <w:r>
+              <w:rPr>
+                <w:rStyle w:val="Strong"/>
+                <w:rFonts w:ascii="Calibri" w:hAnsi="Calibri" w:cs="Calibri"/>
+                <w:sz w:val="22"/>
+                <w:szCs w:val="20"/>
+              </w:rPr>
+              <w:t>Northrop Grumman</w:t>
+            </w:r>
+            <w:r>
+              <w:rPr>
+                <w:rFonts w:ascii="Calibri" w:hAnsi="Calibri" w:cs="Calibri"/>
+                <w:caps w:val="0"/>
+                <w:sz w:val="22"/>
+                <w:szCs w:val="20"/>
+              </w:rPr>
+              <w:t xml:space="preserve"> </w:t>
+            </w:r>
+            <w:r>
+              <w:rPr>
+                <w:rStyle w:val="Strong"/>
+                <w:rFonts w:ascii="Calibri" w:hAnsi="Calibri" w:cs="Calibri"/>
+                <w:b w:val="0"/>
+                <w:caps w:val="0"/>
+                <w:sz w:val="22"/>
+                <w:szCs w:val="20"/>
+              </w:rPr>
+              <w:t>High School Involvement Program (HIP)</w:t>
+            </w:r>
+            <w:r>
+              <w:rPr>
+                <w:rFonts w:ascii="Calibri" w:hAnsi="Calibri" w:cs="Calibri"/>
+                <w:sz w:val="22"/>
+                <w:szCs w:val="20"/>
+              </w:rPr>
+              <w:tab/>
+            </w:r>
+            <w:r>
+              <w:rPr>
+                <w:rFonts w:ascii="Calibri" w:hAnsi="Calibri" w:cs="Calibri"/>
+                <w:i/>
+                <w:caps w:val="0"/>
+                <w:sz w:val="22"/>
+                <w:szCs w:val="20"/>
+              </w:rPr>
+              <w:t xml:space="preserve">August </w:t>
+            </w:r>
+            <w:r>
+              <w:rPr>
+                <w:rFonts w:ascii="Calibri" w:hAnsi="Calibri" w:cs="Calibri"/>
+                <w:i/>
+                <w:caps w:val="0"/>
+                <w:sz w:val="22"/>
+                <w:szCs w:val="20"/>
+              </w:rPr>
+              <w:t xml:space="preserve">2012 </w:t>
+            </w:r>
+            <w:r>
+              <w:rPr>
+                <w:rStyle w:val="Strong"/>
+                <w:rFonts w:ascii="Calibri" w:hAnsi="Calibri" w:cs="Calibri"/>
+                <w:b w:val="0"/>
+                <w:i/>
+                <w:caps w:val="0"/>
+                <w:sz w:val="22"/>
+                <w:szCs w:val="20"/>
+              </w:rPr>
+              <w:t>–</w:t>
+            </w:r>
+            <w:r>
+              <w:rPr>
+                <w:rFonts w:ascii="Calibri" w:hAnsi="Calibri" w:cs="Calibri"/>
+                <w:i/>
+                <w:caps w:val="0"/>
+                <w:sz w:val="22"/>
+                <w:szCs w:val="20"/>
+              </w:rPr>
+              <w:t xml:space="preserve"> May 2013</w:t>
+            </w:r>
+          </w:p>
+          <w:p>
+            <w:pPr>
+              <w:pStyle w:val="ListParagraph"/>
+              <w:keepLines/>
+              <w:numPr>
+                <w:ilvl w:val="0"/>
+                <w:numId w:val="10"/>
+              </w:numPr>
+              <w:rPr>
+                <w:rFonts w:ascii="Calibri" w:hAnsi="Calibri" w:cs="Calibri"/>
+                <w:sz w:val="22"/>
+                <w:szCs w:val="20"/>
+              </w:rPr>
+            </w:pPr>
+            <w:r>
+              <w:rPr>
+                <w:rFonts w:ascii="Calibri" w:hAnsi="Calibri" w:cs="Calibri"/>
+                <w:color w:val="auto"/>
+                <w:sz w:val="22"/>
+                <w:szCs w:val="20"/>
+              </w:rPr>
+              <w:t>Created</w:t>
+            </w:r>
+            <w:r>
+              <w:rPr>
+                <w:rFonts w:ascii="Calibri" w:hAnsi="Calibri" w:cs="Calibri"/>
+                <w:color w:val="auto"/>
+                <w:sz w:val="22"/>
+                <w:szCs w:val="20"/>
+              </w:rPr>
+              <w:t xml:space="preserve"> </w:t>
+            </w:r>
+            <w:r>
+              <w:rPr>
+                <w:rFonts w:ascii="Calibri" w:hAnsi="Calibri" w:cs="Calibri"/>
+                <w:color w:val="auto"/>
+                <w:sz w:val="22"/>
+                <w:szCs w:val="20"/>
+              </w:rPr>
+              <w:t>a first-person-camera system UAV as part of a two-person team</w:t>
+            </w:r>
+          </w:p>
+          <w:p>
+            <w:pPr>
+              <w:pStyle w:val="ListParagraph"/>
+              <w:keepLines/>
+              <w:numPr>
+                <w:ilvl w:val="0"/>
+                <w:numId w:val="10"/>
+              </w:numPr>
+              <w:rPr>
+                <w:rFonts w:ascii="Calibri" w:hAnsi="Calibri" w:cs="Calibri"/>
+                <w:sz w:val="22"/>
+                <w:szCs w:val="20"/>
+              </w:rPr>
+            </w:pPr>
+            <w:r>
+              <w:rPr>
+                <w:rFonts w:ascii="Calibri" w:hAnsi="Calibri" w:cs="Calibri"/>
+                <w:color w:val="auto"/>
+                <w:sz w:val="22"/>
+                <w:szCs w:val="20"/>
+              </w:rPr>
+              <w:t>Designed</w:t>
+            </w:r>
+            <w:r>
+              <w:rPr>
+                <w:rFonts w:ascii="Calibri" w:hAnsi="Calibri" w:cs="Calibri"/>
+                <w:color w:val="auto"/>
+                <w:sz w:val="22"/>
+                <w:szCs w:val="20"/>
+              </w:rPr>
+              <w:t xml:space="preserve"> a system that used a</w:t>
+            </w:r>
+            <w:r>
+              <w:rPr>
+                <w:rFonts w:ascii="Calibri" w:hAnsi="Calibri" w:cs="Calibri"/>
+                <w:color w:val="auto"/>
+                <w:sz w:val="22"/>
+                <w:szCs w:val="20"/>
+              </w:rPr>
+              <w:t xml:space="preserve"> radio frequency transmitter and receiver to transmi</w:t>
+            </w:r>
+            <w:r>
+              <w:rPr>
+                <w:rFonts w:ascii="Calibri" w:hAnsi="Calibri" w:cs="Calibri"/>
+                <w:color w:val="auto"/>
+                <w:sz w:val="22"/>
+                <w:szCs w:val="20"/>
+              </w:rPr>
+              <w:t>t video signals to the aircraft</w:t>
             </w:r>
           </w:p>
         </w:tc>
@@ -601,18 +1337,8 @@
                 <w:sz w:val="22"/>
                 <w:szCs w:val="20"/>
               </w:rPr>
-              <w:t>Professional Experience</w:t>
-            </w:r>
-          </w:p>
-          <w:p>
-            <w:pPr>
-              <w:keepLines/>
-              <w:rPr>
-                <w:rFonts w:ascii="Calibri" w:hAnsi="Calibri" w:cs="Calibri"/>
-                <w:color w:val="1C6194" w:themeColor="accent6" w:themeShade="BF"/>
-                <w:sz w:val="22"/>
-              </w:rPr>
-            </w:pPr>
+              <w:t>projects</w:t>
+            </w:r>
           </w:p>
         </w:tc>
         <w:tc>
@@ -621,12 +1347,12 @@
           </w:tcPr>
           <w:p>
             <w:pPr>
-              <w:keepLines/>
+              <w:pStyle w:val="Heading2"/>
               <w:tabs>
                 <w:tab w:val="right" w:pos="8354"/>
               </w:tabs>
-              <w:spacing w:after="0" w:line="240" w:lineRule="auto"/>
-              <w:rPr>
+              <w:rPr>
+                <w:rStyle w:val="Strong"/>
                 <w:rFonts w:ascii="Calibri" w:hAnsi="Calibri" w:cs="Calibri"/>
                 <w:color w:val="auto"/>
                 <w:sz w:val="22"/>
@@ -635,25 +1361,17 @@
             </w:pPr>
             <w:r>
               <w:rPr>
-                <w:rFonts w:ascii="Calibri" w:hAnsi="Calibri" w:cs="Calibri"/>
-                <w:b/>
-                <w:color w:val="auto"/>
-                <w:sz w:val="22"/>
-                <w:szCs w:val="20"/>
-              </w:rPr>
-              <w:t xml:space="preserve">ROCHESTER INSTITUTE OF TECHNOLOGY </w:t>
-            </w:r>
-            <w:r>
-              <w:rPr>
-                <w:rFonts w:ascii="Calibri" w:hAnsi="Calibri" w:cs="Calibri"/>
-                <w:color w:val="auto"/>
-                <w:sz w:val="22"/>
-                <w:szCs w:val="20"/>
-              </w:rPr>
-              <w:t>Research Assistant</w:t>
-            </w:r>
-            <w:r>
-              <w:rPr>
+                <w:rStyle w:val="Strong"/>
+                <w:rFonts w:ascii="Calibri" w:hAnsi="Calibri" w:cs="Calibri"/>
+                <w:color w:val="auto"/>
+                <w:sz w:val="22"/>
+                <w:szCs w:val="20"/>
+              </w:rPr>
+              <w:t xml:space="preserve">Holodesk </w:t>
+            </w:r>
+            <w:r>
+              <w:rPr>
+                <w:rStyle w:val="Strong"/>
                 <w:rFonts w:ascii="Calibri" w:hAnsi="Calibri" w:cs="Calibri"/>
                 <w:color w:val="auto"/>
                 <w:sz w:val="22"/>
@@ -663,53 +1381,41 @@
             </w:r>
             <w:r>
               <w:rPr>
-                <w:rFonts w:ascii="Calibri" w:hAnsi="Calibri" w:cs="Calibri"/>
+                <w:rStyle w:val="Strong"/>
+                <w:rFonts w:ascii="Calibri" w:hAnsi="Calibri" w:cs="Calibri"/>
+                <w:b w:val="0"/>
                 <w:i/>
-                <w:color w:val="auto"/>
-                <w:sz w:val="22"/>
-                <w:szCs w:val="20"/>
-              </w:rPr>
-              <w:t xml:space="preserve">August </w:t>
-            </w:r>
-            <w:r>
-              <w:rPr>
-                <w:rFonts w:ascii="Calibri" w:hAnsi="Calibri" w:cs="Calibri"/>
+                <w:caps w:val="0"/>
+                <w:color w:val="auto"/>
+                <w:sz w:val="22"/>
+                <w:szCs w:val="20"/>
+              </w:rPr>
+              <w:t xml:space="preserve">September 2016 </w:t>
+            </w:r>
+            <w:r>
+              <w:rPr>
+                <w:rStyle w:val="Strong"/>
+                <w:rFonts w:ascii="Calibri" w:hAnsi="Calibri" w:cs="Calibri"/>
+                <w:b w:val="0"/>
                 <w:i/>
-                <w:color w:val="auto"/>
-                <w:sz w:val="22"/>
-                <w:szCs w:val="20"/>
-              </w:rPr>
-              <w:t xml:space="preserve">2016 </w:t>
-            </w:r>
-            <w:r>
-              <w:rPr>
-                <w:rFonts w:ascii="Calibri" w:hAnsi="Calibri" w:cs="Calibri"/>
+                <w:caps w:val="0"/>
+                <w:sz w:val="22"/>
+                <w:szCs w:val="20"/>
+              </w:rPr>
+              <w:t>–</w:t>
+            </w:r>
+            <w:r>
+              <w:rPr>
+                <w:rStyle w:val="Strong"/>
+                <w:rFonts w:ascii="Calibri" w:hAnsi="Calibri" w:cs="Calibri"/>
+                <w:b w:val="0"/>
                 <w:i/>
-                <w:color w:val="auto"/>
-                <w:sz w:val="22"/>
-                <w:szCs w:val="20"/>
-              </w:rPr>
-              <w:t>–</w:t>
-            </w:r>
-            <w:r>
-              <w:rPr>
-                <w:rFonts w:ascii="Calibri" w:hAnsi="Calibri" w:cs="Calibri"/>
-                <w:i/>
-                <w:color w:val="auto"/>
-                <w:sz w:val="22"/>
-                <w:szCs w:val="20"/>
-              </w:rPr>
-              <w:t xml:space="preserve"> </w:t>
-            </w:r>
-            <w:r>
-              <w:rPr>
-                <w:rFonts w:ascii="Calibri" w:hAnsi="Calibri" w:cs="Calibri"/>
-                <w:i/>
-                <w:color w:val="auto"/>
-                <w:sz w:val="22"/>
-                <w:szCs w:val="20"/>
-              </w:rPr>
-              <w:t>Present</w:t>
+                <w:caps w:val="0"/>
+                <w:color w:val="auto"/>
+                <w:sz w:val="22"/>
+                <w:szCs w:val="20"/>
+              </w:rPr>
+              <w:t xml:space="preserve"> Present</w:t>
             </w:r>
           </w:p>
           <w:p>
@@ -718,15 +1424,10 @@
               <w:keepLines/>
               <w:numPr>
                 <w:ilvl w:val="0"/>
-                <w:numId w:val="17"/>
+                <w:numId w:val="15"/>
               </w:numPr>
-              <w:tabs>
-                <w:tab w:val="right" w:pos="8354"/>
-              </w:tabs>
-              <w:spacing w:line="240" w:lineRule="auto"/>
-              <w:rPr>
-                <w:rFonts w:ascii="Calibri" w:hAnsi="Calibri" w:cs="Calibri"/>
-                <w:color w:val="auto"/>
+              <w:rPr>
+                <w:rFonts w:ascii="Calibri" w:hAnsi="Calibri" w:cs="Calibri"/>
                 <w:sz w:val="22"/>
                 <w:szCs w:val="20"/>
               </w:rPr>
@@ -734,29 +1435,26 @@
             <w:r>
               <w:rPr>
                 <w:rFonts w:ascii="Calibri" w:hAnsi="Calibri" w:cs="Calibri"/>
-                <w:color w:val="auto"/>
-                <w:sz w:val="22"/>
-                <w:szCs w:val="20"/>
-              </w:rPr>
-              <w:t>Currently developing a project to</w:t>
-            </w:r>
-            <w:r>
-              <w:rPr>
-                <w:rFonts w:ascii="Calibri" w:hAnsi="Calibri" w:cs="Calibri"/>
-                <w:color w:val="auto"/>
-                <w:sz w:val="22"/>
-                <w:szCs w:val="20"/>
-              </w:rPr>
-              <w:t xml:space="preserve"> </w:t>
-            </w:r>
-            <w:r>
-              <w:rPr>
-                <w:rFonts w:ascii="Calibri" w:hAnsi="Calibri" w:cs="Calibri"/>
-                <w:color w:val="auto"/>
-                <w:sz w:val="22"/>
-                <w:szCs w:val="20"/>
-              </w:rPr>
-              <w:t>display previous vulnerabilities in software</w:t>
+                <w:sz w:val="22"/>
+                <w:szCs w:val="20"/>
+              </w:rPr>
+              <w:t>Interactive</w:t>
+            </w:r>
+            <w:r>
+              <w:rPr>
+                <w:rFonts w:ascii="Calibri" w:hAnsi="Calibri" w:cs="Calibri"/>
+                <w:sz w:val="22"/>
+                <w:szCs w:val="20"/>
+              </w:rPr>
+              <w:t xml:space="preserve"> touch screen displa</w:t>
+            </w:r>
+            <w:r>
+              <w:rPr>
+                <w:rFonts w:ascii="Calibri" w:hAnsi="Calibri" w:cs="Calibri"/>
+                <w:sz w:val="22"/>
+                <w:szCs w:val="20"/>
+              </w:rPr>
+              <w:t>y using a Kinect and projector</w:t>
             </w:r>
           </w:p>
           <w:p>
@@ -765,15 +1463,10 @@
               <w:keepLines/>
               <w:numPr>
                 <w:ilvl w:val="0"/>
-                <w:numId w:val="17"/>
+                <w:numId w:val="15"/>
               </w:numPr>
-              <w:tabs>
-                <w:tab w:val="right" w:pos="8354"/>
-              </w:tabs>
-              <w:spacing w:line="240" w:lineRule="auto"/>
-              <w:rPr>
-                <w:rFonts w:ascii="Calibri" w:hAnsi="Calibri" w:cs="Calibri"/>
-                <w:color w:val="auto"/>
+              <w:rPr>
+                <w:rFonts w:ascii="Calibri" w:hAnsi="Calibri" w:cs="Calibri"/>
                 <w:sz w:val="22"/>
                 <w:szCs w:val="20"/>
               </w:rPr>
@@ -781,29 +1474,26 @@
             <w:r>
               <w:rPr>
                 <w:rFonts w:ascii="Calibri" w:hAnsi="Calibri" w:cs="Calibri"/>
-                <w:color w:val="auto"/>
-                <w:sz w:val="22"/>
-                <w:szCs w:val="20"/>
-              </w:rPr>
-              <w:t>Working to design front-end timeline used for data visualization</w:t>
-            </w:r>
-            <w:r>
-              <w:rPr>
-                <w:rFonts w:ascii="Calibri" w:hAnsi="Calibri" w:cs="Calibri"/>
-                <w:color w:val="auto"/>
-                <w:sz w:val="22"/>
-                <w:szCs w:val="20"/>
-              </w:rPr>
-              <w:t xml:space="preserve"> using</w:t>
-            </w:r>
-            <w:r>
-              <w:rPr>
-                <w:rFonts w:ascii="Calibri" w:hAnsi="Calibri" w:cs="Calibri"/>
-                <w:color w:val="auto"/>
-                <w:sz w:val="22"/>
-                <w:szCs w:val="20"/>
-              </w:rPr>
-              <w:t xml:space="preserve"> D3 and jQuery</w:t>
+                <w:sz w:val="22"/>
+                <w:szCs w:val="20"/>
+              </w:rPr>
+              <w:t>Writing code to improve</w:t>
+            </w:r>
+            <w:r>
+              <w:rPr>
+                <w:rFonts w:ascii="Calibri" w:hAnsi="Calibri" w:cs="Calibri"/>
+                <w:sz w:val="22"/>
+                <w:szCs w:val="20"/>
+              </w:rPr>
+              <w:t xml:space="preserve"> touch detection using Ard</w:t>
+            </w:r>
+            <w:r>
+              <w:rPr>
+                <w:rFonts w:ascii="Calibri" w:hAnsi="Calibri" w:cs="Calibri"/>
+                <w:sz w:val="22"/>
+                <w:szCs w:val="20"/>
+              </w:rPr>
+              <w:t>uino and ADXL345 accelerometers</w:t>
             </w:r>
           </w:p>
         </w:tc>
@@ -824,473 +1514,6 @@
               <w:jc w:val="left"/>
               <w:rPr>
                 <w:rFonts w:ascii="Calibri" w:hAnsi="Calibri" w:cs="Calibri"/>
-                <w:color w:val="1C6194" w:themeColor="accent6" w:themeShade="BF"/>
-                <w:sz w:val="22"/>
-                <w:szCs w:val="20"/>
-              </w:rPr>
-            </w:pPr>
-          </w:p>
-        </w:tc>
-        <w:tc>
-          <w:tcPr>
-            <w:tcW w:w="4138" w:type="pct"/>
-          </w:tcPr>
-          <w:p>
-            <w:pPr>
-              <w:keepLines/>
-              <w:tabs>
-                <w:tab w:val="right" w:pos="8354"/>
-              </w:tabs>
-              <w:spacing w:after="0" w:line="240" w:lineRule="auto"/>
-              <w:rPr>
-                <w:rFonts w:ascii="Calibri" w:hAnsi="Calibri" w:cs="Calibri"/>
-                <w:i/>
-                <w:color w:val="auto"/>
-                <w:sz w:val="22"/>
-                <w:szCs w:val="20"/>
-              </w:rPr>
-            </w:pPr>
-            <w:r>
-              <w:rPr>
-                <w:rFonts w:ascii="Calibri" w:hAnsi="Calibri" w:cs="Calibri"/>
-                <w:b/>
-                <w:color w:val="auto"/>
-                <w:sz w:val="22"/>
-                <w:szCs w:val="20"/>
-              </w:rPr>
-              <w:t xml:space="preserve">TECH DYNAMISM </w:t>
-            </w:r>
-            <w:r>
-              <w:rPr>
-                <w:rFonts w:ascii="Calibri" w:hAnsi="Calibri" w:cs="Calibri"/>
-                <w:color w:val="auto"/>
-                <w:sz w:val="22"/>
-                <w:szCs w:val="20"/>
-              </w:rPr>
-              <w:t>Software Engineering Intern</w:t>
-            </w:r>
-            <w:r>
-              <w:rPr>
-                <w:rFonts w:ascii="Calibri" w:hAnsi="Calibri" w:cs="Calibri"/>
-                <w:i/>
-                <w:color w:val="auto"/>
-                <w:sz w:val="22"/>
-                <w:szCs w:val="20"/>
-              </w:rPr>
-              <w:tab/>
-            </w:r>
-            <w:r>
-              <w:rPr>
-                <w:rFonts w:ascii="Calibri" w:hAnsi="Calibri" w:cs="Calibri"/>
-                <w:i/>
-                <w:color w:val="auto"/>
-                <w:sz w:val="22"/>
-                <w:szCs w:val="20"/>
-              </w:rPr>
-              <w:t xml:space="preserve">May 2016 </w:t>
-            </w:r>
-            <w:r>
-              <w:rPr>
-                <w:rStyle w:val="Strong"/>
-                <w:rFonts w:ascii="Calibri" w:hAnsi="Calibri" w:cs="Calibri"/>
-                <w:b w:val="0"/>
-                <w:i/>
-                <w:sz w:val="22"/>
-                <w:szCs w:val="20"/>
-              </w:rPr>
-              <w:t>–</w:t>
-            </w:r>
-            <w:r>
-              <w:rPr>
-                <w:rFonts w:ascii="Calibri" w:hAnsi="Calibri" w:cs="Calibri"/>
-                <w:i/>
-                <w:color w:val="auto"/>
-                <w:sz w:val="22"/>
-                <w:szCs w:val="20"/>
-              </w:rPr>
-              <w:t xml:space="preserve"> August 2016</w:t>
-            </w:r>
-          </w:p>
-          <w:p>
-            <w:pPr>
-              <w:pStyle w:val="ListParagraph"/>
-              <w:keepLines/>
-              <w:numPr>
-                <w:ilvl w:val="0"/>
-                <w:numId w:val="13"/>
-              </w:numPr>
-              <w:spacing w:line="240" w:lineRule="auto"/>
-              <w:rPr>
-                <w:rFonts w:ascii="Calibri" w:hAnsi="Calibri" w:cs="Calibri"/>
-                <w:color w:val="auto"/>
-                <w:sz w:val="22"/>
-                <w:szCs w:val="20"/>
-              </w:rPr>
-            </w:pPr>
-            <w:r>
-              <w:rPr>
-                <w:rFonts w:ascii="Calibri" w:hAnsi="Calibri" w:cs="Calibri"/>
-                <w:color w:val="auto"/>
-                <w:sz w:val="22"/>
-                <w:szCs w:val="20"/>
-              </w:rPr>
-              <w:t>Worked</w:t>
-            </w:r>
-            <w:r>
-              <w:rPr>
-                <w:rFonts w:ascii="Calibri" w:hAnsi="Calibri" w:cs="Calibri"/>
-                <w:color w:val="auto"/>
-                <w:sz w:val="22"/>
-                <w:szCs w:val="20"/>
-              </w:rPr>
-              <w:t xml:space="preserve"> on developing a web-a</w:t>
-            </w:r>
-            <w:r>
-              <w:rPr>
-                <w:rFonts w:ascii="Calibri" w:hAnsi="Calibri" w:cs="Calibri"/>
-                <w:color w:val="auto"/>
-                <w:sz w:val="22"/>
-                <w:szCs w:val="20"/>
-              </w:rPr>
-              <w:t>pp for managing organization staff</w:t>
-            </w:r>
-          </w:p>
-          <w:p>
-            <w:pPr>
-              <w:pStyle w:val="ListParagraph"/>
-              <w:keepLines/>
-              <w:numPr>
-                <w:ilvl w:val="0"/>
-                <w:numId w:val="13"/>
-              </w:numPr>
-              <w:spacing w:line="240" w:lineRule="auto"/>
-              <w:rPr>
-                <w:rFonts w:ascii="Calibri" w:hAnsi="Calibri" w:cs="Calibri"/>
-                <w:color w:val="auto"/>
-                <w:sz w:val="22"/>
-                <w:szCs w:val="20"/>
-              </w:rPr>
-            </w:pPr>
-            <w:r>
-              <w:rPr>
-                <w:rFonts w:ascii="Calibri" w:hAnsi="Calibri" w:cs="Calibri"/>
-                <w:color w:val="auto"/>
-                <w:sz w:val="22"/>
-                <w:szCs w:val="20"/>
-              </w:rPr>
-              <w:t>Updated and wrote JavaScript</w:t>
-            </w:r>
-            <w:r>
-              <w:rPr>
-                <w:rFonts w:ascii="Calibri" w:hAnsi="Calibri" w:cs="Calibri"/>
-                <w:color w:val="auto"/>
-                <w:sz w:val="22"/>
-                <w:szCs w:val="20"/>
-              </w:rPr>
-              <w:t xml:space="preserve"> and C# code, </w:t>
-            </w:r>
-            <w:r>
-              <w:rPr>
-                <w:rFonts w:ascii="Calibri" w:hAnsi="Calibri" w:cs="Calibri"/>
-                <w:color w:val="auto"/>
-                <w:sz w:val="22"/>
-                <w:szCs w:val="20"/>
-              </w:rPr>
-              <w:t xml:space="preserve">improved </w:t>
-            </w:r>
-            <w:r>
-              <w:rPr>
-                <w:rFonts w:ascii="Calibri" w:hAnsi="Calibri" w:cs="Calibri"/>
-                <w:color w:val="auto"/>
-                <w:sz w:val="22"/>
-                <w:szCs w:val="20"/>
-              </w:rPr>
-              <w:t>site layout and user experience</w:t>
-            </w:r>
-            <w:r>
-              <w:rPr>
-                <w:rFonts w:ascii="Calibri" w:hAnsi="Calibri" w:cs="Calibri"/>
-                <w:color w:val="auto"/>
-                <w:sz w:val="22"/>
-                <w:szCs w:val="20"/>
-              </w:rPr>
-              <w:t xml:space="preserve">, </w:t>
-            </w:r>
-            <w:r>
-              <w:rPr>
-                <w:rFonts w:ascii="Calibri" w:hAnsi="Calibri" w:cs="Calibri"/>
-                <w:color w:val="auto"/>
-                <w:sz w:val="22"/>
-                <w:szCs w:val="20"/>
-              </w:rPr>
-              <w:t>wrote</w:t>
-            </w:r>
-            <w:r>
-              <w:rPr>
-                <w:rFonts w:ascii="Calibri" w:hAnsi="Calibri" w:cs="Calibri"/>
-                <w:color w:val="auto"/>
-                <w:sz w:val="22"/>
-                <w:szCs w:val="20"/>
-              </w:rPr>
-              <w:t xml:space="preserve"> </w:t>
-            </w:r>
-            <w:r>
-              <w:rPr>
-                <w:rFonts w:ascii="Calibri" w:hAnsi="Calibri" w:cs="Calibri"/>
-                <w:color w:val="auto"/>
-                <w:sz w:val="22"/>
-                <w:szCs w:val="20"/>
-              </w:rPr>
-              <w:t>unit tests to improve code coverage</w:t>
-            </w:r>
-          </w:p>
-        </w:tc>
-      </w:tr>
-      <w:tr>
-        <w:trPr>
-          <w:trHeight w:val="17"/>
-        </w:trPr>
-        <w:tc>
-          <w:tcPr>
-            <w:tcW w:w="862" w:type="pct"/>
-            <w:vMerge/>
-          </w:tcPr>
-          <w:p>
-            <w:pPr>
-              <w:pStyle w:val="Heading1"/>
-              <w:keepLines/>
-              <w:jc w:val="left"/>
-              <w:rPr>
-                <w:rFonts w:ascii="Calibri" w:hAnsi="Calibri" w:cs="Calibri"/>
-                <w:color w:val="1C6194" w:themeColor="accent6" w:themeShade="BF"/>
-                <w:sz w:val="22"/>
-                <w:szCs w:val="20"/>
-              </w:rPr>
-            </w:pPr>
-          </w:p>
-        </w:tc>
-        <w:tc>
-          <w:tcPr>
-            <w:tcW w:w="4138" w:type="pct"/>
-          </w:tcPr>
-          <w:p>
-            <w:pPr>
-              <w:keepLines/>
-              <w:tabs>
-                <w:tab w:val="right" w:pos="8354"/>
-              </w:tabs>
-              <w:spacing w:after="0" w:line="240" w:lineRule="auto"/>
-              <w:rPr>
-                <w:rFonts w:ascii="Calibri" w:hAnsi="Calibri" w:cs="Calibri"/>
-                <w:color w:val="auto"/>
-                <w:sz w:val="22"/>
-                <w:szCs w:val="20"/>
-              </w:rPr>
-            </w:pPr>
-            <w:r>
-              <w:rPr>
-                <w:rFonts w:ascii="Calibri" w:hAnsi="Calibri" w:cs="Calibri"/>
-                <w:b/>
-                <w:color w:val="auto"/>
-                <w:sz w:val="22"/>
-                <w:szCs w:val="20"/>
-              </w:rPr>
-              <w:t xml:space="preserve">SELF-EMPLOYED </w:t>
-            </w:r>
-            <w:r>
-              <w:rPr>
-                <w:rFonts w:ascii="Calibri" w:hAnsi="Calibri" w:cs="Calibri"/>
-                <w:color w:val="auto"/>
-                <w:sz w:val="22"/>
-                <w:szCs w:val="20"/>
-              </w:rPr>
-              <w:t>Computer Programming Mentor</w:t>
-            </w:r>
-            <w:r>
-              <w:rPr>
-                <w:rFonts w:ascii="Calibri" w:hAnsi="Calibri" w:cs="Calibri"/>
-                <w:color w:val="auto"/>
-                <w:sz w:val="22"/>
-                <w:szCs w:val="20"/>
-              </w:rPr>
-              <w:tab/>
-            </w:r>
-            <w:r>
-              <w:rPr>
-                <w:rFonts w:ascii="Calibri" w:hAnsi="Calibri" w:cs="Calibri"/>
-                <w:i/>
-                <w:color w:val="auto"/>
-                <w:sz w:val="22"/>
-                <w:szCs w:val="20"/>
-              </w:rPr>
-              <w:t xml:space="preserve">June 2015 </w:t>
-            </w:r>
-            <w:r>
-              <w:rPr>
-                <w:rStyle w:val="Strong"/>
-                <w:rFonts w:ascii="Calibri" w:hAnsi="Calibri" w:cs="Calibri"/>
-                <w:b w:val="0"/>
-                <w:i/>
-                <w:sz w:val="22"/>
-                <w:szCs w:val="20"/>
-              </w:rPr>
-              <w:t>–</w:t>
-            </w:r>
-            <w:r>
-              <w:rPr>
-                <w:rFonts w:ascii="Calibri" w:hAnsi="Calibri" w:cs="Calibri"/>
-                <w:i/>
-                <w:color w:val="auto"/>
-                <w:sz w:val="22"/>
-                <w:szCs w:val="20"/>
-              </w:rPr>
-              <w:t xml:space="preserve"> August 2015</w:t>
-            </w:r>
-          </w:p>
-          <w:p>
-            <w:pPr>
-              <w:pStyle w:val="ListParagraph"/>
-              <w:keepLines/>
-              <w:numPr>
-                <w:ilvl w:val="0"/>
-                <w:numId w:val="12"/>
-              </w:numPr>
-              <w:spacing w:line="240" w:lineRule="auto"/>
-              <w:rPr>
-                <w:rFonts w:ascii="Calibri" w:hAnsi="Calibri" w:cs="Calibri"/>
-                <w:color w:val="auto"/>
-                <w:sz w:val="22"/>
-                <w:szCs w:val="20"/>
-              </w:rPr>
-            </w:pPr>
-            <w:r>
-              <w:rPr>
-                <w:rFonts w:ascii="Calibri" w:hAnsi="Calibri" w:cs="Calibri"/>
-                <w:color w:val="auto"/>
-                <w:sz w:val="22"/>
-                <w:szCs w:val="20"/>
-              </w:rPr>
-              <w:t xml:space="preserve">Mentored </w:t>
-            </w:r>
-            <w:r>
-              <w:rPr>
-                <w:rFonts w:ascii="Calibri" w:hAnsi="Calibri" w:cs="Calibri"/>
-                <w:color w:val="auto"/>
-                <w:sz w:val="22"/>
-                <w:szCs w:val="20"/>
-              </w:rPr>
-              <w:t>a 9</w:t>
-            </w:r>
-            <w:r>
-              <w:rPr>
-                <w:rFonts w:ascii="Calibri" w:hAnsi="Calibri" w:cs="Calibri"/>
-                <w:color w:val="auto"/>
-                <w:sz w:val="22"/>
-                <w:szCs w:val="20"/>
-                <w:vertAlign w:val="superscript"/>
-              </w:rPr>
-              <w:t>th</w:t>
-            </w:r>
-            <w:r>
-              <w:rPr>
-                <w:rFonts w:ascii="Calibri" w:hAnsi="Calibri" w:cs="Calibri"/>
-                <w:color w:val="auto"/>
-                <w:sz w:val="22"/>
-                <w:szCs w:val="20"/>
-              </w:rPr>
-              <w:t xml:space="preserve"> grade student</w:t>
-            </w:r>
-            <w:r>
-              <w:rPr>
-                <w:rFonts w:ascii="Calibri" w:hAnsi="Calibri" w:cs="Calibri"/>
-                <w:color w:val="auto"/>
-                <w:sz w:val="22"/>
-                <w:szCs w:val="20"/>
-              </w:rPr>
-              <w:t xml:space="preserve"> in</w:t>
-            </w:r>
-            <w:r>
-              <w:rPr>
-                <w:rFonts w:ascii="Calibri" w:hAnsi="Calibri" w:cs="Calibri"/>
-                <w:color w:val="auto"/>
-                <w:sz w:val="22"/>
-                <w:szCs w:val="20"/>
-              </w:rPr>
-              <w:t xml:space="preserve"> the Java programming language</w:t>
-            </w:r>
-            <w:r>
-              <w:rPr>
-                <w:rFonts w:ascii="Calibri" w:hAnsi="Calibri" w:cs="Calibri"/>
-                <w:color w:val="auto"/>
-                <w:sz w:val="22"/>
-                <w:szCs w:val="20"/>
-              </w:rPr>
-              <w:t xml:space="preserve"> </w:t>
-            </w:r>
-          </w:p>
-          <w:p>
-            <w:pPr>
-              <w:pStyle w:val="ListParagraph"/>
-              <w:keepLines/>
-              <w:numPr>
-                <w:ilvl w:val="0"/>
-                <w:numId w:val="12"/>
-              </w:numPr>
-              <w:spacing w:line="240" w:lineRule="auto"/>
-              <w:rPr>
-                <w:rFonts w:ascii="Calibri" w:hAnsi="Calibri" w:cs="Calibri"/>
-                <w:color w:val="auto"/>
-                <w:sz w:val="22"/>
-                <w:szCs w:val="20"/>
-              </w:rPr>
-            </w:pPr>
-            <w:r>
-              <w:rPr>
-                <w:rFonts w:ascii="Calibri" w:hAnsi="Calibri" w:cs="Calibri"/>
-                <w:color w:val="auto"/>
-                <w:sz w:val="22"/>
-                <w:szCs w:val="20"/>
-              </w:rPr>
-              <w:t>Researched and tutored</w:t>
-            </w:r>
-            <w:r>
-              <w:rPr>
-                <w:rFonts w:ascii="Calibri" w:hAnsi="Calibri" w:cs="Calibri"/>
-                <w:color w:val="auto"/>
-                <w:sz w:val="22"/>
-                <w:szCs w:val="20"/>
-              </w:rPr>
-              <w:t xml:space="preserve"> </w:t>
-            </w:r>
-            <w:r>
-              <w:rPr>
-                <w:rFonts w:ascii="Calibri" w:hAnsi="Calibri" w:cs="Calibri"/>
-                <w:color w:val="auto"/>
-                <w:sz w:val="22"/>
-                <w:szCs w:val="20"/>
-              </w:rPr>
-              <w:t>to create a top-down videogame with dynamic lighting</w:t>
-            </w:r>
-          </w:p>
-        </w:tc>
-      </w:tr>
-      <w:tr>
-        <w:trPr>
-          <w:trHeight w:val="17"/>
-        </w:trPr>
-        <w:tc>
-          <w:tcPr>
-            <w:tcW w:w="862" w:type="pct"/>
-            <w:vMerge/>
-          </w:tcPr>
-          <w:p>
-            <w:pPr>
-              <w:pStyle w:val="Heading1"/>
-              <w:keepLines/>
-              <w:jc w:val="left"/>
-              <w:rPr>
-                <w:rFonts w:ascii="Calibri" w:hAnsi="Calibri" w:cs="Calibri"/>
-                <w:color w:val="1C6194" w:themeColor="accent6" w:themeShade="BF"/>
                 <w:sz w:val="22"/>
                 <w:szCs w:val="20"/>
               </w:rPr>
@@ -1308,392 +1531,6 @@
                 <w:tab w:val="right" w:pos="8354"/>
               </w:tabs>
               <w:rPr>
-                <w:rFonts w:ascii="Calibri" w:hAnsi="Calibri" w:cs="Calibri"/>
-                <w:sz w:val="22"/>
-                <w:szCs w:val="20"/>
-              </w:rPr>
-            </w:pPr>
-            <w:r>
-              <w:rPr>
-                <w:rStyle w:val="Strong"/>
-                <w:rFonts w:ascii="Calibri" w:hAnsi="Calibri" w:cs="Calibri"/>
-                <w:sz w:val="22"/>
-                <w:szCs w:val="20"/>
-              </w:rPr>
-              <w:t>Northrop Grumman</w:t>
-            </w:r>
-            <w:r>
-              <w:rPr>
-                <w:rFonts w:ascii="Calibri" w:hAnsi="Calibri" w:cs="Calibri"/>
-                <w:caps w:val="0"/>
-                <w:sz w:val="22"/>
-                <w:szCs w:val="20"/>
-              </w:rPr>
-              <w:t xml:space="preserve"> </w:t>
-            </w:r>
-            <w:r>
-              <w:rPr>
-                <w:rStyle w:val="Strong"/>
-                <w:rFonts w:ascii="Calibri" w:hAnsi="Calibri" w:cs="Calibri"/>
-                <w:b w:val="0"/>
-                <w:caps w:val="0"/>
-                <w:sz w:val="22"/>
-                <w:szCs w:val="20"/>
-              </w:rPr>
-              <w:t>High School Involvement Program (HIP)</w:t>
-            </w:r>
-            <w:r>
-              <w:rPr>
-                <w:rFonts w:ascii="Calibri" w:hAnsi="Calibri" w:cs="Calibri"/>
-                <w:sz w:val="22"/>
-                <w:szCs w:val="20"/>
-              </w:rPr>
-              <w:tab/>
-            </w:r>
-            <w:r>
-              <w:rPr>
-                <w:rFonts w:ascii="Calibri" w:hAnsi="Calibri" w:cs="Calibri"/>
-                <w:i/>
-                <w:caps w:val="0"/>
-                <w:sz w:val="22"/>
-                <w:szCs w:val="20"/>
-              </w:rPr>
-              <w:t xml:space="preserve">August </w:t>
-            </w:r>
-            <w:r>
-              <w:rPr>
-                <w:rFonts w:ascii="Calibri" w:hAnsi="Calibri" w:cs="Calibri"/>
-                <w:i/>
-                <w:caps w:val="0"/>
-                <w:sz w:val="22"/>
-                <w:szCs w:val="20"/>
-              </w:rPr>
-              <w:t xml:space="preserve">2012 </w:t>
-            </w:r>
-            <w:r>
-              <w:rPr>
-                <w:rStyle w:val="Strong"/>
-                <w:rFonts w:ascii="Calibri" w:hAnsi="Calibri" w:cs="Calibri"/>
-                <w:b w:val="0"/>
-                <w:i/>
-                <w:caps w:val="0"/>
-                <w:sz w:val="22"/>
-                <w:szCs w:val="20"/>
-              </w:rPr>
-              <w:t>–</w:t>
-            </w:r>
-            <w:r>
-              <w:rPr>
-                <w:rFonts w:ascii="Calibri" w:hAnsi="Calibri" w:cs="Calibri"/>
-                <w:i/>
-                <w:caps w:val="0"/>
-                <w:sz w:val="22"/>
-                <w:szCs w:val="20"/>
-              </w:rPr>
-              <w:t xml:space="preserve"> May 2013</w:t>
-            </w:r>
-          </w:p>
-          <w:p>
-            <w:pPr>
-              <w:pStyle w:val="ListParagraph"/>
-              <w:keepLines/>
-              <w:numPr>
-                <w:ilvl w:val="0"/>
-                <w:numId w:val="10"/>
-              </w:numPr>
-              <w:rPr>
-                <w:rFonts w:ascii="Calibri" w:hAnsi="Calibri" w:cs="Calibri"/>
-                <w:sz w:val="22"/>
-                <w:szCs w:val="20"/>
-              </w:rPr>
-            </w:pPr>
-            <w:r>
-              <w:rPr>
-                <w:rFonts w:ascii="Calibri" w:hAnsi="Calibri" w:cs="Calibri"/>
-                <w:color w:val="auto"/>
-                <w:sz w:val="22"/>
-                <w:szCs w:val="20"/>
-              </w:rPr>
-              <w:t>Worked in a two-person team to design a first-person camera system</w:t>
-            </w:r>
-            <w:r>
-              <w:rPr>
-                <w:rFonts w:ascii="Calibri" w:hAnsi="Calibri" w:cs="Calibri"/>
-                <w:color w:val="auto"/>
-                <w:sz w:val="22"/>
-                <w:szCs w:val="20"/>
-              </w:rPr>
-              <w:t xml:space="preserve"> </w:t>
-            </w:r>
-            <w:r>
-              <w:rPr>
-                <w:rFonts w:ascii="Calibri" w:hAnsi="Calibri" w:cs="Calibri"/>
-                <w:color w:val="auto"/>
-                <w:sz w:val="22"/>
-                <w:szCs w:val="20"/>
-              </w:rPr>
-              <w:t>for an unmanned-aerial vehicle</w:t>
-            </w:r>
-          </w:p>
-          <w:p>
-            <w:pPr>
-              <w:pStyle w:val="ListParagraph"/>
-              <w:keepLines/>
-              <w:numPr>
-                <w:ilvl w:val="0"/>
-                <w:numId w:val="10"/>
-              </w:numPr>
-              <w:rPr>
-                <w:rFonts w:ascii="Calibri" w:hAnsi="Calibri" w:cs="Calibri"/>
-                <w:sz w:val="22"/>
-                <w:szCs w:val="20"/>
-              </w:rPr>
-            </w:pPr>
-            <w:r>
-              <w:rPr>
-                <w:rFonts w:ascii="Calibri" w:hAnsi="Calibri" w:cs="Calibri"/>
-                <w:color w:val="auto"/>
-                <w:sz w:val="22"/>
-                <w:szCs w:val="20"/>
-              </w:rPr>
-              <w:t>Created a system that used a</w:t>
-            </w:r>
-            <w:r>
-              <w:rPr>
-                <w:rFonts w:ascii="Calibri" w:hAnsi="Calibri" w:cs="Calibri"/>
-                <w:color w:val="auto"/>
-                <w:sz w:val="22"/>
-                <w:szCs w:val="20"/>
-              </w:rPr>
-              <w:t xml:space="preserve"> radio frequency transmitter and receiver to transmi</w:t>
-            </w:r>
-            <w:r>
-              <w:rPr>
-                <w:rFonts w:ascii="Calibri" w:hAnsi="Calibri" w:cs="Calibri"/>
-                <w:color w:val="auto"/>
-                <w:sz w:val="22"/>
-                <w:szCs w:val="20"/>
-              </w:rPr>
-              <w:t>t video signals to the aircraft</w:t>
-            </w:r>
-          </w:p>
-        </w:tc>
-      </w:tr>
-      <w:tr>
-        <w:trPr>
-          <w:trHeight w:val="17"/>
-        </w:trPr>
-        <w:tc>
-          <w:tcPr>
-            <w:tcW w:w="862" w:type="pct"/>
-            <w:vMerge w:val="restart"/>
-          </w:tcPr>
-          <w:p>
-            <w:pPr>
-              <w:pStyle w:val="Heading1"/>
-              <w:keepLines/>
-              <w:jc w:val="left"/>
-              <w:rPr>
-                <w:rFonts w:ascii="Calibri" w:hAnsi="Calibri" w:cs="Calibri"/>
-                <w:color w:val="1C6194" w:themeColor="accent6" w:themeShade="BF"/>
-                <w:sz w:val="22"/>
-                <w:szCs w:val="20"/>
-              </w:rPr>
-            </w:pPr>
-            <w:r>
-              <w:rPr>
-                <w:rFonts w:ascii="Calibri" w:hAnsi="Calibri" w:cs="Calibri"/>
-                <w:color w:val="1C6194" w:themeColor="accent6" w:themeShade="BF"/>
-                <w:sz w:val="22"/>
-                <w:szCs w:val="20"/>
-              </w:rPr>
-              <w:t>Relevant Experience</w:t>
-            </w:r>
-          </w:p>
-        </w:tc>
-        <w:tc>
-          <w:tcPr>
-            <w:tcW w:w="4138" w:type="pct"/>
-          </w:tcPr>
-          <w:p>
-            <w:pPr>
-              <w:pStyle w:val="Heading2"/>
-              <w:tabs>
-                <w:tab w:val="right" w:pos="8354"/>
-              </w:tabs>
-              <w:rPr>
-                <w:rStyle w:val="Strong"/>
-                <w:rFonts w:ascii="Calibri" w:hAnsi="Calibri" w:cs="Calibri"/>
-                <w:color w:val="auto"/>
-                <w:sz w:val="22"/>
-                <w:szCs w:val="20"/>
-              </w:rPr>
-            </w:pPr>
-            <w:r>
-              <w:rPr>
-                <w:rStyle w:val="Strong"/>
-                <w:rFonts w:ascii="Calibri" w:hAnsi="Calibri" w:cs="Calibri"/>
-                <w:color w:val="auto"/>
-                <w:sz w:val="22"/>
-                <w:szCs w:val="20"/>
-              </w:rPr>
-              <w:t xml:space="preserve">Holodesk </w:t>
-            </w:r>
-            <w:r>
-              <w:rPr>
-                <w:rStyle w:val="Strong"/>
-                <w:rFonts w:ascii="Calibri" w:hAnsi="Calibri" w:cs="Calibri"/>
-                <w:color w:val="auto"/>
-                <w:sz w:val="22"/>
-                <w:szCs w:val="20"/>
-              </w:rPr>
-              <w:tab/>
-            </w:r>
-            <w:r>
-              <w:rPr>
-                <w:rStyle w:val="Strong"/>
-                <w:rFonts w:ascii="Calibri" w:hAnsi="Calibri" w:cs="Calibri"/>
-                <w:b w:val="0"/>
-                <w:i/>
-                <w:caps w:val="0"/>
-                <w:color w:val="auto"/>
-                <w:sz w:val="22"/>
-                <w:szCs w:val="20"/>
-              </w:rPr>
-              <w:t xml:space="preserve">September 2016 </w:t>
-            </w:r>
-            <w:r>
-              <w:rPr>
-                <w:rStyle w:val="Strong"/>
-                <w:rFonts w:ascii="Calibri" w:hAnsi="Calibri" w:cs="Calibri"/>
-                <w:b w:val="0"/>
-                <w:i/>
-                <w:caps w:val="0"/>
-                <w:sz w:val="22"/>
-                <w:szCs w:val="20"/>
-              </w:rPr>
-              <w:t>–</w:t>
-            </w:r>
-            <w:r>
-              <w:rPr>
-                <w:rStyle w:val="Strong"/>
-                <w:rFonts w:ascii="Calibri" w:hAnsi="Calibri" w:cs="Calibri"/>
-                <w:b w:val="0"/>
-                <w:i/>
-                <w:caps w:val="0"/>
-                <w:color w:val="auto"/>
-                <w:sz w:val="22"/>
-                <w:szCs w:val="20"/>
-              </w:rPr>
-              <w:t xml:space="preserve"> Present</w:t>
-            </w:r>
-          </w:p>
-          <w:p>
-            <w:pPr>
-              <w:pStyle w:val="ListParagraph"/>
-              <w:keepLines/>
-              <w:numPr>
-                <w:ilvl w:val="0"/>
-                <w:numId w:val="15"/>
-              </w:numPr>
-              <w:rPr>
-                <w:rFonts w:ascii="Calibri" w:hAnsi="Calibri" w:cs="Calibri"/>
-                <w:sz w:val="22"/>
-                <w:szCs w:val="20"/>
-              </w:rPr>
-            </w:pPr>
-            <w:r>
-              <w:rPr>
-                <w:rFonts w:ascii="Calibri" w:hAnsi="Calibri" w:cs="Calibri"/>
-                <w:sz w:val="22"/>
-                <w:szCs w:val="20"/>
-              </w:rPr>
-              <w:t>Working</w:t>
-            </w:r>
-            <w:r>
-              <w:rPr>
-                <w:rFonts w:ascii="Calibri" w:hAnsi="Calibri" w:cs="Calibri"/>
-                <w:sz w:val="22"/>
-                <w:szCs w:val="20"/>
-              </w:rPr>
-              <w:t xml:space="preserve"> on improving touch detection using Arduino and ADXL345 accelerometers for </w:t>
-            </w:r>
-            <w:r>
-              <w:rPr>
-                <w:rFonts w:ascii="Calibri" w:hAnsi="Calibri" w:cs="Calibri"/>
-                <w:sz w:val="22"/>
-                <w:szCs w:val="20"/>
-              </w:rPr>
-              <w:t xml:space="preserve">the </w:t>
-            </w:r>
-            <w:r>
-              <w:rPr>
-                <w:rFonts w:ascii="Calibri" w:hAnsi="Calibri" w:cs="Calibri"/>
-                <w:sz w:val="22"/>
-                <w:szCs w:val="20"/>
-              </w:rPr>
-              <w:t>HoloD</w:t>
-            </w:r>
-            <w:r>
-              <w:rPr>
-                <w:rFonts w:ascii="Calibri" w:hAnsi="Calibri" w:cs="Calibri"/>
-                <w:sz w:val="22"/>
-                <w:szCs w:val="20"/>
-              </w:rPr>
-              <w:t>esk</w:t>
-            </w:r>
-            <w:r>
-              <w:rPr>
-                <w:rFonts w:ascii="Calibri" w:hAnsi="Calibri" w:cs="Calibri"/>
-                <w:sz w:val="22"/>
-                <w:szCs w:val="20"/>
-              </w:rPr>
-              <w:t xml:space="preserve"> project, an interactive touch screen displa</w:t>
-            </w:r>
-            <w:r>
-              <w:rPr>
-                <w:rFonts w:ascii="Calibri" w:hAnsi="Calibri" w:cs="Calibri"/>
-                <w:sz w:val="22"/>
-                <w:szCs w:val="20"/>
-              </w:rPr>
-              <w:t>y using a Kinect and projector</w:t>
-            </w:r>
-          </w:p>
-        </w:tc>
-      </w:tr>
-      <w:tr>
-        <w:trPr>
-          <w:trHeight w:val="17"/>
-        </w:trPr>
-        <w:tc>
-          <w:tcPr>
-            <w:tcW w:w="862" w:type="pct"/>
-            <w:vMerge/>
-          </w:tcPr>
-          <w:p>
-            <w:pPr>
-              <w:pStyle w:val="Heading1"/>
-              <w:keepLines/>
-              <w:jc w:val="left"/>
-              <w:rPr>
-                <w:rFonts w:ascii="Calibri" w:hAnsi="Calibri" w:cs="Calibri"/>
-                <w:sz w:val="22"/>
-                <w:szCs w:val="20"/>
-              </w:rPr>
-            </w:pPr>
-          </w:p>
-        </w:tc>
-        <w:tc>
-          <w:tcPr>
-            <w:tcW w:w="4138" w:type="pct"/>
-          </w:tcPr>
-          <w:p>
-            <w:pPr>
-              <w:pStyle w:val="Heading2"/>
-              <w:tabs>
-                <w:tab w:val="right" w:pos="8354"/>
-              </w:tabs>
-              <w:rPr>
                 <w:rStyle w:val="Strong"/>
                 <w:rFonts w:ascii="Calibri" w:hAnsi="Calibri" w:cs="Calibri"/>
                 <w:b w:val="0"/>
@@ -1804,7 +1641,15 @@
                 <w:sz w:val="22"/>
                 <w:szCs w:val="20"/>
               </w:rPr>
-              <w:t xml:space="preserve"> that displays the time as a text string</w:t>
+              <w:t xml:space="preserve"> that displays the time as </w:t>
+            </w:r>
+            <w:r>
+              <w:rPr>
+                <w:rFonts w:ascii="Calibri" w:hAnsi="Calibri" w:cs="Calibri"/>
+                <w:sz w:val="22"/>
+                <w:szCs w:val="20"/>
+              </w:rPr>
+              <w:t>text</w:t>
             </w:r>
           </w:p>
           <w:p>
@@ -1940,6 +1785,58 @@
                 <w:numId w:val="11"/>
               </w:numPr>
               <w:rPr>
+                <w:rFonts w:ascii="Calibri" w:hAnsi="Calibri" w:cs="Calibri"/>
+                <w:kern w:val="20"/>
+                <w:sz w:val="22"/>
+                <w:szCs w:val="20"/>
+              </w:rPr>
+            </w:pPr>
+            <w:r>
+              <w:rPr>
+                <w:rFonts w:ascii="Calibri" w:hAnsi="Calibri" w:cs="Calibri"/>
+                <w:kern w:val="20"/>
+                <w:sz w:val="22"/>
+                <w:szCs w:val="20"/>
+              </w:rPr>
+              <w:t>Made</w:t>
+            </w:r>
+            <w:r>
+              <w:rPr>
+                <w:rFonts w:ascii="Calibri" w:hAnsi="Calibri" w:cs="Calibri"/>
+                <w:kern w:val="20"/>
+                <w:sz w:val="22"/>
+                <w:szCs w:val="20"/>
+              </w:rPr>
+              <w:t xml:space="preserve"> a lock for a dorm room that allowed access through the int</w:t>
+            </w:r>
+            <w:r>
+              <w:rPr>
+                <w:rFonts w:ascii="Calibri" w:hAnsi="Calibri" w:cs="Calibri"/>
+                <w:kern w:val="20"/>
+                <w:sz w:val="22"/>
+                <w:szCs w:val="20"/>
+              </w:rPr>
+              <w:t xml:space="preserve">ernet as well as </w:t>
+            </w:r>
+            <w:r>
+              <w:rPr>
+                <w:rFonts w:ascii="Calibri" w:hAnsi="Calibri" w:cs="Calibri"/>
+                <w:kern w:val="20"/>
+                <w:sz w:val="22"/>
+                <w:szCs w:val="20"/>
+              </w:rPr>
+              <w:t>NFC</w:t>
+            </w:r>
+          </w:p>
+          <w:p>
+            <w:pPr>
+              <w:pStyle w:val="ListParagraph"/>
+              <w:keepLines/>
+              <w:numPr>
+                <w:ilvl w:val="0"/>
+                <w:numId w:val="11"/>
+              </w:numPr>
+              <w:rPr>
                 <w:rStyle w:val="Strong"/>
                 <w:rFonts w:ascii="Calibri" w:hAnsi="Calibri" w:cs="Calibri"/>
                 <w:b w:val="0"/>
@@ -1956,16 +1853,7 @@
                 <w:sz w:val="22"/>
                 <w:szCs w:val="20"/>
               </w:rPr>
-              <w:t>Created a lock for a dorm room that allowed access through the int</w:t>
-            </w:r>
-            <w:r>
-              <w:rPr>
-                <w:rFonts w:ascii="Calibri" w:hAnsi="Calibri" w:cs="Calibri"/>
-                <w:kern w:val="20"/>
-                <w:sz w:val="22"/>
-                <w:szCs w:val="20"/>
-              </w:rPr>
-              <w:t>ernet as well as key-card entry</w:t>
+              <w:t>Implemented serial protocol with processing to display door status and receive data</w:t>
             </w:r>
           </w:p>
         </w:tc>
@@ -2133,23 +2021,31 @@
                 <w:sz w:val="22"/>
                 <w:szCs w:val="20"/>
               </w:rPr>
-              <w:t xml:space="preserve">Talks Head: </w:t>
-            </w:r>
-            <w:r>
-              <w:rPr>
-                <w:rFonts w:ascii="Calibri" w:hAnsi="Calibri" w:cs="Calibri"/>
-                <w:sz w:val="22"/>
-                <w:szCs w:val="20"/>
-              </w:rPr>
-              <w:t>responsibilities included organizing talks with students and facu</w:t>
-            </w:r>
-            <w:r>
-              <w:rPr>
-                <w:rFonts w:ascii="Calibri" w:hAnsi="Calibri" w:cs="Calibri"/>
-                <w:sz w:val="22"/>
-                <w:szCs w:val="20"/>
-              </w:rPr>
-              <w:t xml:space="preserve">lty about many fields of interest </w:t>
+              <w:t>Organized</w:t>
+            </w:r>
+            <w:r>
+              <w:rPr>
+                <w:rFonts w:ascii="Calibri" w:hAnsi="Calibri" w:cs="Calibri"/>
+                <w:sz w:val="22"/>
+                <w:szCs w:val="20"/>
+              </w:rPr>
+              <w:t xml:space="preserve"> talks with students and facu</w:t>
+            </w:r>
+            <w:r>
+              <w:rPr>
+                <w:rFonts w:ascii="Calibri" w:hAnsi="Calibri" w:cs="Calibri"/>
+                <w:sz w:val="22"/>
+                <w:szCs w:val="20"/>
+              </w:rPr>
+              <w:t>lt</w:t>
+            </w:r>
+            <w:r>
+              <w:rPr>
+                <w:rFonts w:ascii="Calibri" w:hAnsi="Calibri" w:cs="Calibri"/>
+                <w:sz w:val="22"/>
+                <w:szCs w:val="20"/>
+              </w:rPr>
+              <w:t>y about many fields of interest</w:t>
             </w:r>
           </w:p>
         </w:tc>
@@ -2369,23 +2265,225 @@
               </w:rPr>
               <w:t>design, build, and program a 16-inch cubed</w:t>
             </w:r>
-            <w:bookmarkStart w:id="0" w:name="_GoBack"/>
-            <w:bookmarkEnd w:id="0"/>
-            <w:r>
-              <w:rPr>
-                <w:rFonts w:ascii="Calibri" w:hAnsi="Calibri" w:cs="Calibri"/>
-                <w:sz w:val="22"/>
-                <w:szCs w:val="20"/>
-              </w:rPr>
-              <w:t xml:space="preserve"> robot to solve a f</w:t>
-            </w:r>
-            <w:r>
-              <w:rPr>
-                <w:rFonts w:ascii="Calibri" w:hAnsi="Calibri" w:cs="Calibri"/>
-                <w:sz w:val="22"/>
-                <w:szCs w:val="20"/>
-              </w:rPr>
-              <w:t>our-foot-tall tic-tac-toe board</w:t>
+            <w:r>
+              <w:rPr>
+                <w:rFonts w:ascii="Calibri" w:hAnsi="Calibri" w:cs="Calibri"/>
+                <w:sz w:val="22"/>
+                <w:szCs w:val="20"/>
+              </w:rPr>
+              <w:t xml:space="preserve"> treaded robot</w:t>
+            </w:r>
+          </w:p>
+          <w:p>
+            <w:pPr>
+              <w:pStyle w:val="ListParagraph"/>
+              <w:keepLines/>
+              <w:numPr>
+                <w:ilvl w:val="0"/>
+                <w:numId w:val="14"/>
+              </w:numPr>
+              <w:spacing w:after="0"/>
+              <w:rPr>
+                <w:rFonts w:ascii="Calibri" w:hAnsi="Calibri" w:cs="Calibri"/>
+                <w:b/>
+                <w:bCs/>
+                <w:caps/>
+                <w:color w:val="auto"/>
+                <w:sz w:val="22"/>
+                <w:szCs w:val="20"/>
+              </w:rPr>
+            </w:pPr>
+            <w:r>
+              <w:rPr>
+                <w:rFonts w:ascii="Calibri" w:hAnsi="Calibri" w:cs="Calibri"/>
+                <w:sz w:val="22"/>
+                <w:szCs w:val="20"/>
+              </w:rPr>
+              <w:t>Designed dual-motor geared drive system to maximize speed and power with treads</w:t>
+            </w:r>
+          </w:p>
+        </w:tc>
+      </w:tr>
+      <w:tr>
+        <w:trPr>
+          <w:trHeight w:val="859"/>
+        </w:trPr>
+        <w:tc>
+          <w:tcPr>
+            <w:tcW w:w="862" w:type="pct"/>
+          </w:tcPr>
+          <w:p>
+            <w:pPr>
+              <w:pStyle w:val="Heading1"/>
+              <w:keepLines/>
+              <w:jc w:val="left"/>
+              <w:rPr>
+                <w:rFonts w:ascii="Calibri" w:hAnsi="Calibri" w:cs="Calibri"/>
+                <w:color w:val="1C6194" w:themeColor="accent6" w:themeShade="BF"/>
+                <w:sz w:val="22"/>
+                <w:szCs w:val="20"/>
+              </w:rPr>
+            </w:pPr>
+            <w:r>
+              <w:rPr>
+                <w:rFonts w:ascii="Calibri" w:hAnsi="Calibri" w:cs="Calibri"/>
+                <w:color w:val="1C6194" w:themeColor="accent6" w:themeShade="BF"/>
+                <w:sz w:val="22"/>
+                <w:szCs w:val="20"/>
+              </w:rPr>
+              <w:t>Skills</w:t>
+            </w:r>
+          </w:p>
+        </w:tc>
+        <w:tc>
+          <w:tcPr>
+            <w:tcW w:w="4138" w:type="pct"/>
+          </w:tcPr>
+          <w:p>
+            <w:pPr>
+              <w:rPr>
+                <w:rFonts w:ascii="Calibri" w:hAnsi="Calibri" w:cs="Calibri"/>
+                <w:sz w:val="22"/>
+                <w:szCs w:val="20"/>
+              </w:rPr>
+            </w:pPr>
+            <w:r>
+              <w:rPr>
+                <w:rFonts w:ascii="Calibri" w:hAnsi="Calibri" w:cs="Calibri"/>
+                <w:b/>
+                <w:sz w:val="22"/>
+                <w:szCs w:val="20"/>
+              </w:rPr>
+              <w:t>Experienced with:</w:t>
+            </w:r>
+            <w:r>
+              <w:rPr>
+                <w:rFonts w:ascii="Calibri" w:hAnsi="Calibri" w:cs="Calibri"/>
+                <w:sz w:val="22"/>
+                <w:szCs w:val="20"/>
+              </w:rPr>
+              <w:t xml:space="preserve"> Java, Python, Ruby, C, HTML, Arduino, </w:t>
+            </w:r>
+            <w:r>
+              <w:rPr>
+                <w:rFonts w:ascii="Calibri" w:hAnsi="Calibri" w:cs="Calibri"/>
+                <w:sz w:val="22"/>
+                <w:szCs w:val="20"/>
+              </w:rPr>
+              <w:t>Git, JavaScript</w:t>
+            </w:r>
+          </w:p>
+          <w:p>
+            <w:pPr>
+              <w:rPr>
+                <w:rFonts w:ascii="Calibri" w:hAnsi="Calibri" w:cs="Calibri"/>
+                <w:sz w:val="22"/>
+                <w:szCs w:val="20"/>
+              </w:rPr>
+            </w:pPr>
+            <w:r>
+              <w:rPr>
+                <w:rFonts w:ascii="Calibri" w:hAnsi="Calibri" w:cs="Calibri"/>
+                <w:b/>
+                <w:sz w:val="22"/>
+                <w:szCs w:val="20"/>
+              </w:rPr>
+              <w:t>Exposed to:</w:t>
+            </w:r>
+            <w:r>
+              <w:rPr>
+                <w:rFonts w:ascii="Calibri" w:hAnsi="Calibri" w:cs="Calibri"/>
+                <w:sz w:val="22"/>
+                <w:szCs w:val="20"/>
+              </w:rPr>
+              <w:t xml:space="preserve"> </w:t>
+            </w:r>
+            <w:r>
+              <w:rPr>
+                <w:rFonts w:ascii="Calibri" w:hAnsi="Calibri" w:cs="Calibri"/>
+                <w:sz w:val="22"/>
+                <w:szCs w:val="20"/>
+              </w:rPr>
+              <w:t>Processing</w:t>
+            </w:r>
+            <w:r>
+              <w:rPr>
+                <w:rFonts w:ascii="Calibri" w:hAnsi="Calibri" w:cs="Calibri"/>
+                <w:sz w:val="22"/>
+                <w:szCs w:val="20"/>
+              </w:rPr>
+              <w:t>, SQL, Android, Rails, Clojure</w:t>
+            </w:r>
+          </w:p>
+          <w:p>
+            <w:pPr>
+              <w:pStyle w:val="Heading2"/>
+              <w:tabs>
+                <w:tab w:val="right" w:pos="8354"/>
+              </w:tabs>
+              <w:rPr>
+                <w:rFonts w:ascii="Calibri" w:hAnsi="Calibri" w:cs="Calibri"/>
+                <w:b/>
+                <w:bCs/>
+                <w:caps w:val="0"/>
+                <w:color w:val="auto"/>
+                <w:kern w:val="0"/>
+                <w:sz w:val="22"/>
+                <w:szCs w:val="20"/>
+              </w:rPr>
+            </w:pPr>
+            <w:r>
+              <w:rPr>
+                <w:rFonts w:ascii="Calibri" w:hAnsi="Calibri" w:cs="Calibri"/>
+                <w:b/>
+                <w:sz w:val="22"/>
+                <w:szCs w:val="20"/>
+              </w:rPr>
+              <w:t>Tools and Knowledge:</w:t>
+            </w:r>
+            <w:r>
+              <w:rPr>
+                <w:rFonts w:ascii="Calibri" w:hAnsi="Calibri" w:cs="Calibri"/>
+                <w:sz w:val="22"/>
+                <w:szCs w:val="20"/>
+              </w:rPr>
+              <w:t xml:space="preserve"> </w:t>
+            </w:r>
+            <w:r>
+              <w:rPr>
+                <w:rFonts w:ascii="Calibri" w:hAnsi="Calibri" w:cs="Calibri"/>
+                <w:caps w:val="0"/>
+                <w:sz w:val="22"/>
+                <w:szCs w:val="20"/>
+              </w:rPr>
+              <w:t>Unix Shell, SSMS</w:t>
+            </w:r>
+            <w:r>
+              <w:rPr>
+                <w:rFonts w:ascii="Calibri" w:hAnsi="Calibri" w:cs="Calibri"/>
+                <w:caps w:val="0"/>
+                <w:sz w:val="22"/>
+                <w:szCs w:val="20"/>
+              </w:rPr>
+              <w:t>, Vim, .Net, JQuery, Angular,</w:t>
+            </w:r>
+            <w:r>
+              <w:rPr>
+                <w:rFonts w:ascii="Calibri" w:hAnsi="Calibri" w:cs="Calibri"/>
+                <w:caps w:val="0"/>
+                <w:sz w:val="22"/>
+                <w:szCs w:val="20"/>
+              </w:rPr>
+              <w:t xml:space="preserve"> D3,</w:t>
+            </w:r>
+            <w:r>
+              <w:rPr>
+                <w:rFonts w:ascii="Calibri" w:hAnsi="Calibri" w:cs="Calibri"/>
+                <w:caps w:val="0"/>
+                <w:sz w:val="22"/>
+                <w:szCs w:val="20"/>
+              </w:rPr>
+              <w:t xml:space="preserve"> Github</w:t>
             </w:r>
           </w:p>
         </w:tc>
@@ -2399,11 +2497,13 @@
           <w:sz w:val="8"/>
         </w:rPr>
       </w:pPr>
+      <w:bookmarkStart w:id="0" w:name="_GoBack"/>
+      <w:bookmarkEnd w:id="0"/>
     </w:p>
     <w:sectPr>
       <w:footerReference w:type="default" r:id="rId9"/>
       <w:pgSz w:w="12240" w:h="15840"/>
-      <w:pgMar w:top="720" w:right="720" w:bottom="432" w:left="720" w:header="720" w:footer="720" w:gutter="0"/>
+      <w:pgMar w:top="1080" w:right="720" w:bottom="432" w:left="720" w:header="720" w:footer="720" w:gutter="0"/>
       <w:cols w:space="720"/>
       <w:titlePg/>
       <w:docGrid w:linePitch="360"/>
@@ -5550,7 +5650,7 @@
 </file>
 
 <file path=customXml/itemProps2.xml><?xml version="1.0" encoding="utf-8"?>
-<ds:datastoreItem xmlns:ds="http://schemas.openxmlformats.org/officeDocument/2006/customXml" ds:itemID="{B88EBA78-A37F-4BF2-B93D-C2F2C39B68B5}">
+<ds:datastoreItem xmlns:ds="http://schemas.openxmlformats.org/officeDocument/2006/customXml" ds:itemID="{F84C773B-95E7-4105-9849-82EFBC0BF3A9}">
   <ds:schemaRefs>
     <ds:schemaRef ds:uri="http://schemas.openxmlformats.org/officeDocument/2006/bibliography"/>
   </ds:schemaRefs>

</xml_diff>

<commit_message>
Updated again to fix a few formatting mistakes
</commit_message>
<xml_diff>
--- a/Elijah Bosley Resume.docx
+++ b/Elijah Bosley Resume.docx
@@ -756,7 +756,16 @@
                 <w:sz w:val="22"/>
                 <w:szCs w:val="20"/>
               </w:rPr>
-              <w:t>Developed a web application for managing a large scope of organization related tasks</w:t>
+              <w:t>Expanded</w:t>
+            </w:r>
+            <w:r>
+              <w:rPr>
+                <w:rFonts w:ascii="Calibri" w:hAnsi="Calibri" w:cs="Calibri"/>
+                <w:color w:val="auto"/>
+                <w:sz w:val="22"/>
+                <w:szCs w:val="20"/>
+              </w:rPr>
+              <w:t xml:space="preserve"> a web application for managing a large scope of organization related tasks</w:t>
             </w:r>
           </w:p>
           <w:p>
@@ -838,6 +847,15 @@
               </w:rPr>
               <w:t>unit tests</w:t>
             </w:r>
+            <w:r>
+              <w:rPr>
+                <w:rFonts w:ascii="Calibri" w:hAnsi="Calibri" w:cs="Calibri"/>
+                <w:color w:val="auto"/>
+                <w:sz w:val="22"/>
+                <w:szCs w:val="20"/>
+              </w:rPr>
+              <w:t>, fixed bugs</w:t>
+            </w:r>
           </w:p>
           <w:p>
             <w:pPr>
@@ -862,7 +880,16 @@
                 <w:sz w:val="22"/>
                 <w:szCs w:val="20"/>
               </w:rPr>
-              <w:t>Participated in scrum development as a member of the development team</w:t>
+              <w:t>Participated in sprint driven</w:t>
+            </w:r>
+            <w:r>
+              <w:rPr>
+                <w:rFonts w:ascii="Calibri" w:hAnsi="Calibri" w:cs="Calibri"/>
+                <w:color w:val="auto"/>
+                <w:sz w:val="22"/>
+                <w:szCs w:val="20"/>
+              </w:rPr>
+              <w:t xml:space="preserve"> development as a member of the development team</w:t>
             </w:r>
           </w:p>
         </w:tc>
@@ -1438,23 +1465,33 @@
                 <w:sz w:val="22"/>
                 <w:szCs w:val="20"/>
               </w:rPr>
-              <w:t>Interactive</w:t>
-            </w:r>
-            <w:r>
-              <w:rPr>
-                <w:rFonts w:ascii="Calibri" w:hAnsi="Calibri" w:cs="Calibri"/>
-                <w:sz w:val="22"/>
-                <w:szCs w:val="20"/>
-              </w:rPr>
-              <w:t xml:space="preserve"> touch screen displa</w:t>
-            </w:r>
-            <w:r>
-              <w:rPr>
-                <w:rFonts w:ascii="Calibri" w:hAnsi="Calibri" w:cs="Calibri"/>
-                <w:sz w:val="22"/>
-                <w:szCs w:val="20"/>
-              </w:rPr>
-              <w:t>y using a Kinect and projector</w:t>
+              <w:t xml:space="preserve">Member of a team </w:t>
+            </w:r>
+            <w:r>
+              <w:rPr>
+                <w:rFonts w:ascii="Calibri" w:hAnsi="Calibri" w:cs="Calibri"/>
+                <w:sz w:val="22"/>
+                <w:szCs w:val="20"/>
+              </w:rPr>
+              <w:t>building</w:t>
+            </w:r>
+            <w:r>
+              <w:rPr>
+                <w:rFonts w:ascii="Calibri" w:hAnsi="Calibri" w:cs="Calibri"/>
+                <w:sz w:val="22"/>
+                <w:szCs w:val="20"/>
+              </w:rPr>
+              <w:t xml:space="preserve"> a touch screen display u</w:t>
+            </w:r>
+            <w:bookmarkStart w:id="0" w:name="_GoBack"/>
+            <w:bookmarkEnd w:id="0"/>
+            <w:r>
+              <w:rPr>
+                <w:rFonts w:ascii="Calibri" w:hAnsi="Calibri" w:cs="Calibri"/>
+                <w:sz w:val="22"/>
+                <w:szCs w:val="20"/>
+              </w:rPr>
+              <w:t>sing a projector and Kinect</w:t>
             </w:r>
           </w:p>
           <w:p>
@@ -2436,10 +2473,30 @@
               <w:rPr>
                 <w:rFonts w:ascii="Calibri" w:hAnsi="Calibri" w:cs="Calibri"/>
                 <w:b/>
-                <w:sz w:val="22"/>
-                <w:szCs w:val="20"/>
-              </w:rPr>
-              <w:t>Tools and Knowledge:</w:t>
+                <w:caps w:val="0"/>
+                <w:sz w:val="22"/>
+                <w:szCs w:val="20"/>
+              </w:rPr>
+              <w:t>Tools a</w:t>
+            </w:r>
+            <w:r>
+              <w:rPr>
+                <w:rFonts w:ascii="Calibri" w:hAnsi="Calibri" w:cs="Calibri"/>
+                <w:b/>
+                <w:caps w:val="0"/>
+                <w:sz w:val="22"/>
+                <w:szCs w:val="20"/>
+              </w:rPr>
+              <w:t>nd Knowledge</w:t>
+            </w:r>
+            <w:r>
+              <w:rPr>
+                <w:rFonts w:ascii="Calibri" w:hAnsi="Calibri" w:cs="Calibri"/>
+                <w:b/>
+                <w:sz w:val="22"/>
+                <w:szCs w:val="20"/>
+              </w:rPr>
+              <w:t>:</w:t>
             </w:r>
             <w:r>
               <w:rPr>
@@ -2497,8 +2554,6 @@
           <w:sz w:val="8"/>
         </w:rPr>
       </w:pPr>
-      <w:bookmarkStart w:id="0" w:name="_GoBack"/>
-      <w:bookmarkEnd w:id="0"/>
     </w:p>
     <w:sectPr>
       <w:footerReference w:type="default" r:id="rId9"/>
@@ -5650,7 +5705,7 @@
 </file>
 
 <file path=customXml/itemProps2.xml><?xml version="1.0" encoding="utf-8"?>
-<ds:datastoreItem xmlns:ds="http://schemas.openxmlformats.org/officeDocument/2006/customXml" ds:itemID="{F84C773B-95E7-4105-9849-82EFBC0BF3A9}">
+<ds:datastoreItem xmlns:ds="http://schemas.openxmlformats.org/officeDocument/2006/customXml" ds:itemID="{151A9DEA-4EF8-4C2D-8986-2676BDAC39EF}">
   <ds:schemaRefs>
     <ds:schemaRef ds:uri="http://schemas.openxmlformats.org/officeDocument/2006/bibliography"/>
   </ds:schemaRefs>

</xml_diff>

<commit_message>
Added spacing after paragraph
</commit_message>
<xml_diff>
--- a/Elijah Bosley Resume.docx
+++ b/Elijah Bosley Resume.docx
@@ -1481,17 +1481,7 @@
                 <w:sz w:val="22"/>
                 <w:szCs w:val="20"/>
               </w:rPr>
-              <w:t xml:space="preserve"> a touch screen display u</w:t>
-            </w:r>
-            <w:bookmarkStart w:id="0" w:name="_GoBack"/>
-            <w:bookmarkEnd w:id="0"/>
-            <w:r>
-              <w:rPr>
-                <w:rFonts w:ascii="Calibri" w:hAnsi="Calibri" w:cs="Calibri"/>
-                <w:sz w:val="22"/>
-                <w:szCs w:val="20"/>
-              </w:rPr>
-              <w:t>sing a projector and Kinect</w:t>
+              <w:t xml:space="preserve"> a touch screen display using a projector and Kinect</w:t>
             </w:r>
           </w:p>
           <w:p>
@@ -2319,7 +2309,6 @@
                 <w:ilvl w:val="0"/>
                 <w:numId w:val="14"/>
               </w:numPr>
-              <w:spacing w:after="0"/>
               <w:rPr>
                 <w:rFonts w:ascii="Calibri" w:hAnsi="Calibri" w:cs="Calibri"/>
                 <w:b/>
@@ -2554,6 +2543,8 @@
           <w:sz w:val="8"/>
         </w:rPr>
       </w:pPr>
+      <w:bookmarkStart w:id="0" w:name="_GoBack"/>
+      <w:bookmarkEnd w:id="0"/>
     </w:p>
     <w:sectPr>
       <w:footerReference w:type="default" r:id="rId9"/>
@@ -5705,7 +5696,7 @@
 </file>
 
 <file path=customXml/itemProps2.xml><?xml version="1.0" encoding="utf-8"?>
-<ds:datastoreItem xmlns:ds="http://schemas.openxmlformats.org/officeDocument/2006/customXml" ds:itemID="{151A9DEA-4EF8-4C2D-8986-2676BDAC39EF}">
+<ds:datastoreItem xmlns:ds="http://schemas.openxmlformats.org/officeDocument/2006/customXml" ds:itemID="{6788CBEF-E50A-4C24-BA6C-5C750899A8E4}">
   <ds:schemaRefs>
     <ds:schemaRef ds:uri="http://schemas.openxmlformats.org/officeDocument/2006/bibliography"/>
   </ds:schemaRefs>

</xml_diff>

<commit_message>
Changed projects and updated skills to match current work
</commit_message>
<xml_diff>
--- a/Elijah Bosley Resume.docx
+++ b/Elijah Bosley Resume.docx
@@ -1,6 +1,6 @@
 
 <file path=word/document.xml><?xml version="1.0" encoding="utf-8"?>
-<w:document xmlns:wpc="http://schemas.microsoft.com/office/word/2010/wordprocessingCanvas" xmlns:cx="http://schemas.microsoft.com/office/drawing/2014/chartex" xmlns:cx1="http://schemas.microsoft.com/office/drawing/2015/9/8/chartex" xmlns:cx2="http://schemas.microsoft.com/office/drawing/2015/10/21/chartex" xmlns:mc="http://schemas.openxmlformats.org/markup-compatibility/2006" xmlns:o="urn:schemas-microsoft-com:office:office" xmlns:r="http://schemas.openxmlformats.org/officeDocument/2006/relationships" xmlns:m="http://schemas.openxmlformats.org/officeDocument/2006/math" xmlns:v="urn:schemas-microsoft-com:vml" xmlns:wp14="http://schemas.microsoft.com/office/word/2010/wordprocessingDrawing" xmlns:wp="http://schemas.openxmlformats.org/drawingml/2006/wordprocessingDrawing" xmlns:w10="urn:schemas-microsoft-com:office:word" xmlns:w="http://schemas.openxmlformats.org/wordprocessingml/2006/main" xmlns:w14="http://schemas.microsoft.com/office/word/2010/wordml" xmlns:w15="http://schemas.microsoft.com/office/word/2012/wordml" xmlns:w16se="http://schemas.microsoft.com/office/word/2015/wordml/symex" xmlns:wpg="http://schemas.microsoft.com/office/word/2010/wordprocessingGroup" xmlns:wpi="http://schemas.microsoft.com/office/word/2010/wordprocessingInk" xmlns:wne="http://schemas.microsoft.com/office/word/2006/wordml" xmlns:wps="http://schemas.microsoft.com/office/word/2010/wordprocessingShape" mc:Ignorable="w14 w15 w16se wp14">
+<w:document xmlns:wpc="http://schemas.microsoft.com/office/word/2010/wordprocessingCanvas" xmlns:cx="http://schemas.microsoft.com/office/drawing/2014/chartex" xmlns:cx1="http://schemas.microsoft.com/office/drawing/2015/9/8/chartex" xmlns:cx2="http://schemas.microsoft.com/office/drawing/2015/10/21/chartex" xmlns:cx3="http://schemas.microsoft.com/office/drawing/2016/5/9/chartex" xmlns:cx4="http://schemas.microsoft.com/office/drawing/2016/5/10/chartex" xmlns:cx5="http://schemas.microsoft.com/office/drawing/2016/5/11/chartex" xmlns:mc="http://schemas.openxmlformats.org/markup-compatibility/2006" xmlns:o="urn:schemas-microsoft-com:office:office" xmlns:r="http://schemas.openxmlformats.org/officeDocument/2006/relationships" xmlns:m="http://schemas.openxmlformats.org/officeDocument/2006/math" xmlns:v="urn:schemas-microsoft-com:vml" xmlns:wp14="http://schemas.microsoft.com/office/word/2010/wordprocessingDrawing" xmlns:wp="http://schemas.openxmlformats.org/drawingml/2006/wordprocessingDrawing" xmlns:w10="urn:schemas-microsoft-com:office:word" xmlns:w="http://schemas.openxmlformats.org/wordprocessingml/2006/main" xmlns:w14="http://schemas.microsoft.com/office/word/2010/wordml" xmlns:w15="http://schemas.microsoft.com/office/word/2012/wordml" xmlns:w16se="http://schemas.microsoft.com/office/word/2015/wordml/symex" xmlns:wpg="http://schemas.microsoft.com/office/word/2010/wordprocessingGroup" xmlns:wpi="http://schemas.microsoft.com/office/word/2010/wordprocessingInk" xmlns:wne="http://schemas.microsoft.com/office/word/2006/wordml" xmlns:wps="http://schemas.microsoft.com/office/word/2010/wordprocessingShape" mc:Ignorable="w14 w15 w16se wp14">
   <w:body>
     <w:tbl>
       <w:tblPr>
@@ -365,7 +365,7 @@
                 <w:sz w:val="22"/>
                 <w:szCs w:val="22"/>
               </w:rPr>
-              <w:t xml:space="preserve"> in </w:t>
+              <w:t xml:space="preserve"> </w:t>
             </w:r>
             <w:r>
               <w:rPr>
@@ -373,7 +373,31 @@
                 <w:sz w:val="22"/>
                 <w:szCs w:val="22"/>
               </w:rPr>
-              <w:t xml:space="preserve">Spring or Summer of </w:t>
+              <w:t xml:space="preserve">in </w:t>
+            </w:r>
+            <w:r>
+              <w:rPr>
+                <w:rFonts w:ascii="Calibri" w:hAnsi="Calibri" w:cs="Calibri"/>
+                <w:sz w:val="22"/>
+                <w:szCs w:val="22"/>
+              </w:rPr>
+              <w:t xml:space="preserve">the </w:t>
+            </w:r>
+            <w:r>
+              <w:rPr>
+                <w:rFonts w:ascii="Calibri" w:hAnsi="Calibri" w:cs="Calibri"/>
+                <w:sz w:val="22"/>
+                <w:szCs w:val="22"/>
+              </w:rPr>
+              <w:t>s</w:t>
+            </w:r>
+            <w:r>
+              <w:rPr>
+                <w:rFonts w:ascii="Calibri" w:hAnsi="Calibri" w:cs="Calibri"/>
+                <w:sz w:val="22"/>
+                <w:szCs w:val="22"/>
+              </w:rPr>
+              <w:t xml:space="preserve">ummer of </w:t>
             </w:r>
             <w:r>
               <w:rPr>
@@ -1394,7 +1418,17 @@
                 <w:sz w:val="22"/>
                 <w:szCs w:val="20"/>
               </w:rPr>
-              <w:t xml:space="preserve">Holodesk </w:t>
+              <w:t>Healthnet</w:t>
+            </w:r>
+            <w:r>
+              <w:rPr>
+                <w:rStyle w:val="Strong"/>
+                <w:rFonts w:ascii="Calibri" w:hAnsi="Calibri" w:cs="Calibri"/>
+                <w:color w:val="auto"/>
+                <w:sz w:val="22"/>
+                <w:szCs w:val="20"/>
+              </w:rPr>
+              <w:t xml:space="preserve"> </w:t>
             </w:r>
             <w:r>
               <w:rPr>
@@ -1417,7 +1451,20 @@
                 <w:sz w:val="22"/>
                 <w:szCs w:val="20"/>
               </w:rPr>
-              <w:t xml:space="preserve">September 2016 </w:t>
+              <w:t>August</w:t>
+            </w:r>
+            <w:r>
+              <w:rPr>
+                <w:rStyle w:val="Strong"/>
+                <w:rFonts w:ascii="Calibri" w:hAnsi="Calibri" w:cs="Calibri"/>
+                <w:b w:val="0"/>
+                <w:i/>
+                <w:caps w:val="0"/>
+                <w:color w:val="auto"/>
+                <w:sz w:val="22"/>
+                <w:szCs w:val="20"/>
+              </w:rPr>
+              <w:t xml:space="preserve"> 2016 </w:t>
             </w:r>
             <w:r>
               <w:rPr>
@@ -1465,7 +1512,15 @@
                 <w:sz w:val="22"/>
                 <w:szCs w:val="20"/>
               </w:rPr>
-              <w:t xml:space="preserve">Member of a team </w:t>
+              <w:t>Leader</w:t>
+            </w:r>
+            <w:r>
+              <w:rPr>
+                <w:rFonts w:ascii="Calibri" w:hAnsi="Calibri" w:cs="Calibri"/>
+                <w:sz w:val="22"/>
+                <w:szCs w:val="20"/>
+              </w:rPr>
+              <w:t xml:space="preserve"> of a team </w:t>
             </w:r>
             <w:r>
               <w:rPr>
@@ -1481,7 +1536,15 @@
                 <w:sz w:val="22"/>
                 <w:szCs w:val="20"/>
               </w:rPr>
-              <w:t xml:space="preserve"> a touch screen display using a projector and Kinect</w:t>
+              <w:t xml:space="preserve"> a </w:t>
+            </w:r>
+            <w:r>
+              <w:rPr>
+                <w:rFonts w:ascii="Calibri" w:hAnsi="Calibri" w:cs="Calibri"/>
+                <w:sz w:val="22"/>
+                <w:szCs w:val="20"/>
+              </w:rPr>
+              <w:t>health tracking and patient management system in Django</w:t>
             </w:r>
           </w:p>
           <w:p>
@@ -1504,23 +1567,7 @@
                 <w:sz w:val="22"/>
                 <w:szCs w:val="20"/>
               </w:rPr>
-              <w:t>Writing code to improve</w:t>
-            </w:r>
-            <w:r>
-              <w:rPr>
-                <w:rFonts w:ascii="Calibri" w:hAnsi="Calibri" w:cs="Calibri"/>
-                <w:sz w:val="22"/>
-                <w:szCs w:val="20"/>
-              </w:rPr>
-              <w:t xml:space="preserve"> touch detection using Ard</w:t>
-            </w:r>
-            <w:r>
-              <w:rPr>
-                <w:rFonts w:ascii="Calibri" w:hAnsi="Calibri" w:cs="Calibri"/>
-                <w:sz w:val="22"/>
-                <w:szCs w:val="20"/>
-              </w:rPr>
-              <w:t>uino and ADXL345 accelerometers</w:t>
+              <w:t>Coordinating all team activity for a four-person development team</w:t>
             </w:r>
           </w:p>
         </w:tc>
@@ -2072,8 +2119,18 @@
                 <w:sz w:val="22"/>
                 <w:szCs w:val="20"/>
               </w:rPr>
-              <w:t>y about many fields of interest</w:t>
-            </w:r>
+              <w:t xml:space="preserve">y about </w:t>
+            </w:r>
+            <w:r>
+              <w:rPr>
+                <w:rFonts w:ascii="Calibri" w:hAnsi="Calibri" w:cs="Calibri"/>
+                <w:sz w:val="22"/>
+                <w:szCs w:val="20"/>
+              </w:rPr>
+              <w:t>various technical subjects</w:t>
+            </w:r>
+            <w:bookmarkStart w:id="0" w:name="_GoBack"/>
+            <w:bookmarkEnd w:id="0"/>
           </w:p>
         </w:tc>
       </w:tr>
@@ -2388,7 +2445,15 @@
                 <w:sz w:val="22"/>
                 <w:szCs w:val="20"/>
               </w:rPr>
-              <w:t xml:space="preserve"> Java, Python, Ruby, C, HTML, Arduino, </w:t>
+              <w:t xml:space="preserve"> Java, Python, Ruby, </w:t>
+            </w:r>
+            <w:r>
+              <w:rPr>
+                <w:rFonts w:ascii="Calibri" w:hAnsi="Calibri" w:cs="Calibri"/>
+                <w:sz w:val="22"/>
+                <w:szCs w:val="20"/>
+              </w:rPr>
+              <w:t xml:space="preserve">HTML, Arduino, </w:t>
             </w:r>
             <w:r>
               <w:rPr>
@@ -2397,6 +2462,22 @@
                 <w:szCs w:val="20"/>
               </w:rPr>
               <w:t>Git, JavaScript</w:t>
+            </w:r>
+            <w:r>
+              <w:rPr>
+                <w:rFonts w:ascii="Calibri" w:hAnsi="Calibri" w:cs="Calibri"/>
+                <w:sz w:val="22"/>
+                <w:szCs w:val="20"/>
+              </w:rPr>
+              <w:t xml:space="preserve">, Django, </w:t>
+            </w:r>
+            <w:r>
+              <w:rPr>
+                <w:rFonts w:ascii="Calibri" w:hAnsi="Calibri" w:cs="Calibri"/>
+                <w:sz w:val="22"/>
+                <w:szCs w:val="20"/>
+              </w:rPr>
+              <w:t>Processing</w:t>
             </w:r>
           </w:p>
           <w:p>
@@ -2414,7 +2495,16 @@
                 <w:sz w:val="22"/>
                 <w:szCs w:val="20"/>
               </w:rPr>
-              <w:t>Exposed to:</w:t>
+              <w:t xml:space="preserve">Exposed </w:t>
+            </w:r>
+            <w:r>
+              <w:rPr>
+                <w:rFonts w:ascii="Calibri" w:hAnsi="Calibri" w:cs="Calibri"/>
+                <w:b/>
+                <w:sz w:val="22"/>
+                <w:szCs w:val="20"/>
+              </w:rPr>
+              <w:t>to:</w:t>
             </w:r>
             <w:r>
               <w:rPr>
@@ -2430,15 +2520,15 @@
                 <w:sz w:val="22"/>
                 <w:szCs w:val="20"/>
               </w:rPr>
-              <w:t>Processing</w:t>
-            </w:r>
-            <w:r>
-              <w:rPr>
-                <w:rFonts w:ascii="Calibri" w:hAnsi="Calibri" w:cs="Calibri"/>
-                <w:sz w:val="22"/>
-                <w:szCs w:val="20"/>
-              </w:rPr>
-              <w:t>, SQL, Android, Rails, Clojure</w:t>
+              <w:t xml:space="preserve">C, </w:t>
+            </w:r>
+            <w:r>
+              <w:rPr>
+                <w:rFonts w:ascii="Calibri" w:hAnsi="Calibri" w:cs="Calibri"/>
+                <w:sz w:val="22"/>
+                <w:szCs w:val="20"/>
+              </w:rPr>
+              <w:t>SQL, Android, Rails, Clojure</w:t>
             </w:r>
           </w:p>
           <w:p>
@@ -2543,8 +2633,6 @@
           <w:sz w:val="8"/>
         </w:rPr>
       </w:pPr>
-      <w:bookmarkStart w:id="0" w:name="_GoBack"/>
-      <w:bookmarkEnd w:id="0"/>
     </w:p>
     <w:sectPr>
       <w:footerReference w:type="default" r:id="rId9"/>
@@ -2559,7 +2647,7 @@
 </file>
 
 <file path=word/endnotes.xml><?xml version="1.0" encoding="utf-8"?>
-<w:endnotes xmlns:wpc="http://schemas.microsoft.com/office/word/2010/wordprocessingCanvas" xmlns:cx="http://schemas.microsoft.com/office/drawing/2014/chartex" xmlns:cx1="http://schemas.microsoft.com/office/drawing/2015/9/8/chartex" xmlns:cx2="http://schemas.microsoft.com/office/drawing/2015/10/21/chartex" xmlns:mc="http://schemas.openxmlformats.org/markup-compatibility/2006" xmlns:o="urn:schemas-microsoft-com:office:office" xmlns:r="http://schemas.openxmlformats.org/officeDocument/2006/relationships" xmlns:m="http://schemas.openxmlformats.org/officeDocument/2006/math" xmlns:v="urn:schemas-microsoft-com:vml" xmlns:wp14="http://schemas.microsoft.com/office/word/2010/wordprocessingDrawing" xmlns:wp="http://schemas.openxmlformats.org/drawingml/2006/wordprocessingDrawing" xmlns:w10="urn:schemas-microsoft-com:office:word" xmlns:w="http://schemas.openxmlformats.org/wordprocessingml/2006/main" xmlns:w14="http://schemas.microsoft.com/office/word/2010/wordml" xmlns:w15="http://schemas.microsoft.com/office/word/2012/wordml" xmlns:w16se="http://schemas.microsoft.com/office/word/2015/wordml/symex" xmlns:wpg="http://schemas.microsoft.com/office/word/2010/wordprocessingGroup" xmlns:wpi="http://schemas.microsoft.com/office/word/2010/wordprocessingInk" xmlns:wne="http://schemas.microsoft.com/office/word/2006/wordml" xmlns:wps="http://schemas.microsoft.com/office/word/2010/wordprocessingShape" mc:Ignorable="w14 w15 w16se wp14">
+<w:endnotes xmlns:wpc="http://schemas.microsoft.com/office/word/2010/wordprocessingCanvas" xmlns:cx="http://schemas.microsoft.com/office/drawing/2014/chartex" xmlns:cx1="http://schemas.microsoft.com/office/drawing/2015/9/8/chartex" xmlns:cx2="http://schemas.microsoft.com/office/drawing/2015/10/21/chartex" xmlns:cx3="http://schemas.microsoft.com/office/drawing/2016/5/9/chartex" xmlns:cx4="http://schemas.microsoft.com/office/drawing/2016/5/10/chartex" xmlns:cx5="http://schemas.microsoft.com/office/drawing/2016/5/11/chartex" xmlns:mc="http://schemas.openxmlformats.org/markup-compatibility/2006" xmlns:o="urn:schemas-microsoft-com:office:office" xmlns:r="http://schemas.openxmlformats.org/officeDocument/2006/relationships" xmlns:m="http://schemas.openxmlformats.org/officeDocument/2006/math" xmlns:v="urn:schemas-microsoft-com:vml" xmlns:wp14="http://schemas.microsoft.com/office/word/2010/wordprocessingDrawing" xmlns:wp="http://schemas.openxmlformats.org/drawingml/2006/wordprocessingDrawing" xmlns:w10="urn:schemas-microsoft-com:office:word" xmlns:w="http://schemas.openxmlformats.org/wordprocessingml/2006/main" xmlns:w14="http://schemas.microsoft.com/office/word/2010/wordml" xmlns:w15="http://schemas.microsoft.com/office/word/2012/wordml" xmlns:w16se="http://schemas.microsoft.com/office/word/2015/wordml/symex" xmlns:wpg="http://schemas.microsoft.com/office/word/2010/wordprocessingGroup" xmlns:wpi="http://schemas.microsoft.com/office/word/2010/wordprocessingInk" xmlns:wne="http://schemas.microsoft.com/office/word/2006/wordml" xmlns:wps="http://schemas.microsoft.com/office/word/2010/wordprocessingShape" mc:Ignorable="w14 w15 w16se wp14">
   <w:endnote w:type="separator" w:id="-1">
     <w:p>
       <w:pPr>
@@ -2584,7 +2672,7 @@
 </file>
 
 <file path=word/footer1.xml><?xml version="1.0" encoding="utf-8"?>
-<w:ftr xmlns:wpc="http://schemas.microsoft.com/office/word/2010/wordprocessingCanvas" xmlns:cx="http://schemas.microsoft.com/office/drawing/2014/chartex" xmlns:cx1="http://schemas.microsoft.com/office/drawing/2015/9/8/chartex" xmlns:cx2="http://schemas.microsoft.com/office/drawing/2015/10/21/chartex" xmlns:mc="http://schemas.openxmlformats.org/markup-compatibility/2006" xmlns:o="urn:schemas-microsoft-com:office:office" xmlns:r="http://schemas.openxmlformats.org/officeDocument/2006/relationships" xmlns:m="http://schemas.openxmlformats.org/officeDocument/2006/math" xmlns:v="urn:schemas-microsoft-com:vml" xmlns:wp14="http://schemas.microsoft.com/office/word/2010/wordprocessingDrawing" xmlns:wp="http://schemas.openxmlformats.org/drawingml/2006/wordprocessingDrawing" xmlns:w10="urn:schemas-microsoft-com:office:word" xmlns:w="http://schemas.openxmlformats.org/wordprocessingml/2006/main" xmlns:w14="http://schemas.microsoft.com/office/word/2010/wordml" xmlns:w15="http://schemas.microsoft.com/office/word/2012/wordml" xmlns:w16se="http://schemas.microsoft.com/office/word/2015/wordml/symex" xmlns:wpg="http://schemas.microsoft.com/office/word/2010/wordprocessingGroup" xmlns:wpi="http://schemas.microsoft.com/office/word/2010/wordprocessingInk" xmlns:wne="http://schemas.microsoft.com/office/word/2006/wordml" xmlns:wps="http://schemas.microsoft.com/office/word/2010/wordprocessingShape" mc:Ignorable="w14 w15 w16se wp14">
+<w:ftr xmlns:wpc="http://schemas.microsoft.com/office/word/2010/wordprocessingCanvas" xmlns:cx="http://schemas.microsoft.com/office/drawing/2014/chartex" xmlns:cx1="http://schemas.microsoft.com/office/drawing/2015/9/8/chartex" xmlns:cx2="http://schemas.microsoft.com/office/drawing/2015/10/21/chartex" xmlns:cx3="http://schemas.microsoft.com/office/drawing/2016/5/9/chartex" xmlns:cx4="http://schemas.microsoft.com/office/drawing/2016/5/10/chartex" xmlns:cx5="http://schemas.microsoft.com/office/drawing/2016/5/11/chartex" xmlns:mc="http://schemas.openxmlformats.org/markup-compatibility/2006" xmlns:o="urn:schemas-microsoft-com:office:office" xmlns:r="http://schemas.openxmlformats.org/officeDocument/2006/relationships" xmlns:m="http://schemas.openxmlformats.org/officeDocument/2006/math" xmlns:v="urn:schemas-microsoft-com:vml" xmlns:wp14="http://schemas.microsoft.com/office/word/2010/wordprocessingDrawing" xmlns:wp="http://schemas.openxmlformats.org/drawingml/2006/wordprocessingDrawing" xmlns:w10="urn:schemas-microsoft-com:office:word" xmlns:w="http://schemas.openxmlformats.org/wordprocessingml/2006/main" xmlns:w14="http://schemas.microsoft.com/office/word/2010/wordml" xmlns:w15="http://schemas.microsoft.com/office/word/2012/wordml" xmlns:w16se="http://schemas.microsoft.com/office/word/2015/wordml/symex" xmlns:wpg="http://schemas.microsoft.com/office/word/2010/wordprocessingGroup" xmlns:wpi="http://schemas.microsoft.com/office/word/2010/wordprocessingInk" xmlns:wne="http://schemas.microsoft.com/office/word/2006/wordml" xmlns:wps="http://schemas.microsoft.com/office/word/2010/wordprocessingShape" mc:Ignorable="w14 w15 w16se wp14">
   <w:p>
     <w:pPr>
       <w:pStyle w:val="Footer"/>
@@ -2615,7 +2703,7 @@
 </file>
 
 <file path=word/footnotes.xml><?xml version="1.0" encoding="utf-8"?>
-<w:footnotes xmlns:wpc="http://schemas.microsoft.com/office/word/2010/wordprocessingCanvas" xmlns:cx="http://schemas.microsoft.com/office/drawing/2014/chartex" xmlns:cx1="http://schemas.microsoft.com/office/drawing/2015/9/8/chartex" xmlns:cx2="http://schemas.microsoft.com/office/drawing/2015/10/21/chartex" xmlns:mc="http://schemas.openxmlformats.org/markup-compatibility/2006" xmlns:o="urn:schemas-microsoft-com:office:office" xmlns:r="http://schemas.openxmlformats.org/officeDocument/2006/relationships" xmlns:m="http://schemas.openxmlformats.org/officeDocument/2006/math" xmlns:v="urn:schemas-microsoft-com:vml" xmlns:wp14="http://schemas.microsoft.com/office/word/2010/wordprocessingDrawing" xmlns:wp="http://schemas.openxmlformats.org/drawingml/2006/wordprocessingDrawing" xmlns:w10="urn:schemas-microsoft-com:office:word" xmlns:w="http://schemas.openxmlformats.org/wordprocessingml/2006/main" xmlns:w14="http://schemas.microsoft.com/office/word/2010/wordml" xmlns:w15="http://schemas.microsoft.com/office/word/2012/wordml" xmlns:w16se="http://schemas.microsoft.com/office/word/2015/wordml/symex" xmlns:wpg="http://schemas.microsoft.com/office/word/2010/wordprocessingGroup" xmlns:wpi="http://schemas.microsoft.com/office/word/2010/wordprocessingInk" xmlns:wne="http://schemas.microsoft.com/office/word/2006/wordml" xmlns:wps="http://schemas.microsoft.com/office/word/2010/wordprocessingShape" mc:Ignorable="w14 w15 w16se wp14">
+<w:footnotes xmlns:wpc="http://schemas.microsoft.com/office/word/2010/wordprocessingCanvas" xmlns:cx="http://schemas.microsoft.com/office/drawing/2014/chartex" xmlns:cx1="http://schemas.microsoft.com/office/drawing/2015/9/8/chartex" xmlns:cx2="http://schemas.microsoft.com/office/drawing/2015/10/21/chartex" xmlns:cx3="http://schemas.microsoft.com/office/drawing/2016/5/9/chartex" xmlns:cx4="http://schemas.microsoft.com/office/drawing/2016/5/10/chartex" xmlns:cx5="http://schemas.microsoft.com/office/drawing/2016/5/11/chartex" xmlns:mc="http://schemas.openxmlformats.org/markup-compatibility/2006" xmlns:o="urn:schemas-microsoft-com:office:office" xmlns:r="http://schemas.openxmlformats.org/officeDocument/2006/relationships" xmlns:m="http://schemas.openxmlformats.org/officeDocument/2006/math" xmlns:v="urn:schemas-microsoft-com:vml" xmlns:wp14="http://schemas.microsoft.com/office/word/2010/wordprocessingDrawing" xmlns:wp="http://schemas.openxmlformats.org/drawingml/2006/wordprocessingDrawing" xmlns:w10="urn:schemas-microsoft-com:office:word" xmlns:w="http://schemas.openxmlformats.org/wordprocessingml/2006/main" xmlns:w14="http://schemas.microsoft.com/office/word/2010/wordml" xmlns:w15="http://schemas.microsoft.com/office/word/2012/wordml" xmlns:w16se="http://schemas.microsoft.com/office/word/2015/wordml/symex" xmlns:wpg="http://schemas.microsoft.com/office/word/2010/wordprocessingGroup" xmlns:wpi="http://schemas.microsoft.com/office/word/2010/wordprocessingInk" xmlns:wne="http://schemas.microsoft.com/office/word/2006/wordml" xmlns:wps="http://schemas.microsoft.com/office/word/2010/wordprocessingShape" mc:Ignorable="w14 w15 w16se wp14">
   <w:footnote w:type="separator" w:id="-1">
     <w:p>
       <w:pPr>
@@ -2640,7 +2728,7 @@
 </file>
 
 <file path=word/numbering.xml><?xml version="1.0" encoding="utf-8"?>
-<w:numbering xmlns:wpc="http://schemas.microsoft.com/office/word/2010/wordprocessingCanvas" xmlns:cx="http://schemas.microsoft.com/office/drawing/2014/chartex" xmlns:cx1="http://schemas.microsoft.com/office/drawing/2015/9/8/chartex" xmlns:cx2="http://schemas.microsoft.com/office/drawing/2015/10/21/chartex" xmlns:mc="http://schemas.openxmlformats.org/markup-compatibility/2006" xmlns:o="urn:schemas-microsoft-com:office:office" xmlns:r="http://schemas.openxmlformats.org/officeDocument/2006/relationships" xmlns:m="http://schemas.openxmlformats.org/officeDocument/2006/math" xmlns:v="urn:schemas-microsoft-com:vml" xmlns:wp14="http://schemas.microsoft.com/office/word/2010/wordprocessingDrawing" xmlns:wp="http://schemas.openxmlformats.org/drawingml/2006/wordprocessingDrawing" xmlns:w10="urn:schemas-microsoft-com:office:word" xmlns:w="http://schemas.openxmlformats.org/wordprocessingml/2006/main" xmlns:w14="http://schemas.microsoft.com/office/word/2010/wordml" xmlns:w15="http://schemas.microsoft.com/office/word/2012/wordml" xmlns:w16se="http://schemas.microsoft.com/office/word/2015/wordml/symex" xmlns:wpg="http://schemas.microsoft.com/office/word/2010/wordprocessingGroup" xmlns:wpi="http://schemas.microsoft.com/office/word/2010/wordprocessingInk" xmlns:wne="http://schemas.microsoft.com/office/word/2006/wordml" xmlns:wps="http://schemas.microsoft.com/office/word/2010/wordprocessingShape" mc:Ignorable="w14 w15 w16se wp14">
+<w:numbering xmlns:wpc="http://schemas.microsoft.com/office/word/2010/wordprocessingCanvas" xmlns:cx="http://schemas.microsoft.com/office/drawing/2014/chartex" xmlns:cx1="http://schemas.microsoft.com/office/drawing/2015/9/8/chartex" xmlns:cx2="http://schemas.microsoft.com/office/drawing/2015/10/21/chartex" xmlns:cx3="http://schemas.microsoft.com/office/drawing/2016/5/9/chartex" xmlns:cx4="http://schemas.microsoft.com/office/drawing/2016/5/10/chartex" xmlns:cx5="http://schemas.microsoft.com/office/drawing/2016/5/11/chartex" xmlns:mc="http://schemas.openxmlformats.org/markup-compatibility/2006" xmlns:o="urn:schemas-microsoft-com:office:office" xmlns:r="http://schemas.openxmlformats.org/officeDocument/2006/relationships" xmlns:m="http://schemas.openxmlformats.org/officeDocument/2006/math" xmlns:v="urn:schemas-microsoft-com:vml" xmlns:wp14="http://schemas.microsoft.com/office/word/2010/wordprocessingDrawing" xmlns:wp="http://schemas.openxmlformats.org/drawingml/2006/wordprocessingDrawing" xmlns:w10="urn:schemas-microsoft-com:office:word" xmlns:w="http://schemas.openxmlformats.org/wordprocessingml/2006/main" xmlns:w14="http://schemas.microsoft.com/office/word/2010/wordml" xmlns:w15="http://schemas.microsoft.com/office/word/2012/wordml" xmlns:w16se="http://schemas.microsoft.com/office/word/2015/wordml/symex" xmlns:wpg="http://schemas.microsoft.com/office/word/2010/wordprocessingGroup" xmlns:wpi="http://schemas.microsoft.com/office/word/2010/wordprocessingInk" xmlns:wne="http://schemas.microsoft.com/office/word/2006/wordml" xmlns:wps="http://schemas.microsoft.com/office/word/2010/wordprocessingShape" mc:Ignorable="w14 w15 w16se wp14">
   <w:abstractNum w:abstractNumId="0" w15:restartNumberingAfterBreak="0">
     <w:nsid w:val="022B6386"/>
     <w:multiLevelType w:val="hybridMultilevel"/>
@@ -5696,7 +5784,7 @@
 </file>
 
 <file path=customXml/itemProps2.xml><?xml version="1.0" encoding="utf-8"?>
-<ds:datastoreItem xmlns:ds="http://schemas.openxmlformats.org/officeDocument/2006/customXml" ds:itemID="{6788CBEF-E50A-4C24-BA6C-5C750899A8E4}">
+<ds:datastoreItem xmlns:ds="http://schemas.openxmlformats.org/officeDocument/2006/customXml" ds:itemID="{24BF756A-6D2F-497C-A55F-F9DD70CE819D}">
   <ds:schemaRefs>
     <ds:schemaRef ds:uri="http://schemas.openxmlformats.org/officeDocument/2006/bibliography"/>
   </ds:schemaRefs>

</xml_diff>

<commit_message>
included future internship on resume
</commit_message>
<xml_diff>
--- a/Elijah Bosley Resume.docx
+++ b/Elijah Bosley Resume.docx
@@ -203,29 +203,7 @@
                 <w:sz w:val="22"/>
                 <w:szCs w:val="20"/>
               </w:rPr>
-              <w:t xml:space="preserve">August </w:t>
-            </w:r>
-            <w:r>
-              <w:rPr>
-                <w:rFonts w:ascii="Calibri" w:hAnsi="Calibri" w:cs="Calibri"/>
-                <w:i/>
-                <w:caps w:val="0"/>
-                <w:color w:val="auto"/>
-                <w:sz w:val="22"/>
-                <w:szCs w:val="20"/>
-              </w:rPr>
-              <w:t>2</w:t>
-            </w:r>
-            <w:r>
-              <w:rPr>
-                <w:rFonts w:ascii="Calibri" w:hAnsi="Calibri" w:cs="Calibri"/>
-                <w:i/>
-                <w:caps w:val="0"/>
-                <w:color w:val="auto"/>
-                <w:sz w:val="22"/>
-                <w:szCs w:val="20"/>
-              </w:rPr>
-              <w:t xml:space="preserve">015 </w:t>
+              <w:t xml:space="preserve">August 2015 </w:t>
             </w:r>
             <w:r>
               <w:rPr>
@@ -291,7 +269,7 @@
                 <w:sz w:val="22"/>
                 <w:szCs w:val="20"/>
               </w:rPr>
-              <w:t>GPA 3.7, Major GPA: 4.0, Dean’s List (all semesters)</w:t>
+              <w:t>GPA 3.7, Dean’s List (all semesters)</w:t>
             </w:r>
           </w:p>
           <w:p>
@@ -307,105 +285,22 @@
                 <w:tab w:val="left" w:pos="5040"/>
                 <w:tab w:val="left" w:pos="5760"/>
               </w:tabs>
+              <w:spacing w:after="240"/>
+              <w:rPr>
+                <w:rFonts w:ascii="Calibri" w:hAnsi="Calibri" w:cs="Calibri"/>
+                <w:sz w:val="22"/>
+                <w:szCs w:val="22"/>
+              </w:rPr>
+            </w:pPr>
+            <w:r>
               <w:rPr>
                 <w:rFonts w:ascii="Calibri" w:hAnsi="Calibri" w:cs="Calibri"/>
                 <w:caps w:val="0"/>
                 <w:color w:val="auto"/>
                 <w:sz w:val="22"/>
-                <w:szCs w:val="22"/>
-              </w:rPr>
-            </w:pPr>
-            <w:r>
-              <w:rPr>
-                <w:rFonts w:ascii="Calibri" w:hAnsi="Calibri" w:cs="Calibri"/>
-                <w:caps w:val="0"/>
-                <w:color w:val="auto"/>
-                <w:sz w:val="22"/>
                 <w:szCs w:val="20"/>
               </w:rPr>
               <w:t>BS Software Engineering: Honors Program</w:t>
-            </w:r>
-          </w:p>
-          <w:p>
-            <w:pPr>
-              <w:rPr>
-                <w:rFonts w:ascii="Calibri" w:hAnsi="Calibri" w:cs="Calibri"/>
-                <w:sz w:val="22"/>
-                <w:szCs w:val="22"/>
-              </w:rPr>
-            </w:pPr>
-            <w:r>
-              <w:rPr>
-                <w:rFonts w:ascii="Calibri" w:hAnsi="Calibri" w:cs="Calibri"/>
-                <w:b/>
-                <w:sz w:val="22"/>
-                <w:szCs w:val="22"/>
-              </w:rPr>
-              <w:t>Objective:</w:t>
-            </w:r>
-            <w:r>
-              <w:rPr>
-                <w:rFonts w:ascii="Calibri" w:hAnsi="Calibri" w:cs="Calibri"/>
-                <w:sz w:val="22"/>
-                <w:szCs w:val="22"/>
-              </w:rPr>
-              <w:t xml:space="preserve">  Seeking a position as a </w:t>
-            </w:r>
-            <w:r>
-              <w:rPr>
-                <w:rFonts w:ascii="Calibri" w:hAnsi="Calibri" w:cs="Calibri"/>
-                <w:sz w:val="22"/>
-                <w:szCs w:val="22"/>
-              </w:rPr>
-              <w:t>Software Engineering Intern</w:t>
-            </w:r>
-            <w:r>
-              <w:rPr>
-                <w:rFonts w:ascii="Calibri" w:hAnsi="Calibri" w:cs="Calibri"/>
-                <w:sz w:val="22"/>
-                <w:szCs w:val="22"/>
-              </w:rPr>
-              <w:t xml:space="preserve"> </w:t>
-            </w:r>
-            <w:r>
-              <w:rPr>
-                <w:rFonts w:ascii="Calibri" w:hAnsi="Calibri" w:cs="Calibri"/>
-                <w:sz w:val="22"/>
-                <w:szCs w:val="22"/>
-              </w:rPr>
-              <w:t xml:space="preserve">in </w:t>
-            </w:r>
-            <w:r>
-              <w:rPr>
-                <w:rFonts w:ascii="Calibri" w:hAnsi="Calibri" w:cs="Calibri"/>
-                <w:sz w:val="22"/>
-                <w:szCs w:val="22"/>
-              </w:rPr>
-              <w:t xml:space="preserve">the </w:t>
-            </w:r>
-            <w:r>
-              <w:rPr>
-                <w:rFonts w:ascii="Calibri" w:hAnsi="Calibri" w:cs="Calibri"/>
-                <w:sz w:val="22"/>
-                <w:szCs w:val="22"/>
-              </w:rPr>
-              <w:t>s</w:t>
-            </w:r>
-            <w:r>
-              <w:rPr>
-                <w:rFonts w:ascii="Calibri" w:hAnsi="Calibri" w:cs="Calibri"/>
-                <w:sz w:val="22"/>
-                <w:szCs w:val="22"/>
-              </w:rPr>
-              <w:t xml:space="preserve">ummer of </w:t>
-            </w:r>
-            <w:r>
-              <w:rPr>
-                <w:rFonts w:ascii="Calibri" w:hAnsi="Calibri" w:cs="Calibri"/>
-                <w:sz w:val="22"/>
-                <w:szCs w:val="22"/>
-              </w:rPr>
-              <w:t>2017</w:t>
             </w:r>
           </w:p>
         </w:tc>
@@ -465,6 +360,7 @@
               <w:spacing w:after="0" w:line="240" w:lineRule="auto"/>
               <w:rPr>
                 <w:rFonts w:ascii="Calibri" w:hAnsi="Calibri" w:cs="Calibri"/>
+                <w:i/>
                 <w:color w:val="auto"/>
                 <w:sz w:val="22"/>
                 <w:szCs w:val="20"/>
@@ -478,16 +374,26 @@
                 <w:sz w:val="22"/>
                 <w:szCs w:val="20"/>
               </w:rPr>
-              <w:t xml:space="preserve">ROCHESTER INSTITUTE OF TECHNOLOGY </w:t>
-            </w:r>
-            <w:r>
-              <w:rPr>
-                <w:rFonts w:ascii="Calibri" w:hAnsi="Calibri" w:cs="Calibri"/>
-                <w:color w:val="auto"/>
-                <w:sz w:val="22"/>
-                <w:szCs w:val="20"/>
-              </w:rPr>
-              <w:t>Research Assistant</w:t>
+              <w:t>WILLOWTREE APPS</w:t>
+            </w:r>
+            <w:r>
+              <w:rPr>
+                <w:rFonts w:ascii="Calibri" w:hAnsi="Calibri" w:cs="Calibri"/>
+                <w:b/>
+                <w:color w:val="auto"/>
+                <w:sz w:val="22"/>
+                <w:szCs w:val="20"/>
+              </w:rPr>
+              <w:t xml:space="preserve"> </w:t>
+            </w:r>
+            <w:r>
+              <w:rPr>
+                <w:rFonts w:ascii="Calibri" w:hAnsi="Calibri" w:cs="Calibri"/>
+                <w:color w:val="auto"/>
+                <w:sz w:val="22"/>
+                <w:szCs w:val="20"/>
+              </w:rPr>
+              <w:t>Software Engineering Intern</w:t>
             </w:r>
             <w:r>
               <w:rPr>
@@ -506,47 +412,7 @@
                 <w:sz w:val="22"/>
                 <w:szCs w:val="20"/>
               </w:rPr>
-              <w:t xml:space="preserve">August </w:t>
-            </w:r>
-            <w:r>
-              <w:rPr>
-                <w:rFonts w:ascii="Calibri" w:hAnsi="Calibri" w:cs="Calibri"/>
-                <w:i/>
-                <w:color w:val="auto"/>
-                <w:sz w:val="22"/>
-                <w:szCs w:val="20"/>
-              </w:rPr>
-              <w:t xml:space="preserve">2016 </w:t>
-            </w:r>
-            <w:r>
-              <w:rPr>
-                <w:rFonts w:ascii="Calibri" w:hAnsi="Calibri" w:cs="Calibri"/>
-                <w:i/>
-                <w:color w:val="auto"/>
-                <w:sz w:val="22"/>
-                <w:szCs w:val="20"/>
-              </w:rPr>
-              <w:t>–</w:t>
-            </w:r>
-            <w:r>
-              <w:rPr>
-                <w:rFonts w:ascii="Calibri" w:hAnsi="Calibri" w:cs="Calibri"/>
-                <w:i/>
-                <w:color w:val="auto"/>
-                <w:sz w:val="22"/>
-                <w:szCs w:val="20"/>
-              </w:rPr>
-              <w:t xml:space="preserve"> </w:t>
-            </w:r>
-            <w:r>
-              <w:rPr>
-                <w:rFonts w:ascii="Calibri" w:hAnsi="Calibri" w:cs="Calibri"/>
-                <w:i/>
-                <w:color w:val="auto"/>
-                <w:sz w:val="22"/>
-                <w:szCs w:val="20"/>
-              </w:rPr>
-              <w:t>Present</w:t>
+              <w:t>Starting May 2017</w:t>
             </w:r>
           </w:p>
           <w:p>
@@ -555,7 +421,7 @@
               <w:keepLines/>
               <w:numPr>
                 <w:ilvl w:val="0"/>
-                <w:numId w:val="17"/>
+                <w:numId w:val="18"/>
               </w:numPr>
               <w:tabs>
                 <w:tab w:val="right" w:pos="8354"/>
@@ -575,81 +441,27 @@
                 <w:sz w:val="22"/>
                 <w:szCs w:val="20"/>
               </w:rPr>
-              <w:t>Developing a collaboration tool for the curation of software vulnerability history data</w:t>
-            </w:r>
-          </w:p>
-          <w:p>
-            <w:pPr>
-              <w:pStyle w:val="ListParagraph"/>
-              <w:keepLines/>
-              <w:numPr>
-                <w:ilvl w:val="0"/>
-                <w:numId w:val="17"/>
-              </w:numPr>
-              <w:tabs>
-                <w:tab w:val="right" w:pos="8354"/>
-              </w:tabs>
-              <w:spacing w:line="240" w:lineRule="auto"/>
-              <w:rPr>
-                <w:rFonts w:ascii="Calibri" w:hAnsi="Calibri" w:cs="Calibri"/>
-                <w:color w:val="auto"/>
-                <w:sz w:val="22"/>
-                <w:szCs w:val="20"/>
-              </w:rPr>
-            </w:pPr>
-            <w:r>
-              <w:rPr>
-                <w:rFonts w:ascii="Calibri" w:hAnsi="Calibri" w:cs="Calibri"/>
-                <w:color w:val="auto"/>
-                <w:sz w:val="22"/>
-                <w:szCs w:val="20"/>
-              </w:rPr>
-              <w:t>D</w:t>
-            </w:r>
-            <w:r>
-              <w:rPr>
-                <w:rFonts w:ascii="Calibri" w:hAnsi="Calibri" w:cs="Calibri"/>
-                <w:color w:val="auto"/>
-                <w:sz w:val="22"/>
-                <w:szCs w:val="20"/>
-              </w:rPr>
-              <w:t>esign</w:t>
-            </w:r>
-            <w:r>
-              <w:rPr>
-                <w:rFonts w:ascii="Calibri" w:hAnsi="Calibri" w:cs="Calibri"/>
-                <w:color w:val="auto"/>
-                <w:sz w:val="22"/>
-                <w:szCs w:val="20"/>
-              </w:rPr>
-              <w:t>ed</w:t>
-            </w:r>
-            <w:r>
-              <w:rPr>
-                <w:rFonts w:ascii="Calibri" w:hAnsi="Calibri" w:cs="Calibri"/>
-                <w:color w:val="auto"/>
-                <w:sz w:val="22"/>
-                <w:szCs w:val="20"/>
-              </w:rPr>
-              <w:t xml:space="preserve"> front-end timeline used for data visualization</w:t>
-            </w:r>
-            <w:r>
-              <w:rPr>
-                <w:rFonts w:ascii="Calibri" w:hAnsi="Calibri" w:cs="Calibri"/>
-                <w:color w:val="auto"/>
-                <w:sz w:val="22"/>
-                <w:szCs w:val="20"/>
-              </w:rPr>
-              <w:t xml:space="preserve"> using</w:t>
-            </w:r>
-            <w:r>
-              <w:rPr>
-                <w:rFonts w:ascii="Calibri" w:hAnsi="Calibri" w:cs="Calibri"/>
-                <w:color w:val="auto"/>
-                <w:sz w:val="22"/>
-                <w:szCs w:val="20"/>
-              </w:rPr>
-              <w:t xml:space="preserve"> D3 and jQuery</w:t>
+              <w:t>Accepted offer</w:t>
+            </w:r>
+            <w:r>
+              <w:rPr>
+                <w:rFonts w:ascii="Calibri" w:hAnsi="Calibri" w:cs="Calibri"/>
+                <w:color w:val="auto"/>
+                <w:sz w:val="22"/>
+                <w:szCs w:val="20"/>
+              </w:rPr>
+              <w:t xml:space="preserve"> with</w:t>
+            </w:r>
+            <w:bookmarkStart w:id="0" w:name="_GoBack"/>
+            <w:bookmarkEnd w:id="0"/>
+            <w:r>
+              <w:rPr>
+                <w:rFonts w:ascii="Calibri" w:hAnsi="Calibri" w:cs="Calibri"/>
+                <w:color w:val="auto"/>
+                <w:sz w:val="22"/>
+                <w:szCs w:val="20"/>
+              </w:rPr>
+              <w:t xml:space="preserve"> Android mobile apps team</w:t>
             </w:r>
           </w:p>
         </w:tc>
@@ -690,71 +502,107 @@
               <w:spacing w:after="0" w:line="240" w:lineRule="auto"/>
               <w:rPr>
                 <w:rFonts w:ascii="Calibri" w:hAnsi="Calibri" w:cs="Calibri"/>
+                <w:color w:val="auto"/>
+                <w:sz w:val="22"/>
+                <w:szCs w:val="20"/>
+              </w:rPr>
+            </w:pPr>
+            <w:r>
+              <w:rPr>
+                <w:rFonts w:ascii="Calibri" w:hAnsi="Calibri" w:cs="Calibri"/>
+                <w:b/>
+                <w:color w:val="auto"/>
+                <w:sz w:val="22"/>
+                <w:szCs w:val="20"/>
+              </w:rPr>
+              <w:t xml:space="preserve">ROCHESTER INSTITUTE OF TECHNOLOGY </w:t>
+            </w:r>
+            <w:r>
+              <w:rPr>
+                <w:rFonts w:ascii="Calibri" w:hAnsi="Calibri" w:cs="Calibri"/>
+                <w:color w:val="auto"/>
+                <w:sz w:val="22"/>
+                <w:szCs w:val="20"/>
+              </w:rPr>
+              <w:t>Research Assistant</w:t>
+            </w:r>
+            <w:r>
+              <w:rPr>
+                <w:rFonts w:ascii="Calibri" w:hAnsi="Calibri" w:cs="Calibri"/>
+                <w:color w:val="auto"/>
+                <w:sz w:val="22"/>
+                <w:szCs w:val="20"/>
+              </w:rPr>
+              <w:tab/>
+            </w:r>
+            <w:r>
+              <w:rPr>
+                <w:rFonts w:ascii="Calibri" w:hAnsi="Calibri" w:cs="Calibri"/>
                 <w:i/>
                 <w:color w:val="auto"/>
                 <w:sz w:val="22"/>
                 <w:szCs w:val="20"/>
               </w:rPr>
+              <w:t xml:space="preserve">August 2016 </w:t>
+            </w:r>
+            <w:r>
+              <w:rPr>
+                <w:rFonts w:ascii="Calibri" w:hAnsi="Calibri" w:cs="Calibri"/>
+                <w:i/>
+                <w:color w:val="auto"/>
+                <w:sz w:val="22"/>
+                <w:szCs w:val="20"/>
+              </w:rPr>
+              <w:t>–</w:t>
+            </w:r>
+            <w:r>
+              <w:rPr>
+                <w:rFonts w:ascii="Calibri" w:hAnsi="Calibri" w:cs="Calibri"/>
+                <w:i/>
+                <w:color w:val="auto"/>
+                <w:sz w:val="22"/>
+                <w:szCs w:val="20"/>
+              </w:rPr>
+              <w:t xml:space="preserve"> </w:t>
+            </w:r>
+            <w:r>
+              <w:rPr>
+                <w:rFonts w:ascii="Calibri" w:hAnsi="Calibri" w:cs="Calibri"/>
+                <w:i/>
+                <w:color w:val="auto"/>
+                <w:sz w:val="22"/>
+                <w:szCs w:val="20"/>
+              </w:rPr>
+              <w:t>December 2016</w:t>
+            </w:r>
+          </w:p>
+          <w:p>
+            <w:pPr>
+              <w:pStyle w:val="ListParagraph"/>
+              <w:keepLines/>
+              <w:numPr>
+                <w:ilvl w:val="0"/>
+                <w:numId w:val="17"/>
+              </w:numPr>
+              <w:tabs>
+                <w:tab w:val="right" w:pos="8354"/>
+              </w:tabs>
+              <w:spacing w:line="240" w:lineRule="auto"/>
+              <w:rPr>
+                <w:rFonts w:ascii="Calibri" w:hAnsi="Calibri" w:cs="Calibri"/>
+                <w:color w:val="auto"/>
+                <w:sz w:val="22"/>
+                <w:szCs w:val="20"/>
+              </w:rPr>
             </w:pPr>
             <w:r>
               <w:rPr>
                 <w:rFonts w:ascii="Calibri" w:hAnsi="Calibri" w:cs="Calibri"/>
-                <w:b/>
-                <w:color w:val="auto"/>
-                <w:sz w:val="22"/>
-                <w:szCs w:val="20"/>
-              </w:rPr>
-              <w:t xml:space="preserve">TECH DYNAMISM </w:t>
-            </w:r>
-            <w:r>
-              <w:rPr>
-                <w:rFonts w:ascii="Calibri" w:hAnsi="Calibri" w:cs="Calibri"/>
-                <w:color w:val="auto"/>
-                <w:sz w:val="22"/>
-                <w:szCs w:val="20"/>
-              </w:rPr>
-              <w:t>Software Engineering Intern</w:t>
-            </w:r>
-            <w:r>
-              <w:rPr>
-                <w:rFonts w:ascii="Calibri" w:hAnsi="Calibri" w:cs="Calibri"/>
-                <w:i/>
-                <w:color w:val="auto"/>
-                <w:sz w:val="22"/>
-                <w:szCs w:val="20"/>
-              </w:rPr>
-              <w:tab/>
-            </w:r>
-            <w:r>
-              <w:rPr>
-                <w:rFonts w:ascii="Calibri" w:hAnsi="Calibri" w:cs="Calibri"/>
-                <w:i/>
-                <w:color w:val="auto"/>
-                <w:sz w:val="22"/>
-                <w:szCs w:val="20"/>
-              </w:rPr>
-              <w:t xml:space="preserve">May 2016 </w:t>
-            </w:r>
-            <w:r>
-              <w:rPr>
-                <w:rStyle w:val="Strong"/>
-                <w:rFonts w:ascii="Calibri" w:hAnsi="Calibri" w:cs="Calibri"/>
-                <w:b w:val="0"/>
-                <w:i/>
-                <w:sz w:val="22"/>
-                <w:szCs w:val="20"/>
-              </w:rPr>
-              <w:t>–</w:t>
-            </w:r>
-            <w:r>
-              <w:rPr>
-                <w:rFonts w:ascii="Calibri" w:hAnsi="Calibri" w:cs="Calibri"/>
-                <w:i/>
-                <w:color w:val="auto"/>
-                <w:sz w:val="22"/>
-                <w:szCs w:val="20"/>
-              </w:rPr>
-              <w:t xml:space="preserve"> August 2016</w:t>
+                <w:color w:val="auto"/>
+                <w:sz w:val="22"/>
+                <w:szCs w:val="20"/>
+              </w:rPr>
+              <w:t>Developed a collaboration tool for the curation of software vulnerability history data</w:t>
             </w:r>
           </w:p>
           <w:p>
@@ -780,140 +628,7 @@
                 <w:sz w:val="22"/>
                 <w:szCs w:val="20"/>
               </w:rPr>
-              <w:t>Expanded</w:t>
-            </w:r>
-            <w:r>
-              <w:rPr>
-                <w:rFonts w:ascii="Calibri" w:hAnsi="Calibri" w:cs="Calibri"/>
-                <w:color w:val="auto"/>
-                <w:sz w:val="22"/>
-                <w:szCs w:val="20"/>
-              </w:rPr>
-              <w:t xml:space="preserve"> a web application for managing a large scope of organization related tasks</w:t>
-            </w:r>
-          </w:p>
-          <w:p>
-            <w:pPr>
-              <w:pStyle w:val="ListParagraph"/>
-              <w:keepLines/>
-              <w:numPr>
-                <w:ilvl w:val="0"/>
-                <w:numId w:val="13"/>
-              </w:numPr>
-              <w:spacing w:line="240" w:lineRule="auto"/>
-              <w:rPr>
-                <w:rFonts w:ascii="Calibri" w:hAnsi="Calibri" w:cs="Calibri"/>
-                <w:color w:val="auto"/>
-                <w:sz w:val="22"/>
-                <w:szCs w:val="20"/>
-              </w:rPr>
-            </w:pPr>
-            <w:r>
-              <w:rPr>
-                <w:rFonts w:ascii="Calibri" w:hAnsi="Calibri" w:cs="Calibri"/>
-                <w:color w:val="auto"/>
-                <w:sz w:val="22"/>
-                <w:szCs w:val="20"/>
-              </w:rPr>
-              <w:t>I</w:t>
-            </w:r>
-            <w:r>
-              <w:rPr>
-                <w:rFonts w:ascii="Calibri" w:hAnsi="Calibri" w:cs="Calibri"/>
-                <w:color w:val="auto"/>
-                <w:sz w:val="22"/>
-                <w:szCs w:val="20"/>
-              </w:rPr>
-              <w:t xml:space="preserve">mproved </w:t>
-            </w:r>
-            <w:r>
-              <w:rPr>
-                <w:rFonts w:ascii="Calibri" w:hAnsi="Calibri" w:cs="Calibri"/>
-                <w:color w:val="auto"/>
-                <w:sz w:val="22"/>
-                <w:szCs w:val="20"/>
-              </w:rPr>
-              <w:t>site</w:t>
-            </w:r>
-            <w:r>
-              <w:rPr>
-                <w:rFonts w:ascii="Calibri" w:hAnsi="Calibri" w:cs="Calibri"/>
-                <w:color w:val="auto"/>
-                <w:sz w:val="22"/>
-                <w:szCs w:val="20"/>
-              </w:rPr>
-              <w:t xml:space="preserve"> layout, wrote production code</w:t>
-            </w:r>
-            <w:r>
-              <w:rPr>
-                <w:rFonts w:ascii="Calibri" w:hAnsi="Calibri" w:cs="Calibri"/>
-                <w:color w:val="auto"/>
-                <w:sz w:val="22"/>
-                <w:szCs w:val="20"/>
-              </w:rPr>
-              <w:t xml:space="preserve">, </w:t>
-            </w:r>
-            <w:r>
-              <w:rPr>
-                <w:rFonts w:ascii="Calibri" w:hAnsi="Calibri" w:cs="Calibri"/>
-                <w:color w:val="auto"/>
-                <w:sz w:val="22"/>
-                <w:szCs w:val="20"/>
-              </w:rPr>
-              <w:t xml:space="preserve">created </w:t>
-            </w:r>
-            <w:r>
-              <w:rPr>
-                <w:rFonts w:ascii="Calibri" w:hAnsi="Calibri" w:cs="Calibri"/>
-                <w:color w:val="auto"/>
-                <w:sz w:val="22"/>
-                <w:szCs w:val="20"/>
-              </w:rPr>
-              <w:t>unit tests</w:t>
-            </w:r>
-            <w:r>
-              <w:rPr>
-                <w:rFonts w:ascii="Calibri" w:hAnsi="Calibri" w:cs="Calibri"/>
-                <w:color w:val="auto"/>
-                <w:sz w:val="22"/>
-                <w:szCs w:val="20"/>
-              </w:rPr>
-              <w:t>, fixed bugs</w:t>
-            </w:r>
-          </w:p>
-          <w:p>
-            <w:pPr>
-              <w:pStyle w:val="ListParagraph"/>
-              <w:keepLines/>
-              <w:numPr>
-                <w:ilvl w:val="0"/>
-                <w:numId w:val="13"/>
-              </w:numPr>
-              <w:spacing w:line="240" w:lineRule="auto"/>
-              <w:rPr>
-                <w:rFonts w:ascii="Calibri" w:hAnsi="Calibri" w:cs="Calibri"/>
-                <w:color w:val="auto"/>
-                <w:sz w:val="22"/>
-                <w:szCs w:val="20"/>
-              </w:rPr>
-            </w:pPr>
-            <w:r>
-              <w:rPr>
-                <w:rFonts w:ascii="Calibri" w:hAnsi="Calibri" w:cs="Calibri"/>
-                <w:color w:val="auto"/>
-                <w:sz w:val="22"/>
-                <w:szCs w:val="20"/>
-              </w:rPr>
-              <w:t>Participated in sprint driven</w:t>
-            </w:r>
-            <w:r>
-              <w:rPr>
-                <w:rFonts w:ascii="Calibri" w:hAnsi="Calibri" w:cs="Calibri"/>
-                <w:color w:val="auto"/>
-                <w:sz w:val="22"/>
-                <w:szCs w:val="20"/>
-              </w:rPr>
-              <w:t xml:space="preserve"> development as a member of the development team</w:t>
+              <w:t>Designed front-end timeline used for data visualization using D3 and jQuery</w:t>
             </w:r>
           </w:p>
         </w:tc>
@@ -954,6 +669,7 @@
               <w:spacing w:after="0" w:line="240" w:lineRule="auto"/>
               <w:rPr>
                 <w:rFonts w:ascii="Calibri" w:hAnsi="Calibri" w:cs="Calibri"/>
+                <w:i/>
                 <w:color w:val="auto"/>
                 <w:sz w:val="22"/>
                 <w:szCs w:val="20"/>
@@ -967,20 +683,21 @@
                 <w:sz w:val="22"/>
                 <w:szCs w:val="20"/>
               </w:rPr>
-              <w:t xml:space="preserve">SELF-EMPLOYED </w:t>
-            </w:r>
-            <w:r>
-              <w:rPr>
-                <w:rFonts w:ascii="Calibri" w:hAnsi="Calibri" w:cs="Calibri"/>
-                <w:color w:val="auto"/>
-                <w:sz w:val="22"/>
-                <w:szCs w:val="20"/>
-              </w:rPr>
-              <w:t>Computer Programming Mentor</w:t>
-            </w:r>
-            <w:r>
-              <w:rPr>
-                <w:rFonts w:ascii="Calibri" w:hAnsi="Calibri" w:cs="Calibri"/>
+              <w:t xml:space="preserve">TECH DYNAMISM </w:t>
+            </w:r>
+            <w:r>
+              <w:rPr>
+                <w:rFonts w:ascii="Calibri" w:hAnsi="Calibri" w:cs="Calibri"/>
+                <w:color w:val="auto"/>
+                <w:sz w:val="22"/>
+                <w:szCs w:val="20"/>
+              </w:rPr>
+              <w:t>Software Engineering Intern</w:t>
+            </w:r>
+            <w:r>
+              <w:rPr>
+                <w:rFonts w:ascii="Calibri" w:hAnsi="Calibri" w:cs="Calibri"/>
+                <w:i/>
                 <w:color w:val="auto"/>
                 <w:sz w:val="22"/>
                 <w:szCs w:val="20"/>
@@ -995,7 +712,7 @@
                 <w:sz w:val="22"/>
                 <w:szCs w:val="20"/>
               </w:rPr>
-              <w:t xml:space="preserve">June 2015 </w:t>
+              <w:t xml:space="preserve">May 2016 </w:t>
             </w:r>
             <w:r>
               <w:rPr>
@@ -1016,7 +733,33 @@
                 <w:sz w:val="22"/>
                 <w:szCs w:val="20"/>
               </w:rPr>
-              <w:t xml:space="preserve"> August 2015</w:t>
+              <w:t xml:space="preserve"> August 2016</w:t>
+            </w:r>
+          </w:p>
+          <w:p>
+            <w:pPr>
+              <w:pStyle w:val="ListParagraph"/>
+              <w:keepLines/>
+              <w:numPr>
+                <w:ilvl w:val="0"/>
+                <w:numId w:val="13"/>
+              </w:numPr>
+              <w:spacing w:line="240" w:lineRule="auto"/>
+              <w:rPr>
+                <w:rFonts w:ascii="Calibri" w:hAnsi="Calibri" w:cs="Calibri"/>
+                <w:color w:val="auto"/>
+                <w:sz w:val="22"/>
+                <w:szCs w:val="20"/>
+              </w:rPr>
+            </w:pPr>
+            <w:r>
+              <w:rPr>
+                <w:rFonts w:ascii="Calibri" w:hAnsi="Calibri" w:cs="Calibri"/>
+                <w:color w:val="auto"/>
+                <w:sz w:val="22"/>
+                <w:szCs w:val="20"/>
+              </w:rPr>
+              <w:t>Expanded a web application for managing a large scope of organization related tasks</w:t>
             </w:r>
           </w:p>
           <w:p>
@@ -1042,62 +785,137 @@
                 <w:sz w:val="22"/>
                 <w:szCs w:val="20"/>
               </w:rPr>
-              <w:t xml:space="preserve">Mentored </w:t>
-            </w:r>
-            <w:r>
-              <w:rPr>
-                <w:rFonts w:ascii="Calibri" w:hAnsi="Calibri" w:cs="Calibri"/>
-                <w:color w:val="auto"/>
-                <w:sz w:val="22"/>
-                <w:szCs w:val="20"/>
-              </w:rPr>
-              <w:t>a 9</w:t>
-            </w:r>
-            <w:r>
-              <w:rPr>
-                <w:rFonts w:ascii="Calibri" w:hAnsi="Calibri" w:cs="Calibri"/>
-                <w:color w:val="auto"/>
-                <w:sz w:val="22"/>
-                <w:szCs w:val="20"/>
-                <w:vertAlign w:val="superscript"/>
-              </w:rPr>
-              <w:t>th</w:t>
-            </w:r>
-            <w:r>
-              <w:rPr>
-                <w:rFonts w:ascii="Calibri" w:hAnsi="Calibri" w:cs="Calibri"/>
-                <w:color w:val="auto"/>
-                <w:sz w:val="22"/>
-                <w:szCs w:val="20"/>
-              </w:rPr>
-              <w:t xml:space="preserve"> grade student</w:t>
-            </w:r>
-            <w:r>
-              <w:rPr>
-                <w:rFonts w:ascii="Calibri" w:hAnsi="Calibri" w:cs="Calibri"/>
-                <w:color w:val="auto"/>
-                <w:sz w:val="22"/>
-                <w:szCs w:val="20"/>
-              </w:rPr>
-              <w:t xml:space="preserve"> in</w:t>
-            </w:r>
-            <w:r>
-              <w:rPr>
-                <w:rFonts w:ascii="Calibri" w:hAnsi="Calibri" w:cs="Calibri"/>
-                <w:color w:val="auto"/>
-                <w:sz w:val="22"/>
-                <w:szCs w:val="20"/>
-              </w:rPr>
-              <w:t xml:space="preserve"> the Java programming language</w:t>
-            </w:r>
-            <w:r>
-              <w:rPr>
-                <w:rFonts w:ascii="Calibri" w:hAnsi="Calibri" w:cs="Calibri"/>
-                <w:color w:val="auto"/>
-                <w:sz w:val="22"/>
-                <w:szCs w:val="20"/>
-              </w:rPr>
-              <w:t xml:space="preserve"> </w:t>
+              <w:t>Wrote code, fi</w:t>
+            </w:r>
+            <w:r>
+              <w:rPr>
+                <w:rFonts w:ascii="Calibri" w:hAnsi="Calibri" w:cs="Calibri"/>
+                <w:color w:val="auto"/>
+                <w:sz w:val="22"/>
+                <w:szCs w:val="20"/>
+              </w:rPr>
+              <w:t xml:space="preserve">xed issues, and created unit tests for </w:t>
+            </w:r>
+            <w:r>
+              <w:rPr>
+                <w:rFonts w:ascii="Calibri" w:hAnsi="Calibri" w:cs="Calibri"/>
+                <w:color w:val="auto"/>
+                <w:sz w:val="22"/>
+                <w:szCs w:val="20"/>
+              </w:rPr>
+              <w:t>commercial</w:t>
+            </w:r>
+            <w:r>
+              <w:rPr>
+                <w:rFonts w:ascii="Calibri" w:hAnsi="Calibri" w:cs="Calibri"/>
+                <w:color w:val="auto"/>
+                <w:sz w:val="22"/>
+                <w:szCs w:val="20"/>
+              </w:rPr>
+              <w:t xml:space="preserve"> software</w:t>
+            </w:r>
+          </w:p>
+        </w:tc>
+      </w:tr>
+      <w:tr>
+        <w:trPr>
+          <w:trHeight w:val="462"/>
+        </w:trPr>
+        <w:tc>
+          <w:tcPr>
+            <w:tcW w:w="862" w:type="pct"/>
+            <w:vMerge/>
+          </w:tcPr>
+          <w:p>
+            <w:pPr>
+              <w:pStyle w:val="Heading1"/>
+              <w:keepLines/>
+              <w:jc w:val="left"/>
+              <w:rPr>
+                <w:rFonts w:ascii="Calibri" w:hAnsi="Calibri" w:cs="Calibri"/>
+                <w:color w:val="1C6194" w:themeColor="accent6" w:themeShade="BF"/>
+                <w:sz w:val="22"/>
+                <w:szCs w:val="20"/>
+              </w:rPr>
+            </w:pPr>
+          </w:p>
+        </w:tc>
+        <w:tc>
+          <w:tcPr>
+            <w:tcW w:w="4138" w:type="pct"/>
+          </w:tcPr>
+          <w:p>
+            <w:pPr>
+              <w:keepLines/>
+              <w:tabs>
+                <w:tab w:val="right" w:pos="8354"/>
+              </w:tabs>
+              <w:spacing w:after="0" w:line="240" w:lineRule="auto"/>
+              <w:rPr>
+                <w:rFonts w:ascii="Calibri" w:hAnsi="Calibri" w:cs="Calibri"/>
+                <w:color w:val="auto"/>
+                <w:sz w:val="22"/>
+                <w:szCs w:val="20"/>
+              </w:rPr>
+            </w:pPr>
+            <w:r>
+              <w:rPr>
+                <w:rFonts w:ascii="Calibri" w:hAnsi="Calibri" w:cs="Calibri"/>
+                <w:b/>
+                <w:color w:val="auto"/>
+                <w:sz w:val="22"/>
+                <w:szCs w:val="20"/>
+              </w:rPr>
+              <w:t xml:space="preserve">SELF-EMPLOYED </w:t>
+            </w:r>
+            <w:r>
+              <w:rPr>
+                <w:rFonts w:ascii="Calibri" w:hAnsi="Calibri" w:cs="Calibri"/>
+                <w:color w:val="auto"/>
+                <w:sz w:val="22"/>
+                <w:szCs w:val="20"/>
+              </w:rPr>
+              <w:t>Computer Programming Mentor</w:t>
+            </w:r>
+            <w:r>
+              <w:rPr>
+                <w:rFonts w:ascii="Calibri" w:hAnsi="Calibri" w:cs="Calibri"/>
+                <w:color w:val="auto"/>
+                <w:sz w:val="22"/>
+                <w:szCs w:val="20"/>
+              </w:rPr>
+              <w:tab/>
+            </w:r>
+            <w:r>
+              <w:rPr>
+                <w:rFonts w:ascii="Calibri" w:hAnsi="Calibri" w:cs="Calibri"/>
+                <w:i/>
+                <w:color w:val="auto"/>
+                <w:sz w:val="22"/>
+                <w:szCs w:val="20"/>
+              </w:rPr>
+              <w:t xml:space="preserve">June 2015 </w:t>
+            </w:r>
+            <w:r>
+              <w:rPr>
+                <w:rStyle w:val="Strong"/>
+                <w:rFonts w:ascii="Calibri" w:hAnsi="Calibri" w:cs="Calibri"/>
+                <w:b w:val="0"/>
+                <w:i/>
+                <w:sz w:val="22"/>
+                <w:szCs w:val="20"/>
+              </w:rPr>
+              <w:t>–</w:t>
+            </w:r>
+            <w:r>
+              <w:rPr>
+                <w:rFonts w:ascii="Calibri" w:hAnsi="Calibri" w:cs="Calibri"/>
+                <w:i/>
+                <w:color w:val="auto"/>
+                <w:sz w:val="22"/>
+                <w:szCs w:val="20"/>
+              </w:rPr>
+              <w:t xml:space="preserve"> August 2015</w:t>
             </w:r>
           </w:p>
           <w:p>
@@ -1123,32 +941,57 @@
                 <w:sz w:val="22"/>
                 <w:szCs w:val="20"/>
               </w:rPr>
-              <w:t>Implemented a dynamic lighting system for mentee</w:t>
-            </w:r>
-            <w:r>
-              <w:rPr>
-                <w:rFonts w:ascii="Calibri" w:hAnsi="Calibri" w:cs="Calibri"/>
-                <w:color w:val="auto"/>
-                <w:sz w:val="22"/>
-                <w:szCs w:val="20"/>
-              </w:rPr>
-              <w:t>’</w:t>
-            </w:r>
-            <w:r>
-              <w:rPr>
-                <w:rFonts w:ascii="Calibri" w:hAnsi="Calibri" w:cs="Calibri"/>
-                <w:color w:val="auto"/>
-                <w:sz w:val="22"/>
-                <w:szCs w:val="20"/>
-              </w:rPr>
-              <w:t>s video-game</w:t>
+              <w:t>Mentored a 9</w:t>
+            </w:r>
+            <w:r>
+              <w:rPr>
+                <w:rFonts w:ascii="Calibri" w:hAnsi="Calibri" w:cs="Calibri"/>
+                <w:color w:val="auto"/>
+                <w:sz w:val="22"/>
+                <w:szCs w:val="20"/>
+                <w:vertAlign w:val="superscript"/>
+              </w:rPr>
+              <w:t>th</w:t>
+            </w:r>
+            <w:r>
+              <w:rPr>
+                <w:rFonts w:ascii="Calibri" w:hAnsi="Calibri" w:cs="Calibri"/>
+                <w:color w:val="auto"/>
+                <w:sz w:val="22"/>
+                <w:szCs w:val="20"/>
+              </w:rPr>
+              <w:t xml:space="preserve"> grade student in the Java programming language </w:t>
+            </w:r>
+          </w:p>
+          <w:p>
+            <w:pPr>
+              <w:pStyle w:val="ListParagraph"/>
+              <w:keepLines/>
+              <w:numPr>
+                <w:ilvl w:val="0"/>
+                <w:numId w:val="10"/>
+              </w:numPr>
+              <w:rPr>
+                <w:rFonts w:ascii="Calibri" w:hAnsi="Calibri" w:cs="Calibri"/>
+                <w:sz w:val="22"/>
+                <w:szCs w:val="20"/>
+              </w:rPr>
+            </w:pPr>
+            <w:r>
+              <w:rPr>
+                <w:rFonts w:ascii="Calibri" w:hAnsi="Calibri" w:cs="Calibri"/>
+                <w:color w:val="auto"/>
+                <w:sz w:val="22"/>
+                <w:szCs w:val="20"/>
+              </w:rPr>
+              <w:t>Implemented a dynamic lighting system for mentee’s video-game</w:t>
             </w:r>
           </w:p>
         </w:tc>
       </w:tr>
       <w:tr>
         <w:trPr>
-          <w:trHeight w:val="17"/>
+          <w:trHeight w:val="462"/>
         </w:trPr>
         <w:tc>
           <w:tcPr>
@@ -1328,41 +1171,14 @@
                 <w:sz w:val="22"/>
                 <w:szCs w:val="20"/>
               </w:rPr>
-              <w:t>Designed</w:t>
-            </w:r>
-            <w:r>
-              <w:rPr>
-                <w:rFonts w:ascii="Calibri" w:hAnsi="Calibri" w:cs="Calibri"/>
-                <w:color w:val="auto"/>
-                <w:sz w:val="22"/>
-                <w:szCs w:val="20"/>
-              </w:rPr>
-              <w:t xml:space="preserve"> a system that used a</w:t>
-            </w:r>
-            <w:r>
-              <w:rPr>
-                <w:rFonts w:ascii="Calibri" w:hAnsi="Calibri" w:cs="Calibri"/>
-                <w:color w:val="auto"/>
-                <w:sz w:val="22"/>
-                <w:szCs w:val="20"/>
-              </w:rPr>
-              <w:t xml:space="preserve"> radio frequency transmitter and receiver to transmi</w:t>
-            </w:r>
-            <w:r>
-              <w:rPr>
-                <w:rFonts w:ascii="Calibri" w:hAnsi="Calibri" w:cs="Calibri"/>
-                <w:color w:val="auto"/>
-                <w:sz w:val="22"/>
-                <w:szCs w:val="20"/>
-              </w:rPr>
-              <w:t>t video signals to the aircraft</w:t>
+              <w:t>Designed a system that used a radio frequency transmitter and receiver to transmit video signals to the aircraft</w:t>
             </w:r>
           </w:p>
         </w:tc>
       </w:tr>
       <w:tr>
         <w:trPr>
-          <w:trHeight w:val="17"/>
+          <w:trHeight w:val="60"/>
         </w:trPr>
         <w:tc>
           <w:tcPr>
@@ -1451,7 +1267,7 @@
                 <w:sz w:val="22"/>
                 <w:szCs w:val="20"/>
               </w:rPr>
-              <w:t>August</w:t>
+              <w:t xml:space="preserve">August 2016 </w:t>
             </w:r>
             <w:r>
               <w:rPr>
@@ -1460,11 +1276,10 @@
                 <w:b w:val="0"/>
                 <w:i/>
                 <w:caps w:val="0"/>
-                <w:color w:val="auto"/>
-                <w:sz w:val="22"/>
-                <w:szCs w:val="20"/>
-              </w:rPr>
-              <w:t xml:space="preserve"> 2016 </w:t>
+                <w:sz w:val="22"/>
+                <w:szCs w:val="20"/>
+              </w:rPr>
+              <w:t>–</w:t>
             </w:r>
             <w:r>
               <w:rPr>
@@ -1473,10 +1288,11 @@
                 <w:b w:val="0"/>
                 <w:i/>
                 <w:caps w:val="0"/>
-                <w:sz w:val="22"/>
-                <w:szCs w:val="20"/>
-              </w:rPr>
-              <w:t>–</w:t>
+                <w:color w:val="auto"/>
+                <w:sz w:val="22"/>
+                <w:szCs w:val="20"/>
+              </w:rPr>
+              <w:t xml:space="preserve"> </w:t>
             </w:r>
             <w:r>
               <w:rPr>
@@ -1489,7 +1305,7 @@
                 <w:sz w:val="22"/>
                 <w:szCs w:val="20"/>
               </w:rPr>
-              <w:t xml:space="preserve"> Present</w:t>
+              <w:t>December 2016</w:t>
             </w:r>
           </w:p>
           <w:p>
@@ -1502,6 +1318,7 @@
               </w:numPr>
               <w:rPr>
                 <w:rFonts w:ascii="Calibri" w:hAnsi="Calibri" w:cs="Calibri"/>
+                <w:color w:val="000000" w:themeColor="text1"/>
                 <w:sz w:val="22"/>
                 <w:szCs w:val="20"/>
               </w:rPr>
@@ -1509,42 +1326,38 @@
             <w:r>
               <w:rPr>
                 <w:rFonts w:ascii="Calibri" w:hAnsi="Calibri" w:cs="Calibri"/>
-                <w:sz w:val="22"/>
-                <w:szCs w:val="20"/>
-              </w:rPr>
-              <w:t>Leader</w:t>
-            </w:r>
-            <w:r>
-              <w:rPr>
-                <w:rFonts w:ascii="Calibri" w:hAnsi="Calibri" w:cs="Calibri"/>
-                <w:sz w:val="22"/>
-                <w:szCs w:val="20"/>
-              </w:rPr>
-              <w:t xml:space="preserve"> of a team </w:t>
-            </w:r>
-            <w:r>
-              <w:rPr>
-                <w:rFonts w:ascii="Calibri" w:hAnsi="Calibri" w:cs="Calibri"/>
-                <w:sz w:val="22"/>
-                <w:szCs w:val="20"/>
-              </w:rPr>
-              <w:t>building</w:t>
-            </w:r>
-            <w:r>
-              <w:rPr>
-                <w:rFonts w:ascii="Calibri" w:hAnsi="Calibri" w:cs="Calibri"/>
-                <w:sz w:val="22"/>
-                <w:szCs w:val="20"/>
-              </w:rPr>
-              <w:t xml:space="preserve"> a </w:t>
-            </w:r>
-            <w:r>
-              <w:rPr>
-                <w:rFonts w:ascii="Calibri" w:hAnsi="Calibri" w:cs="Calibri"/>
-                <w:sz w:val="22"/>
-                <w:szCs w:val="20"/>
-              </w:rPr>
-              <w:t>health tracking and patient management system in Django</w:t>
+                <w:color w:val="000000" w:themeColor="text1"/>
+                <w:sz w:val="22"/>
+                <w:szCs w:val="20"/>
+              </w:rPr>
+              <w:t>Team leader of a team tasked with building</w:t>
+            </w:r>
+            <w:r>
+              <w:rPr>
+                <w:rFonts w:ascii="Calibri" w:hAnsi="Calibri" w:cs="Calibri"/>
+                <w:color w:val="000000" w:themeColor="text1"/>
+                <w:sz w:val="22"/>
+                <w:szCs w:val="20"/>
+              </w:rPr>
+              <w:t xml:space="preserve"> a health </w:t>
+            </w:r>
+            <w:r>
+              <w:rPr>
+                <w:rFonts w:ascii="Calibri" w:hAnsi="Calibri" w:cs="Calibri"/>
+                <w:color w:val="000000" w:themeColor="text1"/>
+                <w:sz w:val="22"/>
+                <w:szCs w:val="20"/>
+              </w:rPr>
+              <w:t xml:space="preserve">tracking </w:t>
+            </w:r>
+            <w:r>
+              <w:rPr>
+                <w:rFonts w:ascii="Calibri" w:hAnsi="Calibri" w:cs="Calibri"/>
+                <w:color w:val="000000" w:themeColor="text1"/>
+                <w:sz w:val="22"/>
+                <w:szCs w:val="20"/>
+              </w:rPr>
+              <w:t>system in Django</w:t>
             </w:r>
           </w:p>
           <w:p>
@@ -1557,6 +1370,7 @@
               </w:numPr>
               <w:rPr>
                 <w:rFonts w:ascii="Calibri" w:hAnsi="Calibri" w:cs="Calibri"/>
+                <w:color w:val="000000" w:themeColor="text1"/>
                 <w:sz w:val="22"/>
                 <w:szCs w:val="20"/>
               </w:rPr>
@@ -1564,17 +1378,18 @@
             <w:r>
               <w:rPr>
                 <w:rFonts w:ascii="Calibri" w:hAnsi="Calibri" w:cs="Calibri"/>
-                <w:sz w:val="22"/>
-                <w:szCs w:val="20"/>
-              </w:rPr>
-              <w:t>Coordinating all team activity for a four-person development team</w:t>
+                <w:color w:val="000000" w:themeColor="text1"/>
+                <w:sz w:val="22"/>
+                <w:szCs w:val="20"/>
+              </w:rPr>
+              <w:t>Oversaw major design decisions and development hurdles as well as logistics</w:t>
             </w:r>
           </w:p>
         </w:tc>
       </w:tr>
       <w:tr>
         <w:trPr>
-          <w:trHeight w:val="17"/>
+          <w:trHeight w:val="269"/>
         </w:trPr>
         <w:tc>
           <w:tcPr>
@@ -1605,21 +1420,19 @@
                 <w:tab w:val="right" w:pos="8354"/>
               </w:tabs>
               <w:rPr>
+                <w:rFonts w:ascii="Calibri" w:hAnsi="Calibri" w:cs="Calibri"/>
+                <w:sz w:val="22"/>
+                <w:szCs w:val="20"/>
+              </w:rPr>
+            </w:pPr>
+            <w:r>
+              <w:rPr>
                 <w:rStyle w:val="Strong"/>
                 <w:rFonts w:ascii="Calibri" w:hAnsi="Calibri" w:cs="Calibri"/>
-                <w:b w:val="0"/>
-                <w:sz w:val="22"/>
-                <w:szCs w:val="20"/>
-              </w:rPr>
-            </w:pPr>
-            <w:r>
-              <w:rPr>
-                <w:rStyle w:val="Strong"/>
-                <w:rFonts w:ascii="Calibri" w:hAnsi="Calibri" w:cs="Calibri"/>
-                <w:sz w:val="22"/>
-                <w:szCs w:val="20"/>
-              </w:rPr>
-              <w:t>Android Text Clock widgeT</w:t>
+                <w:sz w:val="22"/>
+                <w:szCs w:val="20"/>
+              </w:rPr>
+              <w:t xml:space="preserve">Arduino door lock </w:t>
             </w:r>
             <w:r>
               <w:rPr>
@@ -1640,214 +1453,7 @@
                 <w:sz w:val="22"/>
                 <w:szCs w:val="20"/>
               </w:rPr>
-              <w:t xml:space="preserve">July 2016 </w:t>
-            </w:r>
-            <w:r>
-              <w:rPr>
-                <w:rStyle w:val="Strong"/>
-                <w:rFonts w:ascii="Calibri" w:hAnsi="Calibri" w:cs="Calibri"/>
-                <w:b w:val="0"/>
-                <w:i/>
-                <w:caps w:val="0"/>
-                <w:sz w:val="22"/>
-                <w:szCs w:val="20"/>
-              </w:rPr>
-              <w:t>–</w:t>
-            </w:r>
-            <w:r>
-              <w:rPr>
-                <w:rStyle w:val="Strong"/>
-                <w:rFonts w:ascii="Calibri" w:hAnsi="Calibri" w:cs="Calibri"/>
-                <w:b w:val="0"/>
-                <w:i/>
-                <w:caps w:val="0"/>
-                <w:sz w:val="22"/>
-                <w:szCs w:val="20"/>
-              </w:rPr>
-              <w:t xml:space="preserve"> </w:t>
-            </w:r>
-            <w:r>
-              <w:rPr>
-                <w:rStyle w:val="Strong"/>
-                <w:rFonts w:ascii="Calibri" w:hAnsi="Calibri" w:cs="Calibri"/>
-                <w:b w:val="0"/>
-                <w:i/>
-                <w:caps w:val="0"/>
-                <w:sz w:val="22"/>
-                <w:szCs w:val="20"/>
-              </w:rPr>
-              <w:t>September 2016</w:t>
-            </w:r>
-          </w:p>
-          <w:p>
-            <w:pPr>
-              <w:pStyle w:val="ListParagraph"/>
-              <w:keepLines/>
-              <w:numPr>
-                <w:ilvl w:val="0"/>
-                <w:numId w:val="9"/>
-              </w:numPr>
-              <w:rPr>
-                <w:rFonts w:ascii="Calibri" w:hAnsi="Calibri" w:cs="Calibri"/>
-                <w:sz w:val="22"/>
-                <w:szCs w:val="20"/>
-              </w:rPr>
-            </w:pPr>
-            <w:r>
-              <w:rPr>
-                <w:rFonts w:ascii="Calibri" w:hAnsi="Calibri" w:cs="Calibri"/>
-                <w:sz w:val="22"/>
-                <w:szCs w:val="20"/>
-              </w:rPr>
-              <w:t>Developed</w:t>
-            </w:r>
-            <w:r>
-              <w:rPr>
-                <w:rFonts w:ascii="Calibri" w:hAnsi="Calibri" w:cs="Calibri"/>
-                <w:sz w:val="22"/>
-                <w:szCs w:val="20"/>
-              </w:rPr>
-              <w:t xml:space="preserve"> and published a widget for Android</w:t>
-            </w:r>
-            <w:r>
-              <w:rPr>
-                <w:rFonts w:ascii="Calibri" w:hAnsi="Calibri" w:cs="Calibri"/>
-                <w:sz w:val="22"/>
-                <w:szCs w:val="20"/>
-              </w:rPr>
-              <w:t xml:space="preserve"> that displays the time as </w:t>
-            </w:r>
-            <w:r>
-              <w:rPr>
-                <w:rFonts w:ascii="Calibri" w:hAnsi="Calibri" w:cs="Calibri"/>
-                <w:sz w:val="22"/>
-                <w:szCs w:val="20"/>
-              </w:rPr>
-              <w:t>text</w:t>
-            </w:r>
-          </w:p>
-          <w:p>
-            <w:pPr>
-              <w:pStyle w:val="ListParagraph"/>
-              <w:keepLines/>
-              <w:numPr>
-                <w:ilvl w:val="0"/>
-                <w:numId w:val="9"/>
-              </w:numPr>
-              <w:rPr>
-                <w:rFonts w:ascii="Calibri" w:hAnsi="Calibri" w:cs="Calibri"/>
-                <w:sz w:val="22"/>
-                <w:szCs w:val="20"/>
-              </w:rPr>
-            </w:pPr>
-            <w:r>
-              <w:rPr>
-                <w:rFonts w:ascii="Calibri" w:hAnsi="Calibri" w:cs="Calibri"/>
-                <w:sz w:val="22"/>
-                <w:szCs w:val="20"/>
-              </w:rPr>
-              <w:t>Included features like font customization</w:t>
-            </w:r>
-            <w:r>
-              <w:rPr>
-                <w:rFonts w:ascii="Calibri" w:hAnsi="Calibri" w:cs="Calibri"/>
-                <w:sz w:val="22"/>
-                <w:szCs w:val="20"/>
-              </w:rPr>
-              <w:t>, text style, and color</w:t>
-            </w:r>
-          </w:p>
-        </w:tc>
-      </w:tr>
-      <w:tr>
-        <w:trPr>
-          <w:trHeight w:val="805"/>
-        </w:trPr>
-        <w:tc>
-          <w:tcPr>
-            <w:tcW w:w="862" w:type="pct"/>
-            <w:vMerge/>
-          </w:tcPr>
-          <w:p>
-            <w:pPr>
-              <w:pStyle w:val="Heading1"/>
-              <w:keepLines/>
-              <w:jc w:val="left"/>
-              <w:rPr>
-                <w:rFonts w:ascii="Calibri" w:hAnsi="Calibri" w:cs="Calibri"/>
-                <w:sz w:val="22"/>
-                <w:szCs w:val="20"/>
-              </w:rPr>
-            </w:pPr>
-          </w:p>
-        </w:tc>
-        <w:tc>
-          <w:tcPr>
-            <w:tcW w:w="4138" w:type="pct"/>
-          </w:tcPr>
-          <w:p>
-            <w:pPr>
-              <w:pStyle w:val="Heading2"/>
-              <w:tabs>
-                <w:tab w:val="right" w:pos="8354"/>
-              </w:tabs>
-              <w:rPr>
-                <w:rFonts w:ascii="Calibri" w:hAnsi="Calibri" w:cs="Calibri"/>
-                <w:color w:val="auto"/>
-                <w:sz w:val="22"/>
-                <w:szCs w:val="20"/>
-              </w:rPr>
-            </w:pPr>
-            <w:r>
-              <w:rPr>
-                <w:rStyle w:val="Strong"/>
-                <w:rFonts w:ascii="Calibri" w:hAnsi="Calibri" w:cs="Calibri"/>
-                <w:sz w:val="22"/>
-                <w:szCs w:val="20"/>
-              </w:rPr>
-              <w:t>Arduino door lock</w:t>
-            </w:r>
-            <w:r>
-              <w:rPr>
-                <w:rStyle w:val="Strong"/>
-                <w:rFonts w:ascii="Calibri" w:hAnsi="Calibri" w:cs="Calibri"/>
-                <w:sz w:val="22"/>
-                <w:szCs w:val="20"/>
-              </w:rPr>
-              <w:t xml:space="preserve"> </w:t>
-            </w:r>
-            <w:r>
-              <w:rPr>
-                <w:rStyle w:val="Strong"/>
-                <w:rFonts w:ascii="Calibri" w:hAnsi="Calibri" w:cs="Calibri"/>
-                <w:sz w:val="22"/>
-                <w:szCs w:val="20"/>
-              </w:rPr>
-              <w:tab/>
-            </w:r>
-            <w:r>
-              <w:rPr>
-                <w:rStyle w:val="Strong"/>
-                <w:rFonts w:ascii="Calibri" w:hAnsi="Calibri" w:cs="Calibri"/>
-                <w:b w:val="0"/>
-                <w:i/>
-                <w:caps w:val="0"/>
-                <w:sz w:val="22"/>
-                <w:szCs w:val="20"/>
-              </w:rPr>
-              <w:t>September 2015 –</w:t>
-            </w:r>
-            <w:r>
-              <w:rPr>
-                <w:rStyle w:val="Strong"/>
-                <w:rFonts w:ascii="Calibri" w:hAnsi="Calibri" w:cs="Calibri"/>
-                <w:b w:val="0"/>
-                <w:i/>
-                <w:caps w:val="0"/>
-                <w:sz w:val="22"/>
-                <w:szCs w:val="20"/>
-              </w:rPr>
-              <w:t xml:space="preserve"> May 2016</w:t>
+              <w:t>September 2015 – May 2016</w:t>
             </w:r>
           </w:p>
           <w:p>
@@ -1860,6 +1466,7 @@
               </w:numPr>
               <w:rPr>
                 <w:rFonts w:ascii="Calibri" w:hAnsi="Calibri" w:cs="Calibri"/>
+                <w:color w:val="000000" w:themeColor="text1"/>
                 <w:kern w:val="20"/>
                 <w:sz w:val="22"/>
                 <w:szCs w:val="20"/>
@@ -1868,38 +1475,12 @@
             <w:r>
               <w:rPr>
                 <w:rFonts w:ascii="Calibri" w:hAnsi="Calibri" w:cs="Calibri"/>
+                <w:color w:val="000000" w:themeColor="text1"/>
                 <w:kern w:val="20"/>
                 <w:sz w:val="22"/>
                 <w:szCs w:val="20"/>
               </w:rPr>
-              <w:t>Made</w:t>
-            </w:r>
-            <w:r>
-              <w:rPr>
-                <w:rFonts w:ascii="Calibri" w:hAnsi="Calibri" w:cs="Calibri"/>
-                <w:kern w:val="20"/>
-                <w:sz w:val="22"/>
-                <w:szCs w:val="20"/>
-              </w:rPr>
-              <w:t xml:space="preserve"> a lock for a dorm room that allowed access through the int</w:t>
-            </w:r>
-            <w:r>
-              <w:rPr>
-                <w:rFonts w:ascii="Calibri" w:hAnsi="Calibri" w:cs="Calibri"/>
-                <w:kern w:val="20"/>
-                <w:sz w:val="22"/>
-                <w:szCs w:val="20"/>
-              </w:rPr>
-              <w:t xml:space="preserve">ernet as well as </w:t>
-            </w:r>
-            <w:r>
-              <w:rPr>
-                <w:rFonts w:ascii="Calibri" w:hAnsi="Calibri" w:cs="Calibri"/>
-                <w:kern w:val="20"/>
-                <w:sz w:val="22"/>
-                <w:szCs w:val="20"/>
-              </w:rPr>
-              <w:t>NFC</w:t>
+              <w:t>Made a lock for a dorm room that allowed access through the internet as well as NFC</w:t>
             </w:r>
           </w:p>
           <w:p>
@@ -1911,10 +1492,7 @@
                 <w:numId w:val="11"/>
               </w:numPr>
               <w:rPr>
-                <w:rStyle w:val="Strong"/>
-                <w:rFonts w:ascii="Calibri" w:hAnsi="Calibri" w:cs="Calibri"/>
-                <w:b w:val="0"/>
-                <w:bCs w:val="0"/>
+                <w:rFonts w:ascii="Calibri" w:hAnsi="Calibri" w:cs="Calibri"/>
                 <w:kern w:val="20"/>
                 <w:sz w:val="22"/>
                 <w:szCs w:val="20"/>
@@ -1923,11 +1501,12 @@
             <w:r>
               <w:rPr>
                 <w:rFonts w:ascii="Calibri" w:hAnsi="Calibri" w:cs="Calibri"/>
+                <w:color w:val="000000" w:themeColor="text1"/>
                 <w:kern w:val="20"/>
                 <w:sz w:val="22"/>
                 <w:szCs w:val="20"/>
               </w:rPr>
-              <w:t>Implemented serial protocol with processing to display door status and receive data</w:t>
+              <w:t>Built web based control panel using PHP and Processing to view lock status</w:t>
             </w:r>
           </w:p>
         </w:tc>
@@ -2040,7 +1619,17 @@
                 <w:sz w:val="22"/>
                 <w:szCs w:val="20"/>
               </w:rPr>
-              <w:t xml:space="preserve"> Present</w:t>
+              <w:t xml:space="preserve"> </w:t>
+            </w:r>
+            <w:r>
+              <w:rPr>
+                <w:rFonts w:ascii="Calibri" w:hAnsi="Calibri" w:cs="Calibri"/>
+                <w:i/>
+                <w:caps w:val="0"/>
+                <w:sz w:val="22"/>
+                <w:szCs w:val="20"/>
+              </w:rPr>
+              <w:t>December 2016</w:t>
             </w:r>
           </w:p>
           <w:p>
@@ -2054,6 +1643,7 @@
               <w:spacing w:after="0"/>
               <w:rPr>
                 <w:rFonts w:ascii="Calibri" w:hAnsi="Calibri" w:cs="Calibri"/>
+                <w:color w:val="000000" w:themeColor="text1"/>
                 <w:sz w:val="22"/>
                 <w:szCs w:val="20"/>
               </w:rPr>
@@ -2061,18 +1651,11 @@
             <w:r>
               <w:rPr>
                 <w:rFonts w:ascii="Calibri" w:hAnsi="Calibri" w:cs="Calibri"/>
-                <w:sz w:val="22"/>
-                <w:szCs w:val="20"/>
-              </w:rPr>
-              <w:t>Mentorship and social socie</w:t>
-            </w:r>
-            <w:r>
-              <w:rPr>
-                <w:rFonts w:ascii="Calibri" w:hAnsi="Calibri" w:cs="Calibri"/>
-                <w:sz w:val="22"/>
-                <w:szCs w:val="20"/>
-              </w:rPr>
-              <w:t>ty with over 50 active members</w:t>
+                <w:color w:val="000000" w:themeColor="text1"/>
+                <w:sz w:val="22"/>
+                <w:szCs w:val="20"/>
+              </w:rPr>
+              <w:t>Mentorship and social society with over 50 active members</w:t>
             </w:r>
           </w:p>
           <w:p>
@@ -2085,6 +1668,7 @@
               </w:numPr>
               <w:rPr>
                 <w:rFonts w:ascii="Calibri" w:hAnsi="Calibri" w:cs="Calibri"/>
+                <w:color w:val="000000" w:themeColor="text1"/>
                 <w:sz w:val="22"/>
                 <w:szCs w:val="20"/>
               </w:rPr>
@@ -2092,45 +1676,12 @@
             <w:r>
               <w:rPr>
                 <w:rFonts w:ascii="Calibri" w:hAnsi="Calibri" w:cs="Calibri"/>
-                <w:sz w:val="22"/>
-                <w:szCs w:val="20"/>
-              </w:rPr>
-              <w:t>Organized</w:t>
-            </w:r>
-            <w:r>
-              <w:rPr>
-                <w:rFonts w:ascii="Calibri" w:hAnsi="Calibri" w:cs="Calibri"/>
-                <w:sz w:val="22"/>
-                <w:szCs w:val="20"/>
-              </w:rPr>
-              <w:t xml:space="preserve"> talks with students and facu</w:t>
-            </w:r>
-            <w:r>
-              <w:rPr>
-                <w:rFonts w:ascii="Calibri" w:hAnsi="Calibri" w:cs="Calibri"/>
-                <w:sz w:val="22"/>
-                <w:szCs w:val="20"/>
-              </w:rPr>
-              <w:t>lt</w:t>
-            </w:r>
-            <w:r>
-              <w:rPr>
-                <w:rFonts w:ascii="Calibri" w:hAnsi="Calibri" w:cs="Calibri"/>
-                <w:sz w:val="22"/>
-                <w:szCs w:val="20"/>
-              </w:rPr>
-              <w:t xml:space="preserve">y about </w:t>
-            </w:r>
-            <w:r>
-              <w:rPr>
-                <w:rFonts w:ascii="Calibri" w:hAnsi="Calibri" w:cs="Calibri"/>
-                <w:sz w:val="22"/>
-                <w:szCs w:val="20"/>
-              </w:rPr>
-              <w:t>various technical subjects</w:t>
-            </w:r>
-            <w:bookmarkStart w:id="0" w:name="_GoBack"/>
-            <w:bookmarkEnd w:id="0"/>
+                <w:color w:val="000000" w:themeColor="text1"/>
+                <w:sz w:val="22"/>
+                <w:szCs w:val="20"/>
+              </w:rPr>
+              <w:t>Organized talks with students and faculty about various technical subjects</w:t>
+            </w:r>
           </w:p>
         </w:tc>
       </w:tr>
@@ -2171,7 +1722,6 @@
                 <w:rFonts w:ascii="Calibri" w:hAnsi="Calibri" w:cs="Calibri"/>
                 <w:bCs/>
                 <w:caps w:val="0"/>
-                <w:color w:val="auto"/>
                 <w:kern w:val="0"/>
                 <w:sz w:val="22"/>
                 <w:szCs w:val="20"/>
@@ -2183,7 +1733,6 @@
                 <w:b/>
                 <w:bCs/>
                 <w:caps w:val="0"/>
-                <w:color w:val="auto"/>
                 <w:kern w:val="0"/>
                 <w:sz w:val="22"/>
                 <w:szCs w:val="20"/>
@@ -2195,7 +1744,6 @@
                 <w:rFonts w:ascii="Calibri" w:hAnsi="Calibri" w:cs="Calibri"/>
                 <w:bCs/>
                 <w:caps w:val="0"/>
-                <w:color w:val="auto"/>
                 <w:kern w:val="0"/>
                 <w:sz w:val="22"/>
                 <w:szCs w:val="20"/>
@@ -2247,27 +1795,7 @@
                 <w:sz w:val="22"/>
                 <w:szCs w:val="20"/>
               </w:rPr>
-              <w:t xml:space="preserve">2012 </w:t>
-            </w:r>
-            <w:r>
-              <w:rPr>
-                <w:rFonts w:ascii="Calibri" w:hAnsi="Calibri" w:cs="Calibri"/>
-                <w:i/>
-                <w:caps w:val="0"/>
-                <w:sz w:val="22"/>
-                <w:szCs w:val="20"/>
-              </w:rPr>
-              <w:t xml:space="preserve">– May </w:t>
-            </w:r>
-            <w:r>
-              <w:rPr>
-                <w:rFonts w:ascii="Calibri" w:hAnsi="Calibri" w:cs="Calibri"/>
-                <w:i/>
-                <w:caps w:val="0"/>
-                <w:sz w:val="22"/>
-                <w:szCs w:val="20"/>
-              </w:rPr>
-              <w:t>2013</w:t>
+              <w:t>2012 – May 2013</w:t>
             </w:r>
           </w:p>
           <w:p>
@@ -2284,7 +1812,7 @@
                 <w:b/>
                 <w:bCs/>
                 <w:caps/>
-                <w:color w:val="auto"/>
+                <w:color w:val="000000" w:themeColor="text1"/>
                 <w:sz w:val="22"/>
                 <w:szCs w:val="20"/>
               </w:rPr>
@@ -2292,18 +1820,11 @@
             <w:r>
               <w:rPr>
                 <w:rFonts w:ascii="Calibri" w:hAnsi="Calibri" w:cs="Calibri"/>
-                <w:sz w:val="22"/>
-                <w:szCs w:val="20"/>
-              </w:rPr>
-              <w:t>Virginia State Champion, Regional Inspire Award and Wi</w:t>
-            </w:r>
-            <w:r>
-              <w:rPr>
-                <w:rFonts w:ascii="Calibri" w:hAnsi="Calibri" w:cs="Calibri"/>
-                <w:sz w:val="22"/>
-                <w:szCs w:val="20"/>
-              </w:rPr>
-              <w:t>nning Alliance Award Recipient</w:t>
+                <w:color w:val="000000" w:themeColor="text1"/>
+                <w:sz w:val="22"/>
+                <w:szCs w:val="20"/>
+              </w:rPr>
+              <w:t>Virginia State Champion, Regional Inspire Award and Winning Alliance Award Recipient</w:t>
             </w:r>
           </w:p>
           <w:p>
@@ -2314,7 +1835,6 @@
                 <w:ilvl w:val="0"/>
                 <w:numId w:val="14"/>
               </w:numPr>
-              <w:spacing w:after="0"/>
               <w:rPr>
                 <w:rFonts w:ascii="Calibri" w:hAnsi="Calibri" w:cs="Calibri"/>
                 <w:b/>
@@ -2328,61 +1848,11 @@
             <w:r>
               <w:rPr>
                 <w:rFonts w:ascii="Calibri" w:hAnsi="Calibri" w:cs="Calibri"/>
-                <w:sz w:val="22"/>
-                <w:szCs w:val="20"/>
-              </w:rPr>
-              <w:t>Worked in</w:t>
-            </w:r>
-            <w:r>
-              <w:rPr>
-                <w:rFonts w:ascii="Calibri" w:hAnsi="Calibri" w:cs="Calibri"/>
-                <w:sz w:val="22"/>
-                <w:szCs w:val="20"/>
-              </w:rPr>
-              <w:t xml:space="preserve"> a team to </w:t>
-            </w:r>
-            <w:r>
-              <w:rPr>
-                <w:rFonts w:ascii="Calibri" w:hAnsi="Calibri" w:cs="Calibri"/>
-                <w:sz w:val="22"/>
-                <w:szCs w:val="20"/>
-              </w:rPr>
-              <w:t>design, build, and program a 16-inch cubed</w:t>
-            </w:r>
-            <w:r>
-              <w:rPr>
-                <w:rFonts w:ascii="Calibri" w:hAnsi="Calibri" w:cs="Calibri"/>
-                <w:sz w:val="22"/>
-                <w:szCs w:val="20"/>
-              </w:rPr>
-              <w:t xml:space="preserve"> treaded robot</w:t>
-            </w:r>
-          </w:p>
-          <w:p>
-            <w:pPr>
-              <w:pStyle w:val="ListParagraph"/>
-              <w:keepLines/>
-              <w:numPr>
-                <w:ilvl w:val="0"/>
-                <w:numId w:val="14"/>
-              </w:numPr>
-              <w:rPr>
-                <w:rFonts w:ascii="Calibri" w:hAnsi="Calibri" w:cs="Calibri"/>
-                <w:b/>
-                <w:bCs/>
-                <w:caps/>
-                <w:color w:val="auto"/>
-                <w:sz w:val="22"/>
-                <w:szCs w:val="20"/>
-              </w:rPr>
-            </w:pPr>
-            <w:r>
-              <w:rPr>
-                <w:rFonts w:ascii="Calibri" w:hAnsi="Calibri" w:cs="Calibri"/>
-                <w:sz w:val="22"/>
-                <w:szCs w:val="20"/>
-              </w:rPr>
-              <w:t>Designed dual-motor geared drive system to maximize speed and power with treads</w:t>
+                <w:color w:val="000000" w:themeColor="text1"/>
+                <w:sz w:val="22"/>
+                <w:szCs w:val="20"/>
+              </w:rPr>
+              <w:t>Worked in a team to design, build, and program a treaded robot</w:t>
             </w:r>
           </w:p>
         </w:tc>
@@ -2426,6 +1896,7 @@
             <w:pPr>
               <w:rPr>
                 <w:rFonts w:ascii="Calibri" w:hAnsi="Calibri" w:cs="Calibri"/>
+                <w:color w:val="000000" w:themeColor="text1"/>
                 <w:sz w:val="22"/>
                 <w:szCs w:val="20"/>
               </w:rPr>
@@ -2434,6 +1905,7 @@
               <w:rPr>
                 <w:rFonts w:ascii="Calibri" w:hAnsi="Calibri" w:cs="Calibri"/>
                 <w:b/>
+                <w:color w:val="000000" w:themeColor="text1"/>
                 <w:sz w:val="22"/>
                 <w:szCs w:val="20"/>
               </w:rPr>
@@ -2442,48 +1914,18 @@
             <w:r>
               <w:rPr>
                 <w:rFonts w:ascii="Calibri" w:hAnsi="Calibri" w:cs="Calibri"/>
-                <w:sz w:val="22"/>
-                <w:szCs w:val="20"/>
-              </w:rPr>
-              <w:t xml:space="preserve"> Java, Python, Ruby, </w:t>
-            </w:r>
-            <w:r>
-              <w:rPr>
-                <w:rFonts w:ascii="Calibri" w:hAnsi="Calibri" w:cs="Calibri"/>
-                <w:sz w:val="22"/>
-                <w:szCs w:val="20"/>
-              </w:rPr>
-              <w:t xml:space="preserve">HTML, Arduino, </w:t>
-            </w:r>
-            <w:r>
-              <w:rPr>
-                <w:rFonts w:ascii="Calibri" w:hAnsi="Calibri" w:cs="Calibri"/>
-                <w:sz w:val="22"/>
-                <w:szCs w:val="20"/>
-              </w:rPr>
-              <w:t>Git, JavaScript</w:t>
-            </w:r>
-            <w:r>
-              <w:rPr>
-                <w:rFonts w:ascii="Calibri" w:hAnsi="Calibri" w:cs="Calibri"/>
-                <w:sz w:val="22"/>
-                <w:szCs w:val="20"/>
-              </w:rPr>
-              <w:t xml:space="preserve">, Django, </w:t>
-            </w:r>
-            <w:r>
-              <w:rPr>
-                <w:rFonts w:ascii="Calibri" w:hAnsi="Calibri" w:cs="Calibri"/>
-                <w:sz w:val="22"/>
-                <w:szCs w:val="20"/>
-              </w:rPr>
-              <w:t>Processing</w:t>
+                <w:color w:val="000000" w:themeColor="text1"/>
+                <w:sz w:val="22"/>
+                <w:szCs w:val="20"/>
+              </w:rPr>
+              <w:t xml:space="preserve"> Java, Python, Ruby, HTML, Arduino, Git, JavaScript, Django, Processing</w:t>
             </w:r>
           </w:p>
           <w:p>
             <w:pPr>
               <w:rPr>
                 <w:rFonts w:ascii="Calibri" w:hAnsi="Calibri" w:cs="Calibri"/>
+                <w:color w:val="000000" w:themeColor="text1"/>
                 <w:sz w:val="22"/>
                 <w:szCs w:val="20"/>
               </w:rPr>
@@ -2492,58 +1934,37 @@
               <w:rPr>
                 <w:rFonts w:ascii="Calibri" w:hAnsi="Calibri" w:cs="Calibri"/>
                 <w:b/>
-                <w:sz w:val="22"/>
-                <w:szCs w:val="20"/>
-              </w:rPr>
-              <w:t xml:space="preserve">Exposed </w:t>
-            </w:r>
-            <w:r>
-              <w:rPr>
-                <w:rFonts w:ascii="Calibri" w:hAnsi="Calibri" w:cs="Calibri"/>
-                <w:b/>
-                <w:sz w:val="22"/>
-                <w:szCs w:val="20"/>
-              </w:rPr>
-              <w:t>to:</w:t>
-            </w:r>
-            <w:r>
-              <w:rPr>
-                <w:rFonts w:ascii="Calibri" w:hAnsi="Calibri" w:cs="Calibri"/>
-                <w:sz w:val="22"/>
-                <w:szCs w:val="20"/>
-              </w:rPr>
-              <w:t xml:space="preserve"> </w:t>
-            </w:r>
-            <w:r>
-              <w:rPr>
-                <w:rFonts w:ascii="Calibri" w:hAnsi="Calibri" w:cs="Calibri"/>
-                <w:sz w:val="22"/>
-                <w:szCs w:val="20"/>
-              </w:rPr>
-              <w:t xml:space="preserve">C, </w:t>
-            </w:r>
-            <w:r>
-              <w:rPr>
-                <w:rFonts w:ascii="Calibri" w:hAnsi="Calibri" w:cs="Calibri"/>
-                <w:sz w:val="22"/>
-                <w:szCs w:val="20"/>
-              </w:rPr>
-              <w:t>SQL, Android, Rails, Clojure</w:t>
+                <w:color w:val="000000" w:themeColor="text1"/>
+                <w:sz w:val="22"/>
+                <w:szCs w:val="20"/>
+              </w:rPr>
+              <w:t>Exposed to:</w:t>
+            </w:r>
+            <w:r>
+              <w:rPr>
+                <w:rFonts w:ascii="Calibri" w:hAnsi="Calibri" w:cs="Calibri"/>
+                <w:color w:val="000000" w:themeColor="text1"/>
+                <w:sz w:val="22"/>
+                <w:szCs w:val="20"/>
+              </w:rPr>
+              <w:t xml:space="preserve"> C, SQL, Android, Rails, Clojure</w:t>
             </w:r>
           </w:p>
           <w:p>
             <w:pPr>
-              <w:pStyle w:val="Heading2"/>
-              <w:tabs>
-                <w:tab w:val="right" w:pos="8354"/>
-              </w:tabs>
+              <w:pStyle w:val="ListParagraph"/>
+              <w:keepLines/>
+              <w:numPr>
+                <w:ilvl w:val="0"/>
+                <w:numId w:val="14"/>
+              </w:numPr>
+              <w:spacing w:after="0"/>
               <w:rPr>
                 <w:rFonts w:ascii="Calibri" w:hAnsi="Calibri" w:cs="Calibri"/>
                 <w:b/>
                 <w:bCs/>
-                <w:caps w:val="0"/>
-                <w:color w:val="auto"/>
-                <w:kern w:val="0"/>
+                <w:caps/>
+                <w:color w:val="auto"/>
                 <w:sz w:val="22"/>
                 <w:szCs w:val="20"/>
               </w:rPr>
@@ -2552,74 +1973,20 @@
               <w:rPr>
                 <w:rFonts w:ascii="Calibri" w:hAnsi="Calibri" w:cs="Calibri"/>
                 <w:b/>
-                <w:caps w:val="0"/>
-                <w:sz w:val="22"/>
-                <w:szCs w:val="20"/>
-              </w:rPr>
-              <w:t>Tools a</w:t>
-            </w:r>
-            <w:r>
-              <w:rPr>
-                <w:rFonts w:ascii="Calibri" w:hAnsi="Calibri" w:cs="Calibri"/>
-                <w:b/>
-                <w:caps w:val="0"/>
-                <w:sz w:val="22"/>
-                <w:szCs w:val="20"/>
-              </w:rPr>
-              <w:t>nd Knowledge</w:t>
-            </w:r>
-            <w:r>
-              <w:rPr>
-                <w:rFonts w:ascii="Calibri" w:hAnsi="Calibri" w:cs="Calibri"/>
-                <w:b/>
-                <w:sz w:val="22"/>
-                <w:szCs w:val="20"/>
-              </w:rPr>
-              <w:t>:</w:t>
-            </w:r>
-            <w:r>
-              <w:rPr>
-                <w:rFonts w:ascii="Calibri" w:hAnsi="Calibri" w:cs="Calibri"/>
-                <w:sz w:val="22"/>
-                <w:szCs w:val="20"/>
-              </w:rPr>
-              <w:t xml:space="preserve"> </w:t>
-            </w:r>
-            <w:r>
-              <w:rPr>
-                <w:rFonts w:ascii="Calibri" w:hAnsi="Calibri" w:cs="Calibri"/>
-                <w:caps w:val="0"/>
-                <w:sz w:val="22"/>
-                <w:szCs w:val="20"/>
-              </w:rPr>
-              <w:t>Unix Shell, SSMS</w:t>
-            </w:r>
-            <w:r>
-              <w:rPr>
-                <w:rFonts w:ascii="Calibri" w:hAnsi="Calibri" w:cs="Calibri"/>
-                <w:caps w:val="0"/>
-                <w:sz w:val="22"/>
-                <w:szCs w:val="20"/>
-              </w:rPr>
-              <w:t>, Vim, .Net, JQuery, Angular,</w:t>
-            </w:r>
-            <w:r>
-              <w:rPr>
-                <w:rFonts w:ascii="Calibri" w:hAnsi="Calibri" w:cs="Calibri"/>
-                <w:caps w:val="0"/>
-                <w:sz w:val="22"/>
-                <w:szCs w:val="20"/>
-              </w:rPr>
-              <w:t xml:space="preserve"> D3,</w:t>
-            </w:r>
-            <w:r>
-              <w:rPr>
-                <w:rFonts w:ascii="Calibri" w:hAnsi="Calibri" w:cs="Calibri"/>
-                <w:caps w:val="0"/>
-                <w:sz w:val="22"/>
-                <w:szCs w:val="20"/>
-              </w:rPr>
-              <w:t xml:space="preserve"> Github</w:t>
+                <w:color w:val="000000" w:themeColor="text1"/>
+                <w:sz w:val="22"/>
+                <w:szCs w:val="20"/>
+              </w:rPr>
+              <w:t>Tools and Knowledge:</w:t>
+            </w:r>
+            <w:r>
+              <w:rPr>
+                <w:rFonts w:ascii="Calibri" w:hAnsi="Calibri" w:cs="Calibri"/>
+                <w:color w:val="000000" w:themeColor="text1"/>
+                <w:sz w:val="22"/>
+                <w:szCs w:val="20"/>
+              </w:rPr>
+              <w:t xml:space="preserve"> Unix Shell, SSMS, Vim, .Net, JQuery, Angular, D3, Github</w:t>
             </w:r>
           </w:p>
         </w:tc>
@@ -4312,6 +3679,119 @@
     </w:lvl>
   </w:abstractNum>
   <w:abstractNum w:abstractNumId="14" w15:restartNumberingAfterBreak="0">
+    <w:nsid w:val="6C0F4CA4"/>
+    <w:multiLevelType w:val="hybridMultilevel"/>
+    <w:tmpl w:val="CD5E0CA2"/>
+    <w:lvl w:ilvl="0" w:tplc="04090001">
+      <w:start w:val="1"/>
+      <w:numFmt w:val="bullet"/>
+      <w:lvlText w:val=""/>
+      <w:lvlJc w:val="left"/>
+      <w:pPr>
+        <w:ind w:left="360" w:hanging="360"/>
+      </w:pPr>
+      <w:rPr>
+        <w:rFonts w:ascii="Symbol" w:hAnsi="Symbol" w:hint="default"/>
+      </w:rPr>
+    </w:lvl>
+    <w:lvl w:ilvl="1" w:tplc="04090003" w:tentative="1">
+      <w:start w:val="1"/>
+      <w:numFmt w:val="bullet"/>
+      <w:lvlText w:val="o"/>
+      <w:lvlJc w:val="left"/>
+      <w:pPr>
+        <w:ind w:left="1080" w:hanging="360"/>
+      </w:pPr>
+      <w:rPr>
+        <w:rFonts w:ascii="Courier New" w:hAnsi="Courier New" w:cs="Courier New" w:hint="default"/>
+      </w:rPr>
+    </w:lvl>
+    <w:lvl w:ilvl="2" w:tplc="04090005" w:tentative="1">
+      <w:start w:val="1"/>
+      <w:numFmt w:val="bullet"/>
+      <w:lvlText w:val=""/>
+      <w:lvlJc w:val="left"/>
+      <w:pPr>
+        <w:ind w:left="1800" w:hanging="360"/>
+      </w:pPr>
+      <w:rPr>
+        <w:rFonts w:ascii="Wingdings" w:hAnsi="Wingdings" w:hint="default"/>
+      </w:rPr>
+    </w:lvl>
+    <w:lvl w:ilvl="3" w:tplc="04090001" w:tentative="1">
+      <w:start w:val="1"/>
+      <w:numFmt w:val="bullet"/>
+      <w:lvlText w:val=""/>
+      <w:lvlJc w:val="left"/>
+      <w:pPr>
+        <w:ind w:left="2520" w:hanging="360"/>
+      </w:pPr>
+      <w:rPr>
+        <w:rFonts w:ascii="Symbol" w:hAnsi="Symbol" w:hint="default"/>
+      </w:rPr>
+    </w:lvl>
+    <w:lvl w:ilvl="4" w:tplc="04090003" w:tentative="1">
+      <w:start w:val="1"/>
+      <w:numFmt w:val="bullet"/>
+      <w:lvlText w:val="o"/>
+      <w:lvlJc w:val="left"/>
+      <w:pPr>
+        <w:ind w:left="3240" w:hanging="360"/>
+      </w:pPr>
+      <w:rPr>
+        <w:rFonts w:ascii="Courier New" w:hAnsi="Courier New" w:cs="Courier New" w:hint="default"/>
+      </w:rPr>
+    </w:lvl>
+    <w:lvl w:ilvl="5" w:tplc="04090005" w:tentative="1">
+      <w:start w:val="1"/>
+      <w:numFmt w:val="bullet"/>
+      <w:lvlText w:val=""/>
+      <w:lvlJc w:val="left"/>
+      <w:pPr>
+        <w:ind w:left="3960" w:hanging="360"/>
+      </w:pPr>
+      <w:rPr>
+        <w:rFonts w:ascii="Wingdings" w:hAnsi="Wingdings" w:hint="default"/>
+      </w:rPr>
+    </w:lvl>
+    <w:lvl w:ilvl="6" w:tplc="04090001" w:tentative="1">
+      <w:start w:val="1"/>
+      <w:numFmt w:val="bullet"/>
+      <w:lvlText w:val=""/>
+      <w:lvlJc w:val="left"/>
+      <w:pPr>
+        <w:ind w:left="4680" w:hanging="360"/>
+      </w:pPr>
+      <w:rPr>
+        <w:rFonts w:ascii="Symbol" w:hAnsi="Symbol" w:hint="default"/>
+      </w:rPr>
+    </w:lvl>
+    <w:lvl w:ilvl="7" w:tplc="04090003" w:tentative="1">
+      <w:start w:val="1"/>
+      <w:numFmt w:val="bullet"/>
+      <w:lvlText w:val="o"/>
+      <w:lvlJc w:val="left"/>
+      <w:pPr>
+        <w:ind w:left="5400" w:hanging="360"/>
+      </w:pPr>
+      <w:rPr>
+        <w:rFonts w:ascii="Courier New" w:hAnsi="Courier New" w:cs="Courier New" w:hint="default"/>
+      </w:rPr>
+    </w:lvl>
+    <w:lvl w:ilvl="8" w:tplc="04090005" w:tentative="1">
+      <w:start w:val="1"/>
+      <w:numFmt w:val="bullet"/>
+      <w:lvlText w:val=""/>
+      <w:lvlJc w:val="left"/>
+      <w:pPr>
+        <w:ind w:left="6120" w:hanging="360"/>
+      </w:pPr>
+      <w:rPr>
+        <w:rFonts w:ascii="Wingdings" w:hAnsi="Wingdings" w:hint="default"/>
+      </w:rPr>
+    </w:lvl>
+  </w:abstractNum>
+  <w:abstractNum w:abstractNumId="15" w15:restartNumberingAfterBreak="0">
     <w:nsid w:val="75F62A78"/>
     <w:multiLevelType w:val="hybridMultilevel"/>
     <w:tmpl w:val="92AEB360"/>
@@ -4424,7 +3904,7 @@
       </w:rPr>
     </w:lvl>
   </w:abstractNum>
-  <w:abstractNum w:abstractNumId="15" w15:restartNumberingAfterBreak="0">
+  <w:abstractNum w:abstractNumId="16" w15:restartNumberingAfterBreak="0">
     <w:nsid w:val="7876176E"/>
     <w:multiLevelType w:val="hybridMultilevel"/>
     <w:tmpl w:val="FD5656A2"/>
@@ -4537,7 +4017,7 @@
       </w:rPr>
     </w:lvl>
   </w:abstractNum>
-  <w:abstractNum w:abstractNumId="16" w15:restartNumberingAfterBreak="0">
+  <w:abstractNum w:abstractNumId="17" w15:restartNumberingAfterBreak="0">
     <w:nsid w:val="7B123E52"/>
     <w:multiLevelType w:val="hybridMultilevel"/>
     <w:tmpl w:val="41EEBF22"/>
@@ -4663,7 +4143,7 @@
     <w:abstractNumId w:val="6"/>
   </w:num>
   <w:num w:numId="5">
-    <w:abstractNumId w:val="16"/>
+    <w:abstractNumId w:val="17"/>
   </w:num>
   <w:num w:numId="6">
     <w:abstractNumId w:val="5"/>
@@ -4681,7 +4161,7 @@
     <w:abstractNumId w:val="13"/>
   </w:num>
   <w:num w:numId="11">
-    <w:abstractNumId w:val="14"/>
+    <w:abstractNumId w:val="15"/>
   </w:num>
   <w:num w:numId="12">
     <w:abstractNumId w:val="9"/>
@@ -4699,7 +4179,10 @@
     <w:abstractNumId w:val="3"/>
   </w:num>
   <w:num w:numId="17">
-    <w:abstractNumId w:val="15"/>
+    <w:abstractNumId w:val="16"/>
+  </w:num>
+  <w:num w:numId="18">
+    <w:abstractNumId w:val="14"/>
   </w:num>
 </w:numbering>
 </file>
@@ -4722,7 +4205,7 @@
       </w:pPr>
     </w:pPrDefault>
   </w:docDefaults>
-  <w:latentStyles w:defLockedState="0" w:defUIPriority="99" w:defSemiHidden="0" w:defUnhideWhenUsed="0" w:defQFormat="0" w:count="373">
+  <w:latentStyles w:defLockedState="0" w:defUIPriority="99" w:defSemiHidden="0" w:defUnhideWhenUsed="0" w:defQFormat="0" w:count="374">
     <w:lsdException w:name="Normal" w:uiPriority="0" w:qFormat="1"/>
     <w:lsdException w:name="heading 1" w:uiPriority="1" w:qFormat="1"/>
     <w:lsdException w:name="heading 2" w:semiHidden="1" w:uiPriority="1" w:unhideWhenUsed="1" w:qFormat="1"/>
@@ -4828,7 +4311,6 @@
     <w:lsdException w:name="HTML Sample" w:semiHidden="1" w:unhideWhenUsed="1"/>
     <w:lsdException w:name="HTML Typewriter" w:semiHidden="1" w:unhideWhenUsed="1"/>
     <w:lsdException w:name="HTML Variable" w:semiHidden="1" w:unhideWhenUsed="1"/>
-    <w:lsdException w:name="Normal Table" w:semiHidden="1" w:unhideWhenUsed="1"/>
     <w:lsdException w:name="annotation subject" w:semiHidden="1" w:unhideWhenUsed="1"/>
     <w:lsdException w:name="No List" w:semiHidden="1" w:unhideWhenUsed="1"/>
     <w:lsdException w:name="Outline List 1" w:semiHidden="1" w:unhideWhenUsed="1"/>
@@ -4875,10 +4357,8 @@
     <w:lsdException w:name="Table Subtle 2" w:semiHidden="1" w:unhideWhenUsed="1"/>
     <w:lsdException w:name="Table Web 1" w:semiHidden="1" w:unhideWhenUsed="1"/>
     <w:lsdException w:name="Table Web 2" w:semiHidden="1" w:unhideWhenUsed="1"/>
-    <w:lsdException w:name="Table Web 3" w:semiHidden="1" w:unhideWhenUsed="1"/>
     <w:lsdException w:name="Balloon Text" w:semiHidden="1" w:unhideWhenUsed="1"/>
     <w:lsdException w:name="Table Grid" w:uiPriority="39"/>
-    <w:lsdException w:name="Table Theme" w:semiHidden="1" w:unhideWhenUsed="1"/>
     <w:lsdException w:name="Placeholder Text" w:semiHidden="1"/>
     <w:lsdException w:name="No Spacing" w:uiPriority="1" w:qFormat="1"/>
     <w:lsdException w:name="Light Shading" w:uiPriority="60"/>
@@ -5096,6 +4576,7 @@
     <w:lsdException w:name="List Table 7 Colorful Accent 6" w:uiPriority="52"/>
     <w:lsdException w:name="Mention" w:semiHidden="1" w:unhideWhenUsed="1"/>
     <w:lsdException w:name="Smart Hyperlink" w:semiHidden="1" w:unhideWhenUsed="1"/>
+    <w:lsdException w:name="Hashtag" w:semiHidden="1" w:unhideWhenUsed="1"/>
   </w:latentStyles>
   <w:style w:type="paragraph" w:default="1" w:styleId="Normal">
     <w:name w:val="Normal"/>
@@ -5784,7 +5265,7 @@
 </file>
 
 <file path=customXml/itemProps2.xml><?xml version="1.0" encoding="utf-8"?>
-<ds:datastoreItem xmlns:ds="http://schemas.openxmlformats.org/officeDocument/2006/customXml" ds:itemID="{24BF756A-6D2F-497C-A55F-F9DD70CE819D}">
+<ds:datastoreItem xmlns:ds="http://schemas.openxmlformats.org/officeDocument/2006/customXml" ds:itemID="{52B2D27F-62BF-43C2-9DC8-605DF2F922B5}">
   <ds:schemaRefs>
     <ds:schemaRef ds:uri="http://schemas.openxmlformats.org/officeDocument/2006/bibliography"/>
   </ds:schemaRefs>

</xml_diff>

<commit_message>
Updated to include Willowtree, need to add job details
</commit_message>
<xml_diff>
--- a/Elijah Bosley Resume.docx
+++ b/Elijah Bosley Resume.docx
@@ -1,6 +1,6 @@
 
 <file path=word/document.xml><?xml version="1.0" encoding="utf-8"?>
-<w:document xmlns:wpc="http://schemas.microsoft.com/office/word/2010/wordprocessingCanvas" xmlns:cx="http://schemas.microsoft.com/office/drawing/2014/chartex" xmlns:cx1="http://schemas.microsoft.com/office/drawing/2015/9/8/chartex" xmlns:cx2="http://schemas.microsoft.com/office/drawing/2015/10/21/chartex" xmlns:cx3="http://schemas.microsoft.com/office/drawing/2016/5/9/chartex" xmlns:cx4="http://schemas.microsoft.com/office/drawing/2016/5/10/chartex" xmlns:cx5="http://schemas.microsoft.com/office/drawing/2016/5/11/chartex" xmlns:mc="http://schemas.openxmlformats.org/markup-compatibility/2006" xmlns:o="urn:schemas-microsoft-com:office:office" xmlns:r="http://schemas.openxmlformats.org/officeDocument/2006/relationships" xmlns:m="http://schemas.openxmlformats.org/officeDocument/2006/math" xmlns:v="urn:schemas-microsoft-com:vml" xmlns:wp14="http://schemas.microsoft.com/office/word/2010/wordprocessingDrawing" xmlns:wp="http://schemas.openxmlformats.org/drawingml/2006/wordprocessingDrawing" xmlns:w10="urn:schemas-microsoft-com:office:word" xmlns:w="http://schemas.openxmlformats.org/wordprocessingml/2006/main" xmlns:w14="http://schemas.microsoft.com/office/word/2010/wordml" xmlns:w15="http://schemas.microsoft.com/office/word/2012/wordml" xmlns:w16se="http://schemas.microsoft.com/office/word/2015/wordml/symex" xmlns:wpg="http://schemas.microsoft.com/office/word/2010/wordprocessingGroup" xmlns:wpi="http://schemas.microsoft.com/office/word/2010/wordprocessingInk" xmlns:wne="http://schemas.microsoft.com/office/word/2006/wordml" xmlns:wps="http://schemas.microsoft.com/office/word/2010/wordprocessingShape" mc:Ignorable="w14 w15 w16se wp14">
+<w:document xmlns:wpc="http://schemas.microsoft.com/office/word/2010/wordprocessingCanvas" xmlns:cx="http://schemas.microsoft.com/office/drawing/2014/chartex" xmlns:cx1="http://schemas.microsoft.com/office/drawing/2015/9/8/chartex" xmlns:cx2="http://schemas.microsoft.com/office/drawing/2015/10/21/chartex" xmlns:cx3="http://schemas.microsoft.com/office/drawing/2016/5/9/chartex" xmlns:cx4="http://schemas.microsoft.com/office/drawing/2016/5/10/chartex" xmlns:cx5="http://schemas.microsoft.com/office/drawing/2016/5/11/chartex" xmlns:cx6="http://schemas.microsoft.com/office/drawing/2016/5/12/chartex" xmlns:cx7="http://schemas.microsoft.com/office/drawing/2016/5/13/chartex" xmlns:cx8="http://schemas.microsoft.com/office/drawing/2016/5/14/chartex" xmlns:mc="http://schemas.openxmlformats.org/markup-compatibility/2006" xmlns:aink="http://schemas.microsoft.com/office/drawing/2016/ink" xmlns:am3d="http://schemas.microsoft.com/office/drawing/2017/model3d" xmlns:o="urn:schemas-microsoft-com:office:office" xmlns:r="http://schemas.openxmlformats.org/officeDocument/2006/relationships" xmlns:m="http://schemas.openxmlformats.org/officeDocument/2006/math" xmlns:v="urn:schemas-microsoft-com:vml" xmlns:wp14="http://schemas.microsoft.com/office/word/2010/wordprocessingDrawing" xmlns:wp="http://schemas.openxmlformats.org/drawingml/2006/wordprocessingDrawing" xmlns:w10="urn:schemas-microsoft-com:office:word" xmlns:w="http://schemas.openxmlformats.org/wordprocessingml/2006/main" xmlns:w14="http://schemas.microsoft.com/office/word/2010/wordml" xmlns:w15="http://schemas.microsoft.com/office/word/2012/wordml" xmlns:w16cid="http://schemas.microsoft.com/office/word/2016/wordml/cid" xmlns:w16se="http://schemas.microsoft.com/office/word/2015/wordml/symex" xmlns:wpg="http://schemas.microsoft.com/office/word/2010/wordprocessingGroup" xmlns:wpi="http://schemas.microsoft.com/office/word/2010/wordprocessingInk" xmlns:wne="http://schemas.microsoft.com/office/word/2006/wordml" xmlns:wps="http://schemas.microsoft.com/office/word/2010/wordprocessingShape" mc:Ignorable="w14 w15 w16se w16cid wp14">
   <w:body>
     <w:tbl>
       <w:tblPr>
@@ -110,7 +110,27 @@
                 <w:color w:val="1A495D" w:themeColor="accent1" w:themeShade="80"/>
                 <w:sz w:val="20"/>
               </w:rPr>
-              <w:t xml:space="preserve">github.com/elibosley </w:t>
+              <w:t>github.com/</w:t>
+            </w:r>
+            <w:proofErr w:type="spellStart"/>
+            <w:r>
+              <w:rPr>
+                <w:rFonts w:ascii="Calibri" w:hAnsi="Calibri" w:cs="Calibri"/>
+                <w:caps w:val="0"/>
+                <w:color w:val="1A495D" w:themeColor="accent1" w:themeShade="80"/>
+                <w:sz w:val="20"/>
+              </w:rPr>
+              <w:t>elibosley</w:t>
+            </w:r>
+            <w:proofErr w:type="spellEnd"/>
+            <w:r>
+              <w:rPr>
+                <w:rFonts w:ascii="Calibri" w:hAnsi="Calibri" w:cs="Calibri"/>
+                <w:caps w:val="0"/>
+                <w:color w:val="1A495D" w:themeColor="accent1" w:themeShade="80"/>
+                <w:sz w:val="20"/>
+              </w:rPr>
+              <w:t xml:space="preserve"> </w:t>
             </w:r>
             <w:r>
               <w:rPr>
@@ -226,18 +246,7 @@
                 <w:sz w:val="22"/>
                 <w:szCs w:val="20"/>
               </w:rPr>
-              <w:t xml:space="preserve"> May</w:t>
-            </w:r>
-            <w:r>
-              <w:rPr>
-                <w:rFonts w:ascii="Calibri" w:hAnsi="Calibri" w:cs="Calibri"/>
-                <w:i/>
-                <w:caps w:val="0"/>
-                <w:color w:val="auto"/>
-                <w:sz w:val="22"/>
-                <w:szCs w:val="20"/>
-              </w:rPr>
-              <w:t xml:space="preserve"> 2020</w:t>
+              <w:t xml:space="preserve"> December 2016</w:t>
             </w:r>
           </w:p>
           <w:p>
@@ -288,8 +297,10 @@
               <w:spacing w:after="240"/>
               <w:rPr>
                 <w:rFonts w:ascii="Calibri" w:hAnsi="Calibri" w:cs="Calibri"/>
-                <w:sz w:val="22"/>
-                <w:szCs w:val="22"/>
+                <w:caps w:val="0"/>
+                <w:color w:val="auto"/>
+                <w:sz w:val="22"/>
+                <w:szCs w:val="20"/>
               </w:rPr>
             </w:pPr>
             <w:r>
@@ -301,6 +312,195 @@
                 <w:szCs w:val="20"/>
               </w:rPr>
               <w:t>BS Software Engineering: Honors Program</w:t>
+            </w:r>
+          </w:p>
+          <w:p>
+            <w:pPr>
+              <w:pStyle w:val="Heading2"/>
+              <w:tabs>
+                <w:tab w:val="right" w:pos="8317"/>
+              </w:tabs>
+              <w:rPr>
+                <w:rFonts w:ascii="Calibri" w:hAnsi="Calibri" w:cs="Calibri"/>
+                <w:caps w:val="0"/>
+                <w:color w:val="auto"/>
+                <w:sz w:val="22"/>
+                <w:szCs w:val="20"/>
+              </w:rPr>
+            </w:pPr>
+            <w:r>
+              <w:rPr>
+                <w:rStyle w:val="Strong"/>
+                <w:rFonts w:ascii="Calibri" w:hAnsi="Calibri" w:cs="Calibri"/>
+                <w:color w:val="auto"/>
+                <w:sz w:val="22"/>
+                <w:szCs w:val="20"/>
+              </w:rPr>
+              <w:t>PIEDMONT VIRGINIA COMMUNITY COLLEGE</w:t>
+            </w:r>
+            <w:r>
+              <w:rPr>
+                <w:rFonts w:ascii="Calibri" w:hAnsi="Calibri" w:cs="Calibri"/>
+                <w:caps w:val="0"/>
+                <w:color w:val="auto"/>
+                <w:sz w:val="22"/>
+                <w:szCs w:val="20"/>
+              </w:rPr>
+              <w:tab/>
+            </w:r>
+            <w:r>
+              <w:rPr>
+                <w:rFonts w:ascii="Calibri" w:hAnsi="Calibri" w:cs="Calibri"/>
+                <w:i/>
+                <w:caps w:val="0"/>
+                <w:color w:val="auto"/>
+                <w:sz w:val="22"/>
+                <w:szCs w:val="20"/>
+              </w:rPr>
+              <w:t>January 2017</w:t>
+            </w:r>
+            <w:r>
+              <w:rPr>
+                <w:rFonts w:ascii="Calibri" w:hAnsi="Calibri" w:cs="Calibri"/>
+                <w:i/>
+                <w:caps w:val="0"/>
+                <w:color w:val="auto"/>
+                <w:sz w:val="22"/>
+                <w:szCs w:val="20"/>
+              </w:rPr>
+              <w:t xml:space="preserve"> </w:t>
+            </w:r>
+            <w:r>
+              <w:rPr>
+                <w:rStyle w:val="Strong"/>
+                <w:rFonts w:ascii="Calibri" w:hAnsi="Calibri" w:cs="Calibri"/>
+                <w:b w:val="0"/>
+                <w:i/>
+                <w:caps w:val="0"/>
+                <w:sz w:val="22"/>
+                <w:szCs w:val="20"/>
+              </w:rPr>
+              <w:t>–</w:t>
+            </w:r>
+            <w:r>
+              <w:rPr>
+                <w:rFonts w:ascii="Calibri" w:hAnsi="Calibri" w:cs="Calibri"/>
+                <w:i/>
+                <w:caps w:val="0"/>
+                <w:color w:val="auto"/>
+                <w:sz w:val="22"/>
+                <w:szCs w:val="20"/>
+              </w:rPr>
+              <w:t xml:space="preserve"> May 2017</w:t>
+            </w:r>
+          </w:p>
+          <w:p>
+            <w:pPr>
+              <w:rPr>
+                <w:rFonts w:ascii="Calibri" w:hAnsi="Calibri" w:cs="Calibri"/>
+                <w:color w:val="auto"/>
+                <w:sz w:val="22"/>
+                <w:szCs w:val="20"/>
+              </w:rPr>
+            </w:pPr>
+            <w:r>
+              <w:rPr>
+                <w:rFonts w:ascii="Calibri" w:hAnsi="Calibri" w:cs="Calibri"/>
+                <w:color w:val="auto"/>
+                <w:sz w:val="22"/>
+                <w:szCs w:val="20"/>
+              </w:rPr>
+              <w:t>GPA 4.0, President’s List</w:t>
+            </w:r>
+          </w:p>
+          <w:p>
+            <w:pPr>
+              <w:pStyle w:val="Heading2"/>
+              <w:tabs>
+                <w:tab w:val="right" w:pos="8317"/>
+              </w:tabs>
+              <w:rPr>
+                <w:rFonts w:ascii="Calibri" w:hAnsi="Calibri" w:cs="Calibri"/>
+                <w:i/>
+                <w:caps w:val="0"/>
+                <w:color w:val="auto"/>
+                <w:sz w:val="22"/>
+                <w:szCs w:val="20"/>
+              </w:rPr>
+            </w:pPr>
+            <w:r>
+              <w:rPr>
+                <w:rFonts w:ascii="Calibri" w:hAnsi="Calibri" w:cs="Calibri"/>
+                <w:b/>
+                <w:caps w:val="0"/>
+                <w:color w:val="auto"/>
+                <w:sz w:val="22"/>
+                <w:szCs w:val="20"/>
+              </w:rPr>
+              <w:t>UNIVERSITY OF VIRGINIA</w:t>
+            </w:r>
+            <w:r>
+              <w:rPr>
+                <w:rFonts w:ascii="Calibri" w:hAnsi="Calibri" w:cs="Calibri"/>
+                <w:caps w:val="0"/>
+                <w:color w:val="auto"/>
+                <w:sz w:val="22"/>
+                <w:szCs w:val="20"/>
+              </w:rPr>
+              <w:tab/>
+            </w:r>
+            <w:r>
+              <w:rPr>
+                <w:rFonts w:ascii="Calibri" w:hAnsi="Calibri" w:cs="Calibri"/>
+                <w:i/>
+                <w:caps w:val="0"/>
+                <w:color w:val="auto"/>
+                <w:sz w:val="22"/>
+                <w:szCs w:val="20"/>
+              </w:rPr>
+              <w:t>May 2017</w:t>
+            </w:r>
+            <w:r>
+              <w:rPr>
+                <w:rFonts w:ascii="Calibri" w:hAnsi="Calibri" w:cs="Calibri"/>
+                <w:i/>
+                <w:caps w:val="0"/>
+                <w:color w:val="auto"/>
+                <w:sz w:val="22"/>
+                <w:szCs w:val="20"/>
+              </w:rPr>
+              <w:t xml:space="preserve"> </w:t>
+            </w:r>
+            <w:r>
+              <w:rPr>
+                <w:rStyle w:val="Strong"/>
+                <w:rFonts w:ascii="Calibri" w:hAnsi="Calibri" w:cs="Calibri"/>
+                <w:b w:val="0"/>
+                <w:i/>
+                <w:caps w:val="0"/>
+                <w:sz w:val="22"/>
+                <w:szCs w:val="20"/>
+              </w:rPr>
+              <w:t>–May 2019</w:t>
+            </w:r>
+          </w:p>
+          <w:p>
+            <w:pPr>
+              <w:rPr>
+                <w:rFonts w:ascii="Calibri" w:hAnsi="Calibri" w:cs="Calibri"/>
+                <w:color w:val="auto"/>
+                <w:sz w:val="22"/>
+                <w:szCs w:val="20"/>
+              </w:rPr>
+            </w:pPr>
+            <w:r>
+              <w:rPr>
+                <w:rFonts w:ascii="Calibri" w:hAnsi="Calibri" w:cs="Calibri"/>
+                <w:color w:val="auto"/>
+                <w:sz w:val="22"/>
+                <w:szCs w:val="20"/>
+              </w:rPr>
+              <w:t>BS Computer Science</w:t>
             </w:r>
           </w:p>
         </w:tc>
@@ -412,7 +612,18 @@
                 <w:sz w:val="22"/>
                 <w:szCs w:val="20"/>
               </w:rPr>
-              <w:t>Starting May 2017</w:t>
+              <w:t>May 2017</w:t>
+            </w:r>
+            <w:r>
+              <w:rPr>
+                <w:rStyle w:val="Strong"/>
+                <w:rFonts w:ascii="Calibri" w:hAnsi="Calibri" w:cs="Calibri"/>
+                <w:b w:val="0"/>
+                <w:i/>
+                <w:sz w:val="22"/>
+                <w:szCs w:val="20"/>
+              </w:rPr>
+              <w:t>–August 2017</w:t>
             </w:r>
           </w:p>
           <w:p>
@@ -434,35 +645,6 @@
                 <w:szCs w:val="20"/>
               </w:rPr>
             </w:pPr>
-            <w:r>
-              <w:rPr>
-                <w:rFonts w:ascii="Calibri" w:hAnsi="Calibri" w:cs="Calibri"/>
-                <w:color w:val="auto"/>
-                <w:sz w:val="22"/>
-                <w:szCs w:val="20"/>
-              </w:rPr>
-              <w:t>Accepted offer</w:t>
-            </w:r>
-            <w:r>
-              <w:rPr>
-                <w:rFonts w:ascii="Calibri" w:hAnsi="Calibri" w:cs="Calibri"/>
-                <w:color w:val="auto"/>
-                <w:sz w:val="22"/>
-                <w:szCs w:val="20"/>
-              </w:rPr>
-              <w:t xml:space="preserve"> with</w:t>
-            </w:r>
-            <w:bookmarkStart w:id="0" w:name="_GoBack"/>
-            <w:bookmarkEnd w:id="0"/>
-            <w:r>
-              <w:rPr>
-                <w:rFonts w:ascii="Calibri" w:hAnsi="Calibri" w:cs="Calibri"/>
-                <w:color w:val="auto"/>
-                <w:sz w:val="22"/>
-                <w:szCs w:val="20"/>
-              </w:rPr>
-              <w:t xml:space="preserve"> Android mobile apps team</w:t>
-            </w:r>
           </w:p>
         </w:tc>
       </w:tr>
@@ -1330,34 +1512,7 @@
                 <w:sz w:val="22"/>
                 <w:szCs w:val="20"/>
               </w:rPr>
-              <w:t>Team leader of a team tasked with building</w:t>
-            </w:r>
-            <w:r>
-              <w:rPr>
-                <w:rFonts w:ascii="Calibri" w:hAnsi="Calibri" w:cs="Calibri"/>
-                <w:color w:val="000000" w:themeColor="text1"/>
-                <w:sz w:val="22"/>
-                <w:szCs w:val="20"/>
-              </w:rPr>
-              <w:t xml:space="preserve"> a health </w:t>
-            </w:r>
-            <w:r>
-              <w:rPr>
-                <w:rFonts w:ascii="Calibri" w:hAnsi="Calibri" w:cs="Calibri"/>
-                <w:color w:val="000000" w:themeColor="text1"/>
-                <w:sz w:val="22"/>
-                <w:szCs w:val="20"/>
-              </w:rPr>
-              <w:t xml:space="preserve">tracking </w:t>
-            </w:r>
-            <w:r>
-              <w:rPr>
-                <w:rFonts w:ascii="Calibri" w:hAnsi="Calibri" w:cs="Calibri"/>
-                <w:color w:val="000000" w:themeColor="text1"/>
-                <w:sz w:val="22"/>
-                <w:szCs w:val="20"/>
-              </w:rPr>
-              <w:t>system in Django</w:t>
+              <w:t>Team leader of a team tasked with building a health tracking system in Django</w:t>
             </w:r>
           </w:p>
           <w:p>
@@ -1918,7 +2073,16 @@
                 <w:sz w:val="22"/>
                 <w:szCs w:val="20"/>
               </w:rPr>
-              <w:t xml:space="preserve"> Java, Python, Ruby, HTML, Arduino, Git, JavaScript, Django, Processing</w:t>
+              <w:t xml:space="preserve"> Clojure, Java, Python</w:t>
+            </w:r>
+            <w:r>
+              <w:rPr>
+                <w:rFonts w:ascii="Calibri" w:hAnsi="Calibri" w:cs="Calibri"/>
+                <w:color w:val="000000" w:themeColor="text1"/>
+                <w:sz w:val="22"/>
+                <w:szCs w:val="20"/>
+              </w:rPr>
+              <w:t>, HTML, Arduino, Git, JavaScript, Django, Processing</w:t>
             </w:r>
           </w:p>
           <w:p>
@@ -1947,17 +2111,12 @@
                 <w:sz w:val="22"/>
                 <w:szCs w:val="20"/>
               </w:rPr>
-              <w:t xml:space="preserve"> C, SQL, Android, Rails, Clojure</w:t>
+              <w:t xml:space="preserve"> C, SQL, Android, Rails, Ruby</w:t>
             </w:r>
           </w:p>
           <w:p>
             <w:pPr>
-              <w:pStyle w:val="ListParagraph"/>
               <w:keepLines/>
-              <w:numPr>
-                <w:ilvl w:val="0"/>
-                <w:numId w:val="14"/>
-              </w:numPr>
               <w:spacing w:after="0"/>
               <w:rPr>
                 <w:rFonts w:ascii="Calibri" w:hAnsi="Calibri" w:cs="Calibri"/>
@@ -1986,8 +2145,39 @@
                 <w:sz w:val="22"/>
                 <w:szCs w:val="20"/>
               </w:rPr>
-              <w:t xml:space="preserve"> Unix Shell, SSMS, Vim, .Net, JQuery, Angular, D3, Github</w:t>
-            </w:r>
+              <w:t xml:space="preserve"> Unix Shell, SSMS, Vim, .Net, </w:t>
+            </w:r>
+            <w:proofErr w:type="spellStart"/>
+            <w:r>
+              <w:rPr>
+                <w:rFonts w:ascii="Calibri" w:hAnsi="Calibri" w:cs="Calibri"/>
+                <w:color w:val="000000" w:themeColor="text1"/>
+                <w:sz w:val="22"/>
+                <w:szCs w:val="20"/>
+              </w:rPr>
+              <w:t>JQuery</w:t>
+            </w:r>
+            <w:proofErr w:type="spellEnd"/>
+            <w:r>
+              <w:rPr>
+                <w:rFonts w:ascii="Calibri" w:hAnsi="Calibri" w:cs="Calibri"/>
+                <w:color w:val="000000" w:themeColor="text1"/>
+                <w:sz w:val="22"/>
+                <w:szCs w:val="20"/>
+              </w:rPr>
+              <w:t>, Angular, D3, Github</w:t>
+            </w:r>
+            <w:r>
+              <w:rPr>
+                <w:rFonts w:ascii="Calibri" w:hAnsi="Calibri" w:cs="Calibri"/>
+                <w:color w:val="000000" w:themeColor="text1"/>
+                <w:sz w:val="22"/>
+                <w:szCs w:val="20"/>
+              </w:rPr>
+              <w:t xml:space="preserve">, </w:t>
+            </w:r>
+            <w:bookmarkStart w:id="0" w:name="_GoBack"/>
+            <w:bookmarkEnd w:id="0"/>
           </w:p>
         </w:tc>
       </w:tr>
@@ -2014,7 +2204,7 @@
 </file>
 
 <file path=word/endnotes.xml><?xml version="1.0" encoding="utf-8"?>
-<w:endnotes xmlns:wpc="http://schemas.microsoft.com/office/word/2010/wordprocessingCanvas" xmlns:cx="http://schemas.microsoft.com/office/drawing/2014/chartex" xmlns:cx1="http://schemas.microsoft.com/office/drawing/2015/9/8/chartex" xmlns:cx2="http://schemas.microsoft.com/office/drawing/2015/10/21/chartex" xmlns:cx3="http://schemas.microsoft.com/office/drawing/2016/5/9/chartex" xmlns:cx4="http://schemas.microsoft.com/office/drawing/2016/5/10/chartex" xmlns:cx5="http://schemas.microsoft.com/office/drawing/2016/5/11/chartex" xmlns:mc="http://schemas.openxmlformats.org/markup-compatibility/2006" xmlns:o="urn:schemas-microsoft-com:office:office" xmlns:r="http://schemas.openxmlformats.org/officeDocument/2006/relationships" xmlns:m="http://schemas.openxmlformats.org/officeDocument/2006/math" xmlns:v="urn:schemas-microsoft-com:vml" xmlns:wp14="http://schemas.microsoft.com/office/word/2010/wordprocessingDrawing" xmlns:wp="http://schemas.openxmlformats.org/drawingml/2006/wordprocessingDrawing" xmlns:w10="urn:schemas-microsoft-com:office:word" xmlns:w="http://schemas.openxmlformats.org/wordprocessingml/2006/main" xmlns:w14="http://schemas.microsoft.com/office/word/2010/wordml" xmlns:w15="http://schemas.microsoft.com/office/word/2012/wordml" xmlns:w16se="http://schemas.microsoft.com/office/word/2015/wordml/symex" xmlns:wpg="http://schemas.microsoft.com/office/word/2010/wordprocessingGroup" xmlns:wpi="http://schemas.microsoft.com/office/word/2010/wordprocessingInk" xmlns:wne="http://schemas.microsoft.com/office/word/2006/wordml" xmlns:wps="http://schemas.microsoft.com/office/word/2010/wordprocessingShape" mc:Ignorable="w14 w15 w16se wp14">
+<w:endnotes xmlns:wpc="http://schemas.microsoft.com/office/word/2010/wordprocessingCanvas" xmlns:cx="http://schemas.microsoft.com/office/drawing/2014/chartex" xmlns:cx1="http://schemas.microsoft.com/office/drawing/2015/9/8/chartex" xmlns:cx2="http://schemas.microsoft.com/office/drawing/2015/10/21/chartex" xmlns:cx3="http://schemas.microsoft.com/office/drawing/2016/5/9/chartex" xmlns:cx4="http://schemas.microsoft.com/office/drawing/2016/5/10/chartex" xmlns:cx5="http://schemas.microsoft.com/office/drawing/2016/5/11/chartex" xmlns:cx6="http://schemas.microsoft.com/office/drawing/2016/5/12/chartex" xmlns:cx7="http://schemas.microsoft.com/office/drawing/2016/5/13/chartex" xmlns:cx8="http://schemas.microsoft.com/office/drawing/2016/5/14/chartex" xmlns:mc="http://schemas.openxmlformats.org/markup-compatibility/2006" xmlns:aink="http://schemas.microsoft.com/office/drawing/2016/ink" xmlns:am3d="http://schemas.microsoft.com/office/drawing/2017/model3d" xmlns:o="urn:schemas-microsoft-com:office:office" xmlns:r="http://schemas.openxmlformats.org/officeDocument/2006/relationships" xmlns:m="http://schemas.openxmlformats.org/officeDocument/2006/math" xmlns:v="urn:schemas-microsoft-com:vml" xmlns:wp14="http://schemas.microsoft.com/office/word/2010/wordprocessingDrawing" xmlns:wp="http://schemas.openxmlformats.org/drawingml/2006/wordprocessingDrawing" xmlns:w10="urn:schemas-microsoft-com:office:word" xmlns:w="http://schemas.openxmlformats.org/wordprocessingml/2006/main" xmlns:w14="http://schemas.microsoft.com/office/word/2010/wordml" xmlns:w15="http://schemas.microsoft.com/office/word/2012/wordml" xmlns:w16cid="http://schemas.microsoft.com/office/word/2016/wordml/cid" xmlns:w16se="http://schemas.microsoft.com/office/word/2015/wordml/symex" xmlns:wpg="http://schemas.microsoft.com/office/word/2010/wordprocessingGroup" xmlns:wpi="http://schemas.microsoft.com/office/word/2010/wordprocessingInk" xmlns:wne="http://schemas.microsoft.com/office/word/2006/wordml" xmlns:wps="http://schemas.microsoft.com/office/word/2010/wordprocessingShape" mc:Ignorable="w14 w15 w16se w16cid wp14">
   <w:endnote w:type="separator" w:id="-1">
     <w:p>
       <w:pPr>
@@ -2039,7 +2229,7 @@
 </file>
 
 <file path=word/footer1.xml><?xml version="1.0" encoding="utf-8"?>
-<w:ftr xmlns:wpc="http://schemas.microsoft.com/office/word/2010/wordprocessingCanvas" xmlns:cx="http://schemas.microsoft.com/office/drawing/2014/chartex" xmlns:cx1="http://schemas.microsoft.com/office/drawing/2015/9/8/chartex" xmlns:cx2="http://schemas.microsoft.com/office/drawing/2015/10/21/chartex" xmlns:cx3="http://schemas.microsoft.com/office/drawing/2016/5/9/chartex" xmlns:cx4="http://schemas.microsoft.com/office/drawing/2016/5/10/chartex" xmlns:cx5="http://schemas.microsoft.com/office/drawing/2016/5/11/chartex" xmlns:mc="http://schemas.openxmlformats.org/markup-compatibility/2006" xmlns:o="urn:schemas-microsoft-com:office:office" xmlns:r="http://schemas.openxmlformats.org/officeDocument/2006/relationships" xmlns:m="http://schemas.openxmlformats.org/officeDocument/2006/math" xmlns:v="urn:schemas-microsoft-com:vml" xmlns:wp14="http://schemas.microsoft.com/office/word/2010/wordprocessingDrawing" xmlns:wp="http://schemas.openxmlformats.org/drawingml/2006/wordprocessingDrawing" xmlns:w10="urn:schemas-microsoft-com:office:word" xmlns:w="http://schemas.openxmlformats.org/wordprocessingml/2006/main" xmlns:w14="http://schemas.microsoft.com/office/word/2010/wordml" xmlns:w15="http://schemas.microsoft.com/office/word/2012/wordml" xmlns:w16se="http://schemas.microsoft.com/office/word/2015/wordml/symex" xmlns:wpg="http://schemas.microsoft.com/office/word/2010/wordprocessingGroup" xmlns:wpi="http://schemas.microsoft.com/office/word/2010/wordprocessingInk" xmlns:wne="http://schemas.microsoft.com/office/word/2006/wordml" xmlns:wps="http://schemas.microsoft.com/office/word/2010/wordprocessingShape" mc:Ignorable="w14 w15 w16se wp14">
+<w:ftr xmlns:wpc="http://schemas.microsoft.com/office/word/2010/wordprocessingCanvas" xmlns:cx="http://schemas.microsoft.com/office/drawing/2014/chartex" xmlns:cx1="http://schemas.microsoft.com/office/drawing/2015/9/8/chartex" xmlns:cx2="http://schemas.microsoft.com/office/drawing/2015/10/21/chartex" xmlns:cx3="http://schemas.microsoft.com/office/drawing/2016/5/9/chartex" xmlns:cx4="http://schemas.microsoft.com/office/drawing/2016/5/10/chartex" xmlns:cx5="http://schemas.microsoft.com/office/drawing/2016/5/11/chartex" xmlns:cx6="http://schemas.microsoft.com/office/drawing/2016/5/12/chartex" xmlns:cx7="http://schemas.microsoft.com/office/drawing/2016/5/13/chartex" xmlns:cx8="http://schemas.microsoft.com/office/drawing/2016/5/14/chartex" xmlns:mc="http://schemas.openxmlformats.org/markup-compatibility/2006" xmlns:aink="http://schemas.microsoft.com/office/drawing/2016/ink" xmlns:am3d="http://schemas.microsoft.com/office/drawing/2017/model3d" xmlns:o="urn:schemas-microsoft-com:office:office" xmlns:r="http://schemas.openxmlformats.org/officeDocument/2006/relationships" xmlns:m="http://schemas.openxmlformats.org/officeDocument/2006/math" xmlns:v="urn:schemas-microsoft-com:vml" xmlns:wp14="http://schemas.microsoft.com/office/word/2010/wordprocessingDrawing" xmlns:wp="http://schemas.openxmlformats.org/drawingml/2006/wordprocessingDrawing" xmlns:w10="urn:schemas-microsoft-com:office:word" xmlns:w="http://schemas.openxmlformats.org/wordprocessingml/2006/main" xmlns:w14="http://schemas.microsoft.com/office/word/2010/wordml" xmlns:w15="http://schemas.microsoft.com/office/word/2012/wordml" xmlns:w16cid="http://schemas.microsoft.com/office/word/2016/wordml/cid" xmlns:w16se="http://schemas.microsoft.com/office/word/2015/wordml/symex" xmlns:wpg="http://schemas.microsoft.com/office/word/2010/wordprocessingGroup" xmlns:wpi="http://schemas.microsoft.com/office/word/2010/wordprocessingInk" xmlns:wne="http://schemas.microsoft.com/office/word/2006/wordml" xmlns:wps="http://schemas.microsoft.com/office/word/2010/wordprocessingShape" mc:Ignorable="w14 w15 w16se w16cid wp14">
   <w:p>
     <w:pPr>
       <w:pStyle w:val="Footer"/>
@@ -2070,7 +2260,7 @@
 </file>
 
 <file path=word/footnotes.xml><?xml version="1.0" encoding="utf-8"?>
-<w:footnotes xmlns:wpc="http://schemas.microsoft.com/office/word/2010/wordprocessingCanvas" xmlns:cx="http://schemas.microsoft.com/office/drawing/2014/chartex" xmlns:cx1="http://schemas.microsoft.com/office/drawing/2015/9/8/chartex" xmlns:cx2="http://schemas.microsoft.com/office/drawing/2015/10/21/chartex" xmlns:cx3="http://schemas.microsoft.com/office/drawing/2016/5/9/chartex" xmlns:cx4="http://schemas.microsoft.com/office/drawing/2016/5/10/chartex" xmlns:cx5="http://schemas.microsoft.com/office/drawing/2016/5/11/chartex" xmlns:mc="http://schemas.openxmlformats.org/markup-compatibility/2006" xmlns:o="urn:schemas-microsoft-com:office:office" xmlns:r="http://schemas.openxmlformats.org/officeDocument/2006/relationships" xmlns:m="http://schemas.openxmlformats.org/officeDocument/2006/math" xmlns:v="urn:schemas-microsoft-com:vml" xmlns:wp14="http://schemas.microsoft.com/office/word/2010/wordprocessingDrawing" xmlns:wp="http://schemas.openxmlformats.org/drawingml/2006/wordprocessingDrawing" xmlns:w10="urn:schemas-microsoft-com:office:word" xmlns:w="http://schemas.openxmlformats.org/wordprocessingml/2006/main" xmlns:w14="http://schemas.microsoft.com/office/word/2010/wordml" xmlns:w15="http://schemas.microsoft.com/office/word/2012/wordml" xmlns:w16se="http://schemas.microsoft.com/office/word/2015/wordml/symex" xmlns:wpg="http://schemas.microsoft.com/office/word/2010/wordprocessingGroup" xmlns:wpi="http://schemas.microsoft.com/office/word/2010/wordprocessingInk" xmlns:wne="http://schemas.microsoft.com/office/word/2006/wordml" xmlns:wps="http://schemas.microsoft.com/office/word/2010/wordprocessingShape" mc:Ignorable="w14 w15 w16se wp14">
+<w:footnotes xmlns:wpc="http://schemas.microsoft.com/office/word/2010/wordprocessingCanvas" xmlns:cx="http://schemas.microsoft.com/office/drawing/2014/chartex" xmlns:cx1="http://schemas.microsoft.com/office/drawing/2015/9/8/chartex" xmlns:cx2="http://schemas.microsoft.com/office/drawing/2015/10/21/chartex" xmlns:cx3="http://schemas.microsoft.com/office/drawing/2016/5/9/chartex" xmlns:cx4="http://schemas.microsoft.com/office/drawing/2016/5/10/chartex" xmlns:cx5="http://schemas.microsoft.com/office/drawing/2016/5/11/chartex" xmlns:cx6="http://schemas.microsoft.com/office/drawing/2016/5/12/chartex" xmlns:cx7="http://schemas.microsoft.com/office/drawing/2016/5/13/chartex" xmlns:cx8="http://schemas.microsoft.com/office/drawing/2016/5/14/chartex" xmlns:mc="http://schemas.openxmlformats.org/markup-compatibility/2006" xmlns:aink="http://schemas.microsoft.com/office/drawing/2016/ink" xmlns:am3d="http://schemas.microsoft.com/office/drawing/2017/model3d" xmlns:o="urn:schemas-microsoft-com:office:office" xmlns:r="http://schemas.openxmlformats.org/officeDocument/2006/relationships" xmlns:m="http://schemas.openxmlformats.org/officeDocument/2006/math" xmlns:v="urn:schemas-microsoft-com:vml" xmlns:wp14="http://schemas.microsoft.com/office/word/2010/wordprocessingDrawing" xmlns:wp="http://schemas.openxmlformats.org/drawingml/2006/wordprocessingDrawing" xmlns:w10="urn:schemas-microsoft-com:office:word" xmlns:w="http://schemas.openxmlformats.org/wordprocessingml/2006/main" xmlns:w14="http://schemas.microsoft.com/office/word/2010/wordml" xmlns:w15="http://schemas.microsoft.com/office/word/2012/wordml" xmlns:w16cid="http://schemas.microsoft.com/office/word/2016/wordml/cid" xmlns:w16se="http://schemas.microsoft.com/office/word/2015/wordml/symex" xmlns:wpg="http://schemas.microsoft.com/office/word/2010/wordprocessingGroup" xmlns:wpi="http://schemas.microsoft.com/office/word/2010/wordprocessingInk" xmlns:wne="http://schemas.microsoft.com/office/word/2006/wordml" xmlns:wps="http://schemas.microsoft.com/office/word/2010/wordprocessingShape" mc:Ignorable="w14 w15 w16se w16cid wp14">
   <w:footnote w:type="separator" w:id="-1">
     <w:p>
       <w:pPr>
@@ -2095,7 +2285,7 @@
 </file>
 
 <file path=word/numbering.xml><?xml version="1.0" encoding="utf-8"?>
-<w:numbering xmlns:wpc="http://schemas.microsoft.com/office/word/2010/wordprocessingCanvas" xmlns:cx="http://schemas.microsoft.com/office/drawing/2014/chartex" xmlns:cx1="http://schemas.microsoft.com/office/drawing/2015/9/8/chartex" xmlns:cx2="http://schemas.microsoft.com/office/drawing/2015/10/21/chartex" xmlns:cx3="http://schemas.microsoft.com/office/drawing/2016/5/9/chartex" xmlns:cx4="http://schemas.microsoft.com/office/drawing/2016/5/10/chartex" xmlns:cx5="http://schemas.microsoft.com/office/drawing/2016/5/11/chartex" xmlns:mc="http://schemas.openxmlformats.org/markup-compatibility/2006" xmlns:o="urn:schemas-microsoft-com:office:office" xmlns:r="http://schemas.openxmlformats.org/officeDocument/2006/relationships" xmlns:m="http://schemas.openxmlformats.org/officeDocument/2006/math" xmlns:v="urn:schemas-microsoft-com:vml" xmlns:wp14="http://schemas.microsoft.com/office/word/2010/wordprocessingDrawing" xmlns:wp="http://schemas.openxmlformats.org/drawingml/2006/wordprocessingDrawing" xmlns:w10="urn:schemas-microsoft-com:office:word" xmlns:w="http://schemas.openxmlformats.org/wordprocessingml/2006/main" xmlns:w14="http://schemas.microsoft.com/office/word/2010/wordml" xmlns:w15="http://schemas.microsoft.com/office/word/2012/wordml" xmlns:w16se="http://schemas.microsoft.com/office/word/2015/wordml/symex" xmlns:wpg="http://schemas.microsoft.com/office/word/2010/wordprocessingGroup" xmlns:wpi="http://schemas.microsoft.com/office/word/2010/wordprocessingInk" xmlns:wne="http://schemas.microsoft.com/office/word/2006/wordml" xmlns:wps="http://schemas.microsoft.com/office/word/2010/wordprocessingShape" mc:Ignorable="w14 w15 w16se wp14">
+<w:numbering xmlns:wpc="http://schemas.microsoft.com/office/word/2010/wordprocessingCanvas" xmlns:cx="http://schemas.microsoft.com/office/drawing/2014/chartex" xmlns:cx1="http://schemas.microsoft.com/office/drawing/2015/9/8/chartex" xmlns:cx2="http://schemas.microsoft.com/office/drawing/2015/10/21/chartex" xmlns:cx3="http://schemas.microsoft.com/office/drawing/2016/5/9/chartex" xmlns:cx4="http://schemas.microsoft.com/office/drawing/2016/5/10/chartex" xmlns:cx5="http://schemas.microsoft.com/office/drawing/2016/5/11/chartex" xmlns:cx6="http://schemas.microsoft.com/office/drawing/2016/5/12/chartex" xmlns:cx7="http://schemas.microsoft.com/office/drawing/2016/5/13/chartex" xmlns:cx8="http://schemas.microsoft.com/office/drawing/2016/5/14/chartex" xmlns:mc="http://schemas.openxmlformats.org/markup-compatibility/2006" xmlns:aink="http://schemas.microsoft.com/office/drawing/2016/ink" xmlns:am3d="http://schemas.microsoft.com/office/drawing/2017/model3d" xmlns:o="urn:schemas-microsoft-com:office:office" xmlns:r="http://schemas.openxmlformats.org/officeDocument/2006/relationships" xmlns:m="http://schemas.openxmlformats.org/officeDocument/2006/math" xmlns:v="urn:schemas-microsoft-com:vml" xmlns:wp14="http://schemas.microsoft.com/office/word/2010/wordprocessingDrawing" xmlns:wp="http://schemas.openxmlformats.org/drawingml/2006/wordprocessingDrawing" xmlns:w10="urn:schemas-microsoft-com:office:word" xmlns:w="http://schemas.openxmlformats.org/wordprocessingml/2006/main" xmlns:w14="http://schemas.microsoft.com/office/word/2010/wordml" xmlns:w15="http://schemas.microsoft.com/office/word/2012/wordml" xmlns:w16cid="http://schemas.microsoft.com/office/word/2016/wordml/cid" xmlns:w16se="http://schemas.microsoft.com/office/word/2015/wordml/symex" xmlns:wpg="http://schemas.microsoft.com/office/word/2010/wordprocessingGroup" xmlns:wpi="http://schemas.microsoft.com/office/word/2010/wordprocessingInk" xmlns:wne="http://schemas.microsoft.com/office/word/2006/wordml" xmlns:wps="http://schemas.microsoft.com/office/word/2010/wordprocessingShape" mc:Ignorable="w14 w15 w16se w16cid wp14">
   <w:abstractNum w:abstractNumId="0" w15:restartNumberingAfterBreak="0">
     <w:nsid w:val="022B6386"/>
     <w:multiLevelType w:val="hybridMultilevel"/>
@@ -4188,7 +4378,7 @@
 </file>
 
 <file path=word/styles.xml><?xml version="1.0" encoding="utf-8"?>
-<w:styles xmlns:mc="http://schemas.openxmlformats.org/markup-compatibility/2006" xmlns:r="http://schemas.openxmlformats.org/officeDocument/2006/relationships" xmlns:w="http://schemas.openxmlformats.org/wordprocessingml/2006/main" xmlns:w14="http://schemas.microsoft.com/office/word/2010/wordml" xmlns:w15="http://schemas.microsoft.com/office/word/2012/wordml" xmlns:w16se="http://schemas.microsoft.com/office/word/2015/wordml/symex" mc:Ignorable="w14 w15 w16se">
+<w:styles xmlns:mc="http://schemas.openxmlformats.org/markup-compatibility/2006" xmlns:r="http://schemas.openxmlformats.org/officeDocument/2006/relationships" xmlns:w="http://schemas.openxmlformats.org/wordprocessingml/2006/main" xmlns:w14="http://schemas.microsoft.com/office/word/2010/wordml" xmlns:w15="http://schemas.microsoft.com/office/word/2012/wordml" xmlns:w16cid="http://schemas.microsoft.com/office/word/2016/wordml/cid" xmlns:w16se="http://schemas.microsoft.com/office/word/2015/wordml/symex" mc:Ignorable="w14 w15 w16se w16cid">
   <w:docDefaults>
     <w:rPrDefault>
       <w:rPr>
@@ -4205,7 +4395,7 @@
       </w:pPr>
     </w:pPrDefault>
   </w:docDefaults>
-  <w:latentStyles w:defLockedState="0" w:defUIPriority="99" w:defSemiHidden="0" w:defUnhideWhenUsed="0" w:defQFormat="0" w:count="374">
+  <w:latentStyles w:defLockedState="0" w:defUIPriority="99" w:defSemiHidden="0" w:defUnhideWhenUsed="0" w:defQFormat="0" w:count="375">
     <w:lsdException w:name="Normal" w:uiPriority="0" w:qFormat="1"/>
     <w:lsdException w:name="heading 1" w:uiPriority="1" w:qFormat="1"/>
     <w:lsdException w:name="heading 2" w:semiHidden="1" w:uiPriority="1" w:unhideWhenUsed="1" w:qFormat="1"/>
@@ -4577,6 +4767,7 @@
     <w:lsdException w:name="Mention" w:semiHidden="1" w:unhideWhenUsed="1"/>
     <w:lsdException w:name="Smart Hyperlink" w:semiHidden="1" w:unhideWhenUsed="1"/>
     <w:lsdException w:name="Hashtag" w:semiHidden="1" w:unhideWhenUsed="1"/>
+    <w:lsdException w:name="Unresolved Mention" w:semiHidden="1" w:unhideWhenUsed="1"/>
   </w:latentStyles>
   <w:style w:type="paragraph" w:default="1" w:styleId="Normal">
     <w:name w:val="Normal"/>
@@ -5265,7 +5456,7 @@
 </file>
 
 <file path=customXml/itemProps2.xml><?xml version="1.0" encoding="utf-8"?>
-<ds:datastoreItem xmlns:ds="http://schemas.openxmlformats.org/officeDocument/2006/customXml" ds:itemID="{52B2D27F-62BF-43C2-9DC8-605DF2F922B5}">
+<ds:datastoreItem xmlns:ds="http://schemas.openxmlformats.org/officeDocument/2006/customXml" ds:itemID="{E5B6C209-CC58-4423-AD31-E9268434C7B4}">
   <ds:schemaRefs>
     <ds:schemaRef ds:uri="http://schemas.openxmlformats.org/officeDocument/2006/bibliography"/>
   </ds:schemaRefs>

</xml_diff>

<commit_message>
Updated for Tech Night Takeover
</commit_message>
<xml_diff>
--- a/Elijah Bosley Resume.docx
+++ b/Elijah Bosley Resume.docx
@@ -59,7 +59,7 @@
               <w:rPr>
                 <w:rFonts w:ascii="Calibri" w:hAnsi="Calibri" w:cs="Calibri"/>
                 <w:color w:val="1C6194" w:themeColor="accent6" w:themeShade="BF"/>
-                <w:sz w:val="44"/>
+                <w:sz w:val="40"/>
               </w:rPr>
               <w:t xml:space="preserve">EliJAh Bosley </w:t>
             </w:r>
@@ -645,6 +645,46 @@
                 <w:szCs w:val="20"/>
               </w:rPr>
             </w:pPr>
+            <w:r>
+              <w:rPr>
+                <w:rFonts w:ascii="Calibri" w:hAnsi="Calibri" w:cs="Calibri"/>
+                <w:color w:val="auto"/>
+                <w:sz w:val="22"/>
+                <w:szCs w:val="20"/>
+              </w:rPr>
+              <w:t>Worked as a full-stack developer on Wombats, a coding based videogame</w:t>
+            </w:r>
+          </w:p>
+          <w:p>
+            <w:pPr>
+              <w:pStyle w:val="ListParagraph"/>
+              <w:keepLines/>
+              <w:numPr>
+                <w:ilvl w:val="0"/>
+                <w:numId w:val="18"/>
+              </w:numPr>
+              <w:tabs>
+                <w:tab w:val="right" w:pos="8354"/>
+              </w:tabs>
+              <w:spacing w:line="240" w:lineRule="auto"/>
+              <w:rPr>
+                <w:rFonts w:ascii="Calibri" w:hAnsi="Calibri" w:cs="Calibri"/>
+                <w:color w:val="auto"/>
+                <w:sz w:val="22"/>
+                <w:szCs w:val="20"/>
+              </w:rPr>
+            </w:pPr>
+            <w:r>
+              <w:rPr>
+                <w:rFonts w:ascii="Calibri" w:hAnsi="Calibri" w:cs="Calibri"/>
+                <w:color w:val="auto"/>
+                <w:sz w:val="22"/>
+                <w:szCs w:val="20"/>
+              </w:rPr>
+              <w:t>Built features with modern web techniques using functional programming in Clojure</w:t>
+            </w:r>
+            <w:bookmarkStart w:id="0" w:name="_GoBack"/>
+            <w:bookmarkEnd w:id="0"/>
           </w:p>
         </w:tc>
       </w:tr>
@@ -2049,6 +2089,7 @@
           </w:tcPr>
           <w:p>
             <w:pPr>
+              <w:spacing w:after="0" w:line="240" w:lineRule="auto"/>
               <w:rPr>
                 <w:rFonts w:ascii="Calibri" w:hAnsi="Calibri" w:cs="Calibri"/>
                 <w:color w:val="000000" w:themeColor="text1"/>
@@ -2087,6 +2128,7 @@
           </w:p>
           <w:p>
             <w:pPr>
+              <w:spacing w:after="0" w:line="240" w:lineRule="auto"/>
               <w:rPr>
                 <w:rFonts w:ascii="Calibri" w:hAnsi="Calibri" w:cs="Calibri"/>
                 <w:color w:val="000000" w:themeColor="text1"/>
@@ -2111,13 +2153,22 @@
                 <w:sz w:val="22"/>
                 <w:szCs w:val="20"/>
               </w:rPr>
-              <w:t xml:space="preserve"> C, SQL, Android, Rails, Ruby</w:t>
+              <w:t xml:space="preserve"> C++,</w:t>
+            </w:r>
+            <w:r>
+              <w:rPr>
+                <w:rFonts w:ascii="Calibri" w:hAnsi="Calibri" w:cs="Calibri"/>
+                <w:color w:val="000000" w:themeColor="text1"/>
+                <w:sz w:val="22"/>
+                <w:szCs w:val="20"/>
+              </w:rPr>
+              <w:t xml:space="preserve"> SQL, Android, Rails, Ruby</w:t>
             </w:r>
           </w:p>
           <w:p>
             <w:pPr>
               <w:keepLines/>
-              <w:spacing w:after="0"/>
+              <w:spacing w:after="0" w:line="240" w:lineRule="auto"/>
               <w:rPr>
                 <w:rFonts w:ascii="Calibri" w:hAnsi="Calibri" w:cs="Calibri"/>
                 <w:b/>
@@ -2145,7 +2196,25 @@
                 <w:sz w:val="22"/>
                 <w:szCs w:val="20"/>
               </w:rPr>
-              <w:t xml:space="preserve"> Unix Shell, SSMS, Vim, .Net, </w:t>
+              <w:t xml:space="preserve"> </w:t>
+            </w:r>
+            <w:r>
+              <w:rPr>
+                <w:rFonts w:ascii="Calibri" w:hAnsi="Calibri" w:cs="Calibri"/>
+                <w:color w:val="000000" w:themeColor="text1"/>
+                <w:sz w:val="22"/>
+                <w:szCs w:val="20"/>
+              </w:rPr>
+              <w:t xml:space="preserve">React.js, </w:t>
+            </w:r>
+            <w:r>
+              <w:rPr>
+                <w:rFonts w:ascii="Calibri" w:hAnsi="Calibri" w:cs="Calibri"/>
+                <w:color w:val="000000" w:themeColor="text1"/>
+                <w:sz w:val="22"/>
+                <w:szCs w:val="20"/>
+              </w:rPr>
+              <w:t xml:space="preserve">Unix Shell, SSMS, Vim, .Net, </w:t>
             </w:r>
             <w:proofErr w:type="spellStart"/>
             <w:r>
@@ -2176,8 +2245,6 @@
               </w:rPr>
               <w:t xml:space="preserve">, </w:t>
             </w:r>
-            <w:bookmarkStart w:id="0" w:name="_GoBack"/>
-            <w:bookmarkEnd w:id="0"/>
           </w:p>
         </w:tc>
       </w:tr>
@@ -4501,6 +4568,7 @@
     <w:lsdException w:name="HTML Sample" w:semiHidden="1" w:unhideWhenUsed="1"/>
     <w:lsdException w:name="HTML Typewriter" w:semiHidden="1" w:unhideWhenUsed="1"/>
     <w:lsdException w:name="HTML Variable" w:semiHidden="1" w:unhideWhenUsed="1"/>
+    <w:lsdException w:name="Normal Table" w:semiHidden="1" w:unhideWhenUsed="1"/>
     <w:lsdException w:name="annotation subject" w:semiHidden="1" w:unhideWhenUsed="1"/>
     <w:lsdException w:name="No List" w:semiHidden="1" w:unhideWhenUsed="1"/>
     <w:lsdException w:name="Outline List 1" w:semiHidden="1" w:unhideWhenUsed="1"/>
@@ -4547,8 +4615,10 @@
     <w:lsdException w:name="Table Subtle 2" w:semiHidden="1" w:unhideWhenUsed="1"/>
     <w:lsdException w:name="Table Web 1" w:semiHidden="1" w:unhideWhenUsed="1"/>
     <w:lsdException w:name="Table Web 2" w:semiHidden="1" w:unhideWhenUsed="1"/>
+    <w:lsdException w:name="Table Web 3" w:semiHidden="1" w:unhideWhenUsed="1"/>
     <w:lsdException w:name="Balloon Text" w:semiHidden="1" w:unhideWhenUsed="1"/>
     <w:lsdException w:name="Table Grid" w:uiPriority="39"/>
+    <w:lsdException w:name="Table Theme" w:semiHidden="1" w:unhideWhenUsed="1"/>
     <w:lsdException w:name="Placeholder Text" w:semiHidden="1"/>
     <w:lsdException w:name="No Spacing" w:uiPriority="1" w:qFormat="1"/>
     <w:lsdException w:name="Light Shading" w:uiPriority="60"/>
@@ -5456,7 +5526,7 @@
 </file>
 
 <file path=customXml/itemProps2.xml><?xml version="1.0" encoding="utf-8"?>
-<ds:datastoreItem xmlns:ds="http://schemas.openxmlformats.org/officeDocument/2006/customXml" ds:itemID="{E5B6C209-CC58-4423-AD31-E9268434C7B4}">
+<ds:datastoreItem xmlns:ds="http://schemas.openxmlformats.org/officeDocument/2006/customXml" ds:itemID="{BC8FC249-827E-441D-85AF-6DCA796714B8}">
   <ds:schemaRefs>
     <ds:schemaRef ds:uri="http://schemas.openxmlformats.org/officeDocument/2006/bibliography"/>
   </ds:schemaRefs>

</xml_diff>

<commit_message>
Change willowtree apps to willowtree inc
</commit_message>
<xml_diff>
--- a/Elijah Bosley Resume.docx
+++ b/Elijah Bosley Resume.docx
@@ -110,27 +110,7 @@
                 <w:color w:val="1A495D" w:themeColor="accent1" w:themeShade="80"/>
                 <w:sz w:val="20"/>
               </w:rPr>
-              <w:t>github.com/</w:t>
-            </w:r>
-            <w:proofErr w:type="spellStart"/>
-            <w:r>
-              <w:rPr>
-                <w:rFonts w:ascii="Calibri" w:hAnsi="Calibri" w:cs="Calibri"/>
-                <w:caps w:val="0"/>
-                <w:color w:val="1A495D" w:themeColor="accent1" w:themeShade="80"/>
-                <w:sz w:val="20"/>
-              </w:rPr>
-              <w:t>elibosley</w:t>
-            </w:r>
-            <w:proofErr w:type="spellEnd"/>
-            <w:r>
-              <w:rPr>
-                <w:rFonts w:ascii="Calibri" w:hAnsi="Calibri" w:cs="Calibri"/>
-                <w:caps w:val="0"/>
-                <w:color w:val="1A495D" w:themeColor="accent1" w:themeShade="80"/>
-                <w:sz w:val="20"/>
-              </w:rPr>
-              <w:t xml:space="preserve"> </w:t>
+              <w:t xml:space="preserve">github.com/elibosley </w:t>
             </w:r>
             <w:r>
               <w:rPr>
@@ -574,7 +554,7 @@
                 <w:sz w:val="22"/>
                 <w:szCs w:val="20"/>
               </w:rPr>
-              <w:t>WILLOWTREE APPS</w:t>
+              <w:t>WILLOWTREE INC</w:t>
             </w:r>
             <w:r>
               <w:rPr>
@@ -681,10 +661,19 @@
                 <w:sz w:val="22"/>
                 <w:szCs w:val="20"/>
               </w:rPr>
-              <w:t>Built features with modern web techniques using functional programming in Clojure</w:t>
+              <w:t>Built features with modern web techniques using fun</w:t>
             </w:r>
             <w:bookmarkStart w:id="0" w:name="_GoBack"/>
             <w:bookmarkEnd w:id="0"/>
+            <w:r>
+              <w:rPr>
+                <w:rFonts w:ascii="Calibri" w:hAnsi="Calibri" w:cs="Calibri"/>
+                <w:color w:val="auto"/>
+                <w:sz w:val="22"/>
+                <w:szCs w:val="20"/>
+              </w:rPr>
+              <w:t>ctional programming in Clojure</w:t>
+            </w:r>
           </w:p>
         </w:tc>
       </w:tr>
@@ -1393,7 +1382,7 @@
                 <w:sz w:val="22"/>
                 <w:szCs w:val="20"/>
               </w:rPr>
-              <w:t>Designed a system that used a radio frequency transmitter and receiver to transmit video signals to the aircraft</w:t>
+              <w:t>Designed a system to transmit video signals to the aircraft</w:t>
             </w:r>
           </w:p>
         </w:tc>
@@ -2214,27 +2203,7 @@
                 <w:sz w:val="22"/>
                 <w:szCs w:val="20"/>
               </w:rPr>
-              <w:t xml:space="preserve">Unix Shell, SSMS, Vim, .Net, </w:t>
-            </w:r>
-            <w:proofErr w:type="spellStart"/>
-            <w:r>
-              <w:rPr>
-                <w:rFonts w:ascii="Calibri" w:hAnsi="Calibri" w:cs="Calibri"/>
-                <w:color w:val="000000" w:themeColor="text1"/>
-                <w:sz w:val="22"/>
-                <w:szCs w:val="20"/>
-              </w:rPr>
-              <w:t>JQuery</w:t>
-            </w:r>
-            <w:proofErr w:type="spellEnd"/>
-            <w:r>
-              <w:rPr>
-                <w:rFonts w:ascii="Calibri" w:hAnsi="Calibri" w:cs="Calibri"/>
-                <w:color w:val="000000" w:themeColor="text1"/>
-                <w:sz w:val="22"/>
-                <w:szCs w:val="20"/>
-              </w:rPr>
-              <w:t>, Angular, D3, Github</w:t>
+              <w:t>Unix Shell, SSMS, Vim, .Net, JQuery, Angular, D3, Github</w:t>
             </w:r>
             <w:r>
               <w:rPr>
@@ -5526,7 +5495,7 @@
 </file>
 
 <file path=customXml/itemProps2.xml><?xml version="1.0" encoding="utf-8"?>
-<ds:datastoreItem xmlns:ds="http://schemas.openxmlformats.org/officeDocument/2006/customXml" ds:itemID="{BC8FC249-827E-441D-85AF-6DCA796714B8}">
+<ds:datastoreItem xmlns:ds="http://schemas.openxmlformats.org/officeDocument/2006/customXml" ds:itemID="{4B82E90D-82CE-4D8B-9209-E3A3F5B4F515}">
   <ds:schemaRefs>
     <ds:schemaRef ds:uri="http://schemas.openxmlformats.org/officeDocument/2006/bibliography"/>
   </ds:schemaRefs>

</xml_diff>

<commit_message>
Updated with changes from other pc
</commit_message>
<xml_diff>
--- a/Elijah Bosley Resume.docx
+++ b/Elijah Bosley Resume.docx
@@ -632,7 +632,18 @@
                 <w:sz w:val="22"/>
                 <w:szCs w:val="20"/>
               </w:rPr>
-              <w:t>Worked as a full-stack developer on Wombats, a coding based videogame</w:t>
+              <w:t>Worked as a full-stack developer on Wombats, a co</w:t>
+            </w:r>
+            <w:bookmarkStart w:id="0" w:name="_GoBack"/>
+            <w:bookmarkEnd w:id="0"/>
+            <w:r>
+              <w:rPr>
+                <w:rFonts w:ascii="Calibri" w:hAnsi="Calibri" w:cs="Calibri"/>
+                <w:color w:val="auto"/>
+                <w:sz w:val="22"/>
+                <w:szCs w:val="20"/>
+              </w:rPr>
+              <w:t>ding based videogame</w:t>
             </w:r>
           </w:p>
           <w:p>
@@ -661,18 +672,25 @@
                 <w:sz w:val="22"/>
                 <w:szCs w:val="20"/>
               </w:rPr>
-              <w:t>Built features with modern web techniques using fun</w:t>
-            </w:r>
-            <w:bookmarkStart w:id="0" w:name="_GoBack"/>
-            <w:bookmarkEnd w:id="0"/>
-            <w:r>
-              <w:rPr>
-                <w:rFonts w:ascii="Calibri" w:hAnsi="Calibri" w:cs="Calibri"/>
-                <w:color w:val="auto"/>
-                <w:sz w:val="22"/>
-                <w:szCs w:val="20"/>
-              </w:rPr>
-              <w:t>ctional programming in Clojure</w:t>
+              <w:t>Learned Reagent</w:t>
+            </w:r>
+            <w:r>
+              <w:rPr>
+                <w:rFonts w:ascii="Calibri" w:hAnsi="Calibri" w:cs="Calibri"/>
+                <w:color w:val="auto"/>
+                <w:sz w:val="22"/>
+                <w:szCs w:val="20"/>
+              </w:rPr>
+              <w:t>, React, Clojure, Clojurescript and</w:t>
+            </w:r>
+            <w:r>
+              <w:rPr>
+                <w:rFonts w:ascii="Calibri" w:hAnsi="Calibri" w:cs="Calibri"/>
+                <w:color w:val="auto"/>
+                <w:sz w:val="22"/>
+                <w:szCs w:val="20"/>
+              </w:rPr>
+              <w:t xml:space="preserve"> tenets of responsive web design </w:t>
             </w:r>
           </w:p>
         </w:tc>
@@ -5495,7 +5513,7 @@
 </file>
 
 <file path=customXml/itemProps2.xml><?xml version="1.0" encoding="utf-8"?>
-<ds:datastoreItem xmlns:ds="http://schemas.openxmlformats.org/officeDocument/2006/customXml" ds:itemID="{4B82E90D-82CE-4D8B-9209-E3A3F5B4F515}">
+<ds:datastoreItem xmlns:ds="http://schemas.openxmlformats.org/officeDocument/2006/customXml" ds:itemID="{598C8E9F-87E3-4C93-A2BD-6FB132E99C72}">
   <ds:schemaRefs>
     <ds:schemaRef ds:uri="http://schemas.openxmlformats.org/officeDocument/2006/bibliography"/>
   </ds:schemaRefs>

</xml_diff>